<commit_message>
Add reference to Lichti et al. dispersal paper.
</commit_message>
<xml_diff>
--- a/manuals/LANDIS-II Epidemiological Disturbance Agent v1.0 User Guide.docx
+++ b/manuals/LANDIS-II Epidemiological Disturbance Agent v1.0 User Guide.docx
@@ -168,12 +168,12 @@
       <w:r>
         <w:fldChar w:fldCharType="separate"/>
       </w:r>
-      <w:ins w:id="3" w:author="Miranda, Brian R -FS" w:date="2017-04-13T09:42:00Z">
-        <w:r>
-          <w:rPr>
-            <w:noProof/>
-          </w:rPr>
-          <w:t>April 12, 2017</w:t>
+      <w:ins w:id="3" w:author="Miranda, Brian R -FS" w:date="2017-04-13T10:31:00Z">
+        <w:r>
+          <w:rPr>
+            <w:noProof/>
+          </w:rPr>
+          <w:t>April 13, 2017</w:t>
         </w:r>
       </w:ins>
       <w:del w:id="4" w:author="Miranda, Brian R -FS" w:date="2016-08-12T15:10:00Z">
@@ -302,7 +302,7 @@
         </w:rPr>
         <w:fldChar w:fldCharType="separate"/>
       </w:r>
-      <w:hyperlink w:anchor="_Toc444673230" w:history="1">
+      <w:hyperlink w:anchor="_Toc479842692" w:history="1">
         <w:r>
           <w:rPr>
             <w:rStyle w:val="Hyperlink"/>
@@ -348,7 +348,7 @@
             <w:noProof/>
             <w:webHidden/>
           </w:rPr>
-          <w:instrText xml:space="preserve"> PAGEREF _Toc444673230 \h </w:instrText>
+          <w:instrText xml:space="preserve"> PAGEREF _Toc479842692 \h </w:instrText>
         </w:r>
         <w:r>
           <w:rPr>
@@ -393,7 +393,7 @@
           <w:szCs w:val="22"/>
         </w:rPr>
       </w:pPr>
-      <w:hyperlink w:anchor="_Toc444673231" w:history="1">
+      <w:hyperlink w:anchor="_Toc479842693" w:history="1">
         <w:r>
           <w:rPr>
             <w:rStyle w:val="Hyperlink"/>
@@ -436,7 +436,7 @@
             <w:noProof/>
             <w:webHidden/>
           </w:rPr>
-          <w:instrText xml:space="preserve"> PAGEREF _Toc444673231 \h </w:instrText>
+          <w:instrText xml:space="preserve"> PAGEREF _Toc479842693 \h </w:instrText>
         </w:r>
         <w:r>
           <w:rPr>
@@ -483,7 +483,7 @@
           <w:szCs w:val="22"/>
         </w:rPr>
       </w:pPr>
-      <w:hyperlink w:anchor="_Toc444673232" w:history="1">
+      <w:hyperlink w:anchor="_Toc479842694" w:history="1">
         <w:r>
           <w:rPr>
             <w:rStyle w:val="Hyperlink"/>
@@ -528,7 +528,7 @@
             <w:noProof/>
             <w:webHidden/>
           </w:rPr>
-          <w:instrText xml:space="preserve"> PAGEREF _Toc444673232 \h </w:instrText>
+          <w:instrText xml:space="preserve"> PAGEREF _Toc479842694 \h </w:instrText>
         </w:r>
         <w:r>
           <w:rPr>
@@ -573,7 +573,7 @@
           <w:szCs w:val="22"/>
         </w:rPr>
       </w:pPr>
-      <w:hyperlink w:anchor="_Toc444673233" w:history="1">
+      <w:hyperlink w:anchor="_Toc479842695" w:history="1">
         <w:r>
           <w:rPr>
             <w:rStyle w:val="Hyperlink"/>
@@ -616,7 +616,7 @@
             <w:noProof/>
             <w:webHidden/>
           </w:rPr>
-          <w:instrText xml:space="preserve"> PAGEREF _Toc444673233 \h </w:instrText>
+          <w:instrText xml:space="preserve"> PAGEREF _Toc479842695 \h </w:instrText>
         </w:r>
         <w:r>
           <w:rPr>
@@ -664,7 +664,7 @@
           <w:szCs w:val="22"/>
         </w:rPr>
       </w:pPr>
-      <w:hyperlink w:anchor="_Toc444673234" w:history="1">
+      <w:hyperlink w:anchor="_Toc479842696" w:history="1">
         <w:r>
           <w:rPr>
             <w:rStyle w:val="Hyperlink"/>
@@ -710,7 +710,7 @@
             <w:noProof/>
             <w:webHidden/>
           </w:rPr>
-          <w:instrText xml:space="preserve"> PAGEREF _Toc444673234 \h </w:instrText>
+          <w:instrText xml:space="preserve"> PAGEREF _Toc479842696 \h </w:instrText>
         </w:r>
         <w:r>
           <w:rPr>
@@ -755,7 +755,7 @@
           <w:szCs w:val="22"/>
         </w:rPr>
       </w:pPr>
-      <w:hyperlink w:anchor="_Toc444673235" w:history="1">
+      <w:hyperlink w:anchor="_Toc479842697" w:history="1">
         <w:r>
           <w:rPr>
             <w:rStyle w:val="Hyperlink"/>
@@ -798,7 +798,7 @@
             <w:noProof/>
             <w:webHidden/>
           </w:rPr>
-          <w:instrText xml:space="preserve"> PAGEREF _Toc444673235 \h </w:instrText>
+          <w:instrText xml:space="preserve"> PAGEREF _Toc479842697 \h </w:instrText>
         </w:r>
         <w:r>
           <w:rPr>
@@ -843,7 +843,7 @@
           <w:szCs w:val="22"/>
         </w:rPr>
       </w:pPr>
-      <w:hyperlink w:anchor="_Toc444673236" w:history="1">
+      <w:hyperlink w:anchor="_Toc479842698" w:history="1">
         <w:r>
           <w:rPr>
             <w:rStyle w:val="Hyperlink"/>
@@ -886,7 +886,7 @@
             <w:noProof/>
             <w:webHidden/>
           </w:rPr>
-          <w:instrText xml:space="preserve"> PAGEREF _Toc444673236 \h </w:instrText>
+          <w:instrText xml:space="preserve"> PAGEREF _Toc479842698 \h </w:instrText>
         </w:r>
         <w:r>
           <w:rPr>
@@ -933,7 +933,7 @@
           <w:szCs w:val="22"/>
         </w:rPr>
       </w:pPr>
-      <w:hyperlink w:anchor="_Toc444673237" w:history="1">
+      <w:hyperlink w:anchor="_Toc479842699" w:history="1">
         <w:r>
           <w:rPr>
             <w:rStyle w:val="Hyperlink"/>
@@ -978,7 +978,7 @@
             <w:noProof/>
             <w:webHidden/>
           </w:rPr>
-          <w:instrText xml:space="preserve"> PAGEREF _Toc444673237 \h </w:instrText>
+          <w:instrText xml:space="preserve"> PAGEREF _Toc479842699 \h </w:instrText>
         </w:r>
         <w:r>
           <w:rPr>
@@ -1023,7 +1023,7 @@
           <w:szCs w:val="22"/>
         </w:rPr>
       </w:pPr>
-      <w:hyperlink w:anchor="_Toc444673238" w:history="1">
+      <w:hyperlink w:anchor="_Toc479842700" w:history="1">
         <w:r>
           <w:rPr>
             <w:rStyle w:val="Hyperlink"/>
@@ -1066,7 +1066,7 @@
             <w:noProof/>
             <w:webHidden/>
           </w:rPr>
-          <w:instrText xml:space="preserve"> PAGEREF _Toc444673238 \h </w:instrText>
+          <w:instrText xml:space="preserve"> PAGEREF _Toc479842700 \h </w:instrText>
         </w:r>
         <w:r>
           <w:rPr>
@@ -1111,7 +1111,7 @@
           <w:szCs w:val="22"/>
         </w:rPr>
       </w:pPr>
-      <w:hyperlink w:anchor="_Toc444673239" w:history="1">
+      <w:hyperlink w:anchor="_Toc479842701" w:history="1">
         <w:r>
           <w:rPr>
             <w:rStyle w:val="Hyperlink"/>
@@ -1154,7 +1154,7 @@
             <w:noProof/>
             <w:webHidden/>
           </w:rPr>
-          <w:instrText xml:space="preserve"> PAGEREF _Toc444673239 \h </w:instrText>
+          <w:instrText xml:space="preserve"> PAGEREF _Toc479842701 \h </w:instrText>
         </w:r>
         <w:r>
           <w:rPr>
@@ -1201,7 +1201,7 @@
           <w:szCs w:val="22"/>
         </w:rPr>
       </w:pPr>
-      <w:hyperlink w:anchor="_Toc444673240" w:history="1">
+      <w:hyperlink w:anchor="_Toc479842702" w:history="1">
         <w:r>
           <w:rPr>
             <w:rStyle w:val="Hyperlink"/>
@@ -1246,7 +1246,7 @@
             <w:noProof/>
             <w:webHidden/>
           </w:rPr>
-          <w:instrText xml:space="preserve"> PAGEREF _Toc444673240 \h </w:instrText>
+          <w:instrText xml:space="preserve"> PAGEREF _Toc479842702 \h </w:instrText>
         </w:r>
         <w:r>
           <w:rPr>
@@ -1293,7 +1293,7 @@
           <w:szCs w:val="22"/>
         </w:rPr>
       </w:pPr>
-      <w:hyperlink w:anchor="_Toc444673241" w:history="1">
+      <w:hyperlink w:anchor="_Toc479842703" w:history="1">
         <w:r>
           <w:rPr>
             <w:rStyle w:val="Hyperlink"/>
@@ -1338,7 +1338,7 @@
             <w:noProof/>
             <w:webHidden/>
           </w:rPr>
-          <w:instrText xml:space="preserve"> PAGEREF _Toc444673241 \h </w:instrText>
+          <w:instrText xml:space="preserve"> PAGEREF _Toc479842703 \h </w:instrText>
         </w:r>
         <w:r>
           <w:rPr>
@@ -1383,7 +1383,7 @@
           <w:szCs w:val="22"/>
         </w:rPr>
       </w:pPr>
-      <w:hyperlink w:anchor="_Toc444673242" w:history="1">
+      <w:hyperlink w:anchor="_Toc479842704" w:history="1">
         <w:r>
           <w:rPr>
             <w:rStyle w:val="Hyperlink"/>
@@ -1426,7 +1426,7 @@
             <w:noProof/>
             <w:webHidden/>
           </w:rPr>
-          <w:instrText xml:space="preserve"> PAGEREF _Toc444673242 \h </w:instrText>
+          <w:instrText xml:space="preserve"> PAGEREF _Toc479842704 \h </w:instrText>
         </w:r>
         <w:r>
           <w:rPr>
@@ -1471,7 +1471,7 @@
           <w:szCs w:val="22"/>
         </w:rPr>
       </w:pPr>
-      <w:hyperlink w:anchor="_Toc444673243" w:history="1">
+      <w:hyperlink w:anchor="_Toc479842705" w:history="1">
         <w:r>
           <w:rPr>
             <w:rStyle w:val="Hyperlink"/>
@@ -1514,7 +1514,7 @@
             <w:noProof/>
             <w:webHidden/>
           </w:rPr>
-          <w:instrText xml:space="preserve"> PAGEREF _Toc444673243 \h </w:instrText>
+          <w:instrText xml:space="preserve"> PAGEREF _Toc479842705 \h </w:instrText>
         </w:r>
         <w:r>
           <w:rPr>
@@ -1559,7 +1559,7 @@
           <w:szCs w:val="22"/>
         </w:rPr>
       </w:pPr>
-      <w:hyperlink w:anchor="_Toc444673244" w:history="1">
+      <w:hyperlink w:anchor="_Toc479842706" w:history="1">
         <w:r>
           <w:rPr>
             <w:rStyle w:val="Hyperlink"/>
@@ -1602,7 +1602,7 @@
             <w:noProof/>
             <w:webHidden/>
           </w:rPr>
-          <w:instrText xml:space="preserve"> PAGEREF _Toc444673244 \h </w:instrText>
+          <w:instrText xml:space="preserve"> PAGEREF _Toc479842706 \h </w:instrText>
         </w:r>
         <w:r>
           <w:rPr>
@@ -1650,7 +1650,7 @@
           <w:szCs w:val="22"/>
         </w:rPr>
       </w:pPr>
-      <w:hyperlink w:anchor="_Toc444673245" w:history="1">
+      <w:hyperlink w:anchor="_Toc479842707" w:history="1">
         <w:r>
           <w:rPr>
             <w:rStyle w:val="Hyperlink"/>
@@ -1696,7 +1696,7 @@
             <w:noProof/>
             <w:webHidden/>
           </w:rPr>
-          <w:instrText xml:space="preserve"> PAGEREF _Toc444673245 \h </w:instrText>
+          <w:instrText xml:space="preserve"> PAGEREF _Toc479842707 \h </w:instrText>
         </w:r>
         <w:r>
           <w:rPr>
@@ -1741,7 +1741,7 @@
           <w:szCs w:val="22"/>
         </w:rPr>
       </w:pPr>
-      <w:hyperlink w:anchor="_Toc444673246" w:history="1">
+      <w:hyperlink w:anchor="_Toc479842708" w:history="1">
         <w:r>
           <w:rPr>
             <w:rStyle w:val="Hyperlink"/>
@@ -1784,7 +1784,7 @@
             <w:noProof/>
             <w:webHidden/>
           </w:rPr>
-          <w:instrText xml:space="preserve"> PAGEREF _Toc444673246 \h </w:instrText>
+          <w:instrText xml:space="preserve"> PAGEREF _Toc479842708 \h </w:instrText>
         </w:r>
         <w:r>
           <w:rPr>
@@ -1829,7 +1829,7 @@
           <w:szCs w:val="22"/>
         </w:rPr>
       </w:pPr>
-      <w:hyperlink w:anchor="_Toc444673247" w:history="1">
+      <w:hyperlink w:anchor="_Toc479842709" w:history="1">
         <w:r>
           <w:rPr>
             <w:rStyle w:val="Hyperlink"/>
@@ -1872,7 +1872,7 @@
             <w:noProof/>
             <w:webHidden/>
           </w:rPr>
-          <w:instrText xml:space="preserve"> PAGEREF _Toc444673247 \h </w:instrText>
+          <w:instrText xml:space="preserve"> PAGEREF _Toc479842709 \h </w:instrText>
         </w:r>
         <w:r>
           <w:rPr>
@@ -1919,7 +1919,7 @@
           <w:szCs w:val="22"/>
         </w:rPr>
       </w:pPr>
-      <w:hyperlink w:anchor="_Toc444673248" w:history="1">
+      <w:hyperlink w:anchor="_Toc479842710" w:history="1">
         <w:r>
           <w:rPr>
             <w:rStyle w:val="Hyperlink"/>
@@ -1964,7 +1964,7 @@
             <w:noProof/>
             <w:webHidden/>
           </w:rPr>
-          <w:instrText xml:space="preserve"> PAGEREF _Toc444673248 \h </w:instrText>
+          <w:instrText xml:space="preserve"> PAGEREF _Toc479842710 \h </w:instrText>
         </w:r>
         <w:r>
           <w:rPr>
@@ -2011,7 +2011,7 @@
           <w:szCs w:val="22"/>
         </w:rPr>
       </w:pPr>
-      <w:hyperlink w:anchor="_Toc444673249" w:history="1">
+      <w:hyperlink w:anchor="_Toc479842711" w:history="1">
         <w:r>
           <w:rPr>
             <w:rStyle w:val="Hyperlink"/>
@@ -2056,7 +2056,7 @@
             <w:noProof/>
             <w:webHidden/>
           </w:rPr>
-          <w:instrText xml:space="preserve"> PAGEREF _Toc444673249 \h </w:instrText>
+          <w:instrText xml:space="preserve"> PAGEREF _Toc479842711 \h </w:instrText>
         </w:r>
         <w:r>
           <w:rPr>
@@ -2103,7 +2103,7 @@
           <w:szCs w:val="22"/>
         </w:rPr>
       </w:pPr>
-      <w:hyperlink w:anchor="_Toc444673250" w:history="1">
+      <w:hyperlink w:anchor="_Toc479842712" w:history="1">
         <w:r>
           <w:rPr>
             <w:rStyle w:val="Hyperlink"/>
@@ -2148,7 +2148,7 @@
             <w:noProof/>
             <w:webHidden/>
           </w:rPr>
-          <w:instrText xml:space="preserve"> PAGEREF _Toc444673250 \h </w:instrText>
+          <w:instrText xml:space="preserve"> PAGEREF _Toc479842712 \h </w:instrText>
         </w:r>
         <w:r>
           <w:rPr>
@@ -2195,7 +2195,7 @@
           <w:szCs w:val="22"/>
         </w:rPr>
       </w:pPr>
-      <w:hyperlink w:anchor="_Toc444673251" w:history="1">
+      <w:hyperlink w:anchor="_Toc479842713" w:history="1">
         <w:r>
           <w:rPr>
             <w:rStyle w:val="Hyperlink"/>
@@ -2240,7 +2240,7 @@
             <w:noProof/>
             <w:webHidden/>
           </w:rPr>
-          <w:instrText xml:space="preserve"> PAGEREF _Toc444673251 \h </w:instrText>
+          <w:instrText xml:space="preserve"> PAGEREF _Toc479842713 \h </w:instrText>
         </w:r>
         <w:r>
           <w:rPr>
@@ -2287,7 +2287,7 @@
           <w:szCs w:val="22"/>
         </w:rPr>
       </w:pPr>
-      <w:hyperlink w:anchor="_Toc444673252" w:history="1">
+      <w:hyperlink w:anchor="_Toc479842714" w:history="1">
         <w:r>
           <w:rPr>
             <w:rStyle w:val="Hyperlink"/>
@@ -2332,7 +2332,7 @@
             <w:noProof/>
             <w:webHidden/>
           </w:rPr>
-          <w:instrText xml:space="preserve"> PAGEREF _Toc444673252 \h </w:instrText>
+          <w:instrText xml:space="preserve"> PAGEREF _Toc479842714 \h </w:instrText>
         </w:r>
         <w:r>
           <w:rPr>
@@ -2377,7 +2377,7 @@
           <w:szCs w:val="22"/>
         </w:rPr>
       </w:pPr>
-      <w:hyperlink w:anchor="_Toc444673253" w:history="1">
+      <w:hyperlink w:anchor="_Toc479842715" w:history="1">
         <w:r>
           <w:rPr>
             <w:rStyle w:val="Hyperlink"/>
@@ -2420,7 +2420,7 @@
             <w:noProof/>
             <w:webHidden/>
           </w:rPr>
-          <w:instrText xml:space="preserve"> PAGEREF _Toc444673253 \h </w:instrText>
+          <w:instrText xml:space="preserve"> PAGEREF _Toc479842715 \h </w:instrText>
         </w:r>
         <w:r>
           <w:rPr>
@@ -2467,7 +2467,7 @@
           <w:szCs w:val="22"/>
         </w:rPr>
       </w:pPr>
-      <w:hyperlink w:anchor="_Toc444673254" w:history="1">
+      <w:hyperlink w:anchor="_Toc479842716" w:history="1">
         <w:r>
           <w:rPr>
             <w:rStyle w:val="Hyperlink"/>
@@ -2512,7 +2512,7 @@
             <w:noProof/>
             <w:webHidden/>
           </w:rPr>
-          <w:instrText xml:space="preserve"> PAGEREF _Toc444673254 \h </w:instrText>
+          <w:instrText xml:space="preserve"> PAGEREF _Toc479842716 \h </w:instrText>
         </w:r>
         <w:r>
           <w:rPr>
@@ -2559,12 +2559,11 @@
           <w:szCs w:val="22"/>
         </w:rPr>
       </w:pPr>
-      <w:hyperlink w:anchor="_Toc444673255" w:history="1">
+      <w:hyperlink w:anchor="_Toc479842717" w:history="1">
         <w:r>
           <w:rPr>
             <w:rStyle w:val="Hyperlink"/>
             <w:noProof/>
-            <w:highlight w:val="yellow"/>
           </w:rPr>
           <w:t>3.3.2</w:t>
         </w:r>
@@ -2583,7 +2582,6 @@
           <w:rPr>
             <w:rStyle w:val="Hyperlink"/>
             <w:noProof/>
-            <w:highlight w:val="yellow"/>
           </w:rPr>
           <w:t>Climate Input parameters</w:t>
         </w:r>
@@ -2606,7 +2604,7 @@
             <w:noProof/>
             <w:webHidden/>
           </w:rPr>
-          <w:instrText xml:space="preserve"> PAGEREF _Toc444673255 \h </w:instrText>
+          <w:instrText xml:space="preserve"> PAGEREF _Toc479842717 \h </w:instrText>
         </w:r>
         <w:r>
           <w:rPr>
@@ -2641,7 +2639,7 @@
       <w:pPr>
         <w:pStyle w:val="TOC3"/>
         <w:tabs>
-          <w:tab w:val="left" w:pos="1200"/>
+          <w:tab w:val="left" w:pos="1440"/>
           <w:tab w:val="right" w:leader="dot" w:pos="9350"/>
         </w:tabs>
         <w:rPr>
@@ -2653,13 +2651,13 @@
           <w:szCs w:val="22"/>
         </w:rPr>
       </w:pPr>
-      <w:hyperlink w:anchor="_Toc444673256" w:history="1">
+      <w:hyperlink w:anchor="_Toc479842718" w:history="1">
         <w:r>
           <w:rPr>
             <w:rStyle w:val="Hyperlink"/>
             <w:noProof/>
           </w:rPr>
-          <w:t>3.3.3</w:t>
+          <w:t>3.3.2.1</w:t>
         </w:r>
         <w:r>
           <w:rPr>
@@ -2677,7 +2675,7 @@
             <w:rStyle w:val="Hyperlink"/>
             <w:noProof/>
           </w:rPr>
-          <w:t>Transmission parameters</w:t>
+          <w:t>Derived Climate Variables</w:t>
         </w:r>
         <w:r>
           <w:rPr>
@@ -2698,7 +2696,7 @@
             <w:noProof/>
             <w:webHidden/>
           </w:rPr>
-          <w:instrText xml:space="preserve"> PAGEREF _Toc444673256 \h </w:instrText>
+          <w:instrText xml:space="preserve"> PAGEREF _Toc479842718 \h </w:instrText>
         </w:r>
         <w:r>
           <w:rPr>
@@ -2718,7 +2716,7 @@
             <w:noProof/>
             <w:webHidden/>
           </w:rPr>
-          <w:t>15</w:t>
+          <w:t>14</w:t>
         </w:r>
         <w:r>
           <w:rPr>
@@ -2733,7 +2731,7 @@
       <w:pPr>
         <w:pStyle w:val="TOC3"/>
         <w:tabs>
-          <w:tab w:val="left" w:pos="1200"/>
+          <w:tab w:val="left" w:pos="1440"/>
           <w:tab w:val="right" w:leader="dot" w:pos="9350"/>
         </w:tabs>
         <w:rPr>
@@ -2745,13 +2743,13 @@
           <w:szCs w:val="22"/>
         </w:rPr>
       </w:pPr>
-      <w:hyperlink w:anchor="_Toc444673257" w:history="1">
+      <w:hyperlink w:anchor="_Toc479842719" w:history="1">
         <w:r>
           <w:rPr>
             <w:rStyle w:val="Hyperlink"/>
             <w:noProof/>
           </w:rPr>
-          <w:t>3.3.4</w:t>
+          <w:t>3.3.2.2</w:t>
         </w:r>
         <w:r>
           <w:rPr>
@@ -2769,7 +2767,7 @@
             <w:rStyle w:val="Hyperlink"/>
             <w:noProof/>
           </w:rPr>
-          <w:t>Ecoregion Modifiers (Optional)</w:t>
+          <w:t>Weather Index</w:t>
         </w:r>
         <w:r>
           <w:rPr>
@@ -2790,7 +2788,7 @@
             <w:noProof/>
             <w:webHidden/>
           </w:rPr>
-          <w:instrText xml:space="preserve"> PAGEREF _Toc444673257 \h </w:instrText>
+          <w:instrText xml:space="preserve"> PAGEREF _Toc479842719 \h </w:instrText>
         </w:r>
         <w:r>
           <w:rPr>
@@ -2810,7 +2808,7 @@
             <w:noProof/>
             <w:webHidden/>
           </w:rPr>
-          <w:t>16</w:t>
+          <w:t>15</w:t>
         </w:r>
         <w:r>
           <w:rPr>
@@ -2837,13 +2835,13 @@
           <w:szCs w:val="22"/>
         </w:rPr>
       </w:pPr>
-      <w:hyperlink w:anchor="_Toc444673258" w:history="1">
+      <w:hyperlink w:anchor="_Toc479842720" w:history="1">
         <w:r>
           <w:rPr>
             <w:rStyle w:val="Hyperlink"/>
             <w:noProof/>
           </w:rPr>
-          <w:t>3.3.5</w:t>
+          <w:t>3.3.3</w:t>
         </w:r>
         <w:r>
           <w:rPr>
@@ -2861,7 +2859,7 @@
             <w:rStyle w:val="Hyperlink"/>
             <w:noProof/>
           </w:rPr>
-          <w:t>Disturbance Modifiers (Optional)</w:t>
+          <w:t>Transmission parameters</w:t>
         </w:r>
         <w:r>
           <w:rPr>
@@ -2882,7 +2880,7 @@
             <w:noProof/>
             <w:webHidden/>
           </w:rPr>
-          <w:instrText xml:space="preserve"> PAGEREF _Toc444673258 \h </w:instrText>
+          <w:instrText xml:space="preserve"> PAGEREF _Toc479842720 \h </w:instrText>
         </w:r>
         <w:r>
           <w:rPr>
@@ -2929,13 +2927,13 @@
           <w:szCs w:val="22"/>
         </w:rPr>
       </w:pPr>
-      <w:hyperlink w:anchor="_Toc444673259" w:history="1">
+      <w:hyperlink w:anchor="_Toc479842721" w:history="1">
         <w:r>
           <w:rPr>
             <w:rStyle w:val="Hyperlink"/>
             <w:noProof/>
           </w:rPr>
-          <w:t>3.3.6</w:t>
+          <w:t>3.3.4</w:t>
         </w:r>
         <w:r>
           <w:rPr>
@@ -2953,7 +2951,7 @@
             <w:rStyle w:val="Hyperlink"/>
             <w:noProof/>
           </w:rPr>
-          <w:t>Species parameters</w:t>
+          <w:t>Ecoregion Modifiers (Optional)</w:t>
         </w:r>
         <w:r>
           <w:rPr>
@@ -2974,7 +2972,7 @@
             <w:noProof/>
             <w:webHidden/>
           </w:rPr>
-          <w:instrText xml:space="preserve"> PAGEREF _Toc444673259 \h </w:instrText>
+          <w:instrText xml:space="preserve"> PAGEREF _Toc479842721 \h </w:instrText>
         </w:r>
         <w:r>
           <w:rPr>
@@ -3021,13 +3019,13 @@
           <w:szCs w:val="22"/>
         </w:rPr>
       </w:pPr>
-      <w:hyperlink w:anchor="_Toc444673260" w:history="1">
+      <w:hyperlink w:anchor="_Toc479842722" w:history="1">
         <w:r>
           <w:rPr>
             <w:rStyle w:val="Hyperlink"/>
             <w:noProof/>
           </w:rPr>
-          <w:t>3.3.7</w:t>
+          <w:t>3.3.5</w:t>
         </w:r>
         <w:r>
           <w:rPr>
@@ -3045,6 +3043,190 @@
             <w:rStyle w:val="Hyperlink"/>
             <w:noProof/>
           </w:rPr>
+          <w:t>Disturbance Modifiers (Optional)</w:t>
+        </w:r>
+        <w:r>
+          <w:rPr>
+            <w:noProof/>
+            <w:webHidden/>
+          </w:rPr>
+          <w:tab/>
+        </w:r>
+        <w:r>
+          <w:rPr>
+            <w:noProof/>
+            <w:webHidden/>
+          </w:rPr>
+          <w:fldChar w:fldCharType="begin"/>
+        </w:r>
+        <w:r>
+          <w:rPr>
+            <w:noProof/>
+            <w:webHidden/>
+          </w:rPr>
+          <w:instrText xml:space="preserve"> PAGEREF _Toc479842722 \h </w:instrText>
+        </w:r>
+        <w:r>
+          <w:rPr>
+            <w:noProof/>
+            <w:webHidden/>
+          </w:rPr>
+        </w:r>
+        <w:r>
+          <w:rPr>
+            <w:noProof/>
+            <w:webHidden/>
+          </w:rPr>
+          <w:fldChar w:fldCharType="separate"/>
+        </w:r>
+        <w:r>
+          <w:rPr>
+            <w:noProof/>
+            <w:webHidden/>
+          </w:rPr>
+          <w:t>17</w:t>
+        </w:r>
+        <w:r>
+          <w:rPr>
+            <w:noProof/>
+            <w:webHidden/>
+          </w:rPr>
+          <w:fldChar w:fldCharType="end"/>
+        </w:r>
+      </w:hyperlink>
+    </w:p>
+    <w:p>
+      <w:pPr>
+        <w:pStyle w:val="TOC3"/>
+        <w:tabs>
+          <w:tab w:val="left" w:pos="1200"/>
+          <w:tab w:val="right" w:leader="dot" w:pos="9350"/>
+        </w:tabs>
+        <w:rPr>
+          <w:rFonts w:asciiTheme="minorHAnsi" w:eastAsiaTheme="minorEastAsia" w:hAnsiTheme="minorHAnsi" w:cstheme="minorBidi"/>
+          <w:i w:val="0"/>
+          <w:iCs w:val="0"/>
+          <w:noProof/>
+          <w:sz w:val="22"/>
+          <w:szCs w:val="22"/>
+        </w:rPr>
+      </w:pPr>
+      <w:hyperlink w:anchor="_Toc479842723" w:history="1">
+        <w:r>
+          <w:rPr>
+            <w:rStyle w:val="Hyperlink"/>
+            <w:noProof/>
+          </w:rPr>
+          <w:t>3.3.6</w:t>
+        </w:r>
+        <w:r>
+          <w:rPr>
+            <w:rFonts w:asciiTheme="minorHAnsi" w:eastAsiaTheme="minorEastAsia" w:hAnsiTheme="minorHAnsi" w:cstheme="minorBidi"/>
+            <w:i w:val="0"/>
+            <w:iCs w:val="0"/>
+            <w:noProof/>
+            <w:sz w:val="22"/>
+            <w:szCs w:val="22"/>
+          </w:rPr>
+          <w:tab/>
+        </w:r>
+        <w:r>
+          <w:rPr>
+            <w:rStyle w:val="Hyperlink"/>
+            <w:noProof/>
+          </w:rPr>
+          <w:t>Species parameters</w:t>
+        </w:r>
+        <w:r>
+          <w:rPr>
+            <w:noProof/>
+            <w:webHidden/>
+          </w:rPr>
+          <w:tab/>
+        </w:r>
+        <w:r>
+          <w:rPr>
+            <w:noProof/>
+            <w:webHidden/>
+          </w:rPr>
+          <w:fldChar w:fldCharType="begin"/>
+        </w:r>
+        <w:r>
+          <w:rPr>
+            <w:noProof/>
+            <w:webHidden/>
+          </w:rPr>
+          <w:instrText xml:space="preserve"> PAGEREF _Toc479842723 \h </w:instrText>
+        </w:r>
+        <w:r>
+          <w:rPr>
+            <w:noProof/>
+            <w:webHidden/>
+          </w:rPr>
+        </w:r>
+        <w:r>
+          <w:rPr>
+            <w:noProof/>
+            <w:webHidden/>
+          </w:rPr>
+          <w:fldChar w:fldCharType="separate"/>
+        </w:r>
+        <w:r>
+          <w:rPr>
+            <w:noProof/>
+            <w:webHidden/>
+          </w:rPr>
+          <w:t>18</w:t>
+        </w:r>
+        <w:r>
+          <w:rPr>
+            <w:noProof/>
+            <w:webHidden/>
+          </w:rPr>
+          <w:fldChar w:fldCharType="end"/>
+        </w:r>
+      </w:hyperlink>
+    </w:p>
+    <w:p>
+      <w:pPr>
+        <w:pStyle w:val="TOC3"/>
+        <w:tabs>
+          <w:tab w:val="left" w:pos="1200"/>
+          <w:tab w:val="right" w:leader="dot" w:pos="9350"/>
+        </w:tabs>
+        <w:rPr>
+          <w:rFonts w:asciiTheme="minorHAnsi" w:eastAsiaTheme="minorEastAsia" w:hAnsiTheme="minorHAnsi" w:cstheme="minorBidi"/>
+          <w:i w:val="0"/>
+          <w:iCs w:val="0"/>
+          <w:noProof/>
+          <w:sz w:val="22"/>
+          <w:szCs w:val="22"/>
+        </w:rPr>
+      </w:pPr>
+      <w:hyperlink w:anchor="_Toc479842724" w:history="1">
+        <w:r>
+          <w:rPr>
+            <w:rStyle w:val="Hyperlink"/>
+            <w:noProof/>
+          </w:rPr>
+          <w:t>3.3.7</w:t>
+        </w:r>
+        <w:r>
+          <w:rPr>
+            <w:rFonts w:asciiTheme="minorHAnsi" w:eastAsiaTheme="minorEastAsia" w:hAnsiTheme="minorHAnsi" w:cstheme="minorBidi"/>
+            <w:i w:val="0"/>
+            <w:iCs w:val="0"/>
+            <w:noProof/>
+            <w:sz w:val="22"/>
+            <w:szCs w:val="22"/>
+          </w:rPr>
+          <w:tab/>
+        </w:r>
+        <w:r>
+          <w:rPr>
+            <w:rStyle w:val="Hyperlink"/>
+            <w:noProof/>
+          </w:rPr>
           <w:t>Ignored species (Optional)</w:t>
         </w:r>
         <w:r>
@@ -3066,7 +3248,7 @@
             <w:noProof/>
             <w:webHidden/>
           </w:rPr>
-          <w:instrText xml:space="preserve"> PAGEREF _Toc444673260 \h </w:instrText>
+          <w:instrText xml:space="preserve"> PAGEREF _Toc479842724 \h </w:instrText>
         </w:r>
         <w:r>
           <w:rPr>
@@ -3086,7 +3268,7 @@
             <w:noProof/>
             <w:webHidden/>
           </w:rPr>
-          <w:t>18</w:t>
+          <w:t>19</w:t>
         </w:r>
         <w:r>
           <w:rPr>
@@ -3114,7 +3296,7 @@
           <w:szCs w:val="22"/>
         </w:rPr>
       </w:pPr>
-      <w:hyperlink w:anchor="_Toc444673261" w:history="1">
+      <w:hyperlink w:anchor="_Toc479842725" w:history="1">
         <w:r>
           <w:rPr>
             <w:rStyle w:val="Hyperlink"/>
@@ -3160,7 +3342,7 @@
             <w:noProof/>
             <w:webHidden/>
           </w:rPr>
-          <w:instrText xml:space="preserve"> PAGEREF _Toc444673261 \h </w:instrText>
+          <w:instrText xml:space="preserve"> PAGEREF _Toc479842725 \h </w:instrText>
         </w:r>
         <w:r>
           <w:rPr>
@@ -3180,7 +3362,7 @@
             <w:noProof/>
             <w:webHidden/>
           </w:rPr>
-          <w:t>19</w:t>
+          <w:t>20</w:t>
         </w:r>
         <w:r>
           <w:rPr>
@@ -3205,7 +3387,7 @@
           <w:szCs w:val="22"/>
         </w:rPr>
       </w:pPr>
-      <w:hyperlink w:anchor="_Toc444673262" w:history="1">
+      <w:hyperlink w:anchor="_Toc479842726" w:history="1">
         <w:r>
           <w:rPr>
             <w:rStyle w:val="Hyperlink"/>
@@ -3248,7 +3430,7 @@
             <w:noProof/>
             <w:webHidden/>
           </w:rPr>
-          <w:instrText xml:space="preserve"> PAGEREF _Toc444673262 \h </w:instrText>
+          <w:instrText xml:space="preserve"> PAGEREF _Toc479842726 \h </w:instrText>
         </w:r>
         <w:r>
           <w:rPr>
@@ -3268,7 +3450,7 @@
             <w:noProof/>
             <w:webHidden/>
           </w:rPr>
-          <w:t>19</w:t>
+          <w:t>20</w:t>
         </w:r>
         <w:r>
           <w:rPr>
@@ -3293,7 +3475,7 @@
           <w:szCs w:val="22"/>
         </w:rPr>
       </w:pPr>
-      <w:hyperlink w:anchor="_Toc444673263" w:history="1">
+      <w:hyperlink w:anchor="_Toc479842727" w:history="1">
         <w:r>
           <w:rPr>
             <w:rStyle w:val="Hyperlink"/>
@@ -3336,7 +3518,7 @@
             <w:noProof/>
             <w:webHidden/>
           </w:rPr>
-          <w:instrText xml:space="preserve"> PAGEREF _Toc444673263 \h </w:instrText>
+          <w:instrText xml:space="preserve"> PAGEREF _Toc479842727 \h </w:instrText>
         </w:r>
         <w:r>
           <w:rPr>
@@ -3356,7 +3538,7 @@
             <w:noProof/>
             <w:webHidden/>
           </w:rPr>
-          <w:t>19</w:t>
+          <w:t>20</w:t>
         </w:r>
         <w:r>
           <w:rPr>
@@ -3381,7 +3563,7 @@
           <w:szCs w:val="22"/>
         </w:rPr>
       </w:pPr>
-      <w:hyperlink w:anchor="_Toc444673264" w:history="1">
+      <w:hyperlink w:anchor="_Toc479842728" w:history="1">
         <w:r>
           <w:rPr>
             <w:rStyle w:val="Hyperlink"/>
@@ -3424,7 +3606,7 @@
             <w:noProof/>
             <w:webHidden/>
           </w:rPr>
-          <w:instrText xml:space="preserve"> PAGEREF _Toc444673264 \h </w:instrText>
+          <w:instrText xml:space="preserve"> PAGEREF _Toc479842728 \h </w:instrText>
         </w:r>
         <w:r>
           <w:rPr>
@@ -3444,7 +3626,7 @@
             <w:noProof/>
             <w:webHidden/>
           </w:rPr>
-          <w:t>19</w:t>
+          <w:t>20</w:t>
         </w:r>
         <w:r>
           <w:rPr>
@@ -3484,7 +3666,7 @@
         </w:numPr>
       </w:pPr>
       <w:bookmarkStart w:id="7" w:name="_Toc102232953"/>
-      <w:bookmarkStart w:id="8" w:name="_Toc444673230"/>
+      <w:bookmarkStart w:id="8" w:name="_Toc479842692"/>
       <w:r>
         <w:lastRenderedPageBreak/>
         <w:t>Introduction</w:t>
@@ -3595,32 +3777,52 @@
       <w:r>
         <w:t xml:space="preserve"> et al. (2012). </w:t>
       </w:r>
-      <w:commentRangeStart w:id="9"/>
+      <w:ins w:id="9" w:author="Miranda, Brian R -FS" w:date="2016-08-12T10:14:00Z">
+        <w:r>
+          <w:t xml:space="preserve">Because </w:t>
+        </w:r>
+      </w:ins>
+      <w:r>
+        <w:t xml:space="preserve">EDA </w:t>
+      </w:r>
       <w:ins w:id="10" w:author="Miranda, Brian R -FS" w:date="2016-08-12T10:14:00Z">
         <w:r>
-          <w:t xml:space="preserve">Because </w:t>
+          <w:t xml:space="preserve">only uses cohort age information, it </w:t>
         </w:r>
       </w:ins>
-      <w:r>
-        <w:t xml:space="preserve">EDA </w:t>
-      </w:r>
-      <w:ins w:id="11" w:author="Miranda, Brian R -FS" w:date="2016-08-12T10:14:00Z">
-        <w:r>
-          <w:t xml:space="preserve">only uses cohort age information, it </w:t>
+      <w:del w:id="11" w:author="Miranda, Brian R -FS" w:date="2017-04-13T10:31:00Z">
+        <w:r>
+          <w:delText xml:space="preserve">currently </w:delText>
+        </w:r>
+      </w:del>
+      <w:ins w:id="12" w:author="Miranda, Brian R -FS" w:date="2017-04-13T10:31:00Z">
+        <w:r>
+          <w:t>could</w:t>
+        </w:r>
+        <w:r>
+          <w:t xml:space="preserve"> </w:t>
         </w:r>
       </w:ins>
       <w:r>
-        <w:t>currently works with</w:t>
+        <w:t>work</w:t>
+      </w:r>
+      <w:del w:id="13" w:author="Miranda, Brian R -FS" w:date="2017-04-13T10:31:00Z">
+        <w:r>
+          <w:delText>s</w:delText>
+        </w:r>
+      </w:del>
+      <w:r>
+        <w:t xml:space="preserve"> with</w:t>
       </w:r>
       <w:r>
         <w:t xml:space="preserve"> </w:t>
       </w:r>
-      <w:del w:id="12" w:author="Miranda, Brian R -FS" w:date="2016-08-12T10:15:00Z">
+      <w:del w:id="14" w:author="Miranda, Brian R -FS" w:date="2016-08-12T10:15:00Z">
         <w:r>
           <w:delText>age-only, biomass, and century</w:delText>
         </w:r>
       </w:del>
-      <w:ins w:id="13" w:author="Miranda, Brian R -FS" w:date="2016-08-12T10:15:00Z">
+      <w:ins w:id="15" w:author="Miranda, Brian R -FS" w:date="2016-08-12T10:15:00Z">
         <w:r>
           <w:t>any</w:t>
         </w:r>
@@ -3628,32 +3830,39 @@
       <w:r>
         <w:t xml:space="preserve"> succession</w:t>
       </w:r>
-      <w:ins w:id="14" w:author="Miranda, Brian R -FS" w:date="2016-08-12T10:15:00Z">
+      <w:ins w:id="16" w:author="Miranda, Brian R -FS" w:date="2016-08-12T10:15:00Z">
         <w:r>
           <w:t xml:space="preserve"> extension</w:t>
         </w:r>
       </w:ins>
+      <w:ins w:id="17" w:author="Miranda, Brian R -FS" w:date="2017-04-13T10:32:00Z">
+        <w:r>
+          <w:t>, however it is dependent on the Climate Library</w:t>
+        </w:r>
+      </w:ins>
+      <w:r>
+        <w:t>.</w:t>
+      </w:r>
+      <w:ins w:id="18" w:author="Miranda, Brian R -FS" w:date="2017-04-13T10:32:00Z">
+        <w:r>
+          <w:t xml:space="preserve">  So it is compatible only with succession extensions that have implemented the Climate Library (e.g., NECN Succession)</w:t>
+        </w:r>
+      </w:ins>
+      <w:del w:id="19" w:author="Miranda, Brian R -FS" w:date="2017-04-13T10:33:00Z">
+        <w:r>
+          <w:delText xml:space="preserve"> </w:delText>
+        </w:r>
+      </w:del>
+      <w:del w:id="20" w:author="Miranda, Brian R -FS" w:date="2016-08-12T10:14:00Z">
+        <w:r>
+          <w:delText>However, it onl</w:delText>
+        </w:r>
+        <w:r>
+          <w:delText>y uses cohort age information</w:delText>
+        </w:r>
+      </w:del>
       <w:r>
         <w:t xml:space="preserve">. </w:t>
-      </w:r>
-      <w:del w:id="15" w:author="Miranda, Brian R -FS" w:date="2016-08-12T10:14:00Z">
-        <w:r>
-          <w:delText>However, it onl</w:delText>
-        </w:r>
-        <w:r>
-          <w:delText>y uses cohort age information</w:delText>
-        </w:r>
-      </w:del>
-      <w:r>
-        <w:t xml:space="preserve">. </w:t>
-      </w:r>
-      <w:commentRangeEnd w:id="9"/>
-      <w:r>
-        <w:rPr>
-          <w:rStyle w:val="CommentReference"/>
-          <w:rFonts w:eastAsia="Batang"/>
-        </w:rPr>
-        <w:commentReference w:id="9"/>
       </w:r>
       <w:r>
         <w:t>Partial cohort removal and growth reductions are not possible</w:t>
@@ -3673,16 +3882,16 @@
           <w:numId w:val="47"/>
         </w:numPr>
       </w:pPr>
-      <w:bookmarkStart w:id="16" w:name="_Toc444673231"/>
-      <w:bookmarkStart w:id="17" w:name="_Toc346789003"/>
-      <w:bookmarkStart w:id="18" w:name="_Toc133386203"/>
-      <w:bookmarkStart w:id="19" w:name="_Toc133907137"/>
-      <w:bookmarkStart w:id="20" w:name="_Toc133934405"/>
-      <w:bookmarkStart w:id="21" w:name="_Toc133942259"/>
+      <w:bookmarkStart w:id="21" w:name="_Toc479842693"/>
+      <w:bookmarkStart w:id="22" w:name="_Toc346789003"/>
+      <w:bookmarkStart w:id="23" w:name="_Toc133386203"/>
+      <w:bookmarkStart w:id="24" w:name="_Toc133907137"/>
+      <w:bookmarkStart w:id="25" w:name="_Toc133934405"/>
+      <w:bookmarkStart w:id="26" w:name="_Toc133942259"/>
       <w:r>
         <w:t>Major Releases</w:t>
       </w:r>
-      <w:bookmarkEnd w:id="16"/>
+      <w:bookmarkEnd w:id="21"/>
     </w:p>
     <w:p>
       <w:pPr>
@@ -3692,8 +3901,8 @@
           <w:numId w:val="47"/>
         </w:numPr>
       </w:pPr>
-      <w:bookmarkStart w:id="22" w:name="_Toc444673232"/>
-      <w:bookmarkEnd w:id="17"/>
+      <w:bookmarkStart w:id="27" w:name="_Toc479842694"/>
+      <w:bookmarkEnd w:id="22"/>
       <w:r>
         <w:t xml:space="preserve">Version </w:t>
       </w:r>
@@ -3703,7 +3912,9 @@
       <w:r>
         <w:t>.0</w:t>
       </w:r>
-      <w:bookmarkEnd w:id="22"/>
+      <w:bookmarkStart w:id="28" w:name="_GoBack"/>
+      <w:bookmarkEnd w:id="27"/>
+      <w:bookmarkEnd w:id="28"/>
     </w:p>
     <w:p>
       <w:pPr>
@@ -3721,11 +3932,11 @@
           <w:numId w:val="47"/>
         </w:numPr>
       </w:pPr>
-      <w:bookmarkStart w:id="23" w:name="_Toc444673233"/>
+      <w:bookmarkStart w:id="29" w:name="_Toc479842695"/>
       <w:r>
         <w:t>Minor Releases</w:t>
       </w:r>
-      <w:bookmarkEnd w:id="23"/>
+      <w:bookmarkEnd w:id="29"/>
     </w:p>
     <w:p>
       <w:pPr>
@@ -3748,11 +3959,11 @@
           <w:numId w:val="45"/>
         </w:numPr>
       </w:pPr>
-      <w:bookmarkStart w:id="24" w:name="_Toc444673234"/>
-      <w:bookmarkEnd w:id="18"/>
-      <w:bookmarkEnd w:id="19"/>
-      <w:bookmarkEnd w:id="20"/>
-      <w:bookmarkEnd w:id="21"/>
+      <w:bookmarkStart w:id="30" w:name="_Toc479842696"/>
+      <w:bookmarkEnd w:id="23"/>
+      <w:bookmarkEnd w:id="24"/>
+      <w:bookmarkEnd w:id="25"/>
+      <w:bookmarkEnd w:id="26"/>
       <w:r>
         <w:lastRenderedPageBreak/>
         <w:t>Epidemiological</w:t>
@@ -3760,7 +3971,7 @@
       <w:r>
         <w:t xml:space="preserve"> Disturbance Agents</w:t>
       </w:r>
-      <w:bookmarkEnd w:id="24"/>
+      <w:bookmarkEnd w:id="30"/>
     </w:p>
     <w:p>
       <w:pPr>
@@ -3770,14 +3981,14 @@
           <w:numId w:val="45"/>
         </w:numPr>
       </w:pPr>
-      <w:bookmarkStart w:id="25" w:name="_Toc444673235"/>
+      <w:bookmarkStart w:id="31" w:name="_Toc479842697"/>
       <w:r>
         <w:t>Overview of E</w:t>
       </w:r>
       <w:r>
         <w:t>DA</w:t>
       </w:r>
-      <w:bookmarkEnd w:id="25"/>
+      <w:bookmarkEnd w:id="31"/>
     </w:p>
     <w:p>
       <w:pPr>
@@ -3813,7 +4024,7 @@
       <w:r>
         <w:t>B</w:t>
       </w:r>
-      <w:ins w:id="26" w:author="Miranda, Brian R -FS" w:date="2016-08-12T10:16:00Z">
+      <w:ins w:id="32" w:author="Miranda, Brian R -FS" w:date="2016-08-12T10:16:00Z">
         <w:r>
           <w:t xml:space="preserve">iological </w:t>
         </w:r>
@@ -3821,7 +4032,7 @@
       <w:r>
         <w:t>D</w:t>
       </w:r>
-      <w:ins w:id="27" w:author="Miranda, Brian R -FS" w:date="2016-08-12T10:16:00Z">
+      <w:ins w:id="33" w:author="Miranda, Brian R -FS" w:date="2016-08-12T10:16:00Z">
         <w:r>
           <w:t xml:space="preserve">isturbance </w:t>
         </w:r>
@@ -3829,7 +4040,7 @@
       <w:r>
         <w:t>A</w:t>
       </w:r>
-      <w:ins w:id="28" w:author="Miranda, Brian R -FS" w:date="2016-08-12T10:16:00Z">
+      <w:ins w:id="34" w:author="Miranda, Brian R -FS" w:date="2016-08-12T10:16:00Z">
         <w:r>
           <w:t>gent</w:t>
         </w:r>
@@ -3837,12 +4048,12 @@
       <w:r>
         <w:t xml:space="preserve"> </w:t>
       </w:r>
-      <w:del w:id="29" w:author="Miranda, Brian R -FS" w:date="2016-08-12T10:15:00Z">
+      <w:del w:id="35" w:author="Miranda, Brian R -FS" w:date="2016-08-12T10:15:00Z">
         <w:r>
           <w:delText>module</w:delText>
         </w:r>
       </w:del>
-      <w:ins w:id="30" w:author="Miranda, Brian R -FS" w:date="2016-08-12T10:15:00Z">
+      <w:ins w:id="36" w:author="Miranda, Brian R -FS" w:date="2016-08-12T10:15:00Z">
         <w:r>
           <w:t>extension</w:t>
         </w:r>
@@ -4408,11 +4619,11 @@
           <w:numId w:val="45"/>
         </w:numPr>
       </w:pPr>
-      <w:bookmarkStart w:id="31" w:name="_Toc444673236"/>
+      <w:bookmarkStart w:id="37" w:name="_Toc479842698"/>
       <w:r>
         <w:t>Site Host Index</w:t>
       </w:r>
-      <w:bookmarkEnd w:id="31"/>
+      <w:bookmarkEnd w:id="37"/>
     </w:p>
     <w:p>
       <w:pPr>
@@ -4581,18 +4792,18 @@
         </w:numPr>
         <w:ind w:left="864" w:hanging="864"/>
       </w:pPr>
-      <w:bookmarkStart w:id="32" w:name="_Toc81207698"/>
-      <w:bookmarkStart w:id="33" w:name="_Toc81207921"/>
-      <w:bookmarkStart w:id="34" w:name="_Toc81277329"/>
-      <w:bookmarkStart w:id="35" w:name="_Toc81277663"/>
-      <w:bookmarkStart w:id="36" w:name="_Toc81283035"/>
-      <w:bookmarkStart w:id="37" w:name="_Toc81471916"/>
-      <w:bookmarkStart w:id="38" w:name="_Toc84045145"/>
-      <w:bookmarkStart w:id="39" w:name="_Toc84303673"/>
-      <w:bookmarkStart w:id="40" w:name="_Toc85255797"/>
-      <w:bookmarkStart w:id="41" w:name="_Toc101339104"/>
-      <w:bookmarkStart w:id="42" w:name="_Toc101598711"/>
-      <w:bookmarkStart w:id="43" w:name="_Toc444673237"/>
+      <w:bookmarkStart w:id="38" w:name="_Toc81207698"/>
+      <w:bookmarkStart w:id="39" w:name="_Toc81207921"/>
+      <w:bookmarkStart w:id="40" w:name="_Toc81277329"/>
+      <w:bookmarkStart w:id="41" w:name="_Toc81277663"/>
+      <w:bookmarkStart w:id="42" w:name="_Toc81283035"/>
+      <w:bookmarkStart w:id="43" w:name="_Toc81471916"/>
+      <w:bookmarkStart w:id="44" w:name="_Toc84045145"/>
+      <w:bookmarkStart w:id="45" w:name="_Toc84303673"/>
+      <w:bookmarkStart w:id="46" w:name="_Toc85255797"/>
+      <w:bookmarkStart w:id="47" w:name="_Toc101339104"/>
+      <w:bookmarkStart w:id="48" w:name="_Toc101598711"/>
+      <w:bookmarkStart w:id="49" w:name="_Toc479842699"/>
       <w:r>
         <w:t xml:space="preserve">Site </w:t>
       </w:r>
@@ -4602,18 +4813,18 @@
       <w:r>
         <w:t>modifiers</w:t>
       </w:r>
-      <w:bookmarkEnd w:id="32"/>
-      <w:bookmarkEnd w:id="33"/>
-      <w:bookmarkEnd w:id="34"/>
-      <w:bookmarkEnd w:id="35"/>
-      <w:bookmarkEnd w:id="36"/>
-      <w:bookmarkEnd w:id="37"/>
       <w:bookmarkEnd w:id="38"/>
       <w:bookmarkEnd w:id="39"/>
       <w:bookmarkEnd w:id="40"/>
       <w:bookmarkEnd w:id="41"/>
       <w:bookmarkEnd w:id="42"/>
       <w:bookmarkEnd w:id="43"/>
+      <w:bookmarkEnd w:id="44"/>
+      <w:bookmarkEnd w:id="45"/>
+      <w:bookmarkEnd w:id="46"/>
+      <w:bookmarkEnd w:id="47"/>
+      <w:bookmarkEnd w:id="48"/>
+      <w:bookmarkEnd w:id="49"/>
     </w:p>
     <w:p>
       <w:pPr>
@@ -4670,12 +4881,12 @@
       <w:r>
         <w:t xml:space="preserve"> value of all </w:t>
       </w:r>
-      <w:del w:id="44" w:author="Miranda, Brian R -FS" w:date="2016-08-12T10:20:00Z">
+      <w:del w:id="50" w:author="Miranda, Brian R -FS" w:date="2016-08-12T10:20:00Z">
         <w:r>
           <w:delText xml:space="preserve">active </w:delText>
         </w:r>
       </w:del>
-      <w:ins w:id="45" w:author="Miranda, Brian R -FS" w:date="2016-08-12T10:20:00Z">
+      <w:ins w:id="51" w:author="Miranda, Brian R -FS" w:date="2016-08-12T10:20:00Z">
         <w:r>
           <w:t xml:space="preserve">affected </w:t>
         </w:r>
@@ -4683,7 +4894,7 @@
       <w:r>
         <w:t>sites where host species are present</w:t>
       </w:r>
-      <w:ins w:id="46" w:author="Miranda, Brian R -FS" w:date="2016-08-12T10:21:00Z">
+      <w:ins w:id="52" w:author="Miranda, Brian R -FS" w:date="2016-08-12T10:21:00Z">
         <w:r>
           <w:t xml:space="preserve"> (SHI &gt; 0)</w:t>
         </w:r>
@@ -4691,7 +4902,7 @@
       <w:r>
         <w:t>.  LTMs are assumed to be constant for the entire simulation, while DMs</w:t>
       </w:r>
-      <w:ins w:id="47" w:author="Miranda, Brian R -FS" w:date="2016-08-12T10:22:00Z">
+      <w:ins w:id="53" w:author="Miranda, Brian R -FS" w:date="2016-08-12T10:22:00Z">
         <w:r>
           <w:t xml:space="preserve"> have a defined duration and</w:t>
         </w:r>
@@ -5287,11 +5498,11 @@
           <w:numId w:val="45"/>
         </w:numPr>
       </w:pPr>
-      <w:bookmarkStart w:id="48" w:name="_Toc444673238"/>
+      <w:bookmarkStart w:id="54" w:name="_Toc479842700"/>
       <w:r>
         <w:t>Weather</w:t>
       </w:r>
-      <w:bookmarkEnd w:id="48"/>
+      <w:bookmarkEnd w:id="54"/>
     </w:p>
     <w:p>
       <w:pPr>
@@ -5967,7 +6178,7 @@
       <w:r>
         <w:t>derived (e.g.</w:t>
       </w:r>
-      <w:ins w:id="49" w:author="Miranda, Brian R -FS" w:date="2016-08-12T10:25:00Z">
+      <w:ins w:id="55" w:author="Miranda, Brian R -FS" w:date="2016-08-12T10:25:00Z">
         <w:r>
           <w:t>,</w:t>
         </w:r>
@@ -5984,7 +6195,7 @@
       <w:r>
         <w:t xml:space="preserve"> consecutive days of a week or month (e.g.</w:t>
       </w:r>
-      <w:ins w:id="50" w:author="Miranda, Brian R -FS" w:date="2016-08-12T10:25:00Z">
+      <w:ins w:id="56" w:author="Miranda, Brian R -FS" w:date="2016-08-12T10:25:00Z">
         <w:r>
           <w:t>,</w:t>
         </w:r>
@@ -6360,11 +6571,11 @@
           <w:numId w:val="45"/>
         </w:numPr>
       </w:pPr>
-      <w:bookmarkStart w:id="51" w:name="_Toc444673239"/>
+      <w:bookmarkStart w:id="57" w:name="_Toc479842701"/>
       <w:r>
         <w:t>Epidemiological processes</w:t>
       </w:r>
-      <w:bookmarkEnd w:id="51"/>
+      <w:bookmarkEnd w:id="57"/>
     </w:p>
     <w:p>
       <w:pPr>
@@ -6528,17 +6739,17 @@
         <w:adjustRightInd w:val="0"/>
         <w:ind w:left="1152"/>
       </w:pPr>
-      <w:bookmarkStart w:id="52" w:name="_Toc81207701"/>
-      <w:bookmarkStart w:id="53" w:name="_Toc81207924"/>
-      <w:bookmarkStart w:id="54" w:name="_Toc81277332"/>
-      <w:bookmarkStart w:id="55" w:name="_Toc81277666"/>
-      <w:bookmarkStart w:id="56" w:name="_Toc81283038"/>
-      <w:bookmarkStart w:id="57" w:name="_Toc81471919"/>
-      <w:bookmarkStart w:id="58" w:name="_Toc84045148"/>
-      <w:bookmarkStart w:id="59" w:name="_Toc84303676"/>
-      <w:bookmarkStart w:id="60" w:name="_Toc85255800"/>
-      <w:bookmarkStart w:id="61" w:name="_Toc101339107"/>
-      <w:bookmarkStart w:id="62" w:name="_Toc101598714"/>
+      <w:bookmarkStart w:id="58" w:name="_Toc81207701"/>
+      <w:bookmarkStart w:id="59" w:name="_Toc81207924"/>
+      <w:bookmarkStart w:id="60" w:name="_Toc81277332"/>
+      <w:bookmarkStart w:id="61" w:name="_Toc81277666"/>
+      <w:bookmarkStart w:id="62" w:name="_Toc81283038"/>
+      <w:bookmarkStart w:id="63" w:name="_Toc81471919"/>
+      <w:bookmarkStart w:id="64" w:name="_Toc84045148"/>
+      <w:bookmarkStart w:id="65" w:name="_Toc84303676"/>
+      <w:bookmarkStart w:id="66" w:name="_Toc85255800"/>
+      <w:bookmarkStart w:id="67" w:name="_Toc101339107"/>
+      <w:bookmarkStart w:id="68" w:name="_Toc101598714"/>
       <w:r>
         <w:t xml:space="preserve">Every time step </w:t>
       </w:r>
@@ -8277,16 +8488,21 @@
         </w:numPr>
         <w:ind w:left="864" w:hanging="864"/>
       </w:pPr>
-      <w:bookmarkStart w:id="63" w:name="_Toc444673240"/>
+      <w:bookmarkStart w:id="69" w:name="_Toc479842702"/>
       <w:r>
         <w:t>Dispersal kernel</w:t>
       </w:r>
-      <w:bookmarkEnd w:id="63"/>
+      <w:bookmarkEnd w:id="69"/>
     </w:p>
     <w:p>
       <w:pPr>
         <w:pStyle w:val="textbody"/>
       </w:pPr>
+      <w:ins w:id="70" w:author="Miranda, Brian R -FS" w:date="2017-04-13T10:22:00Z">
+        <w:r>
+          <w:t xml:space="preserve">The dispersal kernel used in the EDA is derived from, and shares code with, the seed dispersal kernel described by Lichti et al. (in prep).  </w:t>
+        </w:r>
+      </w:ins>
       <w:r>
         <w:t xml:space="preserve">The </w:t>
       </w:r>
@@ -8598,11 +8814,11 @@
         <w:t xml:space="preserve"> For cases where only local, short-distance dispersal events are considered, this parameter becomes essential to reduce computational burden. </w:t>
       </w:r>
       <w:r>
-        <w:t xml:space="preserve">Similarly to the seed dispersal routines currently implemented in all LANDIS-II succession modules, only isotropic dispersal (no </w:t>
+        <w:t xml:space="preserve">Similarly to the seed dispersal routines currently </w:t>
       </w:r>
       <w:r>
         <w:lastRenderedPageBreak/>
-        <w:t xml:space="preserve">wind-assisted directional spread) was </w:t>
+        <w:t xml:space="preserve">implemented in all LANDIS-II succession modules, only isotropic dispersal (no wind-assisted directional spread) was </w:t>
       </w:r>
       <w:r>
         <w:t xml:space="preserve">considered for this version of the EDA module.  </w:t>
@@ -8617,14 +8833,14 @@
         </w:numPr>
         <w:ind w:left="864" w:hanging="864"/>
       </w:pPr>
-      <w:bookmarkStart w:id="64" w:name="_Toc444673241"/>
+      <w:bookmarkStart w:id="71" w:name="_Toc479842703"/>
       <w:r>
         <w:t xml:space="preserve">Cohorts </w:t>
       </w:r>
       <w:r>
         <w:t>mortality</w:t>
       </w:r>
-      <w:bookmarkEnd w:id="64"/>
+      <w:bookmarkEnd w:id="71"/>
     </w:p>
     <w:p>
       <w:pPr>
@@ -8703,7 +8919,7 @@
       <w:r>
         <w:t xml:space="preserve">subsequently </w:t>
       </w:r>
-      <w:del w:id="65" w:author="Miranda, Brian R -FS" w:date="2016-08-12T10:32:00Z">
+      <w:del w:id="72" w:author="Miranda, Brian R -FS" w:date="2016-08-12T10:32:00Z">
         <w:r>
           <w:delText>recolonized</w:delText>
         </w:r>
@@ -8711,7 +8927,7 @@
           <w:delText xml:space="preserve"> </w:delText>
         </w:r>
       </w:del>
-      <w:ins w:id="66" w:author="Miranda, Brian R -FS" w:date="2016-08-12T10:32:00Z">
+      <w:ins w:id="73" w:author="Miranda, Brian R -FS" w:date="2016-08-12T10:32:00Z">
         <w:r>
           <w:t xml:space="preserve">removed </w:t>
         </w:r>
@@ -8731,17 +8947,17 @@
       <w:r>
         <w:t xml:space="preserve"> </w:t>
       </w:r>
-      <w:bookmarkEnd w:id="52"/>
-      <w:bookmarkEnd w:id="53"/>
-      <w:bookmarkEnd w:id="54"/>
-      <w:bookmarkEnd w:id="55"/>
-      <w:bookmarkEnd w:id="56"/>
-      <w:bookmarkEnd w:id="57"/>
       <w:bookmarkEnd w:id="58"/>
       <w:bookmarkEnd w:id="59"/>
       <w:bookmarkEnd w:id="60"/>
       <w:bookmarkEnd w:id="61"/>
       <w:bookmarkEnd w:id="62"/>
+      <w:bookmarkEnd w:id="63"/>
+      <w:bookmarkEnd w:id="64"/>
+      <w:bookmarkEnd w:id="65"/>
+      <w:bookmarkEnd w:id="66"/>
+      <w:bookmarkEnd w:id="67"/>
+      <w:bookmarkEnd w:id="68"/>
       <w:r>
         <w:t xml:space="preserve">If no other </w:t>
       </w:r>
@@ -8828,7 +9044,7 @@
                     <pic:cNvPicPr/>
                   </pic:nvPicPr>
                   <pic:blipFill>
-                    <a:blip r:embed="rId12">
+                    <a:blip r:embed="rId10">
                       <a:extLst>
                         <a:ext uri="{28A0092B-C50C-407E-A947-70E740481C1C}">
                           <a14:useLocalDpi xmlns:a14="http://schemas.microsoft.com/office/drawing/2010/main" val="0"/>
@@ -8892,11 +9108,11 @@
           <w:numId w:val="45"/>
         </w:numPr>
       </w:pPr>
-      <w:bookmarkStart w:id="67" w:name="_Toc444673242"/>
+      <w:bookmarkStart w:id="74" w:name="_Toc479842704"/>
       <w:r>
         <w:t>Future Development</w:t>
       </w:r>
-      <w:bookmarkEnd w:id="67"/>
+      <w:bookmarkEnd w:id="74"/>
     </w:p>
     <w:p>
       <w:pPr>
@@ -8913,35 +9129,35 @@
           <w:ilvl w:val="0"/>
           <w:numId w:val="48"/>
         </w:numPr>
-      </w:pPr>
-      <w:r>
-        <w:rPr>
+        <w:rPr>
+          <w:ins w:id="75" w:author="Miranda, Brian R -FS" w:date="2017-04-13T10:26:00Z"/>
           <w:b/>
           <w:i/>
         </w:rPr>
-        <w:t xml:space="preserve">Site </w:t>
-      </w:r>
-      <w:r>
-        <w:rPr>
-          <w:b/>
-          <w:i/>
-        </w:rPr>
-        <w:t>Host Index</w:t>
-      </w:r>
-      <w:r>
-        <w:t xml:space="preserve"> – Species host value is determined by the oldest age class present.</w:t>
-      </w:r>
-      <w:r>
-        <w:t xml:space="preserve"> A better approach would be to use all age classes present, weighted by their above-ground biomass.</w:t>
-      </w:r>
-      <w:ins w:id="68" w:author="Miranda, Brian R -FS" w:date="2016-08-12T10:34:00Z">
-        <w:r>
-          <w:t xml:space="preserve">  Note, this would change compatibility with succession </w:t>
+      </w:pPr>
+      <w:ins w:id="76" w:author="Miranda, Brian R -FS" w:date="2017-04-13T10:26:00Z">
+        <w:r>
+          <w:rPr>
+            <w:b/>
+            <w:i/>
+            <w:rPrChange w:id="77" w:author="Miranda, Brian R -FS" w:date="2017-04-13T10:26:00Z">
+              <w:rPr/>
+            </w:rPrChange>
+          </w:rPr>
+          <w:t>Climate Variables</w:t>
+        </w:r>
+        <w:r>
+          <w:t xml:space="preserve"> – Climate variables are currently limited to those available through the Climate Library.</w:t>
         </w:r>
       </w:ins>
-      <w:ins w:id="69" w:author="Miranda, Brian R -FS" w:date="2016-08-12T10:35:00Z">
-        <w:r>
-          <w:t>extensions to only those that carry biomass as a cohort attribute.</w:t>
+      <w:ins w:id="78" w:author="Miranda, Brian R -FS" w:date="2017-04-13T10:27:00Z">
+        <w:r>
+          <w:t xml:space="preserve">  Users may want to use different climate/weather variables which could be read in from a separate file, or added to the Climate Library.</w:t>
+        </w:r>
+      </w:ins>
+      <w:ins w:id="79" w:author="Miranda, Brian R -FS" w:date="2017-04-13T10:26:00Z">
+        <w:r>
+          <w:t xml:space="preserve"> </w:t>
         </w:r>
       </w:ins>
     </w:p>
@@ -8958,39 +9174,35 @@
           <w:b/>
           <w:i/>
         </w:rPr>
+        <w:t xml:space="preserve">Site </w:t>
+      </w:r>
+      <w:r>
+        <w:rPr>
+          <w:b/>
+          <w:i/>
+        </w:rPr>
+        <w:t>Host Index</w:t>
+      </w:r>
+      <w:r>
+        <w:t xml:space="preserve"> – Species host value is determined by the oldest age class present.</w:t>
+      </w:r>
+      <w:r>
+        <w:t xml:space="preserve"> A better approach would be to use all age classes </w:t>
+      </w:r>
+      <w:r>
         <w:lastRenderedPageBreak/>
-        <w:t>Infection</w:t>
-      </w:r>
-      <w:r>
-        <w:t xml:space="preserve"> – Transient effect</w:t>
-      </w:r>
-      <w:r>
-        <w:t>s are</w:t>
-      </w:r>
-      <w:r>
-        <w:t xml:space="preserve"> currently ignored, i.e. an infected cell does not support partial infection of cohorts. A better approach would account for differential levels of infection within a site.</w:t>
-      </w:r>
-      <w:r>
-        <w:t xml:space="preserve"> Cells immediately become infectious, which may not fit </w:t>
-      </w:r>
-      <w:r>
-        <w:t xml:space="preserve">an </w:t>
-      </w:r>
-      <w:r>
-        <w:t xml:space="preserve">EDA with a longer latent period across its host range. Finally, recovery from infection is not considered. This assumption may not work for </w:t>
-      </w:r>
-      <w:r>
-        <w:t xml:space="preserve">an </w:t>
-      </w:r>
-      <w:r>
-        <w:t xml:space="preserve">EDA with empirical evidence </w:t>
-      </w:r>
-      <w:r>
-        <w:t>for a</w:t>
-      </w:r>
-      <w:r>
-        <w:t xml:space="preserve"> shorter infectious period.</w:t>
-      </w:r>
+        <w:t>present, weighted by their above-ground biomass.</w:t>
+      </w:r>
+      <w:ins w:id="80" w:author="Miranda, Brian R -FS" w:date="2016-08-12T10:34:00Z">
+        <w:r>
+          <w:t xml:space="preserve">  Note, this would change compatibility with succession </w:t>
+        </w:r>
+      </w:ins>
+      <w:ins w:id="81" w:author="Miranda, Brian R -FS" w:date="2016-08-12T10:35:00Z">
+        <w:r>
+          <w:t>extensions to only those that carry biomass as a cohort attribute.</w:t>
+        </w:r>
+      </w:ins>
     </w:p>
     <w:p>
       <w:pPr>
@@ -9005,31 +9217,38 @@
           <w:b/>
           <w:i/>
         </w:rPr>
-        <w:t>Mortality</w:t>
-      </w:r>
-      <w:r>
-        <w:t xml:space="preserve"> – Diseased sites are</w:t>
-      </w:r>
-      <w:r>
-        <w:t xml:space="preserve"> probabilistically</w:t>
-      </w:r>
-      <w:r>
-        <w:t xml:space="preserve"> challenged by mortality</w:t>
-      </w:r>
-      <w:r>
-        <w:t xml:space="preserve"> events. In this version, the entire age cohort of a species is exposed to mortality events. A better approach would account for partial removal of species cohorts.</w:t>
-      </w:r>
-      <w:ins w:id="70" w:author="Miranda, Brian R -FS" w:date="2016-08-12T10:36:00Z">
-        <w:r>
-          <w:t xml:space="preserve"> </w:t>
-        </w:r>
-        <w:r>
-          <w:t xml:space="preserve"> </w:t>
-        </w:r>
-        <w:r>
-          <w:t>Note, this would change compatibility with succession extensions to only those that carry biomass as a cohort attribute.</w:t>
-        </w:r>
-      </w:ins>
+        <w:t>Infection</w:t>
+      </w:r>
+      <w:r>
+        <w:t xml:space="preserve"> – Transient effect</w:t>
+      </w:r>
+      <w:r>
+        <w:t>s are</w:t>
+      </w:r>
+      <w:r>
+        <w:t xml:space="preserve"> currently ignored, i.e. an infected cell does not support partial infection of cohorts. A better approach would account for differential levels of infection within a site.</w:t>
+      </w:r>
+      <w:r>
+        <w:t xml:space="preserve"> Cells immediately become infectious, which may not fit </w:t>
+      </w:r>
+      <w:r>
+        <w:t xml:space="preserve">an </w:t>
+      </w:r>
+      <w:r>
+        <w:t xml:space="preserve">EDA with a longer latent period across its host range. Finally, recovery from infection is not considered. This assumption may not work for </w:t>
+      </w:r>
+      <w:r>
+        <w:t xml:space="preserve">an </w:t>
+      </w:r>
+      <w:r>
+        <w:t xml:space="preserve">EDA with empirical evidence </w:t>
+      </w:r>
+      <w:r>
+        <w:t>for a</w:t>
+      </w:r>
+      <w:r>
+        <w:t xml:space="preserve"> shorter infectious period.</w:t>
+      </w:r>
     </w:p>
     <w:p>
       <w:pPr>
@@ -9044,38 +9263,31 @@
           <w:b/>
           <w:i/>
         </w:rPr>
-        <w:t>Dispersal</w:t>
-      </w:r>
-      <w:r>
-        <w:t xml:space="preserve"> – Dispersal is currently only isotropic. EDA are </w:t>
-      </w:r>
-      <w:r>
-        <w:t xml:space="preserve">often </w:t>
-      </w:r>
-      <w:r>
-        <w:t>passively dispersed</w:t>
-      </w:r>
-      <w:r>
-        <w:t xml:space="preserve"> </w:t>
-      </w:r>
-      <w:r>
-        <w:t>by wind, hence including a directional component may help improv</w:t>
-      </w:r>
-      <w:r>
-        <w:t>e</w:t>
-      </w:r>
-      <w:r>
-        <w:t xml:space="preserve"> </w:t>
-      </w:r>
-      <w:r>
-        <w:t>adequate</w:t>
-      </w:r>
-      <w:r>
-        <w:t xml:space="preserve"> representation of real</w:t>
-      </w:r>
-      <w:r>
-        <w:t xml:space="preserve"> dispersal patterns.</w:t>
-      </w:r>
+        <w:t>Mortality</w:t>
+      </w:r>
+      <w:r>
+        <w:t xml:space="preserve"> – Diseased sites are</w:t>
+      </w:r>
+      <w:r>
+        <w:t xml:space="preserve"> probabilistically</w:t>
+      </w:r>
+      <w:r>
+        <w:t xml:space="preserve"> challenged by mortality</w:t>
+      </w:r>
+      <w:r>
+        <w:t xml:space="preserve"> events. In this version, the entire age cohort of a species is exposed to mortality events. A better approach would account for partial removal of species cohorts.</w:t>
+      </w:r>
+      <w:ins w:id="82" w:author="Miranda, Brian R -FS" w:date="2016-08-12T10:36:00Z">
+        <w:r>
+          <w:t xml:space="preserve"> </w:t>
+        </w:r>
+        <w:r>
+          <w:t xml:space="preserve"> </w:t>
+        </w:r>
+        <w:r>
+          <w:t>Note, this would change compatibility with succession extensions to only those that carry biomass as a cohort attribute.</w:t>
+        </w:r>
+      </w:ins>
     </w:p>
     <w:p>
       <w:pPr>
@@ -9090,53 +9302,37 @@
           <w:b/>
           <w:i/>
         </w:rPr>
-        <w:t>Epidemiological process</w:t>
-      </w:r>
-      <w:r>
-        <w:t xml:space="preserve"> – </w:t>
-      </w:r>
-      <w:r>
-        <w:t xml:space="preserve">The </w:t>
-      </w:r>
-      <w:r>
-        <w:t xml:space="preserve">epidemiological </w:t>
-      </w:r>
-      <w:r>
-        <w:t>model shares features with</w:t>
+        <w:t>Dispersal</w:t>
+      </w:r>
+      <w:r>
+        <w:t xml:space="preserve"> – Dispersal is currently only isotropic. EDA are </w:t>
+      </w:r>
+      <w:r>
+        <w:t xml:space="preserve">often </w:t>
+      </w:r>
+      <w:r>
+        <w:t>passively dispersed</w:t>
       </w:r>
       <w:r>
         <w:t xml:space="preserve"> </w:t>
       </w:r>
       <w:r>
-        <w:t>spatially-s</w:t>
-      </w:r>
-      <w:r>
-        <w:t xml:space="preserve">tructured metapopulation models. A different modeling framework could consider </w:t>
-      </w:r>
-      <w:r>
-        <w:t xml:space="preserve">the </w:t>
-      </w:r>
-      <w:r>
-        <w:t xml:space="preserve">amount of </w:t>
-      </w:r>
-      <w:r>
-        <w:t xml:space="preserve">an </w:t>
-      </w:r>
-      <w:r>
-        <w:t>EDA produced at each site (e.g. spores), and disperse them similarly to the</w:t>
-      </w:r>
-      <w:del w:id="71" w:author="Miranda, Brian R -FS" w:date="2016-08-12T10:38:00Z">
-        <w:r>
-          <w:delText xml:space="preserve"> LANDIS-II</w:delText>
-        </w:r>
-      </w:del>
-      <w:ins w:id="72" w:author="Miranda, Brian R -FS" w:date="2016-08-12T10:38:00Z">
-        <w:r>
-          <w:t xml:space="preserve"> recently developed</w:t>
-        </w:r>
-      </w:ins>
-      <w:r>
-        <w:t xml:space="preserve"> seed dispersal routines, as opposed to using differential equations and force of infection to drive the spread.</w:t>
+        <w:t>by wind, hence including a directional component may help improv</w:t>
+      </w:r>
+      <w:r>
+        <w:t>e</w:t>
+      </w:r>
+      <w:r>
+        <w:t xml:space="preserve"> </w:t>
+      </w:r>
+      <w:r>
+        <w:t>adequate</w:t>
+      </w:r>
+      <w:r>
+        <w:t xml:space="preserve"> representation of real</w:t>
+      </w:r>
+      <w:r>
+        <w:t xml:space="preserve"> dispersal patterns.</w:t>
       </w:r>
     </w:p>
     <w:p>
@@ -9152,6 +9348,68 @@
           <w:b/>
           <w:i/>
         </w:rPr>
+        <w:t>Epidemiological process</w:t>
+      </w:r>
+      <w:r>
+        <w:t xml:space="preserve"> – </w:t>
+      </w:r>
+      <w:r>
+        <w:t xml:space="preserve">The </w:t>
+      </w:r>
+      <w:r>
+        <w:t xml:space="preserve">epidemiological </w:t>
+      </w:r>
+      <w:r>
+        <w:t>model shares features with</w:t>
+      </w:r>
+      <w:r>
+        <w:t xml:space="preserve"> </w:t>
+      </w:r>
+      <w:r>
+        <w:t>spatially-s</w:t>
+      </w:r>
+      <w:r>
+        <w:t xml:space="preserve">tructured metapopulation models. A different modeling framework could consider </w:t>
+      </w:r>
+      <w:r>
+        <w:t xml:space="preserve">the </w:t>
+      </w:r>
+      <w:r>
+        <w:t xml:space="preserve">amount of </w:t>
+      </w:r>
+      <w:r>
+        <w:t xml:space="preserve">an </w:t>
+      </w:r>
+      <w:r>
+        <w:t>EDA produced at each site (e.g. spores), and disperse them similarly to the</w:t>
+      </w:r>
+      <w:del w:id="83" w:author="Miranda, Brian R -FS" w:date="2016-08-12T10:38:00Z">
+        <w:r>
+          <w:delText xml:space="preserve"> LANDIS-II</w:delText>
+        </w:r>
+      </w:del>
+      <w:ins w:id="84" w:author="Miranda, Brian R -FS" w:date="2016-08-12T10:38:00Z">
+        <w:r>
+          <w:t xml:space="preserve"> recently developed</w:t>
+        </w:r>
+      </w:ins>
+      <w:r>
+        <w:t xml:space="preserve"> seed dispersal routines, as opposed to using differential equations and force of infection to drive the spread.</w:t>
+      </w:r>
+    </w:p>
+    <w:p>
+      <w:pPr>
+        <w:pStyle w:val="textbody"/>
+        <w:numPr>
+          <w:ilvl w:val="0"/>
+          <w:numId w:val="48"/>
+        </w:numPr>
+      </w:pPr>
+      <w:r>
+        <w:rPr>
+          <w:b/>
+          <w:i/>
+        </w:rPr>
         <w:t>Management/control strategies</w:t>
       </w:r>
       <w:r>
@@ -9187,11 +9445,11 @@
           <w:numId w:val="45"/>
         </w:numPr>
       </w:pPr>
-      <w:bookmarkStart w:id="73" w:name="_Toc444673243"/>
+      <w:bookmarkStart w:id="85" w:name="_Toc479842705"/>
       <w:r>
         <w:t>References</w:t>
       </w:r>
-      <w:bookmarkEnd w:id="73"/>
+      <w:bookmarkEnd w:id="85"/>
     </w:p>
     <w:p>
       <w:pPr>
@@ -9306,6 +9564,7 @@
         <w:t xml:space="preserve">istance </w:t>
       </w:r>
       <w:r>
+        <w:lastRenderedPageBreak/>
         <w:t>d</w:t>
       </w:r>
       <w:r>
@@ -9375,9 +9634,29 @@
     <w:p>
       <w:pPr>
         <w:pStyle w:val="reference"/>
-      </w:pPr>
-      <w:r>
-        <w:lastRenderedPageBreak/>
+        <w:rPr>
+          <w:ins w:id="86" w:author="Miranda, Brian R -FS" w:date="2017-04-13T10:23:00Z"/>
+        </w:rPr>
+      </w:pPr>
+      <w:ins w:id="87" w:author="Miranda, Brian R -FS" w:date="2017-04-13T10:23:00Z">
+        <w:r>
+          <w:t xml:space="preserve">Lichti, N.I.; Miranda, B.R.; Sturtevant, B.R.; Gustafson, E.J.  In Prep.  </w:t>
+        </w:r>
+      </w:ins>
+      <w:ins w:id="88" w:author="Miranda, Brian R -FS" w:date="2017-04-13T10:25:00Z">
+        <w:r>
+          <w:t>Linking landscapes and demography: accounting for propagule pressure in a forest simul</w:t>
+        </w:r>
+        <w:r>
+          <w:t>ation model.</w:t>
+        </w:r>
+      </w:ins>
+    </w:p>
+    <w:p>
+      <w:pPr>
+        <w:pStyle w:val="reference"/>
+      </w:pPr>
+      <w:r>
         <w:t>Meentemeyer</w:t>
       </w:r>
       <w:r>
@@ -9436,11 +9715,11 @@
           <w:numId w:val="45"/>
         </w:numPr>
       </w:pPr>
-      <w:bookmarkStart w:id="74" w:name="_Toc444673244"/>
+      <w:bookmarkStart w:id="89" w:name="_Toc479842706"/>
       <w:r>
         <w:t>Acknowledgements</w:t>
       </w:r>
-      <w:bookmarkEnd w:id="74"/>
+      <w:bookmarkEnd w:id="89"/>
     </w:p>
     <w:p>
       <w:pPr>
@@ -9464,12 +9743,12 @@
       <w:r>
         <w:t>tious Disease program</w:t>
       </w:r>
-      <w:ins w:id="75" w:author="Miranda, Brian R -FS" w:date="2016-08-12T10:39:00Z">
+      <w:ins w:id="90" w:author="Miranda, Brian R -FS" w:date="2016-08-12T10:39:00Z">
         <w:r>
           <w:t>, and by the U.S. National Fire Plan.</w:t>
         </w:r>
       </w:ins>
-      <w:del w:id="76" w:author="Miranda, Brian R -FS" w:date="2016-08-12T10:39:00Z">
+      <w:del w:id="91" w:author="Miranda, Brian R -FS" w:date="2016-08-12T10:39:00Z">
         <w:r>
           <w:delText>.</w:delText>
         </w:r>
@@ -9483,12 +9762,12 @@
           <w:numId w:val="45"/>
         </w:numPr>
       </w:pPr>
-      <w:bookmarkStart w:id="77" w:name="_Toc444673245"/>
+      <w:bookmarkStart w:id="92" w:name="_Toc479842707"/>
       <w:r>
         <w:lastRenderedPageBreak/>
         <w:t>Input Files</w:t>
       </w:r>
-      <w:bookmarkEnd w:id="77"/>
+      <w:bookmarkEnd w:id="92"/>
     </w:p>
     <w:p>
       <w:pPr>
@@ -9498,11 +9777,11 @@
           <w:numId w:val="45"/>
         </w:numPr>
       </w:pPr>
-      <w:bookmarkStart w:id="78" w:name="_Toc444673246"/>
+      <w:bookmarkStart w:id="93" w:name="_Toc479842708"/>
       <w:r>
         <w:t>Input File Rules</w:t>
       </w:r>
-      <w:bookmarkEnd w:id="78"/>
+      <w:bookmarkEnd w:id="93"/>
     </w:p>
     <w:p>
       <w:pPr>
@@ -9523,19 +9802,19 @@
       <w:r>
         <w:t>DA) extension are identical to those of the LANDIS-II Core Model.  Please see the LANDIS-II Core User’s Guide for further instruction.</w:t>
       </w:r>
-      <w:bookmarkStart w:id="79" w:name="_Toc80587563"/>
-      <w:bookmarkStart w:id="80" w:name="_Toc81057523"/>
-      <w:bookmarkStart w:id="81" w:name="_Toc81207741"/>
-      <w:bookmarkStart w:id="82" w:name="_Toc81207964"/>
-      <w:bookmarkStart w:id="83" w:name="_Toc81277366"/>
-      <w:bookmarkStart w:id="84" w:name="_Toc81277700"/>
-      <w:bookmarkStart w:id="85" w:name="_Toc81283072"/>
-      <w:bookmarkStart w:id="86" w:name="_Toc81471957"/>
-      <w:bookmarkStart w:id="87" w:name="_Toc84045186"/>
-      <w:bookmarkStart w:id="88" w:name="_Toc84303714"/>
-      <w:bookmarkStart w:id="89" w:name="_Toc85255838"/>
-      <w:bookmarkStart w:id="90" w:name="_Toc101339145"/>
-      <w:bookmarkStart w:id="91" w:name="_Toc101598752"/>
+      <w:bookmarkStart w:id="94" w:name="_Toc80587563"/>
+      <w:bookmarkStart w:id="95" w:name="_Toc81057523"/>
+      <w:bookmarkStart w:id="96" w:name="_Toc81207741"/>
+      <w:bookmarkStart w:id="97" w:name="_Toc81207964"/>
+      <w:bookmarkStart w:id="98" w:name="_Toc81277366"/>
+      <w:bookmarkStart w:id="99" w:name="_Toc81277700"/>
+      <w:bookmarkStart w:id="100" w:name="_Toc81283072"/>
+      <w:bookmarkStart w:id="101" w:name="_Toc81471957"/>
+      <w:bookmarkStart w:id="102" w:name="_Toc84045186"/>
+      <w:bookmarkStart w:id="103" w:name="_Toc84303714"/>
+      <w:bookmarkStart w:id="104" w:name="_Toc85255838"/>
+      <w:bookmarkStart w:id="105" w:name="_Toc101339145"/>
+      <w:bookmarkStart w:id="106" w:name="_Toc101598752"/>
     </w:p>
     <w:p>
       <w:pPr>
@@ -9545,24 +9824,24 @@
           <w:numId w:val="45"/>
         </w:numPr>
       </w:pPr>
-      <w:bookmarkStart w:id="92" w:name="_Toc444673247"/>
-      <w:bookmarkEnd w:id="79"/>
-      <w:bookmarkEnd w:id="80"/>
-      <w:bookmarkEnd w:id="81"/>
-      <w:bookmarkEnd w:id="82"/>
-      <w:bookmarkEnd w:id="83"/>
-      <w:bookmarkEnd w:id="84"/>
-      <w:bookmarkEnd w:id="85"/>
-      <w:bookmarkEnd w:id="86"/>
-      <w:bookmarkEnd w:id="87"/>
-      <w:bookmarkEnd w:id="88"/>
-      <w:bookmarkEnd w:id="89"/>
-      <w:bookmarkEnd w:id="90"/>
-      <w:bookmarkEnd w:id="91"/>
+      <w:bookmarkStart w:id="107" w:name="_Toc479842709"/>
+      <w:bookmarkEnd w:id="94"/>
+      <w:bookmarkEnd w:id="95"/>
+      <w:bookmarkEnd w:id="96"/>
+      <w:bookmarkEnd w:id="97"/>
+      <w:bookmarkEnd w:id="98"/>
+      <w:bookmarkEnd w:id="99"/>
+      <w:bookmarkEnd w:id="100"/>
+      <w:bookmarkEnd w:id="101"/>
+      <w:bookmarkEnd w:id="102"/>
+      <w:bookmarkEnd w:id="103"/>
+      <w:bookmarkEnd w:id="104"/>
+      <w:bookmarkEnd w:id="105"/>
+      <w:bookmarkEnd w:id="106"/>
       <w:r>
         <w:t>Input File Parameters</w:t>
       </w:r>
-      <w:bookmarkEnd w:id="92"/>
+      <w:bookmarkEnd w:id="107"/>
     </w:p>
     <w:p>
       <w:pPr>
@@ -9573,11 +9852,11 @@
         </w:numPr>
         <w:ind w:left="864" w:hanging="864"/>
       </w:pPr>
-      <w:bookmarkStart w:id="93" w:name="_Toc444673248"/>
+      <w:bookmarkStart w:id="108" w:name="_Toc479842710"/>
       <w:r>
         <w:t>Extension title, time step</w:t>
       </w:r>
-      <w:bookmarkEnd w:id="93"/>
+      <w:bookmarkEnd w:id="108"/>
     </w:p>
     <w:p>
       <w:pPr>
@@ -9645,11 +9924,11 @@
         </w:numPr>
         <w:ind w:left="864" w:hanging="864"/>
       </w:pPr>
-      <w:bookmarkStart w:id="94" w:name="_Toc444673249"/>
+      <w:bookmarkStart w:id="109" w:name="_Toc479842711"/>
       <w:r>
         <w:t>Output map names</w:t>
       </w:r>
-      <w:bookmarkEnd w:id="94"/>
+      <w:bookmarkEnd w:id="109"/>
     </w:p>
     <w:p>
       <w:pPr>
@@ -9692,7 +9971,7 @@
         <w:r>
           <w:t>{agentName}</w:t>
         </w:r>
-        <w:ins w:id="95" w:author="Miranda, Brian R -FS" w:date="2016-08-12T10:40:00Z">
+        <w:ins w:id="110" w:author="Miranda, Brian R -FS" w:date="2016-08-12T10:40:00Z">
           <w:r>
             <w:t xml:space="preserve"> must appear in the file name, and</w:t>
           </w:r>
@@ -9704,12 +9983,12 @@
       <w:r>
         <w:t xml:space="preserve"> automatically </w:t>
       </w:r>
-      <w:del w:id="96" w:author="Miranda, Brian R -FS" w:date="2016-08-12T10:41:00Z">
+      <w:del w:id="111" w:author="Miranda, Brian R -FS" w:date="2016-08-12T10:41:00Z">
         <w:r>
           <w:delText xml:space="preserve">generated </w:delText>
         </w:r>
       </w:del>
-      <w:ins w:id="97" w:author="Miranda, Brian R -FS" w:date="2016-08-12T10:41:00Z">
+      <w:ins w:id="112" w:author="Miranda, Brian R -FS" w:date="2016-08-12T10:41:00Z">
         <w:r>
           <w:t xml:space="preserve">assigned </w:t>
         </w:r>
@@ -9717,12 +9996,12 @@
       <w:r>
         <w:t xml:space="preserve">by LANDIS-II </w:t>
       </w:r>
-      <w:del w:id="98" w:author="Miranda, Brian R -FS" w:date="2016-08-12T10:41:00Z">
+      <w:del w:id="113" w:author="Miranda, Brian R -FS" w:date="2016-08-12T10:41:00Z">
         <w:r>
           <w:delText xml:space="preserve">using </w:delText>
         </w:r>
       </w:del>
-      <w:ins w:id="99" w:author="Miranda, Brian R -FS" w:date="2016-08-12T10:41:00Z">
+      <w:ins w:id="114" w:author="Miranda, Brian R -FS" w:date="2016-08-12T10:41:00Z">
         <w:r>
           <w:t xml:space="preserve">based on </w:t>
         </w:r>
@@ -9823,14 +10102,14 @@
         </w:numPr>
         <w:ind w:left="864" w:hanging="864"/>
       </w:pPr>
-      <w:bookmarkStart w:id="100" w:name="_Toc444673250"/>
+      <w:bookmarkStart w:id="115" w:name="_Toc479842712"/>
       <w:r>
         <w:t>MORT</w:t>
       </w:r>
       <w:r>
         <w:t xml:space="preserve"> map names (Optional)</w:t>
       </w:r>
-      <w:bookmarkEnd w:id="100"/>
+      <w:bookmarkEnd w:id="115"/>
     </w:p>
     <w:p>
       <w:pPr>
@@ -9895,7 +10174,7 @@
       <w:r>
         <w:t xml:space="preserve"> </w:t>
       </w:r>
-      <w:ins w:id="101" w:author="Miranda, Brian R -FS" w:date="2016-08-12T10:42:00Z">
+      <w:ins w:id="116" w:author="Miranda, Brian R -FS" w:date="2016-08-12T10:42:00Z">
         <w:r>
           <w:t xml:space="preserve">must appear in the file name, and </w:t>
         </w:r>
@@ -9906,12 +10185,12 @@
       <w:r>
         <w:t xml:space="preserve">automatically </w:t>
       </w:r>
-      <w:del w:id="102" w:author="Miranda, Brian R -FS" w:date="2016-08-12T10:42:00Z">
+      <w:del w:id="117" w:author="Miranda, Brian R -FS" w:date="2016-08-12T10:42:00Z">
         <w:r>
           <w:delText xml:space="preserve">generated </w:delText>
         </w:r>
       </w:del>
-      <w:ins w:id="103" w:author="Miranda, Brian R -FS" w:date="2016-08-12T10:42:00Z">
+      <w:ins w:id="118" w:author="Miranda, Brian R -FS" w:date="2016-08-12T10:42:00Z">
         <w:r>
           <w:t xml:space="preserve">assigned </w:t>
         </w:r>
@@ -9919,12 +10198,12 @@
       <w:r>
         <w:t xml:space="preserve">by LANDIS-II </w:t>
       </w:r>
-      <w:del w:id="104" w:author="Miranda, Brian R -FS" w:date="2016-08-12T10:42:00Z">
+      <w:del w:id="119" w:author="Miranda, Brian R -FS" w:date="2016-08-12T10:42:00Z">
         <w:r>
           <w:delText xml:space="preserve">using </w:delText>
         </w:r>
       </w:del>
-      <w:ins w:id="105" w:author="Miranda, Brian R -FS" w:date="2016-08-12T10:42:00Z">
+      <w:ins w:id="120" w:author="Miranda, Brian R -FS" w:date="2016-08-12T10:42:00Z">
         <w:r>
           <w:t xml:space="preserve">based on </w:t>
         </w:r>
@@ -10022,11 +10301,11 @@
         </w:numPr>
         <w:ind w:left="864" w:hanging="864"/>
       </w:pPr>
-      <w:bookmarkStart w:id="106" w:name="_Toc444673251"/>
+      <w:bookmarkStart w:id="121" w:name="_Toc479842713"/>
       <w:r>
         <w:t>Log file</w:t>
       </w:r>
-      <w:bookmarkEnd w:id="106"/>
+      <w:bookmarkEnd w:id="121"/>
     </w:p>
     <w:p>
       <w:pPr>
@@ -10099,14 +10378,14 @@
         </w:numPr>
         <w:ind w:left="864" w:hanging="864"/>
       </w:pPr>
-      <w:bookmarkStart w:id="107" w:name="_Toc444673252"/>
+      <w:bookmarkStart w:id="122" w:name="_Toc479842714"/>
       <w:r>
         <w:t>EDA</w:t>
       </w:r>
       <w:r>
         <w:t xml:space="preserve"> entries</w:t>
       </w:r>
-      <w:bookmarkEnd w:id="107"/>
+      <w:bookmarkEnd w:id="122"/>
     </w:p>
     <w:p>
       <w:pPr>
@@ -10150,7 +10429,7 @@
         <w:pStyle w:val="textinputfile"/>
         <w:ind w:left="2938" w:firstLine="662"/>
       </w:pPr>
-      <w:hyperlink r:id="rId13" w:history="1">
+      <w:hyperlink r:id="rId11" w:history="1">
         <w:r>
           <w:t>heterobasidion</w:t>
         </w:r>
@@ -10183,32 +10462,32 @@
       <w:r>
         <w:t xml:space="preserve">DA parameter file. The file names for each are defined here.  </w:t>
       </w:r>
-      <w:ins w:id="108" w:author="Miranda, Brian R -FS" w:date="2016-08-12T10:43:00Z">
+      <w:ins w:id="123" w:author="Miranda, Brian R -FS" w:date="2016-08-12T10:43:00Z">
         <w:r>
           <w:t xml:space="preserve">The first parameter file name should </w:t>
         </w:r>
       </w:ins>
-      <w:ins w:id="109" w:author="Miranda, Brian R -FS" w:date="2016-08-12T10:44:00Z">
+      <w:ins w:id="124" w:author="Miranda, Brian R -FS" w:date="2016-08-12T10:44:00Z">
         <w:r>
           <w:t>appear</w:t>
         </w:r>
       </w:ins>
-      <w:ins w:id="110" w:author="Miranda, Brian R -FS" w:date="2016-08-12T10:43:00Z">
+      <w:ins w:id="125" w:author="Miranda, Brian R -FS" w:date="2016-08-12T10:43:00Z">
         <w:r>
           <w:t xml:space="preserve"> on the same line as the keyword ‘EDAInputFiles’, and any additional parameter files should be listed on </w:t>
         </w:r>
       </w:ins>
-      <w:ins w:id="111" w:author="Miranda, Brian R -FS" w:date="2016-08-12T10:44:00Z">
+      <w:ins w:id="126" w:author="Miranda, Brian R -FS" w:date="2016-08-12T10:44:00Z">
         <w:r>
           <w:t>subsequent</w:t>
         </w:r>
       </w:ins>
-      <w:ins w:id="112" w:author="Miranda, Brian R -FS" w:date="2016-08-12T10:43:00Z">
+      <w:ins w:id="127" w:author="Miranda, Brian R -FS" w:date="2016-08-12T10:43:00Z">
         <w:r>
           <w:t xml:space="preserve"> </w:t>
         </w:r>
       </w:ins>
-      <w:ins w:id="113" w:author="Miranda, Brian R -FS" w:date="2016-08-12T10:44:00Z">
+      <w:ins w:id="128" w:author="Miranda, Brian R -FS" w:date="2016-08-12T10:44:00Z">
         <w:r>
           <w:t>lines.</w:t>
         </w:r>
@@ -10222,20 +10501,20 @@
           <w:numId w:val="45"/>
         </w:numPr>
       </w:pPr>
-      <w:bookmarkStart w:id="114" w:name="_Toc80587564"/>
-      <w:bookmarkStart w:id="115" w:name="_Toc81057524"/>
-      <w:bookmarkStart w:id="116" w:name="_Toc81207742"/>
-      <w:bookmarkStart w:id="117" w:name="_Toc81207965"/>
-      <w:bookmarkStart w:id="118" w:name="_Toc81277367"/>
-      <w:bookmarkStart w:id="119" w:name="_Toc81277701"/>
-      <w:bookmarkStart w:id="120" w:name="_Toc81283073"/>
-      <w:bookmarkStart w:id="121" w:name="_Toc81471958"/>
-      <w:bookmarkStart w:id="122" w:name="_Toc84045187"/>
-      <w:bookmarkStart w:id="123" w:name="_Toc84303715"/>
-      <w:bookmarkStart w:id="124" w:name="_Toc85255839"/>
-      <w:bookmarkStart w:id="125" w:name="_Toc101339146"/>
-      <w:bookmarkStart w:id="126" w:name="_Toc101598753"/>
-      <w:bookmarkStart w:id="127" w:name="_Toc444673253"/>
+      <w:bookmarkStart w:id="129" w:name="_Toc80587564"/>
+      <w:bookmarkStart w:id="130" w:name="_Toc81057524"/>
+      <w:bookmarkStart w:id="131" w:name="_Toc81207742"/>
+      <w:bookmarkStart w:id="132" w:name="_Toc81207965"/>
+      <w:bookmarkStart w:id="133" w:name="_Toc81277367"/>
+      <w:bookmarkStart w:id="134" w:name="_Toc81277701"/>
+      <w:bookmarkStart w:id="135" w:name="_Toc81283073"/>
+      <w:bookmarkStart w:id="136" w:name="_Toc81471958"/>
+      <w:bookmarkStart w:id="137" w:name="_Toc84045187"/>
+      <w:bookmarkStart w:id="138" w:name="_Toc84303715"/>
+      <w:bookmarkStart w:id="139" w:name="_Toc85255839"/>
+      <w:bookmarkStart w:id="140" w:name="_Toc101339146"/>
+      <w:bookmarkStart w:id="141" w:name="_Toc101598753"/>
+      <w:bookmarkStart w:id="142" w:name="_Toc479842715"/>
       <w:r>
         <w:t xml:space="preserve">Individual </w:t>
       </w:r>
@@ -10245,23 +10524,23 @@
       <w:r>
         <w:t>DA Parameter File</w:t>
       </w:r>
-      <w:bookmarkEnd w:id="114"/>
-      <w:bookmarkEnd w:id="115"/>
-      <w:bookmarkEnd w:id="116"/>
-      <w:bookmarkEnd w:id="117"/>
-      <w:bookmarkEnd w:id="118"/>
-      <w:bookmarkEnd w:id="119"/>
-      <w:bookmarkEnd w:id="120"/>
-      <w:bookmarkEnd w:id="121"/>
-      <w:bookmarkEnd w:id="122"/>
-      <w:bookmarkEnd w:id="123"/>
-      <w:bookmarkEnd w:id="124"/>
-      <w:bookmarkEnd w:id="125"/>
-      <w:bookmarkEnd w:id="126"/>
+      <w:bookmarkEnd w:id="129"/>
+      <w:bookmarkEnd w:id="130"/>
+      <w:bookmarkEnd w:id="131"/>
+      <w:bookmarkEnd w:id="132"/>
+      <w:bookmarkEnd w:id="133"/>
+      <w:bookmarkEnd w:id="134"/>
+      <w:bookmarkEnd w:id="135"/>
+      <w:bookmarkEnd w:id="136"/>
+      <w:bookmarkEnd w:id="137"/>
+      <w:bookmarkEnd w:id="138"/>
+      <w:bookmarkEnd w:id="139"/>
+      <w:bookmarkEnd w:id="140"/>
+      <w:bookmarkEnd w:id="141"/>
       <w:r>
         <w:t>s</w:t>
       </w:r>
-      <w:bookmarkEnd w:id="127"/>
+      <w:bookmarkEnd w:id="142"/>
     </w:p>
     <w:p>
       <w:pPr>
@@ -10358,12 +10637,12 @@
       <w:r>
         <w:t xml:space="preserve">ame </w:t>
       </w:r>
-      <w:del w:id="128" w:author="Miranda, Brian R -FS" w:date="2016-08-12T10:45:00Z">
+      <w:del w:id="143" w:author="Miranda, Brian R -FS" w:date="2016-08-12T10:45:00Z">
         <w:r>
           <w:delText>of the</w:delText>
         </w:r>
       </w:del>
-      <w:ins w:id="129" w:author="Miranda, Brian R -FS" w:date="2016-08-12T10:45:00Z">
+      <w:ins w:id="144" w:author="Miranda, Brian R -FS" w:date="2016-08-12T10:45:00Z">
         <w:r>
           <w:t>used to identify the specific agent in all</w:t>
         </w:r>
@@ -10371,7 +10650,7 @@
       <w:r>
         <w:t xml:space="preserve"> disturbance output</w:t>
       </w:r>
-      <w:ins w:id="130" w:author="Miranda, Brian R -FS" w:date="2016-08-12T10:45:00Z">
+      <w:ins w:id="145" w:author="Miranda, Brian R -FS" w:date="2016-08-12T10:45:00Z">
         <w:r>
           <w:t>s</w:t>
         </w:r>
@@ -10413,11 +10692,11 @@
         </w:numPr>
         <w:ind w:left="864" w:hanging="864"/>
       </w:pPr>
-      <w:bookmarkStart w:id="131" w:name="_Toc444673254"/>
+      <w:bookmarkStart w:id="146" w:name="_Toc479842716"/>
       <w:r>
         <w:t>Start and end years (Optional)</w:t>
       </w:r>
-      <w:bookmarkEnd w:id="131"/>
+      <w:bookmarkEnd w:id="146"/>
     </w:p>
     <w:p>
       <w:pPr>
@@ -10478,17 +10757,17 @@
         </w:numPr>
         <w:ind w:left="864" w:hanging="864"/>
         <w:rPr>
-          <w:rPrChange w:id="132" w:author="Miranda, Brian R -FS" w:date="2017-04-13T09:51:00Z">
+          <w:rPrChange w:id="147" w:author="Miranda, Brian R -FS" w:date="2017-04-13T09:51:00Z">
             <w:rPr>
               <w:highlight w:val="yellow"/>
             </w:rPr>
           </w:rPrChange>
         </w:rPr>
       </w:pPr>
-      <w:bookmarkStart w:id="133" w:name="_Toc444673255"/>
-      <w:r>
-        <w:rPr>
-          <w:rPrChange w:id="134" w:author="Miranda, Brian R -FS" w:date="2017-04-13T09:51:00Z">
+      <w:bookmarkStart w:id="148" w:name="_Toc479842717"/>
+      <w:r>
+        <w:rPr>
+          <w:rPrChange w:id="149" w:author="Miranda, Brian R -FS" w:date="2017-04-13T09:51:00Z">
             <w:rPr>
               <w:highlight w:val="yellow"/>
             </w:rPr>
@@ -10498,7 +10777,7 @@
       </w:r>
       <w:r>
         <w:rPr>
-          <w:rPrChange w:id="135" w:author="Miranda, Brian R -FS" w:date="2017-04-13T09:51:00Z">
+          <w:rPrChange w:id="150" w:author="Miranda, Brian R -FS" w:date="2017-04-13T09:51:00Z">
             <w:rPr>
               <w:highlight w:val="yellow"/>
             </w:rPr>
@@ -10506,13 +10785,13 @@
         </w:rPr>
         <w:t xml:space="preserve"> parameters</w:t>
       </w:r>
-      <w:bookmarkEnd w:id="133"/>
+      <w:bookmarkEnd w:id="148"/>
     </w:p>
     <w:p>
       <w:pPr>
         <w:pStyle w:val="textbody"/>
         <w:rPr>
-          <w:del w:id="136" w:author="Miranda, Brian R -FS" w:date="2016-08-12T10:48:00Z"/>
+          <w:del w:id="151" w:author="Miranda, Brian R -FS" w:date="2016-08-12T10:48:00Z"/>
         </w:rPr>
       </w:pPr>
       <w:r>
@@ -10527,12 +10806,12 @@
       <w:r>
         <w:t xml:space="preserve">weather component of the epidemiological model (see Section 2.3). </w:t>
       </w:r>
-      <w:del w:id="137" w:author="Miranda, Brian R -FS" w:date="2016-08-12T10:56:00Z">
+      <w:del w:id="152" w:author="Miranda, Brian R -FS" w:date="2016-08-12T10:56:00Z">
         <w:r>
           <w:delText xml:space="preserve">First </w:delText>
         </w:r>
       </w:del>
-      <w:ins w:id="138" w:author="Miranda, Brian R -FS" w:date="2016-08-12T10:56:00Z">
+      <w:ins w:id="153" w:author="Miranda, Brian R -FS" w:date="2016-08-12T10:56:00Z">
         <w:r>
           <w:t xml:space="preserve">Following the </w:t>
         </w:r>
@@ -10544,7 +10823,7 @@
       <w:r>
         <w:t>the user lists what climate variables to read from either the LANDIS-II climate library (see online documentation) or from an external local file, and whether to apply a transformation to it or not (i.e.</w:t>
       </w:r>
-      <w:ins w:id="139" w:author="Miranda, Brian R -FS" w:date="2017-04-12T14:25:00Z">
+      <w:ins w:id="154" w:author="Miranda, Brian R -FS" w:date="2017-04-12T14:25:00Z">
         <w:r>
           <w:t>,</w:t>
         </w:r>
@@ -10601,7 +10880,7 @@
       <w:pPr>
         <w:pStyle w:val="textinputfile"/>
         <w:rPr>
-          <w:ins w:id="140" w:author="Miranda, Brian R -FS" w:date="2016-08-12T10:48:00Z"/>
+          <w:ins w:id="155" w:author="Miranda, Brian R -FS" w:date="2016-08-12T10:48:00Z"/>
         </w:rPr>
       </w:pPr>
       <w:r>
@@ -10616,7 +10895,7 @@
       <w:pPr>
         <w:pStyle w:val="textinputfile"/>
         <w:rPr>
-          <w:ins w:id="141" w:author="Miranda, Brian R -FS" w:date="2016-08-12T10:49:00Z"/>
+          <w:ins w:id="156" w:author="Miranda, Brian R -FS" w:date="2016-08-12T10:49:00Z"/>
         </w:rPr>
       </w:pPr>
     </w:p>
@@ -10628,25 +10907,25 @@
           <w:rFonts w:ascii="Times New Roman" w:hAnsi="Times New Roman" w:cs="Times New Roman"/>
           <w:sz w:val="24"/>
           <w:szCs w:val="24"/>
-          <w:rPrChange w:id="142" w:author="Miranda, Brian R -FS" w:date="2016-08-12T10:50:00Z">
+          <w:rPrChange w:id="157" w:author="Miranda, Brian R -FS" w:date="2016-08-12T10:50:00Z">
             <w:rPr/>
           </w:rPrChange>
         </w:rPr>
       </w:pPr>
-      <w:ins w:id="143" w:author="Miranda, Brian R -FS" w:date="2016-08-12T10:49:00Z">
+      <w:ins w:id="158" w:author="Miranda, Brian R -FS" w:date="2016-08-12T10:49:00Z">
         <w:r>
           <w:rPr>
             <w:rFonts w:ascii="Times New Roman" w:hAnsi="Times New Roman" w:cs="Times New Roman"/>
             <w:sz w:val="24"/>
             <w:szCs w:val="24"/>
-            <w:rPrChange w:id="144" w:author="Miranda, Brian R -FS" w:date="2016-08-12T10:50:00Z">
+            <w:rPrChange w:id="159" w:author="Miranda, Brian R -FS" w:date="2016-08-12T10:50:00Z">
               <w:rPr/>
             </w:rPrChange>
           </w:rPr>
           <w:t>The first column in this table defines the variable name for internal use</w:t>
         </w:r>
       </w:ins>
-      <w:ins w:id="145" w:author="Miranda, Brian R -FS" w:date="2016-08-12T10:50:00Z">
+      <w:ins w:id="160" w:author="Miranda, Brian R -FS" w:date="2016-08-12T10:50:00Z">
         <w:r>
           <w:rPr>
             <w:rFonts w:ascii="Times New Roman" w:hAnsi="Times New Roman" w:cs="Times New Roman"/>
@@ -10672,7 +10951,7 @@
           <w:t xml:space="preserve"> be </w:t>
         </w:r>
       </w:ins>
-      <w:ins w:id="146" w:author="Miranda, Brian R -FS" w:date="2016-08-12T10:51:00Z">
+      <w:ins w:id="161" w:author="Miranda, Brian R -FS" w:date="2016-08-12T10:51:00Z">
         <w:r>
           <w:rPr>
             <w:rFonts w:ascii="Times New Roman" w:hAnsi="Times New Roman" w:cs="Times New Roman"/>
@@ -10690,7 +10969,7 @@
           <w:t>e the internal climate library</w:t>
         </w:r>
       </w:ins>
-      <w:ins w:id="147" w:author="Miranda, Brian R -FS" w:date="2017-04-13T09:46:00Z">
+      <w:ins w:id="162" w:author="Miranda, Brian R -FS" w:date="2017-04-13T09:46:00Z">
         <w:r>
           <w:rPr>
             <w:rFonts w:ascii="Times New Roman" w:hAnsi="Times New Roman" w:cs="Times New Roman"/>
@@ -10700,7 +10979,7 @@
           <w:t xml:space="preserve"> (this version does not allow use of other climate sources)</w:t>
         </w:r>
       </w:ins>
-      <w:ins w:id="148" w:author="Miranda, Brian R -FS" w:date="2016-08-12T10:51:00Z">
+      <w:ins w:id="163" w:author="Miranda, Brian R -FS" w:date="2016-08-12T10:51:00Z">
         <w:r>
           <w:rPr>
             <w:rFonts w:ascii="Times New Roman" w:hAnsi="Times New Roman" w:cs="Times New Roman"/>
@@ -10718,7 +10997,7 @@
           <w:t xml:space="preserve">The third column defines the variable name in the source file (either climate library or </w:t>
         </w:r>
       </w:ins>
-      <w:ins w:id="149" w:author="Miranda, Brian R -FS" w:date="2016-08-12T10:52:00Z">
+      <w:ins w:id="164" w:author="Miranda, Brian R -FS" w:date="2016-08-12T10:52:00Z">
         <w:r>
           <w:rPr>
             <w:rFonts w:ascii="Times New Roman" w:hAnsi="Times New Roman" w:cs="Times New Roman"/>
@@ -10728,7 +11007,7 @@
           <w:t>external file).  The variable name must match a variable</w:t>
         </w:r>
       </w:ins>
-      <w:ins w:id="150" w:author="Miranda, Brian R -FS" w:date="2016-08-12T10:53:00Z">
+      <w:ins w:id="165" w:author="Miranda, Brian R -FS" w:date="2016-08-12T10:53:00Z">
         <w:r>
           <w:rPr>
             <w:rFonts w:ascii="Times New Roman" w:hAnsi="Times New Roman" w:cs="Times New Roman"/>
@@ -10738,7 +11017,7 @@
           <w:t xml:space="preserve"> in the climate data</w:t>
         </w:r>
       </w:ins>
-      <w:ins w:id="151" w:author="Miranda, Brian R -FS" w:date="2016-08-12T10:52:00Z">
+      <w:ins w:id="166" w:author="Miranda, Brian R -FS" w:date="2016-08-12T10:52:00Z">
         <w:r>
           <w:rPr>
             <w:rFonts w:ascii="Times New Roman" w:hAnsi="Times New Roman" w:cs="Times New Roman"/>
@@ -10748,7 +11027,7 @@
           <w:t xml:space="preserve"> provided</w:t>
         </w:r>
       </w:ins>
-      <w:ins w:id="152" w:author="Miranda, Brian R -FS" w:date="2016-08-12T10:53:00Z">
+      <w:ins w:id="167" w:author="Miranda, Brian R -FS" w:date="2016-08-12T10:53:00Z">
         <w:r>
           <w:rPr>
             <w:rFonts w:ascii="Times New Roman" w:hAnsi="Times New Roman" w:cs="Times New Roman"/>
@@ -10758,7 +11037,7 @@
           <w:t xml:space="preserve"> by the source.  The fourth column defines any transformation to be applied to the raw climate values.  Options are </w:t>
         </w:r>
       </w:ins>
-      <w:ins w:id="153" w:author="Miranda, Brian R -FS" w:date="2016-08-12T10:54:00Z">
+      <w:ins w:id="168" w:author="Miranda, Brian R -FS" w:date="2016-08-12T10:54:00Z">
         <w:r>
           <w:rPr>
             <w:rFonts w:ascii="Times New Roman" w:hAnsi="Times New Roman" w:cs="Times New Roman"/>
@@ -10768,7 +11047,7 @@
           <w:t xml:space="preserve">‘none’ for no transformation, ‘log10’ for a logarithmic (base 10) transformation, </w:t>
         </w:r>
       </w:ins>
-      <w:ins w:id="154" w:author="Miranda, Brian R -FS" w:date="2016-08-12T10:55:00Z">
+      <w:ins w:id="169" w:author="Miranda, Brian R -FS" w:date="2016-08-12T10:55:00Z">
         <w:r>
           <w:rPr>
             <w:rFonts w:ascii="Times New Roman" w:hAnsi="Times New Roman" w:cs="Times New Roman"/>
@@ -10787,15 +11066,15 @@
           <w:numId w:val="45"/>
         </w:numPr>
         <w:rPr>
-          <w:ins w:id="155" w:author="Miranda, Brian R -FS" w:date="2016-08-12T10:48:00Z"/>
-          <w:rPrChange w:id="156" w:author="Miranda, Brian R -FS" w:date="2017-04-13T09:51:00Z">
+          <w:ins w:id="170" w:author="Miranda, Brian R -FS" w:date="2016-08-12T10:48:00Z"/>
+          <w:rPrChange w:id="171" w:author="Miranda, Brian R -FS" w:date="2017-04-13T09:51:00Z">
             <w:rPr>
-              <w:ins w:id="157" w:author="Miranda, Brian R -FS" w:date="2016-08-12T10:48:00Z"/>
+              <w:ins w:id="172" w:author="Miranda, Brian R -FS" w:date="2016-08-12T10:48:00Z"/>
               <w:highlight w:val="yellow"/>
             </w:rPr>
           </w:rPrChange>
         </w:rPr>
-        <w:pPrChange w:id="158" w:author="Miranda, Brian R -FS" w:date="2016-08-12T10:48:00Z">
+        <w:pPrChange w:id="173" w:author="Miranda, Brian R -FS" w:date="2016-08-12T10:48:00Z">
           <w:pPr>
             <w:pStyle w:val="Heading3"/>
             <w:numPr>
@@ -10805,10 +11084,11 @@
           </w:pPr>
         </w:pPrChange>
       </w:pPr>
-      <w:ins w:id="159" w:author="Miranda, Brian R -FS" w:date="2016-08-12T10:48:00Z">
-        <w:r>
-          <w:rPr>
-            <w:rPrChange w:id="160" w:author="Miranda, Brian R -FS" w:date="2017-04-13T09:51:00Z">
+      <w:bookmarkStart w:id="174" w:name="_Toc479842718"/>
+      <w:ins w:id="175" w:author="Miranda, Brian R -FS" w:date="2016-08-12T10:48:00Z">
+        <w:r>
+          <w:rPr>
+            <w:rPrChange w:id="176" w:author="Miranda, Brian R -FS" w:date="2017-04-13T09:51:00Z">
               <w:rPr>
                 <w:highlight w:val="yellow"/>
               </w:rPr>
@@ -10816,6 +11096,7 @@
           </w:rPr>
           <w:t>Derived Climate Variables</w:t>
         </w:r>
+        <w:bookmarkEnd w:id="174"/>
       </w:ins>
     </w:p>
     <w:p>
@@ -10827,15 +11108,15 @@
       <w:pPr>
         <w:pStyle w:val="textbody"/>
         <w:rPr>
-          <w:ins w:id="161" w:author="Miranda, Brian R -FS" w:date="2016-08-12T11:01:00Z"/>
-        </w:rPr>
-      </w:pPr>
-      <w:del w:id="162" w:author="Miranda, Brian R -FS" w:date="2016-08-12T10:56:00Z">
+          <w:ins w:id="177" w:author="Miranda, Brian R -FS" w:date="2016-08-12T11:01:00Z"/>
+        </w:rPr>
+      </w:pPr>
+      <w:del w:id="178" w:author="Miranda, Brian R -FS" w:date="2016-08-12T10:56:00Z">
         <w:r>
           <w:delText>Then</w:delText>
         </w:r>
       </w:del>
-      <w:ins w:id="163" w:author="Miranda, Brian R -FS" w:date="2016-08-12T10:56:00Z">
+      <w:ins w:id="179" w:author="Miranda, Brian R -FS" w:date="2016-08-12T10:56:00Z">
         <w:r>
           <w:t>Next</w:t>
         </w:r>
@@ -10843,7 +11124,7 @@
       <w:r>
         <w:t>, all climate variables that need to be derived (i.e.</w:t>
       </w:r>
-      <w:ins w:id="164" w:author="Miranda, Brian R -FS" w:date="2017-04-12T14:26:00Z">
+      <w:ins w:id="180" w:author="Miranda, Brian R -FS" w:date="2017-04-12T14:26:00Z">
         <w:r>
           <w:t>,</w:t>
         </w:r>
@@ -10854,12 +11135,12 @@
       <w:r>
         <w:t xml:space="preserve">their raw form should be specified after the </w:t>
       </w:r>
-      <w:del w:id="165" w:author="Miranda, Brian R -FS" w:date="2016-08-12T10:56:00Z">
+      <w:del w:id="181" w:author="Miranda, Brian R -FS" w:date="2016-08-12T10:56:00Z">
         <w:r>
           <w:delText>previous block</w:delText>
         </w:r>
       </w:del>
-      <w:ins w:id="166" w:author="Miranda, Brian R -FS" w:date="2016-08-12T10:56:00Z">
+      <w:ins w:id="182" w:author="Miranda, Brian R -FS" w:date="2016-08-12T10:56:00Z">
         <w:r>
           <w:t>keyword ‘DerivedClimateVariables’</w:t>
         </w:r>
@@ -11116,7 +11397,7 @@
       <w:pPr>
         <w:pStyle w:val="textbody"/>
         <w:rPr>
-          <w:ins w:id="167" w:author="Miranda, Brian R -FS" w:date="2016-08-12T11:01:00Z"/>
+          <w:ins w:id="183" w:author="Miranda, Brian R -FS" w:date="2016-08-12T11:01:00Z"/>
         </w:rPr>
       </w:pPr>
     </w:p>
@@ -11127,17 +11408,17 @@
       <w:r>
         <w:t xml:space="preserve">The </w:t>
       </w:r>
-      <w:del w:id="168" w:author="Miranda, Brian R -FS" w:date="2016-08-12T10:57:00Z">
+      <w:del w:id="184" w:author="Miranda, Brian R -FS" w:date="2016-08-12T10:57:00Z">
         <w:r>
           <w:delText>Source parameter should say whether to read the raw variable from the LANDIS-II climate library or from an external local file</w:delText>
         </w:r>
       </w:del>
-      <w:ins w:id="169" w:author="Miranda, Brian R -FS" w:date="2016-08-12T10:57:00Z">
+      <w:ins w:id="185" w:author="Miranda, Brian R -FS" w:date="2016-08-12T10:57:00Z">
         <w:r>
           <w:t xml:space="preserve">first columns are the same as those listed above, defining the internal variable name, the source and the </w:t>
         </w:r>
       </w:ins>
-      <w:ins w:id="170" w:author="Miranda, Brian R -FS" w:date="2016-08-12T10:58:00Z">
+      <w:ins w:id="186" w:author="Miranda, Brian R -FS" w:date="2016-08-12T10:58:00Z">
         <w:r>
           <w:t>variable name from the source</w:t>
         </w:r>
@@ -11145,12 +11426,12 @@
       <w:r>
         <w:t>.</w:t>
       </w:r>
-      <w:ins w:id="171" w:author="Miranda, Brian R -FS" w:date="2016-08-12T10:59:00Z">
+      <w:ins w:id="187" w:author="Miranda, Brian R -FS" w:date="2016-08-12T10:59:00Z">
         <w:r>
           <w:t xml:space="preserve">  An additional source option is available in this table, </w:t>
         </w:r>
       </w:ins>
-      <w:ins w:id="172" w:author="Miranda, Brian R -FS" w:date="2016-08-12T11:00:00Z">
+      <w:ins w:id="188" w:author="Miranda, Brian R -FS" w:date="2016-08-12T11:00:00Z">
         <w:r>
           <w:t>‘Formula’.  The polynomial function</w:t>
         </w:r>
@@ -11158,12 +11439,12 @@
       <w:r>
         <w:t xml:space="preserve"> </w:t>
       </w:r>
-      <w:ins w:id="173" w:author="Miranda, Brian R -FS" w:date="2016-08-12T11:02:00Z">
+      <w:ins w:id="189" w:author="Miranda, Brian R -FS" w:date="2016-08-12T11:02:00Z">
         <w:r>
           <w:t xml:space="preserve">defined below is used to calculate values for variables with the source of </w:t>
         </w:r>
       </w:ins>
-      <w:ins w:id="174" w:author="Miranda, Brian R -FS" w:date="2016-08-12T11:03:00Z">
+      <w:ins w:id="190" w:author="Miranda, Brian R -FS" w:date="2016-08-12T11:03:00Z">
         <w:r>
           <w:lastRenderedPageBreak/>
           <w:t xml:space="preserve">‘Formula’, using other climate variables. </w:t>
@@ -11172,7 +11453,7 @@
       <w:r>
         <w:t xml:space="preserve">The </w:t>
       </w:r>
-      <w:ins w:id="175" w:author="Miranda, Brian R -FS" w:date="2016-08-12T11:04:00Z">
+      <w:ins w:id="191" w:author="Miranda, Brian R -FS" w:date="2016-08-12T11:04:00Z">
         <w:r>
           <w:t>fourth column (</w:t>
         </w:r>
@@ -11180,7 +11461,7 @@
       <w:r>
         <w:t>Function</w:t>
       </w:r>
-      <w:ins w:id="176" w:author="Miranda, Brian R -FS" w:date="2016-08-12T11:04:00Z">
+      <w:ins w:id="192" w:author="Miranda, Brian R -FS" w:date="2016-08-12T11:04:00Z">
         <w:r>
           <w:t>)</w:t>
         </w:r>
@@ -11188,12 +11469,12 @@
       <w:r>
         <w:t xml:space="preserve"> </w:t>
       </w:r>
-      <w:del w:id="177" w:author="Miranda, Brian R -FS" w:date="2016-08-12T11:04:00Z">
+      <w:del w:id="193" w:author="Miranda, Brian R -FS" w:date="2016-08-12T11:04:00Z">
         <w:r>
           <w:delText>parameter should say</w:delText>
         </w:r>
       </w:del>
-      <w:ins w:id="178" w:author="Miranda, Brian R -FS" w:date="2016-08-12T11:04:00Z">
+      <w:ins w:id="194" w:author="Miranda, Brian R -FS" w:date="2016-08-12T11:04:00Z">
         <w:r>
           <w:t>defines</w:t>
         </w:r>
@@ -11201,12 +11482,12 @@
       <w:r>
         <w:t xml:space="preserve"> what type of aggregation to apply, e.g. </w:t>
       </w:r>
-      <w:ins w:id="179" w:author="Miranda, Brian R -FS" w:date="2016-08-12T11:04:00Z">
+      <w:ins w:id="195" w:author="Miranda, Brian R -FS" w:date="2016-08-12T11:04:00Z">
         <w:r>
           <w:t>‘M</w:t>
         </w:r>
       </w:ins>
-      <w:del w:id="180" w:author="Miranda, Brian R -FS" w:date="2016-08-12T11:04:00Z">
+      <w:del w:id="196" w:author="Miranda, Brian R -FS" w:date="2016-08-12T11:04:00Z">
         <w:r>
           <w:delText>m</w:delText>
         </w:r>
@@ -11214,7 +11495,7 @@
       <w:r>
         <w:t>ean</w:t>
       </w:r>
-      <w:ins w:id="181" w:author="Miranda, Brian R -FS" w:date="2016-08-12T11:04:00Z">
+      <w:ins w:id="197" w:author="Miranda, Brian R -FS" w:date="2016-08-12T11:04:00Z">
         <w:r>
           <w:t>’</w:t>
         </w:r>
@@ -11222,12 +11503,12 @@
       <w:r>
         <w:t xml:space="preserve"> or </w:t>
       </w:r>
-      <w:del w:id="182" w:author="Miranda, Brian R -FS" w:date="2016-08-12T11:04:00Z">
+      <w:del w:id="198" w:author="Miranda, Brian R -FS" w:date="2016-08-12T11:04:00Z">
         <w:r>
           <w:delText>s</w:delText>
         </w:r>
       </w:del>
-      <w:ins w:id="183" w:author="Miranda, Brian R -FS" w:date="2016-08-12T11:04:00Z">
+      <w:ins w:id="199" w:author="Miranda, Brian R -FS" w:date="2016-08-12T11:04:00Z">
         <w:r>
           <w:t>’S</w:t>
         </w:r>
@@ -11235,7 +11516,7 @@
       <w:r>
         <w:t>um</w:t>
       </w:r>
-      <w:ins w:id="184" w:author="Miranda, Brian R -FS" w:date="2016-08-12T11:04:00Z">
+      <w:ins w:id="200" w:author="Miranda, Brian R -FS" w:date="2016-08-12T11:04:00Z">
         <w:r>
           <w:t>’</w:t>
         </w:r>
@@ -11243,12 +11524,12 @@
       <w:r>
         <w:t xml:space="preserve">, to the raw variable. Time and Count specify what temporal unit (e.g. </w:t>
       </w:r>
-      <w:ins w:id="185" w:author="Miranda, Brian R -FS" w:date="2016-08-12T11:04:00Z">
+      <w:ins w:id="201" w:author="Miranda, Brian R -FS" w:date="2016-08-12T11:04:00Z">
         <w:r>
           <w:t>‘D</w:t>
         </w:r>
       </w:ins>
-      <w:del w:id="186" w:author="Miranda, Brian R -FS" w:date="2016-08-12T11:04:00Z">
+      <w:del w:id="202" w:author="Miranda, Brian R -FS" w:date="2016-08-12T11:04:00Z">
         <w:r>
           <w:delText>d</w:delText>
         </w:r>
@@ -11256,32 +11537,32 @@
       <w:r>
         <w:t>ay</w:t>
       </w:r>
-      <w:ins w:id="187" w:author="Miranda, Brian R -FS" w:date="2016-08-12T11:04:00Z">
+      <w:ins w:id="203" w:author="Miranda, Brian R -FS" w:date="2016-08-12T11:04:00Z">
         <w:r>
           <w:t>’</w:t>
         </w:r>
       </w:ins>
-      <w:del w:id="188" w:author="Miranda, Brian R -FS" w:date="2017-04-13T09:49:00Z">
+      <w:del w:id="204" w:author="Miranda, Brian R -FS" w:date="2017-04-13T09:49:00Z">
         <w:r>
           <w:delText xml:space="preserve">, </w:delText>
         </w:r>
       </w:del>
-      <w:del w:id="189" w:author="Miranda, Brian R -FS" w:date="2016-08-12T11:04:00Z">
+      <w:del w:id="205" w:author="Miranda, Brian R -FS" w:date="2016-08-12T11:04:00Z">
         <w:r>
           <w:delText>w</w:delText>
         </w:r>
       </w:del>
-      <w:del w:id="190" w:author="Miranda, Brian R -FS" w:date="2017-04-13T09:49:00Z">
+      <w:del w:id="206" w:author="Miranda, Brian R -FS" w:date="2017-04-13T09:49:00Z">
         <w:r>
           <w:delText xml:space="preserve">eek, </w:delText>
         </w:r>
       </w:del>
-      <w:del w:id="191" w:author="Miranda, Brian R -FS" w:date="2016-08-12T11:05:00Z">
+      <w:del w:id="207" w:author="Miranda, Brian R -FS" w:date="2016-08-12T11:05:00Z">
         <w:r>
           <w:delText>m</w:delText>
         </w:r>
       </w:del>
-      <w:del w:id="192" w:author="Miranda, Brian R -FS" w:date="2017-04-13T09:49:00Z">
+      <w:del w:id="208" w:author="Miranda, Brian R -FS" w:date="2017-04-13T09:49:00Z">
         <w:r>
           <w:delText>onth</w:delText>
         </w:r>
@@ -11289,17 +11570,17 @@
       <w:r>
         <w:t>) and how many units to use for aggregation.</w:t>
       </w:r>
-      <w:ins w:id="193" w:author="Miranda, Brian R -FS" w:date="2017-04-13T09:49:00Z">
+      <w:ins w:id="209" w:author="Miranda, Brian R -FS" w:date="2017-04-13T09:49:00Z">
         <w:r>
           <w:t xml:space="preserve">  Currently, the model only supports aggregation </w:t>
         </w:r>
       </w:ins>
-      <w:ins w:id="194" w:author="Miranda, Brian R -FS" w:date="2017-04-13T09:50:00Z">
+      <w:ins w:id="210" w:author="Miranda, Brian R -FS" w:date="2017-04-13T09:50:00Z">
         <w:r>
           <w:t>by Day.  To effectively use a weekly aggregation, use a Count of 7, and for monthly use a Count of 30.</w:t>
         </w:r>
       </w:ins>
-      <w:del w:id="195" w:author="Miranda, Brian R -FS" w:date="2017-04-13T09:49:00Z">
+      <w:del w:id="211" w:author="Miranda, Brian R -FS" w:date="2017-04-13T09:49:00Z">
         <w:r>
           <w:delText xml:space="preserve"> </w:delText>
         </w:r>
@@ -11680,15 +11961,15 @@
         <w:pStyle w:val="textbody"/>
         <w:spacing w:after="0"/>
         <w:rPr>
-          <w:ins w:id="196" w:author="Miranda, Brian R -FS" w:date="2016-08-12T11:09:00Z"/>
-        </w:rPr>
-      </w:pPr>
-      <w:ins w:id="197" w:author="Miranda, Brian R -FS" w:date="2016-08-12T11:09:00Z">
+          <w:ins w:id="212" w:author="Miranda, Brian R -FS" w:date="2016-08-12T11:09:00Z"/>
+        </w:rPr>
+      </w:pPr>
+      <w:ins w:id="213" w:author="Miranda, Brian R -FS" w:date="2016-08-12T11:09:00Z">
         <w:r>
           <w:t xml:space="preserve">In this table, the value for </w:t>
         </w:r>
       </w:ins>
-      <w:ins w:id="198" w:author="Miranda, Brian R -FS" w:date="2016-08-12T11:10:00Z">
+      <w:ins w:id="214" w:author="Miranda, Brian R -FS" w:date="2016-08-12T11:10:00Z">
         <w:r>
           <w:t>‘Variable” must match the name of one of the ClimateVariables or DerivedClimateVariables.</w:t>
         </w:r>
@@ -11699,7 +11980,7 @@
         <w:pStyle w:val="textbody"/>
         <w:spacing w:after="0"/>
         <w:rPr>
-          <w:ins w:id="199" w:author="Miranda, Brian R -FS" w:date="2016-08-12T11:12:00Z"/>
+          <w:ins w:id="215" w:author="Miranda, Brian R -FS" w:date="2016-08-12T11:12:00Z"/>
         </w:rPr>
       </w:pPr>
     </w:p>
@@ -11711,21 +11992,20 @@
           <w:numId w:val="45"/>
         </w:numPr>
         <w:rPr>
-          <w:ins w:id="200" w:author="Miranda, Brian R -FS" w:date="2016-08-12T11:12:00Z"/>
-          <w:rPrChange w:id="201" w:author="Miranda, Brian R -FS" w:date="2017-04-13T09:54:00Z">
+          <w:ins w:id="216" w:author="Miranda, Brian R -FS" w:date="2016-08-12T11:12:00Z"/>
+          <w:rPrChange w:id="217" w:author="Miranda, Brian R -FS" w:date="2017-04-13T09:54:00Z">
             <w:rPr>
-              <w:ins w:id="202" w:author="Miranda, Brian R -FS" w:date="2016-08-12T11:12:00Z"/>
+              <w:ins w:id="218" w:author="Miranda, Brian R -FS" w:date="2016-08-12T11:12:00Z"/>
               <w:highlight w:val="yellow"/>
             </w:rPr>
           </w:rPrChange>
         </w:rPr>
       </w:pPr>
-      <w:bookmarkStart w:id="203" w:name="_GoBack"/>
-      <w:bookmarkEnd w:id="203"/>
-      <w:ins w:id="204" w:author="Miranda, Brian R -FS" w:date="2016-08-12T11:12:00Z">
-        <w:r>
-          <w:rPr>
-            <w:rPrChange w:id="205" w:author="Miranda, Brian R -FS" w:date="2017-04-13T09:54:00Z">
+      <w:bookmarkStart w:id="219" w:name="_Toc479842719"/>
+      <w:ins w:id="220" w:author="Miranda, Brian R -FS" w:date="2016-08-12T11:12:00Z">
+        <w:r>
+          <w:rPr>
+            <w:rPrChange w:id="221" w:author="Miranda, Brian R -FS" w:date="2017-04-13T09:54:00Z">
               <w:rPr>
                 <w:highlight w:val="yellow"/>
               </w:rPr>
@@ -11733,6 +12013,7 @@
           </w:rPr>
           <w:t>Weather Index</w:t>
         </w:r>
+        <w:bookmarkEnd w:id="219"/>
       </w:ins>
     </w:p>
     <w:p>
@@ -11740,7 +12021,7 @@
         <w:pStyle w:val="textbody"/>
         <w:spacing w:after="0"/>
         <w:rPr>
-          <w:del w:id="206" w:author="Miranda, Brian R -FS" w:date="2016-08-12T11:12:00Z"/>
+          <w:del w:id="222" w:author="Miranda, Brian R -FS" w:date="2016-08-12T11:12:00Z"/>
         </w:rPr>
       </w:pPr>
     </w:p>
@@ -11751,7 +12032,7 @@
       <w:r>
         <w:t>The weather predictors (</w:t>
       </w:r>
-      <w:ins w:id="207" w:author="Miranda, Brian R -FS" w:date="2016-08-12T11:11:00Z">
+      <w:ins w:id="223" w:author="Miranda, Brian R -FS" w:date="2016-08-12T11:11:00Z">
         <w:r>
           <w:t xml:space="preserve">derived, </w:t>
         </w:r>
@@ -11759,7 +12040,7 @@
       <w:r>
         <w:t>transformed or raw) that go into the formula for computing the annual weather index need to be listed by the user</w:t>
       </w:r>
-      <w:ins w:id="208" w:author="Miranda, Brian R -FS" w:date="2016-08-12T11:12:00Z">
+      <w:ins w:id="224" w:author="Miranda, Brian R -FS" w:date="2016-08-12T11:12:00Z">
         <w:r>
           <w:t xml:space="preserve"> following the keyword ‘WeatherIndexVariables’</w:t>
         </w:r>
@@ -11845,10 +12126,10 @@
         <w:pStyle w:val="textbody"/>
         <w:ind w:left="1170"/>
         <w:rPr>
-          <w:ins w:id="209" w:author="Miranda, Brian R -FS" w:date="2017-04-13T09:53:00Z"/>
-        </w:rPr>
-      </w:pPr>
-      <w:ins w:id="210" w:author="Miranda, Brian R -FS" w:date="2017-04-13T09:53:00Z">
+          <w:ins w:id="225" w:author="Miranda, Brian R -FS" w:date="2017-04-13T09:53:00Z"/>
+        </w:rPr>
+      </w:pPr>
+      <w:ins w:id="226" w:author="Miranda, Brian R -FS" w:date="2017-04-13T09:53:00Z">
         <w:r>
           <w:t>The weather index will be the product of the listed variables.</w:t>
         </w:r>
@@ -11875,7 +12156,7 @@
         </w:rPr>
         <w:t xml:space="preserve"> </w:t>
       </w:r>
-      <w:ins w:id="211" w:author="Miranda, Brian R -FS" w:date="2016-08-12T11:13:00Z">
+      <w:ins w:id="227" w:author="Miranda, Brian R -FS" w:date="2016-08-12T11:13:00Z">
         <w:r>
           <w:t xml:space="preserve">annual </w:t>
         </w:r>
@@ -11895,7 +12176,7 @@
       <w:r>
         <w:t xml:space="preserve">, </w:t>
       </w:r>
-      <w:ins w:id="212" w:author="Miranda, Brian R -FS" w:date="2016-08-12T11:13:00Z">
+      <w:ins w:id="228" w:author="Miranda, Brian R -FS" w:date="2016-08-12T11:13:00Z">
         <w:r>
           <w:t xml:space="preserve">can </w:t>
         </w:r>
@@ -11903,7 +12184,7 @@
       <w:r>
         <w:t>comprise</w:t>
       </w:r>
-      <w:del w:id="213" w:author="Miranda, Brian R -FS" w:date="2016-08-12T11:13:00Z">
+      <w:del w:id="229" w:author="Miranda, Brian R -FS" w:date="2016-08-12T11:13:00Z">
         <w:r>
           <w:delText>s</w:delText>
         </w:r>
@@ -11920,12 +12201,12 @@
       <w:r>
         <w:t xml:space="preserve"> </w:t>
       </w:r>
-      <w:del w:id="214" w:author="Miranda, Brian R -FS" w:date="2016-08-12T11:14:00Z">
+      <w:del w:id="230" w:author="Miranda, Brian R -FS" w:date="2016-08-12T11:14:00Z">
         <w:r>
           <w:delText>between two</w:delText>
         </w:r>
       </w:del>
-      <w:ins w:id="215" w:author="Miranda, Brian R -FS" w:date="2016-08-12T11:14:00Z">
+      <w:ins w:id="231" w:author="Miranda, Brian R -FS" w:date="2016-08-12T11:14:00Z">
         <w:r>
           <w:t>across multiple</w:t>
         </w:r>
@@ -11933,17 +12214,17 @@
       <w:r>
         <w:t xml:space="preserve"> months. </w:t>
       </w:r>
-      <w:ins w:id="216" w:author="Miranda, Brian R -FS" w:date="2016-08-12T11:14:00Z">
+      <w:ins w:id="232" w:author="Miranda, Brian R -FS" w:date="2016-08-12T11:14:00Z">
         <w:r>
           <w:t xml:space="preserve">Following the keyword ‘AnnualWeatherIndex’, </w:t>
         </w:r>
       </w:ins>
-      <w:del w:id="217" w:author="Miranda, Brian R -FS" w:date="2016-08-12T11:14:00Z">
+      <w:del w:id="233" w:author="Miranda, Brian R -FS" w:date="2016-08-12T11:14:00Z">
         <w:r>
           <w:delText>T</w:delText>
         </w:r>
       </w:del>
-      <w:ins w:id="218" w:author="Miranda, Brian R -FS" w:date="2016-08-12T11:14:00Z">
+      <w:ins w:id="234" w:author="Miranda, Brian R -FS" w:date="2016-08-12T11:14:00Z">
         <w:r>
           <w:t>t</w:t>
         </w:r>
@@ -11951,12 +12232,12 @@
       <w:r>
         <w:t xml:space="preserve">he user must specify a numerical index (1-12) for </w:t>
       </w:r>
-      <w:del w:id="219" w:author="Miranda, Brian R -FS" w:date="2016-08-12T11:14:00Z">
+      <w:del w:id="235" w:author="Miranda, Brian R -FS" w:date="2016-08-12T11:14:00Z">
         <w:r>
           <w:delText xml:space="preserve">both </w:delText>
         </w:r>
       </w:del>
-      <w:ins w:id="220" w:author="Miranda, Brian R -FS" w:date="2016-08-12T11:14:00Z">
+      <w:ins w:id="236" w:author="Miranda, Brian R -FS" w:date="2016-08-12T11:14:00Z">
         <w:r>
           <w:t xml:space="preserve">the start and end </w:t>
         </w:r>
@@ -11964,17 +12245,17 @@
       <w:r>
         <w:t xml:space="preserve">months (make sure the first number is lower than the second one), as well as a cumulative function (e.g. </w:t>
       </w:r>
-      <w:ins w:id="221" w:author="Miranda, Brian R -FS" w:date="2016-08-12T11:11:00Z">
+      <w:ins w:id="237" w:author="Miranda, Brian R -FS" w:date="2016-08-12T11:11:00Z">
         <w:r>
           <w:t>‘</w:t>
         </w:r>
       </w:ins>
-      <w:del w:id="222" w:author="Miranda, Brian R -FS" w:date="2016-08-12T11:11:00Z">
+      <w:del w:id="238" w:author="Miranda, Brian R -FS" w:date="2016-08-12T11:11:00Z">
         <w:r>
           <w:delText>s</w:delText>
         </w:r>
       </w:del>
-      <w:ins w:id="223" w:author="Miranda, Brian R -FS" w:date="2016-08-12T11:11:00Z">
+      <w:ins w:id="239" w:author="Miranda, Brian R -FS" w:date="2016-08-12T11:11:00Z">
         <w:r>
           <w:t>S</w:t>
         </w:r>
@@ -11982,7 +12263,7 @@
       <w:r>
         <w:t>um</w:t>
       </w:r>
-      <w:ins w:id="224" w:author="Miranda, Brian R -FS" w:date="2016-08-12T11:11:00Z">
+      <w:ins w:id="240" w:author="Miranda, Brian R -FS" w:date="2016-08-12T11:11:00Z">
         <w:r>
           <w:t>’</w:t>
         </w:r>
@@ -11990,17 +12271,17 @@
       <w:r>
         <w:t xml:space="preserve">, </w:t>
       </w:r>
-      <w:ins w:id="225" w:author="Miranda, Brian R -FS" w:date="2016-08-12T11:11:00Z">
+      <w:ins w:id="241" w:author="Miranda, Brian R -FS" w:date="2016-08-12T11:11:00Z">
         <w:r>
           <w:t>‘</w:t>
         </w:r>
       </w:ins>
-      <w:del w:id="226" w:author="Miranda, Brian R -FS" w:date="2016-08-12T11:11:00Z">
+      <w:del w:id="242" w:author="Miranda, Brian R -FS" w:date="2016-08-12T11:11:00Z">
         <w:r>
           <w:delText>m</w:delText>
         </w:r>
       </w:del>
-      <w:ins w:id="227" w:author="Miranda, Brian R -FS" w:date="2016-08-12T11:11:00Z">
+      <w:ins w:id="243" w:author="Miranda, Brian R -FS" w:date="2016-08-12T11:11:00Z">
         <w:r>
           <w:t>M</w:t>
         </w:r>
@@ -12008,7 +12289,7 @@
       <w:r>
         <w:t>ean</w:t>
       </w:r>
-      <w:ins w:id="228" w:author="Miranda, Brian R -FS" w:date="2016-08-12T11:11:00Z">
+      <w:ins w:id="244" w:author="Miranda, Brian R -FS" w:date="2016-08-12T11:11:00Z">
         <w:r>
           <w:t>’</w:t>
         </w:r>
@@ -12121,21 +12402,21 @@
         </w:numPr>
         <w:ind w:left="864" w:hanging="864"/>
       </w:pPr>
-      <w:bookmarkStart w:id="229" w:name="_Toc444673256"/>
+      <w:bookmarkStart w:id="245" w:name="_Toc479842720"/>
       <w:r>
         <w:t xml:space="preserve">Transmission </w:t>
       </w:r>
       <w:r>
         <w:t>parameters</w:t>
       </w:r>
-      <w:bookmarkEnd w:id="229"/>
+      <w:bookmarkEnd w:id="245"/>
     </w:p>
     <w:p>
       <w:pPr>
         <w:pStyle w:val="textbody"/>
         <w:ind w:left="1170"/>
         <w:rPr>
-          <w:ins w:id="230" w:author="Miranda, Brian R -FS" w:date="2016-08-12T11:23:00Z"/>
+          <w:ins w:id="246" w:author="Miranda, Brian R -FS" w:date="2016-08-12T11:23:00Z"/>
         </w:rPr>
       </w:pPr>
       <w:r>
@@ -12149,11 +12430,11 @@
       <w:pPr>
         <w:pStyle w:val="textbody"/>
         <w:rPr>
-          <w:moveTo w:id="231" w:author="Miranda, Brian R -FS" w:date="2016-08-12T11:23:00Z"/>
-        </w:rPr>
-      </w:pPr>
-      <w:moveToRangeStart w:id="232" w:author="Miranda, Brian R -FS" w:date="2016-08-12T11:23:00Z" w:name="move458764325"/>
-      <w:moveTo w:id="233" w:author="Miranda, Brian R -FS" w:date="2016-08-12T11:23:00Z">
+          <w:moveTo w:id="247" w:author="Miranda, Brian R -FS" w:date="2016-08-12T11:23:00Z"/>
+        </w:rPr>
+      </w:pPr>
+      <w:moveToRangeStart w:id="248" w:author="Miranda, Brian R -FS" w:date="2016-08-12T11:23:00Z" w:name="move458764325"/>
+      <w:moveTo w:id="249" w:author="Miranda, Brian R -FS" w:date="2016-08-12T11:23:00Z">
         <w:r>
           <w:t>Examples:</w:t>
         </w:r>
@@ -12165,13 +12446,13 @@
         <w:spacing w:after="0"/>
         <w:ind w:left="1440"/>
         <w:rPr>
-          <w:moveTo w:id="234" w:author="Miranda, Brian R -FS" w:date="2016-08-12T11:23:00Z"/>
+          <w:moveTo w:id="250" w:author="Miranda, Brian R -FS" w:date="2016-08-12T11:23:00Z"/>
           <w:rFonts w:ascii="Courier New" w:hAnsi="Courier New" w:cs="Courier New"/>
           <w:sz w:val="20"/>
           <w:szCs w:val="20"/>
         </w:rPr>
       </w:pPr>
-      <w:moveTo w:id="235" w:author="Miranda, Brian R -FS" w:date="2016-08-12T11:23:00Z">
+      <w:moveTo w:id="251" w:author="Miranda, Brian R -FS" w:date="2016-08-12T11:23:00Z">
         <w:r>
           <w:rPr>
             <w:rFonts w:ascii="Courier New" w:hAnsi="Courier New" w:cs="Courier New"/>
@@ -12188,13 +12469,13 @@
         <w:spacing w:after="0"/>
         <w:ind w:left="1440"/>
         <w:rPr>
-          <w:moveTo w:id="236" w:author="Miranda, Brian R -FS" w:date="2016-08-12T11:23:00Z"/>
+          <w:moveTo w:id="252" w:author="Miranda, Brian R -FS" w:date="2016-08-12T11:23:00Z"/>
           <w:rFonts w:ascii="Courier New" w:hAnsi="Courier New" w:cs="Courier New"/>
           <w:sz w:val="20"/>
           <w:szCs w:val="20"/>
         </w:rPr>
       </w:pPr>
-      <w:moveTo w:id="237" w:author="Miranda, Brian R -FS" w:date="2016-08-12T11:23:00Z">
+      <w:moveTo w:id="253" w:author="Miranda, Brian R -FS" w:date="2016-08-12T11:23:00Z">
         <w:r>
           <w:rPr>
             <w:rFonts w:ascii="Courier New" w:hAnsi="Courier New" w:cs="Courier New"/>
@@ -12237,13 +12518,13 @@
         <w:spacing w:after="0"/>
         <w:ind w:left="1440"/>
         <w:rPr>
-          <w:moveTo w:id="238" w:author="Miranda, Brian R -FS" w:date="2016-08-12T11:23:00Z"/>
+          <w:moveTo w:id="254" w:author="Miranda, Brian R -FS" w:date="2016-08-12T11:23:00Z"/>
           <w:rFonts w:ascii="Courier New" w:hAnsi="Courier New" w:cs="Courier New"/>
           <w:sz w:val="20"/>
           <w:szCs w:val="20"/>
         </w:rPr>
       </w:pPr>
-      <w:moveTo w:id="239" w:author="Miranda, Brian R -FS" w:date="2016-08-12T11:23:00Z">
+      <w:moveTo w:id="255" w:author="Miranda, Brian R -FS" w:date="2016-08-12T11:23:00Z">
         <w:r>
           <w:rPr>
             <w:rFonts w:ascii="Courier New" w:hAnsi="Courier New" w:cs="Courier New"/>
@@ -12286,13 +12567,13 @@
         <w:spacing w:after="0"/>
         <w:ind w:left="1440"/>
         <w:rPr>
-          <w:moveTo w:id="240" w:author="Miranda, Brian R -FS" w:date="2016-08-12T11:23:00Z"/>
+          <w:moveTo w:id="256" w:author="Miranda, Brian R -FS" w:date="2016-08-12T11:23:00Z"/>
           <w:rFonts w:ascii="Courier New" w:hAnsi="Courier New" w:cs="Courier New"/>
           <w:sz w:val="20"/>
           <w:szCs w:val="20"/>
         </w:rPr>
       </w:pPr>
-      <w:moveTo w:id="241" w:author="Miranda, Brian R -FS" w:date="2016-08-12T11:23:00Z">
+      <w:moveTo w:id="257" w:author="Miranda, Brian R -FS" w:date="2016-08-12T11:23:00Z">
         <w:r>
           <w:rPr>
             <w:rFonts w:ascii="Courier New" w:hAnsi="Courier New" w:cs="Courier New"/>
@@ -12309,13 +12590,13 @@
         <w:spacing w:after="0"/>
         <w:ind w:left="1440"/>
         <w:rPr>
-          <w:moveTo w:id="242" w:author="Miranda, Brian R -FS" w:date="2016-08-12T11:23:00Z"/>
+          <w:moveTo w:id="258" w:author="Miranda, Brian R -FS" w:date="2016-08-12T11:23:00Z"/>
           <w:rFonts w:ascii="Courier New" w:hAnsi="Courier New" w:cs="Courier New"/>
           <w:sz w:val="20"/>
           <w:szCs w:val="20"/>
         </w:rPr>
       </w:pPr>
-      <w:moveTo w:id="243" w:author="Miranda, Brian R -FS" w:date="2016-08-12T11:23:00Z">
+      <w:moveTo w:id="259" w:author="Miranda, Brian R -FS" w:date="2016-08-12T11:23:00Z">
         <w:r>
           <w:rPr>
             <w:rFonts w:ascii="Courier New" w:hAnsi="Courier New" w:cs="Courier New"/>
@@ -12349,13 +12630,13 @@
         <w:spacing w:after="0"/>
         <w:ind w:left="1440"/>
         <w:rPr>
-          <w:moveTo w:id="244" w:author="Miranda, Brian R -FS" w:date="2016-08-12T11:23:00Z"/>
+          <w:moveTo w:id="260" w:author="Miranda, Brian R -FS" w:date="2016-08-12T11:23:00Z"/>
           <w:rFonts w:ascii="Courier New" w:hAnsi="Courier New" w:cs="Courier New"/>
           <w:sz w:val="20"/>
           <w:szCs w:val="20"/>
         </w:rPr>
       </w:pPr>
-      <w:moveTo w:id="245" w:author="Miranda, Brian R -FS" w:date="2016-08-12T11:23:00Z">
+      <w:moveTo w:id="261" w:author="Miranda, Brian R -FS" w:date="2016-08-12T11:23:00Z">
         <w:r>
           <w:rPr>
             <w:rFonts w:ascii="Courier New" w:hAnsi="Courier New" w:cs="Courier New"/>
@@ -12397,13 +12678,13 @@
         <w:spacing w:after="0"/>
         <w:ind w:left="1440"/>
         <w:rPr>
-          <w:moveTo w:id="246" w:author="Miranda, Brian R -FS" w:date="2016-08-12T11:23:00Z"/>
+          <w:moveTo w:id="262" w:author="Miranda, Brian R -FS" w:date="2016-08-12T11:23:00Z"/>
           <w:rFonts w:ascii="Courier New" w:hAnsi="Courier New" w:cs="Courier New"/>
           <w:sz w:val="20"/>
           <w:szCs w:val="20"/>
         </w:rPr>
       </w:pPr>
-      <w:moveTo w:id="247" w:author="Miranda, Brian R -FS" w:date="2016-08-12T11:23:00Z">
+      <w:moveTo w:id="263" w:author="Miranda, Brian R -FS" w:date="2016-08-12T11:23:00Z">
         <w:r>
           <w:rPr>
             <w:rFonts w:ascii="Courier New" w:hAnsi="Courier New" w:cs="Courier New"/>
@@ -12443,13 +12724,13 @@
         <w:pStyle w:val="textbody"/>
         <w:ind w:left="1440"/>
         <w:rPr>
-          <w:moveTo w:id="248" w:author="Miranda, Brian R -FS" w:date="2016-08-12T11:23:00Z"/>
+          <w:moveTo w:id="264" w:author="Miranda, Brian R -FS" w:date="2016-08-12T11:23:00Z"/>
           <w:rFonts w:ascii="Courier New" w:hAnsi="Courier New" w:cs="Courier New"/>
           <w:sz w:val="20"/>
           <w:szCs w:val="20"/>
         </w:rPr>
       </w:pPr>
-      <w:moveTo w:id="249" w:author="Miranda, Brian R -FS" w:date="2016-08-12T11:23:00Z">
+      <w:moveTo w:id="265" w:author="Miranda, Brian R -FS" w:date="2016-08-12T11:23:00Z">
         <w:r>
           <w:rPr>
             <w:rFonts w:ascii="Courier New" w:hAnsi="Courier New" w:cs="Courier New"/>
@@ -12492,7 +12773,7 @@
         </w:r>
       </w:moveTo>
     </w:p>
-    <w:moveToRangeEnd w:id="232"/>
+    <w:moveToRangeEnd w:id="248"/>
     <w:p>
       <w:pPr>
         <w:pStyle w:val="textbody"/>
@@ -12631,7 +12912,7 @@
         </w:rPr>
         <w:t>specifies the map name (must have file extension) of presence/absence (1/0) of the initial EDA outbreak.</w:t>
       </w:r>
-      <w:ins w:id="250" w:author="Miranda, Brian R -FS" w:date="2016-08-12T11:18:00Z">
+      <w:ins w:id="266" w:author="Miranda, Brian R -FS" w:date="2016-08-12T11:18:00Z">
         <w:r>
           <w:rPr>
             <w:iCs/>
@@ -12661,7 +12942,7 @@
         </w:rPr>
         <w:t xml:space="preserve"> </w:t>
       </w:r>
-      <w:del w:id="251" w:author="Miranda, Brian R -FS" w:date="2016-08-12T11:20:00Z">
+      <w:del w:id="267" w:author="Miranda, Brian R -FS" w:date="2016-08-12T11:20:00Z">
         <w:r>
           <w:rPr>
             <w:iCs/>
@@ -12669,7 +12950,7 @@
           <w:delText>can take one of two values</w:delText>
         </w:r>
       </w:del>
-      <w:ins w:id="252" w:author="Miranda, Brian R -FS" w:date="2016-08-12T11:20:00Z">
+      <w:ins w:id="268" w:author="Miranda, Brian R -FS" w:date="2016-08-12T11:20:00Z">
         <w:r>
           <w:rPr>
             <w:iCs/>
@@ -12683,7 +12964,7 @@
         </w:rPr>
         <w:t xml:space="preserve">: </w:t>
       </w:r>
-      <w:ins w:id="253" w:author="Miranda, Brian R -FS" w:date="2016-08-12T11:20:00Z">
+      <w:ins w:id="269" w:author="Miranda, Brian R -FS" w:date="2016-08-12T11:20:00Z">
         <w:r>
           <w:rPr>
             <w:iCs/>
@@ -12697,7 +12978,7 @@
         </w:rPr>
         <w:t>STATIC</w:t>
       </w:r>
-      <w:ins w:id="254" w:author="Miranda, Brian R -FS" w:date="2016-08-12T11:20:00Z">
+      <w:ins w:id="270" w:author="Miranda, Brian R -FS" w:date="2016-08-12T11:20:00Z">
         <w:r>
           <w:rPr>
             <w:iCs/>
@@ -12705,7 +12986,7 @@
           <w:t>’</w:t>
         </w:r>
       </w:ins>
-      <w:del w:id="255" w:author="Miranda, Brian R -FS" w:date="2016-08-12T11:20:00Z">
+      <w:del w:id="271" w:author="Miranda, Brian R -FS" w:date="2016-08-12T11:20:00Z">
         <w:r>
           <w:rPr>
             <w:iCs/>
@@ -12719,7 +13000,7 @@
         </w:rPr>
         <w:t>. STATIC implies that dispersal will be isotropic</w:t>
       </w:r>
-      <w:ins w:id="256" w:author="Miranda, Brian R -FS" w:date="2016-08-12T11:21:00Z">
+      <w:ins w:id="272" w:author="Miranda, Brian R -FS" w:date="2016-08-12T11:21:00Z">
         <w:r>
           <w:rPr>
             <w:iCs/>
@@ -12727,7 +13008,7 @@
           <w:t>.</w:t>
         </w:r>
       </w:ins>
-      <w:del w:id="257" w:author="Miranda, Brian R -FS" w:date="2016-08-12T11:21:00Z">
+      <w:del w:id="273" w:author="Miranda, Brian R -FS" w:date="2016-08-12T11:21:00Z">
         <w:r>
           <w:rPr>
             <w:iCs/>
@@ -12741,7 +13022,7 @@
         </w:rPr>
         <w:t xml:space="preserve"> </w:t>
       </w:r>
-      <w:del w:id="258" w:author="Miranda, Brian R -FS" w:date="2016-08-12T11:21:00Z">
+      <w:del w:id="274" w:author="Miranda, Brian R -FS" w:date="2016-08-12T11:21:00Z">
         <w:r>
           <w:rPr>
             <w:iCs/>
@@ -12749,7 +13030,7 @@
           <w:delText>while</w:delText>
         </w:r>
       </w:del>
-      <w:ins w:id="259" w:author="Miranda, Brian R -FS" w:date="2016-08-12T11:21:00Z">
+      <w:ins w:id="275" w:author="Miranda, Brian R -FS" w:date="2016-08-12T11:21:00Z">
         <w:r>
           <w:rPr>
             <w:iCs/>
@@ -12763,7 +13044,7 @@
         </w:rPr>
         <w:t xml:space="preserve"> DYNAMIC</w:t>
       </w:r>
-      <w:ins w:id="260" w:author="Miranda, Brian R -FS" w:date="2016-08-12T11:21:00Z">
+      <w:ins w:id="276" w:author="Miranda, Brian R -FS" w:date="2016-08-12T11:21:00Z">
         <w:r>
           <w:rPr>
             <w:iCs/>
@@ -12771,7 +13052,7 @@
           <w:t xml:space="preserve"> option</w:t>
         </w:r>
       </w:ins>
-      <w:del w:id="261" w:author="Miranda, Brian R -FS" w:date="2016-08-12T11:21:00Z">
+      <w:del w:id="277" w:author="Miranda, Brian R -FS" w:date="2016-08-12T11:21:00Z">
         <w:r>
           <w:rPr>
             <w:iCs/>
@@ -12779,7 +13060,7 @@
           <w:delText xml:space="preserve"> implies</w:delText>
         </w:r>
       </w:del>
-      <w:ins w:id="262" w:author="Miranda, Brian R -FS" w:date="2016-08-12T11:21:00Z">
+      <w:ins w:id="278" w:author="Miranda, Brian R -FS" w:date="2016-08-12T11:21:00Z">
         <w:r>
           <w:rPr>
             <w:iCs/>
@@ -12793,7 +13074,7 @@
         </w:rPr>
         <w:t xml:space="preserve"> directional wind-based dispersal</w:t>
       </w:r>
-      <w:ins w:id="263" w:author="Miranda, Brian R -FS" w:date="2016-08-12T11:22:00Z">
+      <w:ins w:id="279" w:author="Miranda, Brian R -FS" w:date="2016-08-12T11:22:00Z">
         <w:r>
           <w:rPr>
             <w:iCs/>
@@ -12801,7 +13082,7 @@
           <w:t xml:space="preserve"> </w:t>
         </w:r>
       </w:ins>
-      <w:ins w:id="264" w:author="Miranda, Brian R -FS" w:date="2016-08-12T11:21:00Z">
+      <w:ins w:id="280" w:author="Miranda, Brian R -FS" w:date="2016-08-12T11:21:00Z">
         <w:r>
           <w:rPr>
             <w:iCs/>
@@ -12863,7 +13144,7 @@
         </w:rPr>
         <w:t xml:space="preserve">represents the functional form for the dispersal kernel (see Section 2.4.1) and can be equal to </w:t>
       </w:r>
-      <w:ins w:id="265" w:author="Miranda, Brian R -FS" w:date="2016-08-12T11:22:00Z">
+      <w:ins w:id="281" w:author="Miranda, Brian R -FS" w:date="2016-08-12T11:22:00Z">
         <w:r>
           <w:rPr>
             <w:iCs/>
@@ -12877,7 +13158,7 @@
         </w:rPr>
         <w:t>PowerLaw</w:t>
       </w:r>
-      <w:ins w:id="266" w:author="Miranda, Brian R -FS" w:date="2016-08-12T11:22:00Z">
+      <w:ins w:id="282" w:author="Miranda, Brian R -FS" w:date="2016-08-12T11:22:00Z">
         <w:r>
           <w:rPr>
             <w:iCs/>
@@ -12891,7 +13172,7 @@
         </w:rPr>
         <w:t xml:space="preserve"> or </w:t>
       </w:r>
-      <w:ins w:id="267" w:author="Miranda, Brian R -FS" w:date="2016-08-12T11:22:00Z">
+      <w:ins w:id="283" w:author="Miranda, Brian R -FS" w:date="2016-08-12T11:22:00Z">
         <w:r>
           <w:rPr>
             <w:iCs/>
@@ -12905,7 +13186,7 @@
         </w:rPr>
         <w:t>NegExp</w:t>
       </w:r>
-      <w:ins w:id="268" w:author="Miranda, Brian R -FS" w:date="2016-08-12T11:22:00Z">
+      <w:ins w:id="284" w:author="Miranda, Brian R -FS" w:date="2016-08-12T11:22:00Z">
         <w:r>
           <w:rPr>
             <w:iCs/>
@@ -12996,13 +13277,13 @@
       <w:pPr>
         <w:pStyle w:val="textbody"/>
         <w:rPr>
-          <w:moveFrom w:id="269" w:author="Miranda, Brian R -FS" w:date="2016-08-12T11:23:00Z"/>
-        </w:rPr>
-      </w:pPr>
-      <w:bookmarkStart w:id="270" w:name="OLE_LINK1"/>
-      <w:bookmarkStart w:id="271" w:name="OLE_LINK2"/>
-      <w:moveFromRangeStart w:id="272" w:author="Miranda, Brian R -FS" w:date="2016-08-12T11:23:00Z" w:name="move458764325"/>
-      <w:moveFrom w:id="273" w:author="Miranda, Brian R -FS" w:date="2016-08-12T11:23:00Z">
+          <w:moveFrom w:id="285" w:author="Miranda, Brian R -FS" w:date="2016-08-12T11:23:00Z"/>
+        </w:rPr>
+      </w:pPr>
+      <w:bookmarkStart w:id="286" w:name="OLE_LINK1"/>
+      <w:bookmarkStart w:id="287" w:name="OLE_LINK2"/>
+      <w:moveFromRangeStart w:id="288" w:author="Miranda, Brian R -FS" w:date="2016-08-12T11:23:00Z" w:name="move458764325"/>
+      <w:moveFrom w:id="289" w:author="Miranda, Brian R -FS" w:date="2016-08-12T11:23:00Z">
         <w:r>
           <w:t>Example</w:t>
         </w:r>
@@ -13020,13 +13301,13 @@
         <w:spacing w:after="0"/>
         <w:ind w:left="1440"/>
         <w:rPr>
-          <w:moveFrom w:id="274" w:author="Miranda, Brian R -FS" w:date="2016-08-12T11:23:00Z"/>
+          <w:moveFrom w:id="290" w:author="Miranda, Brian R -FS" w:date="2016-08-12T11:23:00Z"/>
           <w:rFonts w:ascii="Courier New" w:hAnsi="Courier New" w:cs="Courier New"/>
           <w:sz w:val="20"/>
           <w:szCs w:val="20"/>
         </w:rPr>
       </w:pPr>
-      <w:moveFrom w:id="275" w:author="Miranda, Brian R -FS" w:date="2016-08-12T11:23:00Z">
+      <w:moveFrom w:id="291" w:author="Miranda, Brian R -FS" w:date="2016-08-12T11:23:00Z">
         <w:r>
           <w:rPr>
             <w:rFonts w:ascii="Courier New" w:hAnsi="Courier New" w:cs="Courier New"/>
@@ -13043,13 +13324,13 @@
         <w:spacing w:after="0"/>
         <w:ind w:left="1440"/>
         <w:rPr>
-          <w:moveFrom w:id="276" w:author="Miranda, Brian R -FS" w:date="2016-08-12T11:23:00Z"/>
+          <w:moveFrom w:id="292" w:author="Miranda, Brian R -FS" w:date="2016-08-12T11:23:00Z"/>
           <w:rFonts w:ascii="Courier New" w:hAnsi="Courier New" w:cs="Courier New"/>
           <w:sz w:val="20"/>
           <w:szCs w:val="20"/>
         </w:rPr>
       </w:pPr>
-      <w:moveFrom w:id="277" w:author="Miranda, Brian R -FS" w:date="2016-08-12T11:23:00Z">
+      <w:moveFrom w:id="293" w:author="Miranda, Brian R -FS" w:date="2016-08-12T11:23:00Z">
         <w:r>
           <w:rPr>
             <w:rFonts w:ascii="Courier New" w:hAnsi="Courier New" w:cs="Courier New"/>
@@ -13092,13 +13373,13 @@
         <w:spacing w:after="0"/>
         <w:ind w:left="1440"/>
         <w:rPr>
-          <w:moveFrom w:id="278" w:author="Miranda, Brian R -FS" w:date="2016-08-12T11:23:00Z"/>
+          <w:moveFrom w:id="294" w:author="Miranda, Brian R -FS" w:date="2016-08-12T11:23:00Z"/>
           <w:rFonts w:ascii="Courier New" w:hAnsi="Courier New" w:cs="Courier New"/>
           <w:sz w:val="20"/>
           <w:szCs w:val="20"/>
         </w:rPr>
       </w:pPr>
-      <w:moveFrom w:id="279" w:author="Miranda, Brian R -FS" w:date="2016-08-12T11:23:00Z">
+      <w:moveFrom w:id="295" w:author="Miranda, Brian R -FS" w:date="2016-08-12T11:23:00Z">
         <w:r>
           <w:rPr>
             <w:rFonts w:ascii="Courier New" w:hAnsi="Courier New" w:cs="Courier New"/>
@@ -13141,13 +13422,13 @@
         <w:spacing w:after="0"/>
         <w:ind w:left="1440"/>
         <w:rPr>
-          <w:moveFrom w:id="280" w:author="Miranda, Brian R -FS" w:date="2016-08-12T11:23:00Z"/>
+          <w:moveFrom w:id="296" w:author="Miranda, Brian R -FS" w:date="2016-08-12T11:23:00Z"/>
           <w:rFonts w:ascii="Courier New" w:hAnsi="Courier New" w:cs="Courier New"/>
           <w:sz w:val="20"/>
           <w:szCs w:val="20"/>
         </w:rPr>
       </w:pPr>
-      <w:moveFrom w:id="281" w:author="Miranda, Brian R -FS" w:date="2016-08-12T11:23:00Z">
+      <w:moveFrom w:id="297" w:author="Miranda, Brian R -FS" w:date="2016-08-12T11:23:00Z">
         <w:r>
           <w:rPr>
             <w:rFonts w:ascii="Courier New" w:hAnsi="Courier New" w:cs="Courier New"/>
@@ -13164,13 +13445,13 @@
         <w:spacing w:after="0"/>
         <w:ind w:left="1440"/>
         <w:rPr>
-          <w:moveFrom w:id="282" w:author="Miranda, Brian R -FS" w:date="2016-08-12T11:23:00Z"/>
+          <w:moveFrom w:id="298" w:author="Miranda, Brian R -FS" w:date="2016-08-12T11:23:00Z"/>
           <w:rFonts w:ascii="Courier New" w:hAnsi="Courier New" w:cs="Courier New"/>
           <w:sz w:val="20"/>
           <w:szCs w:val="20"/>
         </w:rPr>
       </w:pPr>
-      <w:moveFrom w:id="283" w:author="Miranda, Brian R -FS" w:date="2016-08-12T11:23:00Z">
+      <w:moveFrom w:id="299" w:author="Miranda, Brian R -FS" w:date="2016-08-12T11:23:00Z">
         <w:r>
           <w:rPr>
             <w:rFonts w:ascii="Courier New" w:hAnsi="Courier New" w:cs="Courier New"/>
@@ -13204,13 +13485,13 @@
         <w:spacing w:after="0"/>
         <w:ind w:left="1440"/>
         <w:rPr>
-          <w:moveFrom w:id="284" w:author="Miranda, Brian R -FS" w:date="2016-08-12T11:23:00Z"/>
+          <w:moveFrom w:id="300" w:author="Miranda, Brian R -FS" w:date="2016-08-12T11:23:00Z"/>
           <w:rFonts w:ascii="Courier New" w:hAnsi="Courier New" w:cs="Courier New"/>
           <w:sz w:val="20"/>
           <w:szCs w:val="20"/>
         </w:rPr>
       </w:pPr>
-      <w:moveFrom w:id="285" w:author="Miranda, Brian R -FS" w:date="2016-08-12T11:23:00Z">
+      <w:moveFrom w:id="301" w:author="Miranda, Brian R -FS" w:date="2016-08-12T11:23:00Z">
         <w:r>
           <w:rPr>
             <w:rFonts w:ascii="Courier New" w:hAnsi="Courier New" w:cs="Courier New"/>
@@ -13252,13 +13533,13 @@
         <w:spacing w:after="0"/>
         <w:ind w:left="1440"/>
         <w:rPr>
-          <w:moveFrom w:id="286" w:author="Miranda, Brian R -FS" w:date="2016-08-12T11:23:00Z"/>
+          <w:moveFrom w:id="302" w:author="Miranda, Brian R -FS" w:date="2016-08-12T11:23:00Z"/>
           <w:rFonts w:ascii="Courier New" w:hAnsi="Courier New" w:cs="Courier New"/>
           <w:sz w:val="20"/>
           <w:szCs w:val="20"/>
         </w:rPr>
       </w:pPr>
-      <w:moveFrom w:id="287" w:author="Miranda, Brian R -FS" w:date="2016-08-12T11:23:00Z">
+      <w:moveFrom w:id="303" w:author="Miranda, Brian R -FS" w:date="2016-08-12T11:23:00Z">
         <w:r>
           <w:rPr>
             <w:rFonts w:ascii="Courier New" w:hAnsi="Courier New" w:cs="Courier New"/>
@@ -13298,13 +13579,13 @@
         <w:pStyle w:val="textbody"/>
         <w:ind w:left="1440"/>
         <w:rPr>
-          <w:moveFrom w:id="288" w:author="Miranda, Brian R -FS" w:date="2016-08-12T11:23:00Z"/>
+          <w:moveFrom w:id="304" w:author="Miranda, Brian R -FS" w:date="2016-08-12T11:23:00Z"/>
           <w:rFonts w:ascii="Courier New" w:hAnsi="Courier New" w:cs="Courier New"/>
           <w:sz w:val="20"/>
           <w:szCs w:val="20"/>
         </w:rPr>
       </w:pPr>
-      <w:moveFrom w:id="289" w:author="Miranda, Brian R -FS" w:date="2016-08-12T11:23:00Z">
+      <w:moveFrom w:id="305" w:author="Miranda, Brian R -FS" w:date="2016-08-12T11:23:00Z">
         <w:r>
           <w:rPr>
             <w:rFonts w:ascii="Courier New" w:hAnsi="Courier New" w:cs="Courier New"/>
@@ -13356,17 +13637,17 @@
         </w:numPr>
         <w:ind w:left="864" w:hanging="864"/>
       </w:pPr>
-      <w:bookmarkStart w:id="290" w:name="_Toc444673257"/>
-      <w:bookmarkEnd w:id="270"/>
-      <w:bookmarkEnd w:id="271"/>
-      <w:moveFromRangeEnd w:id="272"/>
+      <w:bookmarkStart w:id="306" w:name="_Toc479842721"/>
+      <w:bookmarkEnd w:id="286"/>
+      <w:bookmarkEnd w:id="287"/>
+      <w:moveFromRangeEnd w:id="288"/>
       <w:r>
         <w:t>Ecoregion Modifiers</w:t>
       </w:r>
       <w:r>
         <w:t xml:space="preserve"> (Optional)</w:t>
       </w:r>
-      <w:bookmarkEnd w:id="290"/>
+      <w:bookmarkEnd w:id="306"/>
     </w:p>
     <w:p>
       <w:pPr>
@@ -13375,7 +13656,7 @@
       <w:r>
         <w:t>Next, a</w:t>
       </w:r>
-      <w:ins w:id="291" w:author="Miranda, Brian R -FS" w:date="2016-08-12T11:23:00Z">
+      <w:ins w:id="307" w:author="Miranda, Brian R -FS" w:date="2016-08-12T11:23:00Z">
         <w:r>
           <w:t>n optional</w:t>
         </w:r>
@@ -13399,7 +13680,7 @@
         </w:rPr>
         <w:t>The default value is 0.0</w:t>
       </w:r>
-      <w:ins w:id="292" w:author="Miranda, Brian R -FS" w:date="2016-08-12T11:24:00Z">
+      <w:ins w:id="308" w:author="Miranda, Brian R -FS" w:date="2016-08-12T11:24:00Z">
         <w:r>
           <w:rPr>
             <w:b/>
@@ -13495,7 +13776,7 @@
       <w:pPr>
         <w:pStyle w:val="textinputfile"/>
         <w:rPr>
-          <w:ins w:id="293" w:author="Miranda, Brian R -FS" w:date="2016-08-12T11:24:00Z"/>
+          <w:ins w:id="309" w:author="Miranda, Brian R -FS" w:date="2016-08-12T11:24:00Z"/>
         </w:rPr>
       </w:pPr>
       <w:r>
@@ -13518,7 +13799,7 @@
       <w:pPr>
         <w:pStyle w:val="textinputfile"/>
         <w:rPr>
-          <w:ins w:id="294" w:author="Miranda, Brian R -FS" w:date="2016-08-12T11:24:00Z"/>
+          <w:ins w:id="310" w:author="Miranda, Brian R -FS" w:date="2016-08-12T11:24:00Z"/>
         </w:rPr>
       </w:pPr>
     </w:p>
@@ -13530,31 +13811,31 @@
           <w:rFonts w:ascii="Times New Roman" w:hAnsi="Times New Roman" w:cs="Times New Roman"/>
           <w:sz w:val="24"/>
           <w:szCs w:val="24"/>
-          <w:rPrChange w:id="295" w:author="Miranda, Brian R -FS" w:date="2016-08-12T11:25:00Z">
+          <w:rPrChange w:id="311" w:author="Miranda, Brian R -FS" w:date="2016-08-12T11:25:00Z">
             <w:rPr/>
           </w:rPrChange>
         </w:rPr>
       </w:pPr>
-      <w:ins w:id="296" w:author="Miranda, Brian R -FS" w:date="2016-08-12T11:24:00Z">
+      <w:ins w:id="312" w:author="Miranda, Brian R -FS" w:date="2016-08-12T11:24:00Z">
         <w:r>
           <w:rPr>
             <w:rFonts w:ascii="Times New Roman" w:hAnsi="Times New Roman" w:cs="Times New Roman"/>
             <w:sz w:val="24"/>
             <w:szCs w:val="24"/>
-            <w:rPrChange w:id="297" w:author="Miranda, Brian R -FS" w:date="2016-08-12T11:25:00Z">
+            <w:rPrChange w:id="313" w:author="Miranda, Brian R -FS" w:date="2016-08-12T11:25:00Z">
               <w:rPr/>
             </w:rPrChange>
           </w:rPr>
           <w:t xml:space="preserve">The ecoregion names must match those listed in the ecoregion text file </w:t>
         </w:r>
       </w:ins>
-      <w:ins w:id="298" w:author="Miranda, Brian R -FS" w:date="2016-08-12T11:25:00Z">
+      <w:ins w:id="314" w:author="Miranda, Brian R -FS" w:date="2016-08-12T11:25:00Z">
         <w:r>
           <w:rPr>
             <w:rFonts w:ascii="Times New Roman" w:hAnsi="Times New Roman" w:cs="Times New Roman"/>
             <w:sz w:val="24"/>
             <w:szCs w:val="24"/>
-            <w:rPrChange w:id="299" w:author="Miranda, Brian R -FS" w:date="2016-08-12T11:25:00Z">
+            <w:rPrChange w:id="315" w:author="Miranda, Brian R -FS" w:date="2016-08-12T11:25:00Z">
               <w:rPr/>
             </w:rPrChange>
           </w:rPr>
@@ -13571,14 +13852,14 @@
         </w:numPr>
         <w:ind w:left="864" w:hanging="864"/>
       </w:pPr>
-      <w:bookmarkStart w:id="300" w:name="_Toc444673258"/>
+      <w:bookmarkStart w:id="316" w:name="_Toc479842722"/>
       <w:r>
         <w:t>Disturbance Modifiers</w:t>
       </w:r>
       <w:r>
         <w:t xml:space="preserve"> (Optional)</w:t>
       </w:r>
-      <w:bookmarkEnd w:id="300"/>
+      <w:bookmarkEnd w:id="316"/>
     </w:p>
     <w:p>
       <w:pPr>
@@ -13587,7 +13868,7 @@
       <w:r>
         <w:t>Next, a</w:t>
       </w:r>
-      <w:ins w:id="301" w:author="Miranda, Brian R -FS" w:date="2016-08-12T15:10:00Z">
+      <w:ins w:id="317" w:author="Miranda, Brian R -FS" w:date="2016-08-12T15:10:00Z">
         <w:r>
           <w:t>n optional</w:t>
         </w:r>
@@ -13598,7 +13879,7 @@
       <w:r>
         <w:t>urbance Modifiers is provided</w:t>
       </w:r>
-      <w:ins w:id="302" w:author="Miranda, Brian R -FS" w:date="2016-08-12T15:11:00Z">
+      <w:ins w:id="318" w:author="Miranda, Brian R -FS" w:date="2016-08-12T15:11:00Z">
         <w:r>
           <w:t xml:space="preserve"> following the keyword ‘DisturbanceModifers’</w:t>
         </w:r>
@@ -13612,7 +13893,7 @@
       <w:r>
         <w:t>ed not be listed in any order. The default is NO EFFECT</w:t>
       </w:r>
-      <w:ins w:id="303" w:author="Miranda, Brian R -FS" w:date="2016-08-12T15:12:00Z">
+      <w:ins w:id="319" w:author="Miranda, Brian R -FS" w:date="2016-08-12T15:12:00Z">
         <w:r>
           <w:t xml:space="preserve"> (modifier = 0)</w:t>
         </w:r>
@@ -13927,11 +14208,11 @@
         </w:numPr>
         <w:ind w:left="864" w:hanging="864"/>
       </w:pPr>
-      <w:bookmarkStart w:id="304" w:name="_Toc444673259"/>
+      <w:bookmarkStart w:id="320" w:name="_Toc479842723"/>
       <w:r>
         <w:t>Species parameters</w:t>
       </w:r>
-      <w:bookmarkEnd w:id="304"/>
+      <w:bookmarkEnd w:id="320"/>
     </w:p>
     <w:p>
       <w:pPr>
@@ -13940,12 +14221,12 @@
       <w:r>
         <w:t>Next,</w:t>
       </w:r>
-      <w:ins w:id="305" w:author="Miranda, Brian R -FS" w:date="2016-08-12T15:13:00Z">
+      <w:ins w:id="321" w:author="Miranda, Brian R -FS" w:date="2016-08-12T15:13:00Z">
         <w:r>
           <w:t xml:space="preserve"> following the keyword ‘EDASpeciesParameters</w:t>
         </w:r>
       </w:ins>
-      <w:ins w:id="306" w:author="Miranda, Brian R -FS" w:date="2016-08-12T15:14:00Z">
+      <w:ins w:id="322" w:author="Miranda, Brian R -FS" w:date="2016-08-12T15:14:00Z">
         <w:r>
           <w:t>’,</w:t>
         </w:r>
@@ -13977,7 +14258,7 @@
       <w:r>
         <w:t xml:space="preserve">f a species is listed, all </w:t>
       </w:r>
-      <w:del w:id="307" w:author="Miranda, Brian R -FS" w:date="2016-08-12T15:17:00Z">
+      <w:del w:id="323" w:author="Miranda, Brian R -FS" w:date="2016-08-12T15:17:00Z">
         <w:r>
           <w:delText>13</w:delText>
         </w:r>
@@ -13985,7 +14266,7 @@
           <w:delText xml:space="preserve"> </w:delText>
         </w:r>
       </w:del>
-      <w:ins w:id="308" w:author="Miranda, Brian R -FS" w:date="2016-08-12T15:17:00Z">
+      <w:ins w:id="324" w:author="Miranda, Brian R -FS" w:date="2016-08-12T15:17:00Z">
         <w:r>
           <w:t xml:space="preserve">15 </w:t>
         </w:r>
@@ -13993,7 +14274,7 @@
       <w:r>
         <w:t>parameters must be provided.</w:t>
       </w:r>
-      <w:ins w:id="309" w:author="Miranda, Brian R -FS" w:date="2016-08-12T15:15:00Z">
+      <w:ins w:id="325" w:author="Miranda, Brian R -FS" w:date="2016-08-12T15:15:00Z">
         <w:r>
           <w:t xml:space="preserve">  Species names in the first column must match names provided in the species input file referenced by the main scenario file.</w:t>
         </w:r>
@@ -14277,7 +14558,7 @@
         </w:rPr>
         <w:t xml:space="preserve">For example, the Dynamic Fire and Fuel System (DFFS) extension uses the presence of dead conifers to specify certain </w:t>
       </w:r>
-      <w:del w:id="310" w:author="Miranda, Brian R -FS" w:date="2016-08-12T15:19:00Z">
+      <w:del w:id="326" w:author="Miranda, Brian R -FS" w:date="2016-08-12T15:19:00Z">
         <w:r>
           <w:rPr>
             <w:highlight w:val="yellow"/>
@@ -14297,7 +14578,7 @@
         </w:rPr>
         <w:t>fuel types</w:t>
       </w:r>
-      <w:ins w:id="311" w:author="Miranda, Brian R -FS" w:date="2016-08-12T15:19:00Z">
+      <w:ins w:id="327" w:author="Miranda, Brian R -FS" w:date="2016-08-12T15:19:00Z">
         <w:r>
           <w:t xml:space="preserve"> (note this particular fuel is designed for dead spruce and fir from spruce budworm, but may be applicable to certain EDA’s as well)</w:t>
         </w:r>
@@ -14950,11 +15231,11 @@
         </w:numPr>
         <w:ind w:left="864" w:hanging="864"/>
       </w:pPr>
-      <w:bookmarkStart w:id="312" w:name="_Toc444673260"/>
+      <w:bookmarkStart w:id="328" w:name="_Toc479842724"/>
       <w:r>
         <w:t>Ignored species (Optional)</w:t>
       </w:r>
-      <w:bookmarkEnd w:id="312"/>
+      <w:bookmarkEnd w:id="328"/>
     </w:p>
     <w:p>
       <w:pPr>
@@ -15182,12 +15463,12 @@
           <w:numId w:val="45"/>
         </w:numPr>
       </w:pPr>
-      <w:bookmarkStart w:id="313" w:name="_Toc444673261"/>
+      <w:bookmarkStart w:id="329" w:name="_Toc479842725"/>
       <w:r>
         <w:lastRenderedPageBreak/>
         <w:t>Output Files</w:t>
       </w:r>
-      <w:bookmarkEnd w:id="313"/>
+      <w:bookmarkEnd w:id="329"/>
     </w:p>
     <w:p>
       <w:pPr>
@@ -15197,7 +15478,7 @@
           <w:numId w:val="45"/>
         </w:numPr>
       </w:pPr>
-      <w:bookmarkStart w:id="314" w:name="_Toc444673262"/>
+      <w:bookmarkStart w:id="330" w:name="_Toc479842726"/>
       <w:r>
         <w:t>E</w:t>
       </w:r>
@@ -15210,7 +15491,7 @@
       <w:r>
         <w:t>Map</w:t>
       </w:r>
-      <w:bookmarkEnd w:id="314"/>
+      <w:bookmarkEnd w:id="330"/>
     </w:p>
     <w:p>
       <w:pPr>
@@ -15240,14 +15521,14 @@
           <w:numId w:val="45"/>
         </w:numPr>
       </w:pPr>
-      <w:bookmarkStart w:id="315" w:name="_Toc444673263"/>
+      <w:bookmarkStart w:id="331" w:name="_Toc479842727"/>
       <w:r>
         <w:t xml:space="preserve">EDA Mortality </w:t>
       </w:r>
       <w:r>
         <w:t>Map (Optional)</w:t>
       </w:r>
-      <w:bookmarkEnd w:id="315"/>
+      <w:bookmarkEnd w:id="331"/>
     </w:p>
     <w:p>
       <w:pPr>
@@ -15259,7 +15540,7 @@
       <w:r>
         <w:t xml:space="preserve"> cohort mortality caused by EDA is labeled with values ranging from 0 to the number of cohorts killed in each site. Only cohorts </w:t>
       </w:r>
-      <w:ins w:id="316" w:author="Miranda, Brian R -FS" w:date="2016-08-12T15:22:00Z">
+      <w:ins w:id="332" w:author="Miranda, Brian R -FS" w:date="2016-08-12T15:22:00Z">
         <w:r>
           <w:t xml:space="preserve">of species </w:t>
         </w:r>
@@ -15291,14 +15572,14 @@
           <w:numId w:val="45"/>
         </w:numPr>
       </w:pPr>
-      <w:bookmarkStart w:id="317" w:name="_Toc444673264"/>
+      <w:bookmarkStart w:id="333" w:name="_Toc479842728"/>
       <w:r>
         <w:t>E</w:t>
       </w:r>
       <w:r>
         <w:t>DA Log file</w:t>
       </w:r>
-      <w:bookmarkEnd w:id="317"/>
+      <w:bookmarkEnd w:id="333"/>
     </w:p>
     <w:p>
       <w:pPr>
@@ -15318,8 +15599,8 @@
       </w:r>
     </w:p>
     <w:sectPr>
-      <w:headerReference w:type="default" r:id="rId14"/>
-      <w:footerReference w:type="default" r:id="rId15"/>
+      <w:headerReference w:type="default" r:id="rId12"/>
+      <w:footerReference w:type="default" r:id="rId13"/>
       <w:pgSz w:w="12240" w:h="15840" w:code="1"/>
       <w:pgMar w:top="1627" w:right="1440" w:bottom="2707" w:left="1440" w:header="936" w:footer="720" w:gutter="0"/>
       <w:pgNumType w:start="1"/>
@@ -15328,34 +15609,6 @@
     </w:sectPr>
   </w:body>
 </w:document>
-</file>
-
-<file path=word/comments.xml><?xml version="1.0" encoding="utf-8"?>
-<w:comments xmlns:wpc="http://schemas.microsoft.com/office/word/2010/wordprocessingCanvas" xmlns:mc="http://schemas.openxmlformats.org/markup-compatibility/2006" xmlns:o="urn:schemas-microsoft-com:office:office" xmlns:r="http://schemas.openxmlformats.org/officeDocument/2006/relationships" xmlns:m="http://schemas.openxmlformats.org/officeDocument/2006/math" xmlns:v="urn:schemas-microsoft-com:vml" xmlns:wp14="http://schemas.microsoft.com/office/word/2010/wordprocessingDrawing" xmlns:wp="http://schemas.openxmlformats.org/drawingml/2006/wordprocessingDrawing" xmlns:w10="urn:schemas-microsoft-com:office:word" xmlns:w="http://schemas.openxmlformats.org/wordprocessingml/2006/main" xmlns:w14="http://schemas.microsoft.com/office/word/2010/wordml" xmlns:w15="http://schemas.microsoft.com/office/word/2012/wordml" xmlns:wpg="http://schemas.microsoft.com/office/word/2010/wordprocessingGroup" xmlns:wpi="http://schemas.microsoft.com/office/word/2010/wordprocessingInk" xmlns:wne="http://schemas.microsoft.com/office/word/2006/wordml" xmlns:wps="http://schemas.microsoft.com/office/word/2010/wordprocessingShape" mc:Ignorable="w14 w15 wp14">
-  <w:comment w:id="9" w:author="Miranda, Brian R -FS" w:date="2016-08-12T11:15:00Z" w:initials="MBR-">
-    <w:p>
-      <w:pPr>
-        <w:pStyle w:val="CommentText"/>
-        <w:ind w:left="0" w:firstLine="0"/>
-      </w:pPr>
-      <w:r>
-        <w:rPr>
-          <w:rStyle w:val="CommentReference"/>
-        </w:rPr>
-        <w:annotationRef/>
-      </w:r>
-      <w:r>
-        <w:t xml:space="preserve">I’m not sure if this is true currently.  Due to the dependence on the climate library it only works with Century succession.  But the climate library will be added to the other succession extensions.  Also, it should work with other extensions if not using climate variables from the library. </w:t>
-      </w:r>
-    </w:p>
-  </w:comment>
-</w:comments>
-</file>
-
-<file path=word/commentsExtended.xml><?xml version="1.0" encoding="utf-8"?>
-<w15:commentsEx xmlns:wpc="http://schemas.microsoft.com/office/word/2010/wordprocessingCanvas" xmlns:mc="http://schemas.openxmlformats.org/markup-compatibility/2006" xmlns:o="urn:schemas-microsoft-com:office:office" xmlns:r="http://schemas.openxmlformats.org/officeDocument/2006/relationships" xmlns:m="http://schemas.openxmlformats.org/officeDocument/2006/math" xmlns:v="urn:schemas-microsoft-com:vml" xmlns:wp14="http://schemas.microsoft.com/office/word/2010/wordprocessingDrawing" xmlns:wp="http://schemas.openxmlformats.org/drawingml/2006/wordprocessingDrawing" xmlns:w10="urn:schemas-microsoft-com:office:word" xmlns:w="http://schemas.openxmlformats.org/wordprocessingml/2006/main" xmlns:w14="http://schemas.microsoft.com/office/word/2010/wordml" xmlns:w15="http://schemas.microsoft.com/office/word/2012/wordml" xmlns:wpg="http://schemas.microsoft.com/office/word/2010/wordprocessingGroup" xmlns:wpi="http://schemas.microsoft.com/office/word/2010/wordprocessingInk" xmlns:wne="http://schemas.microsoft.com/office/word/2006/wordml" xmlns:wps="http://schemas.microsoft.com/office/word/2010/wordprocessingShape" mc:Ignorable="w14 w15 wp14">
-  <w15:commentEx w15:paraId="56097A46" w15:done="0"/>
-</w15:commentsEx>
 </file>
 
 <file path=word/endnotes.xml><?xml version="1.0" encoding="utf-8"?>
@@ -15434,7 +15687,7 @@
         <w:rFonts w:ascii="Arial" w:hAnsi="Arial" w:cs="Arial"/>
         <w:noProof/>
       </w:rPr>
-      <w:t>20</w:t>
+      <w:t>2</w:t>
     </w:r>
     <w:r>
       <w:rPr>
@@ -20161,7 +20414,7 @@
 </file>
 
 <file path=customXml/itemProps1.xml><?xml version="1.0" encoding="utf-8"?>
-<ds:datastoreItem xmlns:ds="http://schemas.openxmlformats.org/officeDocument/2006/customXml" ds:itemID="{99711136-5884-4705-8D43-F79708C4D203}">
+<ds:datastoreItem xmlns:ds="http://schemas.openxmlformats.org/officeDocument/2006/customXml" ds:itemID="{DDF40DC5-56AC-43DD-9F11-D3621F4EE9A4}">
   <ds:schemaRefs>
     <ds:schemaRef ds:uri="http://schemas.openxmlformats.org/officeDocument/2006/bibliography"/>
   </ds:schemaRefs>

</xml_diff>

<commit_message>
Parallelization information added as a note
Parallelization information added as a note in the introduction
</commit_message>
<xml_diff>
--- a/manuals/LANDIS-II Epidemiological Disturbance Agent v1.0 User Guide.docx
+++ b/manuals/LANDIS-II Epidemiological Disturbance Agent v1.0 User Guide.docx
@@ -1,6 +1,6 @@
 
 <file path=word/document.xml><?xml version="1.0" encoding="utf-8"?>
-<w:document xmlns:wpc="http://schemas.microsoft.com/office/word/2010/wordprocessingCanvas" xmlns:mc="http://schemas.openxmlformats.org/markup-compatibility/2006" xmlns:o="urn:schemas-microsoft-com:office:office" xmlns:r="http://schemas.openxmlformats.org/officeDocument/2006/relationships" xmlns:m="http://schemas.openxmlformats.org/officeDocument/2006/math" xmlns:v="urn:schemas-microsoft-com:vml" xmlns:wp14="http://schemas.microsoft.com/office/word/2010/wordprocessingDrawing" xmlns:wp="http://schemas.openxmlformats.org/drawingml/2006/wordprocessingDrawing" xmlns:w10="urn:schemas-microsoft-com:office:word" xmlns:w="http://schemas.openxmlformats.org/wordprocessingml/2006/main" xmlns:w14="http://schemas.microsoft.com/office/word/2010/wordml" xmlns:w15="http://schemas.microsoft.com/office/word/2012/wordml" xmlns:wpg="http://schemas.microsoft.com/office/word/2010/wordprocessingGroup" xmlns:wpi="http://schemas.microsoft.com/office/word/2010/wordprocessingInk" xmlns:wne="http://schemas.microsoft.com/office/word/2006/wordml" xmlns:wps="http://schemas.microsoft.com/office/word/2010/wordprocessingShape" mc:Ignorable="w14 w15 wp14">
+<w:document xmlns:wpc="http://schemas.microsoft.com/office/word/2010/wordprocessingCanvas" xmlns:cx="http://schemas.microsoft.com/office/drawing/2014/chartex" xmlns:cx1="http://schemas.microsoft.com/office/drawing/2015/9/8/chartex" xmlns:cx2="http://schemas.microsoft.com/office/drawing/2015/10/21/chartex" xmlns:cx3="http://schemas.microsoft.com/office/drawing/2016/5/9/chartex" xmlns:cx4="http://schemas.microsoft.com/office/drawing/2016/5/10/chartex" xmlns:cx5="http://schemas.microsoft.com/office/drawing/2016/5/11/chartex" xmlns:cx6="http://schemas.microsoft.com/office/drawing/2016/5/12/chartex" xmlns:cx7="http://schemas.microsoft.com/office/drawing/2016/5/13/chartex" xmlns:cx8="http://schemas.microsoft.com/office/drawing/2016/5/14/chartex" xmlns:mc="http://schemas.openxmlformats.org/markup-compatibility/2006" xmlns:o="urn:schemas-microsoft-com:office:office" xmlns:r="http://schemas.openxmlformats.org/officeDocument/2006/relationships" xmlns:m="http://schemas.openxmlformats.org/officeDocument/2006/math" xmlns:v="urn:schemas-microsoft-com:vml" xmlns:wp14="http://schemas.microsoft.com/office/word/2010/wordprocessingDrawing" xmlns:wp="http://schemas.openxmlformats.org/drawingml/2006/wordprocessingDrawing" xmlns:w10="urn:schemas-microsoft-com:office:word" xmlns:w="http://schemas.openxmlformats.org/wordprocessingml/2006/main" xmlns:w14="http://schemas.microsoft.com/office/word/2010/wordml" xmlns:w15="http://schemas.microsoft.com/office/word/2012/wordml" xmlns:w16se="http://schemas.microsoft.com/office/word/2015/wordml/symex" xmlns:wpg="http://schemas.microsoft.com/office/word/2010/wordprocessingGroup" xmlns:wpi="http://schemas.microsoft.com/office/word/2010/wordprocessingInk" xmlns:wne="http://schemas.microsoft.com/office/word/2006/wordml" xmlns:wps="http://schemas.microsoft.com/office/word/2010/wordprocessingShape" mc:Ignorable="w14 w15 w16se wp14">
   <w:body>
     <w:bookmarkStart w:id="0" w:name="_Ref75418953"/>
     <w:p>
@@ -28,11 +28,21 @@
       <w:r>
         <w:t>v</w:t>
       </w:r>
-      <w:fldSimple w:instr=" DOCPROPERTY  &quot;Extension Version&quot;  \* MERGEFORMAT ">
-        <w:r>
-          <w:t>1.0</w:t>
-        </w:r>
-      </w:fldSimple>
+      <w:r>
+        <w:fldChar w:fldCharType="begin"/>
+      </w:r>
+      <w:r>
+        <w:instrText xml:space="preserve"> DOCPROPERTY  "Extension Version"  \* MERGEFORMAT </w:instrText>
+      </w:r>
+      <w:r>
+        <w:fldChar w:fldCharType="separate"/>
+      </w:r>
+      <w:r>
+        <w:t>1.0</w:t>
+      </w:r>
+      <w:r>
+        <w:fldChar w:fldCharType="end"/>
+      </w:r>
     </w:p>
     <w:p>
       <w:pPr>
@@ -91,7 +101,26 @@
       <w:pPr>
         <w:spacing w:after="120"/>
         <w:jc w:val="center"/>
-      </w:pPr>
+        <w:rPr>
+          <w:vertAlign w:val="superscript"/>
+          <w:rPrChange w:id="1" w:author="Chris Jones" w:date="2017-04-13T14:34:00Z">
+            <w:rPr/>
+          </w:rPrChange>
+        </w:rPr>
+      </w:pPr>
+      <w:ins w:id="2" w:author="Chris Jones" w:date="2017-04-13T14:30:00Z">
+        <w:r>
+          <w:t>Chris Jones</w:t>
+        </w:r>
+      </w:ins>
+      <w:ins w:id="3" w:author="Chris Jones" w:date="2017-04-13T14:34:00Z">
+        <w:r>
+          <w:rPr>
+            <w:vertAlign w:val="superscript"/>
+          </w:rPr>
+          <w:t>3</w:t>
+        </w:r>
+      </w:ins>
     </w:p>
     <w:p>
       <w:pPr>
@@ -118,6 +147,9 @@
       <w:pPr>
         <w:spacing w:after="120"/>
         <w:jc w:val="center"/>
+        <w:rPr>
+          <w:ins w:id="4" w:author="Chris Jones" w:date="2017-04-13T14:33:00Z"/>
+        </w:rPr>
       </w:pPr>
       <w:r>
         <w:rPr>
@@ -134,62 +166,23 @@
         <w:spacing w:after="120"/>
         <w:jc w:val="center"/>
       </w:pPr>
+      <w:ins w:id="5" w:author="Chris Jones" w:date="2017-04-13T14:34:00Z">
+        <w:r>
+          <w:rPr>
+            <w:vertAlign w:val="superscript"/>
+          </w:rPr>
+          <w:t>3</w:t>
+        </w:r>
+        <w:r>
+          <w:t>Department of Geography, UNC Chapel Hill</w:t>
+        </w:r>
+      </w:ins>
     </w:p>
     <w:p>
       <w:pPr>
         <w:spacing w:after="120"/>
         <w:jc w:val="center"/>
       </w:pPr>
-      <w:r>
-        <w:t>Last Revised</w:t>
-      </w:r>
-      <w:r>
-        <w:t xml:space="preserve"> by </w:t>
-      </w:r>
-      <w:del w:id="1" w:author="Miranda, Brian R -FS" w:date="2017-04-12T14:23:00Z">
-        <w:r>
-          <w:delText>Francesco Tonini</w:delText>
-        </w:r>
-      </w:del>
-      <w:ins w:id="2" w:author="Miranda, Brian R -FS" w:date="2017-04-12T14:23:00Z">
-        <w:r>
-          <w:t>Brian Miranda</w:t>
-        </w:r>
-      </w:ins>
-      <w:r>
-        <w:t xml:space="preserve">:  </w:t>
-      </w:r>
-      <w:r>
-        <w:fldChar w:fldCharType="begin"/>
-      </w:r>
-      <w:r>
-        <w:instrText xml:space="preserve"> SAVEDATE  \@ "MMMM d, yyyy"  \* MERGEFORMAT </w:instrText>
-      </w:r>
-      <w:r>
-        <w:fldChar w:fldCharType="separate"/>
-      </w:r>
-      <w:ins w:id="3" w:author="Miranda, Brian R -FS" w:date="2017-04-13T10:31:00Z">
-        <w:r>
-          <w:rPr>
-            <w:noProof/>
-          </w:rPr>
-          <w:t>April 13, 2017</w:t>
-        </w:r>
-      </w:ins>
-      <w:del w:id="4" w:author="Miranda, Brian R -FS" w:date="2016-08-12T15:10:00Z">
-        <w:r>
-          <w:rPr>
-            <w:noProof/>
-          </w:rPr>
-          <w:delText>March 11, 2016</w:delText>
-        </w:r>
-      </w:del>
-      <w:r>
-        <w:rPr>
-          <w:noProof/>
-        </w:rPr>
-        <w:fldChar w:fldCharType="end"/>
-      </w:r>
     </w:p>
     <w:p>
       <w:pPr>
@@ -197,9 +190,115 @@
         <w:jc w:val="center"/>
       </w:pPr>
       <w:r>
-        <w:t xml:space="preserve">Previous Revision by Francesco Tonini: </w:t>
-      </w:r>
-      <w:del w:id="5" w:author="Miranda, Brian R -FS" w:date="2017-04-12T14:24:00Z">
+        <w:t>Last Revised</w:t>
+      </w:r>
+      <w:r>
+        <w:t xml:space="preserve"> by </w:t>
+      </w:r>
+      <w:del w:id="6" w:author="Miranda, Brian R -FS" w:date="2017-04-12T14:23:00Z">
+        <w:r>
+          <w:delText>Francesco Tonini</w:delText>
+        </w:r>
+      </w:del>
+      <w:ins w:id="7" w:author="Miranda, Brian R -FS" w:date="2017-04-12T14:23:00Z">
+        <w:del w:id="8" w:author="Chris Jones" w:date="2017-04-13T14:44:00Z">
+          <w:r>
+            <w:delText>Brian Miranda</w:delText>
+          </w:r>
+        </w:del>
+      </w:ins>
+      <w:ins w:id="9" w:author="Chris Jones" w:date="2017-04-13T14:44:00Z">
+        <w:r>
+          <w:t>Chris Jones</w:t>
+        </w:r>
+      </w:ins>
+      <w:r>
+        <w:t xml:space="preserve">:  </w:t>
+      </w:r>
+      <w:r>
+        <w:fldChar w:fldCharType="begin"/>
+      </w:r>
+      <w:r>
+        <w:instrText xml:space="preserve"> SAVEDATE  \@ "MMMM d, yyyy"  \* MERGEFORMAT </w:instrText>
+      </w:r>
+      <w:r>
+        <w:fldChar w:fldCharType="separate"/>
+      </w:r>
+      <w:ins w:id="10" w:author="Chris Jones" w:date="2017-04-14T14:35:00Z">
+        <w:r>
+          <w:rPr>
+            <w:noProof/>
+          </w:rPr>
+          <w:t>April 13, 2017</w:t>
+        </w:r>
+      </w:ins>
+      <w:ins w:id="11" w:author="Miranda, Brian R -FS" w:date="2017-04-13T10:31:00Z">
+        <w:del w:id="12" w:author="Chris Jones" w:date="2017-04-13T14:29:00Z">
+          <w:r>
+            <w:rPr>
+              <w:noProof/>
+            </w:rPr>
+            <w:delText>April 13, 2017</w:delText>
+          </w:r>
+        </w:del>
+      </w:ins>
+      <w:del w:id="13" w:author="Chris Jones" w:date="2017-04-13T14:29:00Z">
+        <w:r>
+          <w:rPr>
+            <w:noProof/>
+          </w:rPr>
+          <w:delText>March 11, 2016</w:delText>
+        </w:r>
+      </w:del>
+      <w:r>
+        <w:rPr>
+          <w:noProof/>
+        </w:rPr>
+        <w:fldChar w:fldCharType="end"/>
+      </w:r>
+    </w:p>
+    <w:p>
+      <w:pPr>
+        <w:spacing w:after="120"/>
+        <w:jc w:val="center"/>
+      </w:pPr>
+      <w:r>
+        <w:t xml:space="preserve">Previous Revision by </w:t>
+      </w:r>
+      <w:ins w:id="14" w:author="Chris Jones" w:date="2017-04-13T14:43:00Z">
+        <w:r>
+          <w:t xml:space="preserve">Brian Miranda:  </w:t>
+        </w:r>
+        <w:r>
+          <w:fldChar w:fldCharType="begin"/>
+        </w:r>
+        <w:r>
+          <w:instrText xml:space="preserve"> SAVEDATE  \@ "MMMM d, yyyy"  \* MERGEFORMAT </w:instrText>
+        </w:r>
+        <w:r>
+          <w:fldChar w:fldCharType="separate"/>
+        </w:r>
+      </w:ins>
+      <w:ins w:id="15" w:author="Chris Jones" w:date="2017-04-14T14:35:00Z">
+        <w:r>
+          <w:rPr>
+            <w:noProof/>
+          </w:rPr>
+          <w:t>April 13, 2017</w:t>
+        </w:r>
+      </w:ins>
+      <w:ins w:id="16" w:author="Chris Jones" w:date="2017-04-13T14:43:00Z">
+        <w:r>
+          <w:rPr>
+            <w:noProof/>
+          </w:rPr>
+          <w:fldChar w:fldCharType="end"/>
+        </w:r>
+      </w:ins>
+      <w:del w:id="17" w:author="Chris Jones" w:date="2017-04-13T14:43:00Z">
+        <w:r>
+          <w:delText xml:space="preserve">Francesco Tonini: </w:delText>
+        </w:r>
         <w:r>
           <w:delText>March</w:delText>
         </w:r>
@@ -210,14 +309,18 @@
           <w:delText>3</w:delText>
         </w:r>
       </w:del>
-      <w:ins w:id="6" w:author="Miranda, Brian R -FS" w:date="2017-04-12T14:24:00Z">
-        <w:r>
-          <w:t>August 12</w:t>
-        </w:r>
+      <w:ins w:id="18" w:author="Miranda, Brian R -FS" w:date="2017-04-12T14:24:00Z">
+        <w:del w:id="19" w:author="Chris Jones" w:date="2017-04-13T14:43:00Z">
+          <w:r>
+            <w:delText>August 12</w:delText>
+          </w:r>
+        </w:del>
       </w:ins>
-      <w:r>
-        <w:t>, 2016</w:t>
-      </w:r>
+      <w:del w:id="20" w:author="Chris Jones" w:date="2017-04-13T14:43:00Z">
+        <w:r>
+          <w:delText>, 2016</w:delText>
+        </w:r>
+      </w:del>
     </w:p>
     <w:p>
       <w:pPr>
@@ -3665,48 +3768,64 @@
           <w:numId w:val="45"/>
         </w:numPr>
       </w:pPr>
-      <w:bookmarkStart w:id="7" w:name="_Toc102232953"/>
-      <w:bookmarkStart w:id="8" w:name="_Toc479842692"/>
+      <w:bookmarkStart w:id="21" w:name="_Toc102232953"/>
+      <w:bookmarkStart w:id="22" w:name="_Toc479842692"/>
       <w:r>
         <w:lastRenderedPageBreak/>
         <w:t>Introduction</w:t>
       </w:r>
       <w:bookmarkEnd w:id="0"/>
-      <w:bookmarkEnd w:id="7"/>
-      <w:bookmarkEnd w:id="8"/>
+      <w:bookmarkEnd w:id="21"/>
+      <w:bookmarkEnd w:id="22"/>
     </w:p>
     <w:p>
       <w:pPr>
         <w:pStyle w:val="textbody"/>
+        <w:rPr>
+          <w:ins w:id="23" w:author="Chris Jones" w:date="2017-04-13T14:36:00Z"/>
+        </w:rPr>
       </w:pPr>
       <w:r>
         <w:t xml:space="preserve">This document describes the </w:t>
       </w:r>
-      <w:fldSimple w:instr=" DOCPROPERTY  &quot;Extension Name&quot;  \* MERGEFORMAT ">
-        <w:r>
-          <w:rPr>
-            <w:b/>
-            <w:bCs/>
-          </w:rPr>
-          <w:t xml:space="preserve">Epidemiological </w:t>
-        </w:r>
-        <w:r>
-          <w:rPr>
-            <w:b/>
-            <w:bCs/>
-          </w:rPr>
-          <w:t>Disturbance</w:t>
-        </w:r>
-        <w:r>
-          <w:t xml:space="preserve"> </w:t>
-        </w:r>
-        <w:r>
-          <w:rPr>
-            <w:b/>
-          </w:rPr>
-          <w:t>Agent</w:t>
-        </w:r>
-      </w:fldSimple>
+      <w:r>
+        <w:fldChar w:fldCharType="begin"/>
+      </w:r>
+      <w:r>
+        <w:instrText xml:space="preserve"> DOCPROPERTY  "Extension Name"  \* MERGEFORMAT </w:instrText>
+      </w:r>
+      <w:r>
+        <w:fldChar w:fldCharType="separate"/>
+      </w:r>
+      <w:r>
+        <w:rPr>
+          <w:b/>
+          <w:bCs/>
+        </w:rPr>
+        <w:t xml:space="preserve">Epidemiological </w:t>
+      </w:r>
+      <w:r>
+        <w:rPr>
+          <w:b/>
+          <w:bCs/>
+        </w:rPr>
+        <w:t>Disturbance</w:t>
+      </w:r>
+      <w:r>
+        <w:t xml:space="preserve"> </w:t>
+      </w:r>
+      <w:r>
+        <w:rPr>
+          <w:b/>
+        </w:rPr>
+        <w:t>Agent</w:t>
+      </w:r>
+      <w:r>
+        <w:rPr>
+          <w:b/>
+        </w:rPr>
+        <w:fldChar w:fldCharType="end"/>
+      </w:r>
       <w:r>
         <w:t xml:space="preserve"> </w:t>
       </w:r>
@@ -3777,7 +3896,7 @@
       <w:r>
         <w:t xml:space="preserve"> et al. (2012). </w:t>
       </w:r>
-      <w:ins w:id="9" w:author="Miranda, Brian R -FS" w:date="2016-08-12T10:14:00Z">
+      <w:ins w:id="24" w:author="Miranda, Brian R -FS" w:date="2016-08-12T10:14:00Z">
         <w:r>
           <w:t xml:space="preserve">Because </w:t>
         </w:r>
@@ -3785,94 +3904,162 @@
       <w:r>
         <w:t xml:space="preserve">EDA </w:t>
       </w:r>
-      <w:ins w:id="10" w:author="Miranda, Brian R -FS" w:date="2016-08-12T10:14:00Z">
+      <w:ins w:id="25" w:author="Miranda, Brian R -FS" w:date="2016-08-12T10:14:00Z">
         <w:r>
           <w:t xml:space="preserve">only uses cohort age information, it </w:t>
         </w:r>
       </w:ins>
-      <w:del w:id="11" w:author="Miranda, Brian R -FS" w:date="2017-04-13T10:31:00Z">
+      <w:del w:id="26" w:author="Miranda, Brian R -FS" w:date="2017-04-13T10:31:00Z">
         <w:r>
           <w:delText xml:space="preserve">currently </w:delText>
         </w:r>
       </w:del>
-      <w:ins w:id="12" w:author="Miranda, Brian R -FS" w:date="2017-04-13T10:31:00Z">
-        <w:r>
-          <w:t>could</w:t>
-        </w:r>
+      <w:ins w:id="27" w:author="Miranda, Brian R -FS" w:date="2017-04-13T10:31:00Z">
+        <w:r>
+          <w:t xml:space="preserve">could </w:t>
+        </w:r>
+      </w:ins>
+      <w:r>
+        <w:t>work</w:t>
+      </w:r>
+      <w:del w:id="28" w:author="Miranda, Brian R -FS" w:date="2017-04-13T10:31:00Z">
+        <w:r>
+          <w:delText>s</w:delText>
+        </w:r>
+      </w:del>
+      <w:r>
+        <w:t xml:space="preserve"> with</w:t>
+      </w:r>
+      <w:r>
+        <w:t xml:space="preserve"> </w:t>
+      </w:r>
+      <w:del w:id="29" w:author="Miranda, Brian R -FS" w:date="2016-08-12T10:15:00Z">
+        <w:r>
+          <w:delText>age-only, biomass, and century</w:delText>
+        </w:r>
+      </w:del>
+      <w:ins w:id="30" w:author="Miranda, Brian R -FS" w:date="2016-08-12T10:15:00Z">
+        <w:r>
+          <w:t>any</w:t>
+        </w:r>
+      </w:ins>
+      <w:r>
+        <w:t xml:space="preserve"> succession</w:t>
+      </w:r>
+      <w:ins w:id="31" w:author="Miranda, Brian R -FS" w:date="2016-08-12T10:15:00Z">
+        <w:r>
+          <w:t xml:space="preserve"> extension</w:t>
+        </w:r>
+      </w:ins>
+      <w:ins w:id="32" w:author="Miranda, Brian R -FS" w:date="2017-04-13T10:32:00Z">
+        <w:r>
+          <w:t>, however it is dependent on the Climate Library</w:t>
+        </w:r>
+      </w:ins>
+      <w:r>
+        <w:t>.</w:t>
+      </w:r>
+      <w:ins w:id="33" w:author="Miranda, Brian R -FS" w:date="2017-04-13T10:32:00Z">
         <w:r>
           <w:t xml:space="preserve"> </w:t>
         </w:r>
+        <w:del w:id="34" w:author="Chris Jones" w:date="2017-04-13T14:36:00Z">
+          <w:r>
+            <w:delText xml:space="preserve"> </w:delText>
+          </w:r>
+        </w:del>
+        <w:r>
+          <w:t>So</w:t>
+        </w:r>
       </w:ins>
-      <w:r>
-        <w:t>work</w:t>
-      </w:r>
-      <w:del w:id="13" w:author="Miranda, Brian R -FS" w:date="2017-04-13T10:31:00Z">
-        <w:r>
-          <w:delText>s</w:delText>
+      <w:ins w:id="35" w:author="Chris Jones" w:date="2017-04-13T14:36:00Z">
+        <w:r>
+          <w:t>,</w:t>
+        </w:r>
+      </w:ins>
+      <w:ins w:id="36" w:author="Miranda, Brian R -FS" w:date="2017-04-13T10:32:00Z">
+        <w:r>
+          <w:t xml:space="preserve"> it is compatible only with succession extensions that have implemented the Climate Library (e.g., NECN Succession)</w:t>
+        </w:r>
+      </w:ins>
+      <w:del w:id="37" w:author="Miranda, Brian R -FS" w:date="2017-04-13T10:33:00Z">
+        <w:r>
+          <w:delText xml:space="preserve"> </w:delText>
         </w:r>
       </w:del>
-      <w:r>
-        <w:t xml:space="preserve"> with</w:t>
-      </w:r>
-      <w:r>
-        <w:t xml:space="preserve"> </w:t>
-      </w:r>
-      <w:del w:id="14" w:author="Miranda, Brian R -FS" w:date="2016-08-12T10:15:00Z">
-        <w:r>
-          <w:delText>age-only, biomass, and century</w:delText>
+      <w:del w:id="38" w:author="Miranda, Brian R -FS" w:date="2016-08-12T10:14:00Z">
+        <w:r>
+          <w:delText>However, it onl</w:delText>
+        </w:r>
+        <w:r>
+          <w:delText>y uses cohort age information</w:delText>
         </w:r>
       </w:del>
-      <w:ins w:id="15" w:author="Miranda, Brian R -FS" w:date="2016-08-12T10:15:00Z">
-        <w:r>
-          <w:t>any</w:t>
+      <w:r>
+        <w:t xml:space="preserve">. </w:t>
+      </w:r>
+      <w:r>
+        <w:t>Partial cohort removal and growth reductions are not possible</w:t>
+      </w:r>
+      <w:r>
+        <w:t xml:space="preserve"> in the current version</w:t>
+      </w:r>
+      <w:r>
+        <w:t>.</w:t>
+      </w:r>
+      <w:ins w:id="39" w:author="Chris Jones" w:date="2017-04-13T14:36:00Z">
+        <w:r>
+          <w:t xml:space="preserve"> </w:t>
         </w:r>
       </w:ins>
-      <w:r>
-        <w:t xml:space="preserve"> succession</w:t>
-      </w:r>
-      <w:ins w:id="16" w:author="Miranda, Brian R -FS" w:date="2016-08-12T10:15:00Z">
-        <w:r>
-          <w:t xml:space="preserve"> extension</w:t>
+    </w:p>
+    <w:p>
+      <w:pPr>
+        <w:pStyle w:val="textbody"/>
+      </w:pPr>
+      <w:ins w:id="40" w:author="Chris Jones" w:date="2017-04-14T14:36:00Z">
+        <w:r>
+          <w:rPr>
+            <w:b/>
+          </w:rPr>
+          <w:t xml:space="preserve">Important Note: </w:t>
+        </w:r>
+        <w:r>
+          <w:t>T</w:t>
         </w:r>
       </w:ins>
-      <w:ins w:id="17" w:author="Miranda, Brian R -FS" w:date="2017-04-13T10:32:00Z">
-        <w:r>
-          <w:t>, however it is dependent on the Climate Library</w:t>
+      <w:ins w:id="41" w:author="Chris Jones" w:date="2017-04-13T14:36:00Z">
+        <w:r>
+          <w:t>his extension is parallelized to decrease computational time. Speed increases based on the number of cores (CPUs) that you allocate to the model (important if submitting to a cluster)</w:t>
         </w:r>
       </w:ins>
-      <w:r>
-        <w:t>.</w:t>
-      </w:r>
-      <w:ins w:id="18" w:author="Miranda, Brian R -FS" w:date="2017-04-13T10:32:00Z">
-        <w:r>
-          <w:t xml:space="preserve">  So it is compatible only with succession extensions that have implemented the Climate Library (e.g., NECN Succession)</w:t>
+      <w:ins w:id="42" w:author="Chris Jones" w:date="2017-04-14T14:36:00Z">
+        <w:r>
+          <w:t xml:space="preserve"> or have on your local computer</w:t>
         </w:r>
       </w:ins>
-      <w:del w:id="19" w:author="Miranda, Brian R -FS" w:date="2017-04-13T10:33:00Z">
-        <w:r>
-          <w:delText xml:space="preserve"> </w:delText>
-        </w:r>
-      </w:del>
-      <w:del w:id="20" w:author="Miranda, Brian R -FS" w:date="2016-08-12T10:14:00Z">
-        <w:r>
-          <w:delText>However, it onl</w:delText>
-        </w:r>
-        <w:r>
-          <w:delText>y uses cohort age information</w:delText>
-        </w:r>
-      </w:del>
-      <w:r>
-        <w:t xml:space="preserve">. </w:t>
-      </w:r>
-      <w:r>
-        <w:t>Partial cohort removal and growth reductions are not possible</w:t>
-      </w:r>
-      <w:r>
-        <w:t xml:space="preserve"> in the current version</w:t>
-      </w:r>
-      <w:r>
-        <w:t>.</w:t>
-      </w:r>
+      <w:bookmarkStart w:id="43" w:name="_GoBack"/>
+      <w:bookmarkEnd w:id="43"/>
+      <w:ins w:id="44" w:author="Chris Jones" w:date="2017-04-13T14:36:00Z">
+        <w:r>
+          <w:t xml:space="preserve">. Currently the model is given maximum priority, meaning that it takes all computer resources and is </w:t>
+        </w:r>
+      </w:ins>
+      <w:ins w:id="45" w:author="Chris Jones" w:date="2017-04-13T14:39:00Z">
+        <w:r>
+          <w:t>reluctant</w:t>
+        </w:r>
+      </w:ins>
+      <w:ins w:id="46" w:author="Chris Jones" w:date="2017-04-13T14:36:00Z">
+        <w:r>
+          <w:t xml:space="preserve"> </w:t>
+        </w:r>
+      </w:ins>
+      <w:ins w:id="47" w:author="Chris Jones" w:date="2017-04-13T14:39:00Z">
+        <w:r>
+          <w:t>to release them for other purposes (i.e. if you need to do something else consider using another computer for that).</w:t>
+        </w:r>
+      </w:ins>
     </w:p>
     <w:p>
       <w:pPr>
@@ -3882,16 +4069,16 @@
           <w:numId w:val="47"/>
         </w:numPr>
       </w:pPr>
-      <w:bookmarkStart w:id="21" w:name="_Toc479842693"/>
-      <w:bookmarkStart w:id="22" w:name="_Toc346789003"/>
-      <w:bookmarkStart w:id="23" w:name="_Toc133386203"/>
-      <w:bookmarkStart w:id="24" w:name="_Toc133907137"/>
-      <w:bookmarkStart w:id="25" w:name="_Toc133934405"/>
-      <w:bookmarkStart w:id="26" w:name="_Toc133942259"/>
+      <w:bookmarkStart w:id="48" w:name="_Toc479842693"/>
+      <w:bookmarkStart w:id="49" w:name="_Toc346789003"/>
+      <w:bookmarkStart w:id="50" w:name="_Toc133386203"/>
+      <w:bookmarkStart w:id="51" w:name="_Toc133907137"/>
+      <w:bookmarkStart w:id="52" w:name="_Toc133934405"/>
+      <w:bookmarkStart w:id="53" w:name="_Toc133942259"/>
       <w:r>
         <w:t>Major Releases</w:t>
       </w:r>
-      <w:bookmarkEnd w:id="21"/>
+      <w:bookmarkEnd w:id="48"/>
     </w:p>
     <w:p>
       <w:pPr>
@@ -3901,8 +4088,8 @@
           <w:numId w:val="47"/>
         </w:numPr>
       </w:pPr>
-      <w:bookmarkStart w:id="27" w:name="_Toc479842694"/>
-      <w:bookmarkEnd w:id="22"/>
+      <w:bookmarkStart w:id="54" w:name="_Toc479842694"/>
+      <w:bookmarkEnd w:id="49"/>
       <w:r>
         <w:t xml:space="preserve">Version </w:t>
       </w:r>
@@ -3912,9 +4099,7 @@
       <w:r>
         <w:t>.0</w:t>
       </w:r>
-      <w:bookmarkStart w:id="28" w:name="_GoBack"/>
-      <w:bookmarkEnd w:id="27"/>
-      <w:bookmarkEnd w:id="28"/>
+      <w:bookmarkEnd w:id="54"/>
     </w:p>
     <w:p>
       <w:pPr>
@@ -3932,11 +4117,11 @@
           <w:numId w:val="47"/>
         </w:numPr>
       </w:pPr>
-      <w:bookmarkStart w:id="29" w:name="_Toc479842695"/>
+      <w:bookmarkStart w:id="55" w:name="_Toc479842695"/>
       <w:r>
         <w:t>Minor Releases</w:t>
       </w:r>
-      <w:bookmarkEnd w:id="29"/>
+      <w:bookmarkEnd w:id="55"/>
     </w:p>
     <w:p>
       <w:pPr>
@@ -3959,11 +4144,11 @@
           <w:numId w:val="45"/>
         </w:numPr>
       </w:pPr>
-      <w:bookmarkStart w:id="30" w:name="_Toc479842696"/>
-      <w:bookmarkEnd w:id="23"/>
-      <w:bookmarkEnd w:id="24"/>
-      <w:bookmarkEnd w:id="25"/>
-      <w:bookmarkEnd w:id="26"/>
+      <w:bookmarkStart w:id="56" w:name="_Toc479842696"/>
+      <w:bookmarkEnd w:id="50"/>
+      <w:bookmarkEnd w:id="51"/>
+      <w:bookmarkEnd w:id="52"/>
+      <w:bookmarkEnd w:id="53"/>
       <w:r>
         <w:lastRenderedPageBreak/>
         <w:t>Epidemiological</w:t>
@@ -3971,7 +4156,7 @@
       <w:r>
         <w:t xml:space="preserve"> Disturbance Agents</w:t>
       </w:r>
-      <w:bookmarkEnd w:id="30"/>
+      <w:bookmarkEnd w:id="56"/>
     </w:p>
     <w:p>
       <w:pPr>
@@ -3981,14 +4166,14 @@
           <w:numId w:val="45"/>
         </w:numPr>
       </w:pPr>
-      <w:bookmarkStart w:id="31" w:name="_Toc479842697"/>
+      <w:bookmarkStart w:id="57" w:name="_Toc479842697"/>
       <w:r>
         <w:t>Overview of E</w:t>
       </w:r>
       <w:r>
         <w:t>DA</w:t>
       </w:r>
-      <w:bookmarkEnd w:id="31"/>
+      <w:bookmarkEnd w:id="57"/>
     </w:p>
     <w:p>
       <w:pPr>
@@ -4024,7 +4209,7 @@
       <w:r>
         <w:t>B</w:t>
       </w:r>
-      <w:ins w:id="32" w:author="Miranda, Brian R -FS" w:date="2016-08-12T10:16:00Z">
+      <w:ins w:id="58" w:author="Miranda, Brian R -FS" w:date="2016-08-12T10:16:00Z">
         <w:r>
           <w:t xml:space="preserve">iological </w:t>
         </w:r>
@@ -4032,7 +4217,7 @@
       <w:r>
         <w:t>D</w:t>
       </w:r>
-      <w:ins w:id="33" w:author="Miranda, Brian R -FS" w:date="2016-08-12T10:16:00Z">
+      <w:ins w:id="59" w:author="Miranda, Brian R -FS" w:date="2016-08-12T10:16:00Z">
         <w:r>
           <w:t xml:space="preserve">isturbance </w:t>
         </w:r>
@@ -4040,7 +4225,7 @@
       <w:r>
         <w:t>A</w:t>
       </w:r>
-      <w:ins w:id="34" w:author="Miranda, Brian R -FS" w:date="2016-08-12T10:16:00Z">
+      <w:ins w:id="60" w:author="Miranda, Brian R -FS" w:date="2016-08-12T10:16:00Z">
         <w:r>
           <w:t>gent</w:t>
         </w:r>
@@ -4048,12 +4233,12 @@
       <w:r>
         <w:t xml:space="preserve"> </w:t>
       </w:r>
-      <w:del w:id="35" w:author="Miranda, Brian R -FS" w:date="2016-08-12T10:15:00Z">
+      <w:del w:id="61" w:author="Miranda, Brian R -FS" w:date="2016-08-12T10:15:00Z">
         <w:r>
           <w:delText>module</w:delText>
         </w:r>
       </w:del>
-      <w:ins w:id="36" w:author="Miranda, Brian R -FS" w:date="2016-08-12T10:15:00Z">
+      <w:ins w:id="62" w:author="Miranda, Brian R -FS" w:date="2016-08-12T10:15:00Z">
         <w:r>
           <w:t>extension</w:t>
         </w:r>
@@ -4489,35 +4674,35 @@
         <w:t>model</w:t>
       </w:r>
       <w:r>
-        <w:t xml:space="preserve"> implemented in the </w:t>
+        <w:t xml:space="preserve"> implemented in the current version</w:t>
+      </w:r>
+      <w:r>
+        <w:t xml:space="preserve"> is similar to that in</w:t>
+      </w:r>
+      <w:r>
+        <w:t xml:space="preserve"> Meentemeyer </w:t>
+      </w:r>
+      <w:r>
+        <w:rPr>
+          <w:i/>
+        </w:rPr>
+        <w:t>et al.</w:t>
+      </w:r>
+      <w:r>
+        <w:t xml:space="preserve"> (2011)</w:t>
+      </w:r>
+      <w:r>
+        <w:t xml:space="preserve"> but</w:t>
+      </w:r>
+      <w:r>
+        <w:t xml:space="preserve"> </w:t>
+      </w:r>
+      <w:r>
+        <w:t xml:space="preserve">with </w:t>
       </w:r>
       <w:r>
         <w:lastRenderedPageBreak/>
-        <w:t>current version</w:t>
-      </w:r>
-      <w:r>
-        <w:t xml:space="preserve"> is similar to that in</w:t>
-      </w:r>
-      <w:r>
-        <w:t xml:space="preserve"> Meentemeyer </w:t>
-      </w:r>
-      <w:r>
-        <w:rPr>
-          <w:i/>
-        </w:rPr>
-        <w:t>et al.</w:t>
-      </w:r>
-      <w:r>
-        <w:t xml:space="preserve"> (2011)</w:t>
-      </w:r>
-      <w:r>
-        <w:t xml:space="preserve"> but</w:t>
-      </w:r>
-      <w:r>
-        <w:t xml:space="preserve"> </w:t>
-      </w:r>
-      <w:r>
-        <w:t xml:space="preserve">with differences in formulation and detail as it </w:t>
+        <w:t xml:space="preserve">differences in formulation and detail as it </w:t>
       </w:r>
       <w:r>
         <w:t>is</w:t>
@@ -4619,11 +4804,11 @@
           <w:numId w:val="45"/>
         </w:numPr>
       </w:pPr>
-      <w:bookmarkStart w:id="37" w:name="_Toc479842698"/>
+      <w:bookmarkStart w:id="63" w:name="_Toc479842698"/>
       <w:r>
         <w:t>Site Host Index</w:t>
       </w:r>
-      <w:bookmarkEnd w:id="37"/>
+      <w:bookmarkEnd w:id="63"/>
     </w:p>
     <w:p>
       <w:pPr>
@@ -4792,18 +4977,18 @@
         </w:numPr>
         <w:ind w:left="864" w:hanging="864"/>
       </w:pPr>
-      <w:bookmarkStart w:id="38" w:name="_Toc81207698"/>
-      <w:bookmarkStart w:id="39" w:name="_Toc81207921"/>
-      <w:bookmarkStart w:id="40" w:name="_Toc81277329"/>
-      <w:bookmarkStart w:id="41" w:name="_Toc81277663"/>
-      <w:bookmarkStart w:id="42" w:name="_Toc81283035"/>
-      <w:bookmarkStart w:id="43" w:name="_Toc81471916"/>
-      <w:bookmarkStart w:id="44" w:name="_Toc84045145"/>
-      <w:bookmarkStart w:id="45" w:name="_Toc84303673"/>
-      <w:bookmarkStart w:id="46" w:name="_Toc85255797"/>
-      <w:bookmarkStart w:id="47" w:name="_Toc101339104"/>
-      <w:bookmarkStart w:id="48" w:name="_Toc101598711"/>
-      <w:bookmarkStart w:id="49" w:name="_Toc479842699"/>
+      <w:bookmarkStart w:id="64" w:name="_Toc81207698"/>
+      <w:bookmarkStart w:id="65" w:name="_Toc81207921"/>
+      <w:bookmarkStart w:id="66" w:name="_Toc81277329"/>
+      <w:bookmarkStart w:id="67" w:name="_Toc81277663"/>
+      <w:bookmarkStart w:id="68" w:name="_Toc81283035"/>
+      <w:bookmarkStart w:id="69" w:name="_Toc81471916"/>
+      <w:bookmarkStart w:id="70" w:name="_Toc84045145"/>
+      <w:bookmarkStart w:id="71" w:name="_Toc84303673"/>
+      <w:bookmarkStart w:id="72" w:name="_Toc85255797"/>
+      <w:bookmarkStart w:id="73" w:name="_Toc101339104"/>
+      <w:bookmarkStart w:id="74" w:name="_Toc101598711"/>
+      <w:bookmarkStart w:id="75" w:name="_Toc479842699"/>
       <w:r>
         <w:t xml:space="preserve">Site </w:t>
       </w:r>
@@ -4813,18 +4998,18 @@
       <w:r>
         <w:t>modifiers</w:t>
       </w:r>
-      <w:bookmarkEnd w:id="38"/>
-      <w:bookmarkEnd w:id="39"/>
-      <w:bookmarkEnd w:id="40"/>
-      <w:bookmarkEnd w:id="41"/>
-      <w:bookmarkEnd w:id="42"/>
-      <w:bookmarkEnd w:id="43"/>
-      <w:bookmarkEnd w:id="44"/>
-      <w:bookmarkEnd w:id="45"/>
-      <w:bookmarkEnd w:id="46"/>
-      <w:bookmarkEnd w:id="47"/>
-      <w:bookmarkEnd w:id="48"/>
-      <w:bookmarkEnd w:id="49"/>
+      <w:bookmarkEnd w:id="64"/>
+      <w:bookmarkEnd w:id="65"/>
+      <w:bookmarkEnd w:id="66"/>
+      <w:bookmarkEnd w:id="67"/>
+      <w:bookmarkEnd w:id="68"/>
+      <w:bookmarkEnd w:id="69"/>
+      <w:bookmarkEnd w:id="70"/>
+      <w:bookmarkEnd w:id="71"/>
+      <w:bookmarkEnd w:id="72"/>
+      <w:bookmarkEnd w:id="73"/>
+      <w:bookmarkEnd w:id="74"/>
+      <w:bookmarkEnd w:id="75"/>
     </w:p>
     <w:p>
       <w:pPr>
@@ -4881,12 +5066,12 @@
       <w:r>
         <w:t xml:space="preserve"> value of all </w:t>
       </w:r>
-      <w:del w:id="50" w:author="Miranda, Brian R -FS" w:date="2016-08-12T10:20:00Z">
+      <w:del w:id="76" w:author="Miranda, Brian R -FS" w:date="2016-08-12T10:20:00Z">
         <w:r>
           <w:delText xml:space="preserve">active </w:delText>
         </w:r>
       </w:del>
-      <w:ins w:id="51" w:author="Miranda, Brian R -FS" w:date="2016-08-12T10:20:00Z">
+      <w:ins w:id="77" w:author="Miranda, Brian R -FS" w:date="2016-08-12T10:20:00Z">
         <w:r>
           <w:t xml:space="preserve">affected </w:t>
         </w:r>
@@ -4894,7 +5079,7 @@
       <w:r>
         <w:t>sites where host species are present</w:t>
       </w:r>
-      <w:ins w:id="52" w:author="Miranda, Brian R -FS" w:date="2016-08-12T10:21:00Z">
+      <w:ins w:id="78" w:author="Miranda, Brian R -FS" w:date="2016-08-12T10:21:00Z">
         <w:r>
           <w:t xml:space="preserve"> (SHI &gt; 0)</w:t>
         </w:r>
@@ -4902,7 +5087,7 @@
       <w:r>
         <w:t>.  LTMs are assumed to be constant for the entire simulation, while DMs</w:t>
       </w:r>
-      <w:ins w:id="53" w:author="Miranda, Brian R -FS" w:date="2016-08-12T10:22:00Z">
+      <w:ins w:id="79" w:author="Miranda, Brian R -FS" w:date="2016-08-12T10:22:00Z">
         <w:r>
           <w:t xml:space="preserve"> have a defined duration and</w:t>
         </w:r>
@@ -5498,11 +5683,11 @@
           <w:numId w:val="45"/>
         </w:numPr>
       </w:pPr>
-      <w:bookmarkStart w:id="54" w:name="_Toc479842700"/>
+      <w:bookmarkStart w:id="80" w:name="_Toc479842700"/>
       <w:r>
         <w:t>Weather</w:t>
       </w:r>
-      <w:bookmarkEnd w:id="54"/>
+      <w:bookmarkEnd w:id="80"/>
     </w:p>
     <w:p>
       <w:pPr>
@@ -6178,7 +6363,7 @@
       <w:r>
         <w:t>derived (e.g.</w:t>
       </w:r>
-      <w:ins w:id="55" w:author="Miranda, Brian R -FS" w:date="2016-08-12T10:25:00Z">
+      <w:ins w:id="81" w:author="Miranda, Brian R -FS" w:date="2016-08-12T10:25:00Z">
         <w:r>
           <w:t>,</w:t>
         </w:r>
@@ -6195,7 +6380,7 @@
       <w:r>
         <w:t xml:space="preserve"> consecutive days of a week or month (e.g.</w:t>
       </w:r>
-      <w:ins w:id="56" w:author="Miranda, Brian R -FS" w:date="2016-08-12T10:25:00Z">
+      <w:ins w:id="82" w:author="Miranda, Brian R -FS" w:date="2016-08-12T10:25:00Z">
         <w:r>
           <w:t>,</w:t>
         </w:r>
@@ -6571,11 +6756,11 @@
           <w:numId w:val="45"/>
         </w:numPr>
       </w:pPr>
-      <w:bookmarkStart w:id="57" w:name="_Toc479842701"/>
+      <w:bookmarkStart w:id="83" w:name="_Toc479842701"/>
       <w:r>
         <w:t>Epidemiological processes</w:t>
       </w:r>
-      <w:bookmarkEnd w:id="57"/>
+      <w:bookmarkEnd w:id="83"/>
     </w:p>
     <w:p>
       <w:pPr>
@@ -6739,17 +6924,17 @@
         <w:adjustRightInd w:val="0"/>
         <w:ind w:left="1152"/>
       </w:pPr>
-      <w:bookmarkStart w:id="58" w:name="_Toc81207701"/>
-      <w:bookmarkStart w:id="59" w:name="_Toc81207924"/>
-      <w:bookmarkStart w:id="60" w:name="_Toc81277332"/>
-      <w:bookmarkStart w:id="61" w:name="_Toc81277666"/>
-      <w:bookmarkStart w:id="62" w:name="_Toc81283038"/>
-      <w:bookmarkStart w:id="63" w:name="_Toc81471919"/>
-      <w:bookmarkStart w:id="64" w:name="_Toc84045148"/>
-      <w:bookmarkStart w:id="65" w:name="_Toc84303676"/>
-      <w:bookmarkStart w:id="66" w:name="_Toc85255800"/>
-      <w:bookmarkStart w:id="67" w:name="_Toc101339107"/>
-      <w:bookmarkStart w:id="68" w:name="_Toc101598714"/>
+      <w:bookmarkStart w:id="84" w:name="_Toc81207701"/>
+      <w:bookmarkStart w:id="85" w:name="_Toc81207924"/>
+      <w:bookmarkStart w:id="86" w:name="_Toc81277332"/>
+      <w:bookmarkStart w:id="87" w:name="_Toc81277666"/>
+      <w:bookmarkStart w:id="88" w:name="_Toc81283038"/>
+      <w:bookmarkStart w:id="89" w:name="_Toc81471919"/>
+      <w:bookmarkStart w:id="90" w:name="_Toc84045148"/>
+      <w:bookmarkStart w:id="91" w:name="_Toc84303676"/>
+      <w:bookmarkStart w:id="92" w:name="_Toc85255800"/>
+      <w:bookmarkStart w:id="93" w:name="_Toc101339107"/>
+      <w:bookmarkStart w:id="94" w:name="_Toc101598714"/>
       <w:r>
         <w:t xml:space="preserve">Every time step </w:t>
       </w:r>
@@ -8488,17 +8673,17 @@
         </w:numPr>
         <w:ind w:left="864" w:hanging="864"/>
       </w:pPr>
-      <w:bookmarkStart w:id="69" w:name="_Toc479842702"/>
+      <w:bookmarkStart w:id="95" w:name="_Toc479842702"/>
       <w:r>
         <w:t>Dispersal kernel</w:t>
       </w:r>
-      <w:bookmarkEnd w:id="69"/>
+      <w:bookmarkEnd w:id="95"/>
     </w:p>
     <w:p>
       <w:pPr>
         <w:pStyle w:val="textbody"/>
       </w:pPr>
-      <w:ins w:id="70" w:author="Miranda, Brian R -FS" w:date="2017-04-13T10:22:00Z">
+      <w:ins w:id="96" w:author="Miranda, Brian R -FS" w:date="2017-04-13T10:22:00Z">
         <w:r>
           <w:t xml:space="preserve">The dispersal kernel used in the EDA is derived from, and shares code with, the seed dispersal kernel described by Lichti et al. (in prep).  </w:t>
         </w:r>
@@ -8833,14 +9018,14 @@
         </w:numPr>
         <w:ind w:left="864" w:hanging="864"/>
       </w:pPr>
-      <w:bookmarkStart w:id="71" w:name="_Toc479842703"/>
+      <w:bookmarkStart w:id="97" w:name="_Toc479842703"/>
       <w:r>
         <w:t xml:space="preserve">Cohorts </w:t>
       </w:r>
       <w:r>
         <w:t>mortality</w:t>
       </w:r>
-      <w:bookmarkEnd w:id="71"/>
+      <w:bookmarkEnd w:id="97"/>
     </w:p>
     <w:p>
       <w:pPr>
@@ -8919,7 +9104,7 @@
       <w:r>
         <w:t xml:space="preserve">subsequently </w:t>
       </w:r>
-      <w:del w:id="72" w:author="Miranda, Brian R -FS" w:date="2016-08-12T10:32:00Z">
+      <w:del w:id="98" w:author="Miranda, Brian R -FS" w:date="2016-08-12T10:32:00Z">
         <w:r>
           <w:delText>recolonized</w:delText>
         </w:r>
@@ -8927,7 +9112,7 @@
           <w:delText xml:space="preserve"> </w:delText>
         </w:r>
       </w:del>
-      <w:ins w:id="73" w:author="Miranda, Brian R -FS" w:date="2016-08-12T10:32:00Z">
+      <w:ins w:id="99" w:author="Miranda, Brian R -FS" w:date="2016-08-12T10:32:00Z">
         <w:r>
           <w:t xml:space="preserve">removed </w:t>
         </w:r>
@@ -8947,17 +9132,17 @@
       <w:r>
         <w:t xml:space="preserve"> </w:t>
       </w:r>
-      <w:bookmarkEnd w:id="58"/>
-      <w:bookmarkEnd w:id="59"/>
-      <w:bookmarkEnd w:id="60"/>
-      <w:bookmarkEnd w:id="61"/>
-      <w:bookmarkEnd w:id="62"/>
-      <w:bookmarkEnd w:id="63"/>
-      <w:bookmarkEnd w:id="64"/>
-      <w:bookmarkEnd w:id="65"/>
-      <w:bookmarkEnd w:id="66"/>
-      <w:bookmarkEnd w:id="67"/>
-      <w:bookmarkEnd w:id="68"/>
+      <w:bookmarkEnd w:id="84"/>
+      <w:bookmarkEnd w:id="85"/>
+      <w:bookmarkEnd w:id="86"/>
+      <w:bookmarkEnd w:id="87"/>
+      <w:bookmarkEnd w:id="88"/>
+      <w:bookmarkEnd w:id="89"/>
+      <w:bookmarkEnd w:id="90"/>
+      <w:bookmarkEnd w:id="91"/>
+      <w:bookmarkEnd w:id="92"/>
+      <w:bookmarkEnd w:id="93"/>
+      <w:bookmarkEnd w:id="94"/>
       <w:r>
         <w:t xml:space="preserve">If no other </w:t>
       </w:r>
@@ -9108,11 +9293,11 @@
           <w:numId w:val="45"/>
         </w:numPr>
       </w:pPr>
-      <w:bookmarkStart w:id="74" w:name="_Toc479842704"/>
+      <w:bookmarkStart w:id="100" w:name="_Toc479842704"/>
       <w:r>
         <w:t>Future Development</w:t>
       </w:r>
-      <w:bookmarkEnd w:id="74"/>
+      <w:bookmarkEnd w:id="100"/>
     </w:p>
     <w:p>
       <w:pPr>
@@ -9130,17 +9315,17 @@
           <w:numId w:val="48"/>
         </w:numPr>
         <w:rPr>
-          <w:ins w:id="75" w:author="Miranda, Brian R -FS" w:date="2017-04-13T10:26:00Z"/>
+          <w:ins w:id="101" w:author="Miranda, Brian R -FS" w:date="2017-04-13T10:26:00Z"/>
           <w:b/>
           <w:i/>
         </w:rPr>
       </w:pPr>
-      <w:ins w:id="76" w:author="Miranda, Brian R -FS" w:date="2017-04-13T10:26:00Z">
+      <w:ins w:id="102" w:author="Miranda, Brian R -FS" w:date="2017-04-13T10:26:00Z">
         <w:r>
           <w:rPr>
             <w:b/>
             <w:i/>
-            <w:rPrChange w:id="77" w:author="Miranda, Brian R -FS" w:date="2017-04-13T10:26:00Z">
+            <w:rPrChange w:id="103" w:author="Miranda, Brian R -FS" w:date="2017-04-13T10:26:00Z">
               <w:rPr/>
             </w:rPrChange>
           </w:rPr>
@@ -9150,12 +9335,12 @@
           <w:t xml:space="preserve"> – Climate variables are currently limited to those available through the Climate Library.</w:t>
         </w:r>
       </w:ins>
-      <w:ins w:id="78" w:author="Miranda, Brian R -FS" w:date="2017-04-13T10:27:00Z">
+      <w:ins w:id="104" w:author="Miranda, Brian R -FS" w:date="2017-04-13T10:27:00Z">
         <w:r>
           <w:t xml:space="preserve">  Users may want to use different climate/weather variables which could be read in from a separate file, or added to the Climate Library.</w:t>
         </w:r>
       </w:ins>
-      <w:ins w:id="79" w:author="Miranda, Brian R -FS" w:date="2017-04-13T10:26:00Z">
+      <w:ins w:id="105" w:author="Miranda, Brian R -FS" w:date="2017-04-13T10:26:00Z">
         <w:r>
           <w:t xml:space="preserve"> </w:t>
         </w:r>
@@ -9193,12 +9378,12 @@
         <w:lastRenderedPageBreak/>
         <w:t>present, weighted by their above-ground biomass.</w:t>
       </w:r>
-      <w:ins w:id="80" w:author="Miranda, Brian R -FS" w:date="2016-08-12T10:34:00Z">
+      <w:ins w:id="106" w:author="Miranda, Brian R -FS" w:date="2016-08-12T10:34:00Z">
         <w:r>
           <w:t xml:space="preserve">  Note, this would change compatibility with succession </w:t>
         </w:r>
       </w:ins>
-      <w:ins w:id="81" w:author="Miranda, Brian R -FS" w:date="2016-08-12T10:35:00Z">
+      <w:ins w:id="107" w:author="Miranda, Brian R -FS" w:date="2016-08-12T10:35:00Z">
         <w:r>
           <w:t>extensions to only those that carry biomass as a cohort attribute.</w:t>
         </w:r>
@@ -9277,7 +9462,7 @@
       <w:r>
         <w:t xml:space="preserve"> events. In this version, the entire age cohort of a species is exposed to mortality events. A better approach would account for partial removal of species cohorts.</w:t>
       </w:r>
-      <w:ins w:id="82" w:author="Miranda, Brian R -FS" w:date="2016-08-12T10:36:00Z">
+      <w:ins w:id="108" w:author="Miranda, Brian R -FS" w:date="2016-08-12T10:36:00Z">
         <w:r>
           <w:t xml:space="preserve"> </w:t>
         </w:r>
@@ -9383,12 +9568,12 @@
       <w:r>
         <w:t>EDA produced at each site (e.g. spores), and disperse them similarly to the</w:t>
       </w:r>
-      <w:del w:id="83" w:author="Miranda, Brian R -FS" w:date="2016-08-12T10:38:00Z">
+      <w:del w:id="109" w:author="Miranda, Brian R -FS" w:date="2016-08-12T10:38:00Z">
         <w:r>
           <w:delText xml:space="preserve"> LANDIS-II</w:delText>
         </w:r>
       </w:del>
-      <w:ins w:id="84" w:author="Miranda, Brian R -FS" w:date="2016-08-12T10:38:00Z">
+      <w:ins w:id="110" w:author="Miranda, Brian R -FS" w:date="2016-08-12T10:38:00Z">
         <w:r>
           <w:t xml:space="preserve"> recently developed</w:t>
         </w:r>
@@ -9445,11 +9630,11 @@
           <w:numId w:val="45"/>
         </w:numPr>
       </w:pPr>
-      <w:bookmarkStart w:id="85" w:name="_Toc479842705"/>
+      <w:bookmarkStart w:id="111" w:name="_Toc479842705"/>
       <w:r>
         <w:t>References</w:t>
       </w:r>
-      <w:bookmarkEnd w:id="85"/>
+      <w:bookmarkEnd w:id="111"/>
     </w:p>
     <w:p>
       <w:pPr>
@@ -9635,15 +9820,15 @@
       <w:pPr>
         <w:pStyle w:val="reference"/>
         <w:rPr>
-          <w:ins w:id="86" w:author="Miranda, Brian R -FS" w:date="2017-04-13T10:23:00Z"/>
-        </w:rPr>
-      </w:pPr>
-      <w:ins w:id="87" w:author="Miranda, Brian R -FS" w:date="2017-04-13T10:23:00Z">
+          <w:ins w:id="112" w:author="Miranda, Brian R -FS" w:date="2017-04-13T10:23:00Z"/>
+        </w:rPr>
+      </w:pPr>
+      <w:ins w:id="113" w:author="Miranda, Brian R -FS" w:date="2017-04-13T10:23:00Z">
         <w:r>
           <w:t xml:space="preserve">Lichti, N.I.; Miranda, B.R.; Sturtevant, B.R.; Gustafson, E.J.  In Prep.  </w:t>
         </w:r>
       </w:ins>
-      <w:ins w:id="88" w:author="Miranda, Brian R -FS" w:date="2017-04-13T10:25:00Z">
+      <w:ins w:id="114" w:author="Miranda, Brian R -FS" w:date="2017-04-13T10:25:00Z">
         <w:r>
           <w:t>Linking landscapes and demography: accounting for propagule pressure in a forest simul</w:t>
         </w:r>
@@ -9715,11 +9900,11 @@
           <w:numId w:val="45"/>
         </w:numPr>
       </w:pPr>
-      <w:bookmarkStart w:id="89" w:name="_Toc479842706"/>
+      <w:bookmarkStart w:id="115" w:name="_Toc479842706"/>
       <w:r>
         <w:t>Acknowledgements</w:t>
       </w:r>
-      <w:bookmarkEnd w:id="89"/>
+      <w:bookmarkEnd w:id="115"/>
     </w:p>
     <w:p>
       <w:pPr>
@@ -9743,12 +9928,12 @@
       <w:r>
         <w:t>tious Disease program</w:t>
       </w:r>
-      <w:ins w:id="90" w:author="Miranda, Brian R -FS" w:date="2016-08-12T10:39:00Z">
+      <w:ins w:id="116" w:author="Miranda, Brian R -FS" w:date="2016-08-12T10:39:00Z">
         <w:r>
           <w:t>, and by the U.S. National Fire Plan.</w:t>
         </w:r>
       </w:ins>
-      <w:del w:id="91" w:author="Miranda, Brian R -FS" w:date="2016-08-12T10:39:00Z">
+      <w:del w:id="117" w:author="Miranda, Brian R -FS" w:date="2016-08-12T10:39:00Z">
         <w:r>
           <w:delText>.</w:delText>
         </w:r>
@@ -9762,12 +9947,12 @@
           <w:numId w:val="45"/>
         </w:numPr>
       </w:pPr>
-      <w:bookmarkStart w:id="92" w:name="_Toc479842707"/>
+      <w:bookmarkStart w:id="118" w:name="_Toc479842707"/>
       <w:r>
         <w:lastRenderedPageBreak/>
         <w:t>Input Files</w:t>
       </w:r>
-      <w:bookmarkEnd w:id="92"/>
+      <w:bookmarkEnd w:id="118"/>
     </w:p>
     <w:p>
       <w:pPr>
@@ -9777,11 +9962,11 @@
           <w:numId w:val="45"/>
         </w:numPr>
       </w:pPr>
-      <w:bookmarkStart w:id="93" w:name="_Toc479842708"/>
+      <w:bookmarkStart w:id="119" w:name="_Toc479842708"/>
       <w:r>
         <w:t>Input File Rules</w:t>
       </w:r>
-      <w:bookmarkEnd w:id="93"/>
+      <w:bookmarkEnd w:id="119"/>
     </w:p>
     <w:p>
       <w:pPr>
@@ -9802,19 +9987,19 @@
       <w:r>
         <w:t>DA) extension are identical to those of the LANDIS-II Core Model.  Please see the LANDIS-II Core User’s Guide for further instruction.</w:t>
       </w:r>
-      <w:bookmarkStart w:id="94" w:name="_Toc80587563"/>
-      <w:bookmarkStart w:id="95" w:name="_Toc81057523"/>
-      <w:bookmarkStart w:id="96" w:name="_Toc81207741"/>
-      <w:bookmarkStart w:id="97" w:name="_Toc81207964"/>
-      <w:bookmarkStart w:id="98" w:name="_Toc81277366"/>
-      <w:bookmarkStart w:id="99" w:name="_Toc81277700"/>
-      <w:bookmarkStart w:id="100" w:name="_Toc81283072"/>
-      <w:bookmarkStart w:id="101" w:name="_Toc81471957"/>
-      <w:bookmarkStart w:id="102" w:name="_Toc84045186"/>
-      <w:bookmarkStart w:id="103" w:name="_Toc84303714"/>
-      <w:bookmarkStart w:id="104" w:name="_Toc85255838"/>
-      <w:bookmarkStart w:id="105" w:name="_Toc101339145"/>
-      <w:bookmarkStart w:id="106" w:name="_Toc101598752"/>
+      <w:bookmarkStart w:id="120" w:name="_Toc80587563"/>
+      <w:bookmarkStart w:id="121" w:name="_Toc81057523"/>
+      <w:bookmarkStart w:id="122" w:name="_Toc81207741"/>
+      <w:bookmarkStart w:id="123" w:name="_Toc81207964"/>
+      <w:bookmarkStart w:id="124" w:name="_Toc81277366"/>
+      <w:bookmarkStart w:id="125" w:name="_Toc81277700"/>
+      <w:bookmarkStart w:id="126" w:name="_Toc81283072"/>
+      <w:bookmarkStart w:id="127" w:name="_Toc81471957"/>
+      <w:bookmarkStart w:id="128" w:name="_Toc84045186"/>
+      <w:bookmarkStart w:id="129" w:name="_Toc84303714"/>
+      <w:bookmarkStart w:id="130" w:name="_Toc85255838"/>
+      <w:bookmarkStart w:id="131" w:name="_Toc101339145"/>
+      <w:bookmarkStart w:id="132" w:name="_Toc101598752"/>
     </w:p>
     <w:p>
       <w:pPr>
@@ -9824,24 +10009,24 @@
           <w:numId w:val="45"/>
         </w:numPr>
       </w:pPr>
-      <w:bookmarkStart w:id="107" w:name="_Toc479842709"/>
-      <w:bookmarkEnd w:id="94"/>
-      <w:bookmarkEnd w:id="95"/>
-      <w:bookmarkEnd w:id="96"/>
-      <w:bookmarkEnd w:id="97"/>
-      <w:bookmarkEnd w:id="98"/>
-      <w:bookmarkEnd w:id="99"/>
-      <w:bookmarkEnd w:id="100"/>
-      <w:bookmarkEnd w:id="101"/>
-      <w:bookmarkEnd w:id="102"/>
-      <w:bookmarkEnd w:id="103"/>
-      <w:bookmarkEnd w:id="104"/>
-      <w:bookmarkEnd w:id="105"/>
-      <w:bookmarkEnd w:id="106"/>
+      <w:bookmarkStart w:id="133" w:name="_Toc479842709"/>
+      <w:bookmarkEnd w:id="120"/>
+      <w:bookmarkEnd w:id="121"/>
+      <w:bookmarkEnd w:id="122"/>
+      <w:bookmarkEnd w:id="123"/>
+      <w:bookmarkEnd w:id="124"/>
+      <w:bookmarkEnd w:id="125"/>
+      <w:bookmarkEnd w:id="126"/>
+      <w:bookmarkEnd w:id="127"/>
+      <w:bookmarkEnd w:id="128"/>
+      <w:bookmarkEnd w:id="129"/>
+      <w:bookmarkEnd w:id="130"/>
+      <w:bookmarkEnd w:id="131"/>
+      <w:bookmarkEnd w:id="132"/>
       <w:r>
         <w:t>Input File Parameters</w:t>
       </w:r>
-      <w:bookmarkEnd w:id="107"/>
+      <w:bookmarkEnd w:id="133"/>
     </w:p>
     <w:p>
       <w:pPr>
@@ -9852,11 +10037,11 @@
         </w:numPr>
         <w:ind w:left="864" w:hanging="864"/>
       </w:pPr>
-      <w:bookmarkStart w:id="108" w:name="_Toc479842710"/>
+      <w:bookmarkStart w:id="134" w:name="_Toc479842710"/>
       <w:r>
         <w:t>Extension title, time step</w:t>
       </w:r>
-      <w:bookmarkEnd w:id="108"/>
+      <w:bookmarkEnd w:id="134"/>
     </w:p>
     <w:p>
       <w:pPr>
@@ -9924,11 +10109,11 @@
         </w:numPr>
         <w:ind w:left="864" w:hanging="864"/>
       </w:pPr>
-      <w:bookmarkStart w:id="109" w:name="_Toc479842711"/>
+      <w:bookmarkStart w:id="135" w:name="_Toc479842711"/>
       <w:r>
         <w:t>Output map names</w:t>
       </w:r>
-      <w:bookmarkEnd w:id="109"/>
+      <w:bookmarkEnd w:id="135"/>
     </w:p>
     <w:p>
       <w:pPr>
@@ -9971,7 +10156,7 @@
         <w:r>
           <w:t>{agentName}</w:t>
         </w:r>
-        <w:ins w:id="110" w:author="Miranda, Brian R -FS" w:date="2016-08-12T10:40:00Z">
+        <w:ins w:id="136" w:author="Miranda, Brian R -FS" w:date="2016-08-12T10:40:00Z">
           <w:r>
             <w:t xml:space="preserve"> must appear in the file name, and</w:t>
           </w:r>
@@ -9983,12 +10168,12 @@
       <w:r>
         <w:t xml:space="preserve"> automatically </w:t>
       </w:r>
-      <w:del w:id="111" w:author="Miranda, Brian R -FS" w:date="2016-08-12T10:41:00Z">
+      <w:del w:id="137" w:author="Miranda, Brian R -FS" w:date="2016-08-12T10:41:00Z">
         <w:r>
           <w:delText xml:space="preserve">generated </w:delText>
         </w:r>
       </w:del>
-      <w:ins w:id="112" w:author="Miranda, Brian R -FS" w:date="2016-08-12T10:41:00Z">
+      <w:ins w:id="138" w:author="Miranda, Brian R -FS" w:date="2016-08-12T10:41:00Z">
         <w:r>
           <w:t xml:space="preserve">assigned </w:t>
         </w:r>
@@ -9996,12 +10181,12 @@
       <w:r>
         <w:t xml:space="preserve">by LANDIS-II </w:t>
       </w:r>
-      <w:del w:id="113" w:author="Miranda, Brian R -FS" w:date="2016-08-12T10:41:00Z">
+      <w:del w:id="139" w:author="Miranda, Brian R -FS" w:date="2016-08-12T10:41:00Z">
         <w:r>
           <w:delText xml:space="preserve">using </w:delText>
         </w:r>
       </w:del>
-      <w:ins w:id="114" w:author="Miranda, Brian R -FS" w:date="2016-08-12T10:41:00Z">
+      <w:ins w:id="140" w:author="Miranda, Brian R -FS" w:date="2016-08-12T10:41:00Z">
         <w:r>
           <w:t xml:space="preserve">based on </w:t>
         </w:r>
@@ -10102,14 +10287,14 @@
         </w:numPr>
         <w:ind w:left="864" w:hanging="864"/>
       </w:pPr>
-      <w:bookmarkStart w:id="115" w:name="_Toc479842712"/>
+      <w:bookmarkStart w:id="141" w:name="_Toc479842712"/>
       <w:r>
         <w:t>MORT</w:t>
       </w:r>
       <w:r>
         <w:t xml:space="preserve"> map names (Optional)</w:t>
       </w:r>
-      <w:bookmarkEnd w:id="115"/>
+      <w:bookmarkEnd w:id="141"/>
     </w:p>
     <w:p>
       <w:pPr>
@@ -10174,7 +10359,7 @@
       <w:r>
         <w:t xml:space="preserve"> </w:t>
       </w:r>
-      <w:ins w:id="116" w:author="Miranda, Brian R -FS" w:date="2016-08-12T10:42:00Z">
+      <w:ins w:id="142" w:author="Miranda, Brian R -FS" w:date="2016-08-12T10:42:00Z">
         <w:r>
           <w:t xml:space="preserve">must appear in the file name, and </w:t>
         </w:r>
@@ -10185,12 +10370,12 @@
       <w:r>
         <w:t xml:space="preserve">automatically </w:t>
       </w:r>
-      <w:del w:id="117" w:author="Miranda, Brian R -FS" w:date="2016-08-12T10:42:00Z">
+      <w:del w:id="143" w:author="Miranda, Brian R -FS" w:date="2016-08-12T10:42:00Z">
         <w:r>
           <w:delText xml:space="preserve">generated </w:delText>
         </w:r>
       </w:del>
-      <w:ins w:id="118" w:author="Miranda, Brian R -FS" w:date="2016-08-12T10:42:00Z">
+      <w:ins w:id="144" w:author="Miranda, Brian R -FS" w:date="2016-08-12T10:42:00Z">
         <w:r>
           <w:t xml:space="preserve">assigned </w:t>
         </w:r>
@@ -10198,12 +10383,12 @@
       <w:r>
         <w:t xml:space="preserve">by LANDIS-II </w:t>
       </w:r>
-      <w:del w:id="119" w:author="Miranda, Brian R -FS" w:date="2016-08-12T10:42:00Z">
+      <w:del w:id="145" w:author="Miranda, Brian R -FS" w:date="2016-08-12T10:42:00Z">
         <w:r>
           <w:delText xml:space="preserve">using </w:delText>
         </w:r>
       </w:del>
-      <w:ins w:id="120" w:author="Miranda, Brian R -FS" w:date="2016-08-12T10:42:00Z">
+      <w:ins w:id="146" w:author="Miranda, Brian R -FS" w:date="2016-08-12T10:42:00Z">
         <w:r>
           <w:t xml:space="preserve">based on </w:t>
         </w:r>
@@ -10301,11 +10486,12 @@
         </w:numPr>
         <w:ind w:left="864" w:hanging="864"/>
       </w:pPr>
-      <w:bookmarkStart w:id="121" w:name="_Toc479842713"/>
-      <w:r>
+      <w:bookmarkStart w:id="147" w:name="_Toc479842713"/>
+      <w:r>
+        <w:lastRenderedPageBreak/>
         <w:t>Log file</w:t>
       </w:r>
-      <w:bookmarkEnd w:id="121"/>
+      <w:bookmarkEnd w:id="147"/>
     </w:p>
     <w:p>
       <w:pPr>
@@ -10378,14 +10564,14 @@
         </w:numPr>
         <w:ind w:left="864" w:hanging="864"/>
       </w:pPr>
-      <w:bookmarkStart w:id="122" w:name="_Toc479842714"/>
+      <w:bookmarkStart w:id="148" w:name="_Toc479842714"/>
       <w:r>
         <w:t>EDA</w:t>
       </w:r>
       <w:r>
         <w:t xml:space="preserve"> entries</w:t>
       </w:r>
-      <w:bookmarkEnd w:id="122"/>
+      <w:bookmarkEnd w:id="148"/>
     </w:p>
     <w:p>
       <w:pPr>
@@ -10462,32 +10648,32 @@
       <w:r>
         <w:t xml:space="preserve">DA parameter file. The file names for each are defined here.  </w:t>
       </w:r>
-      <w:ins w:id="123" w:author="Miranda, Brian R -FS" w:date="2016-08-12T10:43:00Z">
+      <w:ins w:id="149" w:author="Miranda, Brian R -FS" w:date="2016-08-12T10:43:00Z">
         <w:r>
           <w:t xml:space="preserve">The first parameter file name should </w:t>
         </w:r>
       </w:ins>
-      <w:ins w:id="124" w:author="Miranda, Brian R -FS" w:date="2016-08-12T10:44:00Z">
+      <w:ins w:id="150" w:author="Miranda, Brian R -FS" w:date="2016-08-12T10:44:00Z">
         <w:r>
           <w:t>appear</w:t>
         </w:r>
       </w:ins>
-      <w:ins w:id="125" w:author="Miranda, Brian R -FS" w:date="2016-08-12T10:43:00Z">
+      <w:ins w:id="151" w:author="Miranda, Brian R -FS" w:date="2016-08-12T10:43:00Z">
         <w:r>
           <w:t xml:space="preserve"> on the same line as the keyword ‘EDAInputFiles’, and any additional parameter files should be listed on </w:t>
         </w:r>
       </w:ins>
-      <w:ins w:id="126" w:author="Miranda, Brian R -FS" w:date="2016-08-12T10:44:00Z">
+      <w:ins w:id="152" w:author="Miranda, Brian R -FS" w:date="2016-08-12T10:44:00Z">
         <w:r>
           <w:t>subsequent</w:t>
         </w:r>
       </w:ins>
-      <w:ins w:id="127" w:author="Miranda, Brian R -FS" w:date="2016-08-12T10:43:00Z">
+      <w:ins w:id="153" w:author="Miranda, Brian R -FS" w:date="2016-08-12T10:43:00Z">
         <w:r>
           <w:t xml:space="preserve"> </w:t>
         </w:r>
       </w:ins>
-      <w:ins w:id="128" w:author="Miranda, Brian R -FS" w:date="2016-08-12T10:44:00Z">
+      <w:ins w:id="154" w:author="Miranda, Brian R -FS" w:date="2016-08-12T10:44:00Z">
         <w:r>
           <w:t>lines.</w:t>
         </w:r>
@@ -10501,20 +10687,20 @@
           <w:numId w:val="45"/>
         </w:numPr>
       </w:pPr>
-      <w:bookmarkStart w:id="129" w:name="_Toc80587564"/>
-      <w:bookmarkStart w:id="130" w:name="_Toc81057524"/>
-      <w:bookmarkStart w:id="131" w:name="_Toc81207742"/>
-      <w:bookmarkStart w:id="132" w:name="_Toc81207965"/>
-      <w:bookmarkStart w:id="133" w:name="_Toc81277367"/>
-      <w:bookmarkStart w:id="134" w:name="_Toc81277701"/>
-      <w:bookmarkStart w:id="135" w:name="_Toc81283073"/>
-      <w:bookmarkStart w:id="136" w:name="_Toc81471958"/>
-      <w:bookmarkStart w:id="137" w:name="_Toc84045187"/>
-      <w:bookmarkStart w:id="138" w:name="_Toc84303715"/>
-      <w:bookmarkStart w:id="139" w:name="_Toc85255839"/>
-      <w:bookmarkStart w:id="140" w:name="_Toc101339146"/>
-      <w:bookmarkStart w:id="141" w:name="_Toc101598753"/>
-      <w:bookmarkStart w:id="142" w:name="_Toc479842715"/>
+      <w:bookmarkStart w:id="155" w:name="_Toc80587564"/>
+      <w:bookmarkStart w:id="156" w:name="_Toc81057524"/>
+      <w:bookmarkStart w:id="157" w:name="_Toc81207742"/>
+      <w:bookmarkStart w:id="158" w:name="_Toc81207965"/>
+      <w:bookmarkStart w:id="159" w:name="_Toc81277367"/>
+      <w:bookmarkStart w:id="160" w:name="_Toc81277701"/>
+      <w:bookmarkStart w:id="161" w:name="_Toc81283073"/>
+      <w:bookmarkStart w:id="162" w:name="_Toc81471958"/>
+      <w:bookmarkStart w:id="163" w:name="_Toc84045187"/>
+      <w:bookmarkStart w:id="164" w:name="_Toc84303715"/>
+      <w:bookmarkStart w:id="165" w:name="_Toc85255839"/>
+      <w:bookmarkStart w:id="166" w:name="_Toc101339146"/>
+      <w:bookmarkStart w:id="167" w:name="_Toc101598753"/>
+      <w:bookmarkStart w:id="168" w:name="_Toc479842715"/>
       <w:r>
         <w:t xml:space="preserve">Individual </w:t>
       </w:r>
@@ -10524,23 +10710,23 @@
       <w:r>
         <w:t>DA Parameter File</w:t>
       </w:r>
-      <w:bookmarkEnd w:id="129"/>
-      <w:bookmarkEnd w:id="130"/>
-      <w:bookmarkEnd w:id="131"/>
-      <w:bookmarkEnd w:id="132"/>
-      <w:bookmarkEnd w:id="133"/>
-      <w:bookmarkEnd w:id="134"/>
-      <w:bookmarkEnd w:id="135"/>
-      <w:bookmarkEnd w:id="136"/>
-      <w:bookmarkEnd w:id="137"/>
-      <w:bookmarkEnd w:id="138"/>
-      <w:bookmarkEnd w:id="139"/>
-      <w:bookmarkEnd w:id="140"/>
-      <w:bookmarkEnd w:id="141"/>
+      <w:bookmarkEnd w:id="155"/>
+      <w:bookmarkEnd w:id="156"/>
+      <w:bookmarkEnd w:id="157"/>
+      <w:bookmarkEnd w:id="158"/>
+      <w:bookmarkEnd w:id="159"/>
+      <w:bookmarkEnd w:id="160"/>
+      <w:bookmarkEnd w:id="161"/>
+      <w:bookmarkEnd w:id="162"/>
+      <w:bookmarkEnd w:id="163"/>
+      <w:bookmarkEnd w:id="164"/>
+      <w:bookmarkEnd w:id="165"/>
+      <w:bookmarkEnd w:id="166"/>
+      <w:bookmarkEnd w:id="167"/>
       <w:r>
         <w:t>s</w:t>
       </w:r>
-      <w:bookmarkEnd w:id="142"/>
+      <w:bookmarkEnd w:id="168"/>
     </w:p>
     <w:p>
       <w:pPr>
@@ -10637,12 +10823,12 @@
       <w:r>
         <w:t xml:space="preserve">ame </w:t>
       </w:r>
-      <w:del w:id="143" w:author="Miranda, Brian R -FS" w:date="2016-08-12T10:45:00Z">
+      <w:del w:id="169" w:author="Miranda, Brian R -FS" w:date="2016-08-12T10:45:00Z">
         <w:r>
           <w:delText>of the</w:delText>
         </w:r>
       </w:del>
-      <w:ins w:id="144" w:author="Miranda, Brian R -FS" w:date="2016-08-12T10:45:00Z">
+      <w:ins w:id="170" w:author="Miranda, Brian R -FS" w:date="2016-08-12T10:45:00Z">
         <w:r>
           <w:t>used to identify the specific agent in all</w:t>
         </w:r>
@@ -10650,7 +10836,7 @@
       <w:r>
         <w:t xml:space="preserve"> disturbance output</w:t>
       </w:r>
-      <w:ins w:id="145" w:author="Miranda, Brian R -FS" w:date="2016-08-12T10:45:00Z">
+      <w:ins w:id="171" w:author="Miranda, Brian R -FS" w:date="2016-08-12T10:45:00Z">
         <w:r>
           <w:t>s</w:t>
         </w:r>
@@ -10692,11 +10878,11 @@
         </w:numPr>
         <w:ind w:left="864" w:hanging="864"/>
       </w:pPr>
-      <w:bookmarkStart w:id="146" w:name="_Toc479842716"/>
+      <w:bookmarkStart w:id="172" w:name="_Toc479842716"/>
       <w:r>
         <w:t>Start and end years (Optional)</w:t>
       </w:r>
-      <w:bookmarkEnd w:id="146"/>
+      <w:bookmarkEnd w:id="172"/>
     </w:p>
     <w:p>
       <w:pPr>
@@ -10757,17 +10943,17 @@
         </w:numPr>
         <w:ind w:left="864" w:hanging="864"/>
         <w:rPr>
-          <w:rPrChange w:id="147" w:author="Miranda, Brian R -FS" w:date="2017-04-13T09:51:00Z">
+          <w:rPrChange w:id="173" w:author="Miranda, Brian R -FS" w:date="2017-04-13T09:51:00Z">
             <w:rPr>
               <w:highlight w:val="yellow"/>
             </w:rPr>
           </w:rPrChange>
         </w:rPr>
       </w:pPr>
-      <w:bookmarkStart w:id="148" w:name="_Toc479842717"/>
-      <w:r>
-        <w:rPr>
-          <w:rPrChange w:id="149" w:author="Miranda, Brian R -FS" w:date="2017-04-13T09:51:00Z">
+      <w:bookmarkStart w:id="174" w:name="_Toc479842717"/>
+      <w:r>
+        <w:rPr>
+          <w:rPrChange w:id="175" w:author="Miranda, Brian R -FS" w:date="2017-04-13T09:51:00Z">
             <w:rPr>
               <w:highlight w:val="yellow"/>
             </w:rPr>
@@ -10777,7 +10963,7 @@
       </w:r>
       <w:r>
         <w:rPr>
-          <w:rPrChange w:id="150" w:author="Miranda, Brian R -FS" w:date="2017-04-13T09:51:00Z">
+          <w:rPrChange w:id="176" w:author="Miranda, Brian R -FS" w:date="2017-04-13T09:51:00Z">
             <w:rPr>
               <w:highlight w:val="yellow"/>
             </w:rPr>
@@ -10785,13 +10971,13 @@
         </w:rPr>
         <w:t xml:space="preserve"> parameters</w:t>
       </w:r>
-      <w:bookmarkEnd w:id="148"/>
+      <w:bookmarkEnd w:id="174"/>
     </w:p>
     <w:p>
       <w:pPr>
         <w:pStyle w:val="textbody"/>
         <w:rPr>
-          <w:del w:id="151" w:author="Miranda, Brian R -FS" w:date="2016-08-12T10:48:00Z"/>
+          <w:del w:id="177" w:author="Miranda, Brian R -FS" w:date="2016-08-12T10:48:00Z"/>
         </w:rPr>
       </w:pPr>
       <w:r>
@@ -10806,24 +10992,24 @@
       <w:r>
         <w:t xml:space="preserve">weather component of the epidemiological model (see Section 2.3). </w:t>
       </w:r>
-      <w:del w:id="152" w:author="Miranda, Brian R -FS" w:date="2016-08-12T10:56:00Z">
+      <w:del w:id="178" w:author="Miranda, Brian R -FS" w:date="2016-08-12T10:56:00Z">
         <w:r>
           <w:delText xml:space="preserve">First </w:delText>
         </w:r>
       </w:del>
-      <w:ins w:id="153" w:author="Miranda, Brian R -FS" w:date="2016-08-12T10:56:00Z">
-        <w:r>
-          <w:t xml:space="preserve">Following the </w:t>
-        </w:r>
-        <w:r>
-          <w:lastRenderedPageBreak/>
-          <w:t xml:space="preserve">keyword ‘ClimateVariables’ </w:t>
+      <w:ins w:id="179" w:author="Miranda, Brian R -FS" w:date="2016-08-12T10:56:00Z">
+        <w:r>
+          <w:t xml:space="preserve">Following the keyword ‘ClimateVariables’ </w:t>
         </w:r>
       </w:ins>
       <w:r>
-        <w:t>the user lists what climate variables to read from either the LANDIS-II climate library (see online documentation) or from an external local file, and whether to apply a transformation to it or not (i.e.</w:t>
-      </w:r>
-      <w:ins w:id="154" w:author="Miranda, Brian R -FS" w:date="2017-04-12T14:25:00Z">
+        <w:t xml:space="preserve">the user lists what climate variables to read from either </w:t>
+      </w:r>
+      <w:r>
+        <w:lastRenderedPageBreak/>
+        <w:t>the LANDIS-II climate library (see online documentation) or from an external local file, and whether to apply a transformation to it or not (i.e.</w:t>
+      </w:r>
+      <w:ins w:id="180" w:author="Miranda, Brian R -FS" w:date="2017-04-12T14:25:00Z">
         <w:r>
           <w:t>,</w:t>
         </w:r>
@@ -10880,7 +11066,7 @@
       <w:pPr>
         <w:pStyle w:val="textinputfile"/>
         <w:rPr>
-          <w:ins w:id="155" w:author="Miranda, Brian R -FS" w:date="2016-08-12T10:48:00Z"/>
+          <w:ins w:id="181" w:author="Miranda, Brian R -FS" w:date="2016-08-12T10:48:00Z"/>
         </w:rPr>
       </w:pPr>
       <w:r>
@@ -10895,7 +11081,7 @@
       <w:pPr>
         <w:pStyle w:val="textinputfile"/>
         <w:rPr>
-          <w:ins w:id="156" w:author="Miranda, Brian R -FS" w:date="2016-08-12T10:49:00Z"/>
+          <w:ins w:id="182" w:author="Miranda, Brian R -FS" w:date="2016-08-12T10:49:00Z"/>
         </w:rPr>
       </w:pPr>
     </w:p>
@@ -10907,25 +11093,25 @@
           <w:rFonts w:ascii="Times New Roman" w:hAnsi="Times New Roman" w:cs="Times New Roman"/>
           <w:sz w:val="24"/>
           <w:szCs w:val="24"/>
-          <w:rPrChange w:id="157" w:author="Miranda, Brian R -FS" w:date="2016-08-12T10:50:00Z">
+          <w:rPrChange w:id="183" w:author="Miranda, Brian R -FS" w:date="2016-08-12T10:50:00Z">
             <w:rPr/>
           </w:rPrChange>
         </w:rPr>
       </w:pPr>
-      <w:ins w:id="158" w:author="Miranda, Brian R -FS" w:date="2016-08-12T10:49:00Z">
+      <w:ins w:id="184" w:author="Miranda, Brian R -FS" w:date="2016-08-12T10:49:00Z">
         <w:r>
           <w:rPr>
             <w:rFonts w:ascii="Times New Roman" w:hAnsi="Times New Roman" w:cs="Times New Roman"/>
             <w:sz w:val="24"/>
             <w:szCs w:val="24"/>
-            <w:rPrChange w:id="159" w:author="Miranda, Brian R -FS" w:date="2016-08-12T10:50:00Z">
+            <w:rPrChange w:id="185" w:author="Miranda, Brian R -FS" w:date="2016-08-12T10:50:00Z">
               <w:rPr/>
             </w:rPrChange>
           </w:rPr>
           <w:t>The first column in this table defines the variable name for internal use</w:t>
         </w:r>
       </w:ins>
-      <w:ins w:id="160" w:author="Miranda, Brian R -FS" w:date="2016-08-12T10:50:00Z">
+      <w:ins w:id="186" w:author="Miranda, Brian R -FS" w:date="2016-08-12T10:50:00Z">
         <w:r>
           <w:rPr>
             <w:rFonts w:ascii="Times New Roman" w:hAnsi="Times New Roman" w:cs="Times New Roman"/>
@@ -10951,7 +11137,7 @@
           <w:t xml:space="preserve"> be </w:t>
         </w:r>
       </w:ins>
-      <w:ins w:id="161" w:author="Miranda, Brian R -FS" w:date="2016-08-12T10:51:00Z">
+      <w:ins w:id="187" w:author="Miranda, Brian R -FS" w:date="2016-08-12T10:51:00Z">
         <w:r>
           <w:rPr>
             <w:rFonts w:ascii="Times New Roman" w:hAnsi="Times New Roman" w:cs="Times New Roman"/>
@@ -10969,7 +11155,7 @@
           <w:t>e the internal climate library</w:t>
         </w:r>
       </w:ins>
-      <w:ins w:id="162" w:author="Miranda, Brian R -FS" w:date="2017-04-13T09:46:00Z">
+      <w:ins w:id="188" w:author="Miranda, Brian R -FS" w:date="2017-04-13T09:46:00Z">
         <w:r>
           <w:rPr>
             <w:rFonts w:ascii="Times New Roman" w:hAnsi="Times New Roman" w:cs="Times New Roman"/>
@@ -10979,7 +11165,7 @@
           <w:t xml:space="preserve"> (this version does not allow use of other climate sources)</w:t>
         </w:r>
       </w:ins>
-      <w:ins w:id="163" w:author="Miranda, Brian R -FS" w:date="2016-08-12T10:51:00Z">
+      <w:ins w:id="189" w:author="Miranda, Brian R -FS" w:date="2016-08-12T10:51:00Z">
         <w:r>
           <w:rPr>
             <w:rFonts w:ascii="Times New Roman" w:hAnsi="Times New Roman" w:cs="Times New Roman"/>
@@ -10997,7 +11183,7 @@
           <w:t xml:space="preserve">The third column defines the variable name in the source file (either climate library or </w:t>
         </w:r>
       </w:ins>
-      <w:ins w:id="164" w:author="Miranda, Brian R -FS" w:date="2016-08-12T10:52:00Z">
+      <w:ins w:id="190" w:author="Miranda, Brian R -FS" w:date="2016-08-12T10:52:00Z">
         <w:r>
           <w:rPr>
             <w:rFonts w:ascii="Times New Roman" w:hAnsi="Times New Roman" w:cs="Times New Roman"/>
@@ -11007,7 +11193,7 @@
           <w:t>external file).  The variable name must match a variable</w:t>
         </w:r>
       </w:ins>
-      <w:ins w:id="165" w:author="Miranda, Brian R -FS" w:date="2016-08-12T10:53:00Z">
+      <w:ins w:id="191" w:author="Miranda, Brian R -FS" w:date="2016-08-12T10:53:00Z">
         <w:r>
           <w:rPr>
             <w:rFonts w:ascii="Times New Roman" w:hAnsi="Times New Roman" w:cs="Times New Roman"/>
@@ -11017,7 +11203,7 @@
           <w:t xml:space="preserve"> in the climate data</w:t>
         </w:r>
       </w:ins>
-      <w:ins w:id="166" w:author="Miranda, Brian R -FS" w:date="2016-08-12T10:52:00Z">
+      <w:ins w:id="192" w:author="Miranda, Brian R -FS" w:date="2016-08-12T10:52:00Z">
         <w:r>
           <w:rPr>
             <w:rFonts w:ascii="Times New Roman" w:hAnsi="Times New Roman" w:cs="Times New Roman"/>
@@ -11027,7 +11213,7 @@
           <w:t xml:space="preserve"> provided</w:t>
         </w:r>
       </w:ins>
-      <w:ins w:id="167" w:author="Miranda, Brian R -FS" w:date="2016-08-12T10:53:00Z">
+      <w:ins w:id="193" w:author="Miranda, Brian R -FS" w:date="2016-08-12T10:53:00Z">
         <w:r>
           <w:rPr>
             <w:rFonts w:ascii="Times New Roman" w:hAnsi="Times New Roman" w:cs="Times New Roman"/>
@@ -11037,7 +11223,7 @@
           <w:t xml:space="preserve"> by the source.  The fourth column defines any transformation to be applied to the raw climate values.  Options are </w:t>
         </w:r>
       </w:ins>
-      <w:ins w:id="168" w:author="Miranda, Brian R -FS" w:date="2016-08-12T10:54:00Z">
+      <w:ins w:id="194" w:author="Miranda, Brian R -FS" w:date="2016-08-12T10:54:00Z">
         <w:r>
           <w:rPr>
             <w:rFonts w:ascii="Times New Roman" w:hAnsi="Times New Roman" w:cs="Times New Roman"/>
@@ -11047,7 +11233,7 @@
           <w:t xml:space="preserve">‘none’ for no transformation, ‘log10’ for a logarithmic (base 10) transformation, </w:t>
         </w:r>
       </w:ins>
-      <w:ins w:id="169" w:author="Miranda, Brian R -FS" w:date="2016-08-12T10:55:00Z">
+      <w:ins w:id="195" w:author="Miranda, Brian R -FS" w:date="2016-08-12T10:55:00Z">
         <w:r>
           <w:rPr>
             <w:rFonts w:ascii="Times New Roman" w:hAnsi="Times New Roman" w:cs="Times New Roman"/>
@@ -11066,15 +11252,15 @@
           <w:numId w:val="45"/>
         </w:numPr>
         <w:rPr>
-          <w:ins w:id="170" w:author="Miranda, Brian R -FS" w:date="2016-08-12T10:48:00Z"/>
-          <w:rPrChange w:id="171" w:author="Miranda, Brian R -FS" w:date="2017-04-13T09:51:00Z">
+          <w:ins w:id="196" w:author="Miranda, Brian R -FS" w:date="2016-08-12T10:48:00Z"/>
+          <w:rPrChange w:id="197" w:author="Miranda, Brian R -FS" w:date="2017-04-13T09:51:00Z">
             <w:rPr>
-              <w:ins w:id="172" w:author="Miranda, Brian R -FS" w:date="2016-08-12T10:48:00Z"/>
+              <w:ins w:id="198" w:author="Miranda, Brian R -FS" w:date="2016-08-12T10:48:00Z"/>
               <w:highlight w:val="yellow"/>
             </w:rPr>
           </w:rPrChange>
         </w:rPr>
-        <w:pPrChange w:id="173" w:author="Miranda, Brian R -FS" w:date="2016-08-12T10:48:00Z">
+        <w:pPrChange w:id="199" w:author="Miranda, Brian R -FS" w:date="2016-08-12T10:48:00Z">
           <w:pPr>
             <w:pStyle w:val="Heading3"/>
             <w:numPr>
@@ -11084,11 +11270,11 @@
           </w:pPr>
         </w:pPrChange>
       </w:pPr>
-      <w:bookmarkStart w:id="174" w:name="_Toc479842718"/>
-      <w:ins w:id="175" w:author="Miranda, Brian R -FS" w:date="2016-08-12T10:48:00Z">
-        <w:r>
-          <w:rPr>
-            <w:rPrChange w:id="176" w:author="Miranda, Brian R -FS" w:date="2017-04-13T09:51:00Z">
+      <w:bookmarkStart w:id="200" w:name="_Toc479842718"/>
+      <w:ins w:id="201" w:author="Miranda, Brian R -FS" w:date="2016-08-12T10:48:00Z">
+        <w:r>
+          <w:rPr>
+            <w:rPrChange w:id="202" w:author="Miranda, Brian R -FS" w:date="2017-04-13T09:51:00Z">
               <w:rPr>
                 <w:highlight w:val="yellow"/>
               </w:rPr>
@@ -11096,7 +11282,7 @@
           </w:rPr>
           <w:t>Derived Climate Variables</w:t>
         </w:r>
-        <w:bookmarkEnd w:id="174"/>
+        <w:bookmarkEnd w:id="200"/>
       </w:ins>
     </w:p>
     <w:p>
@@ -11108,15 +11294,15 @@
       <w:pPr>
         <w:pStyle w:val="textbody"/>
         <w:rPr>
-          <w:ins w:id="177" w:author="Miranda, Brian R -FS" w:date="2016-08-12T11:01:00Z"/>
-        </w:rPr>
-      </w:pPr>
-      <w:del w:id="178" w:author="Miranda, Brian R -FS" w:date="2016-08-12T10:56:00Z">
+          <w:ins w:id="203" w:author="Miranda, Brian R -FS" w:date="2016-08-12T11:01:00Z"/>
+        </w:rPr>
+      </w:pPr>
+      <w:del w:id="204" w:author="Miranda, Brian R -FS" w:date="2016-08-12T10:56:00Z">
         <w:r>
           <w:delText>Then</w:delText>
         </w:r>
       </w:del>
-      <w:ins w:id="179" w:author="Miranda, Brian R -FS" w:date="2016-08-12T10:56:00Z">
+      <w:ins w:id="205" w:author="Miranda, Brian R -FS" w:date="2016-08-12T10:56:00Z">
         <w:r>
           <w:t>Next</w:t>
         </w:r>
@@ -11124,7 +11310,7 @@
       <w:r>
         <w:t>, all climate variables that need to be derived (i.e.</w:t>
       </w:r>
-      <w:ins w:id="180" w:author="Miranda, Brian R -FS" w:date="2017-04-12T14:26:00Z">
+      <w:ins w:id="206" w:author="Miranda, Brian R -FS" w:date="2017-04-12T14:26:00Z">
         <w:r>
           <w:t>,</w:t>
         </w:r>
@@ -11135,12 +11321,12 @@
       <w:r>
         <w:t xml:space="preserve">their raw form should be specified after the </w:t>
       </w:r>
-      <w:del w:id="181" w:author="Miranda, Brian R -FS" w:date="2016-08-12T10:56:00Z">
+      <w:del w:id="207" w:author="Miranda, Brian R -FS" w:date="2016-08-12T10:56:00Z">
         <w:r>
           <w:delText>previous block</w:delText>
         </w:r>
       </w:del>
-      <w:ins w:id="182" w:author="Miranda, Brian R -FS" w:date="2016-08-12T10:56:00Z">
+      <w:ins w:id="208" w:author="Miranda, Brian R -FS" w:date="2016-08-12T10:56:00Z">
         <w:r>
           <w:t>keyword ‘DerivedClimateVariables’</w:t>
         </w:r>
@@ -11397,7 +11583,7 @@
       <w:pPr>
         <w:pStyle w:val="textbody"/>
         <w:rPr>
-          <w:ins w:id="183" w:author="Miranda, Brian R -FS" w:date="2016-08-12T11:01:00Z"/>
+          <w:ins w:id="209" w:author="Miranda, Brian R -FS" w:date="2016-08-12T11:01:00Z"/>
         </w:rPr>
       </w:pPr>
     </w:p>
@@ -11408,17 +11594,17 @@
       <w:r>
         <w:t xml:space="preserve">The </w:t>
       </w:r>
-      <w:del w:id="184" w:author="Miranda, Brian R -FS" w:date="2016-08-12T10:57:00Z">
+      <w:del w:id="210" w:author="Miranda, Brian R -FS" w:date="2016-08-12T10:57:00Z">
         <w:r>
           <w:delText>Source parameter should say whether to read the raw variable from the LANDIS-II climate library or from an external local file</w:delText>
         </w:r>
       </w:del>
-      <w:ins w:id="185" w:author="Miranda, Brian R -FS" w:date="2016-08-12T10:57:00Z">
+      <w:ins w:id="211" w:author="Miranda, Brian R -FS" w:date="2016-08-12T10:57:00Z">
         <w:r>
           <w:t xml:space="preserve">first columns are the same as those listed above, defining the internal variable name, the source and the </w:t>
         </w:r>
       </w:ins>
-      <w:ins w:id="186" w:author="Miranda, Brian R -FS" w:date="2016-08-12T10:58:00Z">
+      <w:ins w:id="212" w:author="Miranda, Brian R -FS" w:date="2016-08-12T10:58:00Z">
         <w:r>
           <w:t>variable name from the source</w:t>
         </w:r>
@@ -11426,12 +11612,12 @@
       <w:r>
         <w:t>.</w:t>
       </w:r>
-      <w:ins w:id="187" w:author="Miranda, Brian R -FS" w:date="2016-08-12T10:59:00Z">
+      <w:ins w:id="213" w:author="Miranda, Brian R -FS" w:date="2016-08-12T10:59:00Z">
         <w:r>
           <w:t xml:space="preserve">  An additional source option is available in this table, </w:t>
         </w:r>
       </w:ins>
-      <w:ins w:id="188" w:author="Miranda, Brian R -FS" w:date="2016-08-12T11:00:00Z">
+      <w:ins w:id="214" w:author="Miranda, Brian R -FS" w:date="2016-08-12T11:00:00Z">
         <w:r>
           <w:t>‘Formula’.  The polynomial function</w:t>
         </w:r>
@@ -11439,148 +11625,151 @@
       <w:r>
         <w:t xml:space="preserve"> </w:t>
       </w:r>
-      <w:ins w:id="189" w:author="Miranda, Brian R -FS" w:date="2016-08-12T11:02:00Z">
+      <w:ins w:id="215" w:author="Miranda, Brian R -FS" w:date="2016-08-12T11:02:00Z">
         <w:r>
           <w:t xml:space="preserve">defined below is used to calculate values for variables with the source of </w:t>
         </w:r>
       </w:ins>
-      <w:ins w:id="190" w:author="Miranda, Brian R -FS" w:date="2016-08-12T11:03:00Z">
+      <w:ins w:id="216" w:author="Miranda, Brian R -FS" w:date="2016-08-12T11:03:00Z">
+        <w:r>
+          <w:t xml:space="preserve">‘Formula’, using other climate variables. </w:t>
+        </w:r>
+      </w:ins>
+      <w:r>
+        <w:t xml:space="preserve">The </w:t>
+      </w:r>
+      <w:ins w:id="217" w:author="Miranda, Brian R -FS" w:date="2016-08-12T11:04:00Z">
+        <w:r>
+          <w:t>fourth column (</w:t>
+        </w:r>
+      </w:ins>
+      <w:r>
+        <w:t>Function</w:t>
+      </w:r>
+      <w:ins w:id="218" w:author="Miranda, Brian R -FS" w:date="2016-08-12T11:04:00Z">
+        <w:r>
+          <w:t>)</w:t>
+        </w:r>
+      </w:ins>
+      <w:r>
+        <w:t xml:space="preserve"> </w:t>
+      </w:r>
+      <w:del w:id="219" w:author="Miranda, Brian R -FS" w:date="2016-08-12T11:04:00Z">
+        <w:r>
+          <w:delText>parameter should say</w:delText>
+        </w:r>
+      </w:del>
+      <w:ins w:id="220" w:author="Miranda, Brian R -FS" w:date="2016-08-12T11:04:00Z">
+        <w:r>
+          <w:t>defines</w:t>
+        </w:r>
+      </w:ins>
+      <w:r>
+        <w:t xml:space="preserve"> what type of aggregation to apply, e.g. </w:t>
+      </w:r>
+      <w:ins w:id="221" w:author="Miranda, Brian R -FS" w:date="2016-08-12T11:04:00Z">
+        <w:r>
+          <w:t>‘M</w:t>
+        </w:r>
+      </w:ins>
+      <w:del w:id="222" w:author="Miranda, Brian R -FS" w:date="2016-08-12T11:04:00Z">
+        <w:r>
+          <w:delText>m</w:delText>
+        </w:r>
+      </w:del>
+      <w:r>
+        <w:t>ean</w:t>
+      </w:r>
+      <w:ins w:id="223" w:author="Miranda, Brian R -FS" w:date="2016-08-12T11:04:00Z">
+        <w:r>
+          <w:t>’</w:t>
+        </w:r>
+      </w:ins>
+      <w:r>
+        <w:t xml:space="preserve"> or </w:t>
+      </w:r>
+      <w:del w:id="224" w:author="Miranda, Brian R -FS" w:date="2016-08-12T11:04:00Z">
+        <w:r>
+          <w:delText>s</w:delText>
+        </w:r>
+      </w:del>
+      <w:ins w:id="225" w:author="Miranda, Brian R -FS" w:date="2016-08-12T11:04:00Z">
+        <w:r>
+          <w:t>’S</w:t>
+        </w:r>
+      </w:ins>
+      <w:r>
+        <w:t>um</w:t>
+      </w:r>
+      <w:ins w:id="226" w:author="Miranda, Brian R -FS" w:date="2016-08-12T11:04:00Z">
+        <w:r>
+          <w:t>’</w:t>
+        </w:r>
+      </w:ins>
+      <w:r>
+        <w:t xml:space="preserve">, to the raw variable. Time and Count specify what temporal unit (e.g. </w:t>
+      </w:r>
+      <w:ins w:id="227" w:author="Miranda, Brian R -FS" w:date="2016-08-12T11:04:00Z">
+        <w:r>
+          <w:t>‘D</w:t>
+        </w:r>
+      </w:ins>
+      <w:del w:id="228" w:author="Miranda, Brian R -FS" w:date="2016-08-12T11:04:00Z">
+        <w:r>
+          <w:delText>d</w:delText>
+        </w:r>
+      </w:del>
+      <w:r>
+        <w:t>ay</w:t>
+      </w:r>
+      <w:ins w:id="229" w:author="Miranda, Brian R -FS" w:date="2016-08-12T11:04:00Z">
+        <w:r>
+          <w:t>’</w:t>
+        </w:r>
+      </w:ins>
+      <w:del w:id="230" w:author="Miranda, Brian R -FS" w:date="2017-04-13T09:49:00Z">
+        <w:r>
+          <w:delText xml:space="preserve">, </w:delText>
+        </w:r>
+      </w:del>
+      <w:del w:id="231" w:author="Miranda, Brian R -FS" w:date="2016-08-12T11:04:00Z">
+        <w:r>
+          <w:delText>w</w:delText>
+        </w:r>
+      </w:del>
+      <w:del w:id="232" w:author="Miranda, Brian R -FS" w:date="2017-04-13T09:49:00Z">
+        <w:r>
+          <w:delText xml:space="preserve">eek, </w:delText>
+        </w:r>
+      </w:del>
+      <w:del w:id="233" w:author="Miranda, Brian R -FS" w:date="2016-08-12T11:05:00Z">
+        <w:r>
+          <w:delText>m</w:delText>
+        </w:r>
+      </w:del>
+      <w:del w:id="234" w:author="Miranda, Brian R -FS" w:date="2017-04-13T09:49:00Z">
+        <w:r>
+          <w:delText>onth</w:delText>
+        </w:r>
+      </w:del>
+      <w:r>
+        <w:t>) and how many units to use for aggregation.</w:t>
+      </w:r>
+      <w:ins w:id="235" w:author="Miranda, Brian R -FS" w:date="2017-04-13T09:49:00Z">
+        <w:r>
+          <w:t xml:space="preserve">  Currently, the </w:t>
+        </w:r>
         <w:r>
           <w:lastRenderedPageBreak/>
-          <w:t xml:space="preserve">‘Formula’, using other climate variables. </w:t>
+          <w:t xml:space="preserve">model only supports aggregation </w:t>
         </w:r>
       </w:ins>
-      <w:r>
-        <w:t xml:space="preserve">The </w:t>
-      </w:r>
-      <w:ins w:id="191" w:author="Miranda, Brian R -FS" w:date="2016-08-12T11:04:00Z">
-        <w:r>
-          <w:t>fourth column (</w:t>
+      <w:ins w:id="236" w:author="Miranda, Brian R -FS" w:date="2017-04-13T09:50:00Z">
+        <w:r>
+          <w:t>by Day.  To effectively use a weekly aggregation, use a Count of 7, and for monthly use a Count of 30.</w:t>
         </w:r>
       </w:ins>
-      <w:r>
-        <w:t>Function</w:t>
-      </w:r>
-      <w:ins w:id="192" w:author="Miranda, Brian R -FS" w:date="2016-08-12T11:04:00Z">
-        <w:r>
-          <w:t>)</w:t>
-        </w:r>
-      </w:ins>
-      <w:r>
-        <w:t xml:space="preserve"> </w:t>
-      </w:r>
-      <w:del w:id="193" w:author="Miranda, Brian R -FS" w:date="2016-08-12T11:04:00Z">
-        <w:r>
-          <w:delText>parameter should say</w:delText>
-        </w:r>
-      </w:del>
-      <w:ins w:id="194" w:author="Miranda, Brian R -FS" w:date="2016-08-12T11:04:00Z">
-        <w:r>
-          <w:t>defines</w:t>
-        </w:r>
-      </w:ins>
-      <w:r>
-        <w:t xml:space="preserve"> what type of aggregation to apply, e.g. </w:t>
-      </w:r>
-      <w:ins w:id="195" w:author="Miranda, Brian R -FS" w:date="2016-08-12T11:04:00Z">
-        <w:r>
-          <w:t>‘M</w:t>
-        </w:r>
-      </w:ins>
-      <w:del w:id="196" w:author="Miranda, Brian R -FS" w:date="2016-08-12T11:04:00Z">
-        <w:r>
-          <w:delText>m</w:delText>
-        </w:r>
-      </w:del>
-      <w:r>
-        <w:t>ean</w:t>
-      </w:r>
-      <w:ins w:id="197" w:author="Miranda, Brian R -FS" w:date="2016-08-12T11:04:00Z">
-        <w:r>
-          <w:t>’</w:t>
-        </w:r>
-      </w:ins>
-      <w:r>
-        <w:t xml:space="preserve"> or </w:t>
-      </w:r>
-      <w:del w:id="198" w:author="Miranda, Brian R -FS" w:date="2016-08-12T11:04:00Z">
-        <w:r>
-          <w:delText>s</w:delText>
-        </w:r>
-      </w:del>
-      <w:ins w:id="199" w:author="Miranda, Brian R -FS" w:date="2016-08-12T11:04:00Z">
-        <w:r>
-          <w:t>’S</w:t>
-        </w:r>
-      </w:ins>
-      <w:r>
-        <w:t>um</w:t>
-      </w:r>
-      <w:ins w:id="200" w:author="Miranda, Brian R -FS" w:date="2016-08-12T11:04:00Z">
-        <w:r>
-          <w:t>’</w:t>
-        </w:r>
-      </w:ins>
-      <w:r>
-        <w:t xml:space="preserve">, to the raw variable. Time and Count specify what temporal unit (e.g. </w:t>
-      </w:r>
-      <w:ins w:id="201" w:author="Miranda, Brian R -FS" w:date="2016-08-12T11:04:00Z">
-        <w:r>
-          <w:t>‘D</w:t>
-        </w:r>
-      </w:ins>
-      <w:del w:id="202" w:author="Miranda, Brian R -FS" w:date="2016-08-12T11:04:00Z">
-        <w:r>
-          <w:delText>d</w:delText>
-        </w:r>
-      </w:del>
-      <w:r>
-        <w:t>ay</w:t>
-      </w:r>
-      <w:ins w:id="203" w:author="Miranda, Brian R -FS" w:date="2016-08-12T11:04:00Z">
-        <w:r>
-          <w:t>’</w:t>
-        </w:r>
-      </w:ins>
-      <w:del w:id="204" w:author="Miranda, Brian R -FS" w:date="2017-04-13T09:49:00Z">
-        <w:r>
-          <w:delText xml:space="preserve">, </w:delText>
-        </w:r>
-      </w:del>
-      <w:del w:id="205" w:author="Miranda, Brian R -FS" w:date="2016-08-12T11:04:00Z">
-        <w:r>
-          <w:delText>w</w:delText>
-        </w:r>
-      </w:del>
-      <w:del w:id="206" w:author="Miranda, Brian R -FS" w:date="2017-04-13T09:49:00Z">
-        <w:r>
-          <w:delText xml:space="preserve">eek, </w:delText>
-        </w:r>
-      </w:del>
-      <w:del w:id="207" w:author="Miranda, Brian R -FS" w:date="2016-08-12T11:05:00Z">
-        <w:r>
-          <w:delText>m</w:delText>
-        </w:r>
-      </w:del>
-      <w:del w:id="208" w:author="Miranda, Brian R -FS" w:date="2017-04-13T09:49:00Z">
-        <w:r>
-          <w:delText>onth</w:delText>
-        </w:r>
-      </w:del>
-      <w:r>
-        <w:t>) and how many units to use for aggregation.</w:t>
-      </w:r>
-      <w:ins w:id="209" w:author="Miranda, Brian R -FS" w:date="2017-04-13T09:49:00Z">
-        <w:r>
-          <w:t xml:space="preserve">  Currently, the model only supports aggregation </w:t>
-        </w:r>
-      </w:ins>
-      <w:ins w:id="210" w:author="Miranda, Brian R -FS" w:date="2017-04-13T09:50:00Z">
-        <w:r>
-          <w:t>by Day.  To effectively use a weekly aggregation, use a Count of 7, and for monthly use a Count of 30.</w:t>
-        </w:r>
-      </w:ins>
-      <w:del w:id="211" w:author="Miranda, Brian R -FS" w:date="2017-04-13T09:49:00Z">
+      <w:del w:id="237" w:author="Miranda, Brian R -FS" w:date="2017-04-13T09:49:00Z">
         <w:r>
           <w:delText xml:space="preserve"> </w:delText>
         </w:r>
@@ -11961,15 +12150,15 @@
         <w:pStyle w:val="textbody"/>
         <w:spacing w:after="0"/>
         <w:rPr>
-          <w:ins w:id="212" w:author="Miranda, Brian R -FS" w:date="2016-08-12T11:09:00Z"/>
-        </w:rPr>
-      </w:pPr>
-      <w:ins w:id="213" w:author="Miranda, Brian R -FS" w:date="2016-08-12T11:09:00Z">
+          <w:ins w:id="238" w:author="Miranda, Brian R -FS" w:date="2016-08-12T11:09:00Z"/>
+        </w:rPr>
+      </w:pPr>
+      <w:ins w:id="239" w:author="Miranda, Brian R -FS" w:date="2016-08-12T11:09:00Z">
         <w:r>
           <w:t xml:space="preserve">In this table, the value for </w:t>
         </w:r>
       </w:ins>
-      <w:ins w:id="214" w:author="Miranda, Brian R -FS" w:date="2016-08-12T11:10:00Z">
+      <w:ins w:id="240" w:author="Miranda, Brian R -FS" w:date="2016-08-12T11:10:00Z">
         <w:r>
           <w:t>‘Variable” must match the name of one of the ClimateVariables or DerivedClimateVariables.</w:t>
         </w:r>
@@ -11980,7 +12169,7 @@
         <w:pStyle w:val="textbody"/>
         <w:spacing w:after="0"/>
         <w:rPr>
-          <w:ins w:id="215" w:author="Miranda, Brian R -FS" w:date="2016-08-12T11:12:00Z"/>
+          <w:ins w:id="241" w:author="Miranda, Brian R -FS" w:date="2016-08-12T11:12:00Z"/>
         </w:rPr>
       </w:pPr>
     </w:p>
@@ -11992,20 +12181,20 @@
           <w:numId w:val="45"/>
         </w:numPr>
         <w:rPr>
-          <w:ins w:id="216" w:author="Miranda, Brian R -FS" w:date="2016-08-12T11:12:00Z"/>
-          <w:rPrChange w:id="217" w:author="Miranda, Brian R -FS" w:date="2017-04-13T09:54:00Z">
+          <w:ins w:id="242" w:author="Miranda, Brian R -FS" w:date="2016-08-12T11:12:00Z"/>
+          <w:rPrChange w:id="243" w:author="Miranda, Brian R -FS" w:date="2017-04-13T09:54:00Z">
             <w:rPr>
-              <w:ins w:id="218" w:author="Miranda, Brian R -FS" w:date="2016-08-12T11:12:00Z"/>
+              <w:ins w:id="244" w:author="Miranda, Brian R -FS" w:date="2016-08-12T11:12:00Z"/>
               <w:highlight w:val="yellow"/>
             </w:rPr>
           </w:rPrChange>
         </w:rPr>
       </w:pPr>
-      <w:bookmarkStart w:id="219" w:name="_Toc479842719"/>
-      <w:ins w:id="220" w:author="Miranda, Brian R -FS" w:date="2016-08-12T11:12:00Z">
-        <w:r>
-          <w:rPr>
-            <w:rPrChange w:id="221" w:author="Miranda, Brian R -FS" w:date="2017-04-13T09:54:00Z">
+      <w:bookmarkStart w:id="245" w:name="_Toc479842719"/>
+      <w:ins w:id="246" w:author="Miranda, Brian R -FS" w:date="2016-08-12T11:12:00Z">
+        <w:r>
+          <w:rPr>
+            <w:rPrChange w:id="247" w:author="Miranda, Brian R -FS" w:date="2017-04-13T09:54:00Z">
               <w:rPr>
                 <w:highlight w:val="yellow"/>
               </w:rPr>
@@ -12013,7 +12202,7 @@
           </w:rPr>
           <w:t>Weather Index</w:t>
         </w:r>
-        <w:bookmarkEnd w:id="219"/>
+        <w:bookmarkEnd w:id="245"/>
       </w:ins>
     </w:p>
     <w:p>
@@ -12021,7 +12210,7 @@
         <w:pStyle w:val="textbody"/>
         <w:spacing w:after="0"/>
         <w:rPr>
-          <w:del w:id="222" w:author="Miranda, Brian R -FS" w:date="2016-08-12T11:12:00Z"/>
+          <w:del w:id="248" w:author="Miranda, Brian R -FS" w:date="2016-08-12T11:12:00Z"/>
         </w:rPr>
       </w:pPr>
     </w:p>
@@ -12032,7 +12221,7 @@
       <w:r>
         <w:t>The weather predictors (</w:t>
       </w:r>
-      <w:ins w:id="223" w:author="Miranda, Brian R -FS" w:date="2016-08-12T11:11:00Z">
+      <w:ins w:id="249" w:author="Miranda, Brian R -FS" w:date="2016-08-12T11:11:00Z">
         <w:r>
           <w:t xml:space="preserve">derived, </w:t>
         </w:r>
@@ -12040,7 +12229,7 @@
       <w:r>
         <w:t>transformed or raw) that go into the formula for computing the annual weather index need to be listed by the user</w:t>
       </w:r>
-      <w:ins w:id="224" w:author="Miranda, Brian R -FS" w:date="2016-08-12T11:12:00Z">
+      <w:ins w:id="250" w:author="Miranda, Brian R -FS" w:date="2016-08-12T11:12:00Z">
         <w:r>
           <w:t xml:space="preserve"> following the keyword ‘WeatherIndexVariables’</w:t>
         </w:r>
@@ -12126,10 +12315,10 @@
         <w:pStyle w:val="textbody"/>
         <w:ind w:left="1170"/>
         <w:rPr>
-          <w:ins w:id="225" w:author="Miranda, Brian R -FS" w:date="2017-04-13T09:53:00Z"/>
-        </w:rPr>
-      </w:pPr>
-      <w:ins w:id="226" w:author="Miranda, Brian R -FS" w:date="2017-04-13T09:53:00Z">
+          <w:ins w:id="251" w:author="Miranda, Brian R -FS" w:date="2017-04-13T09:53:00Z"/>
+        </w:rPr>
+      </w:pPr>
+      <w:ins w:id="252" w:author="Miranda, Brian R -FS" w:date="2017-04-13T09:53:00Z">
         <w:r>
           <w:t>The weather index will be the product of the listed variables.</w:t>
         </w:r>
@@ -12156,7 +12345,7 @@
         </w:rPr>
         <w:t xml:space="preserve"> </w:t>
       </w:r>
-      <w:ins w:id="227" w:author="Miranda, Brian R -FS" w:date="2016-08-12T11:13:00Z">
+      <w:ins w:id="253" w:author="Miranda, Brian R -FS" w:date="2016-08-12T11:13:00Z">
         <w:r>
           <w:t xml:space="preserve">annual </w:t>
         </w:r>
@@ -12176,7 +12365,7 @@
       <w:r>
         <w:t xml:space="preserve">, </w:t>
       </w:r>
-      <w:ins w:id="228" w:author="Miranda, Brian R -FS" w:date="2016-08-12T11:13:00Z">
+      <w:ins w:id="254" w:author="Miranda, Brian R -FS" w:date="2016-08-12T11:13:00Z">
         <w:r>
           <w:t xml:space="preserve">can </w:t>
         </w:r>
@@ -12184,7 +12373,7 @@
       <w:r>
         <w:t>comprise</w:t>
       </w:r>
-      <w:del w:id="229" w:author="Miranda, Brian R -FS" w:date="2016-08-12T11:13:00Z">
+      <w:del w:id="255" w:author="Miranda, Brian R -FS" w:date="2016-08-12T11:13:00Z">
         <w:r>
           <w:delText>s</w:delText>
         </w:r>
@@ -12201,12 +12390,12 @@
       <w:r>
         <w:t xml:space="preserve"> </w:t>
       </w:r>
-      <w:del w:id="230" w:author="Miranda, Brian R -FS" w:date="2016-08-12T11:14:00Z">
+      <w:del w:id="256" w:author="Miranda, Brian R -FS" w:date="2016-08-12T11:14:00Z">
         <w:r>
           <w:delText>between two</w:delText>
         </w:r>
       </w:del>
-      <w:ins w:id="231" w:author="Miranda, Brian R -FS" w:date="2016-08-12T11:14:00Z">
+      <w:ins w:id="257" w:author="Miranda, Brian R -FS" w:date="2016-08-12T11:14:00Z">
         <w:r>
           <w:t>across multiple</w:t>
         </w:r>
@@ -12214,17 +12403,17 @@
       <w:r>
         <w:t xml:space="preserve"> months. </w:t>
       </w:r>
-      <w:ins w:id="232" w:author="Miranda, Brian R -FS" w:date="2016-08-12T11:14:00Z">
+      <w:ins w:id="258" w:author="Miranda, Brian R -FS" w:date="2016-08-12T11:14:00Z">
         <w:r>
           <w:t xml:space="preserve">Following the keyword ‘AnnualWeatherIndex’, </w:t>
         </w:r>
       </w:ins>
-      <w:del w:id="233" w:author="Miranda, Brian R -FS" w:date="2016-08-12T11:14:00Z">
+      <w:del w:id="259" w:author="Miranda, Brian R -FS" w:date="2016-08-12T11:14:00Z">
         <w:r>
           <w:delText>T</w:delText>
         </w:r>
       </w:del>
-      <w:ins w:id="234" w:author="Miranda, Brian R -FS" w:date="2016-08-12T11:14:00Z">
+      <w:ins w:id="260" w:author="Miranda, Brian R -FS" w:date="2016-08-12T11:14:00Z">
         <w:r>
           <w:t>t</w:t>
         </w:r>
@@ -12232,12 +12421,12 @@
       <w:r>
         <w:t xml:space="preserve">he user must specify a numerical index (1-12) for </w:t>
       </w:r>
-      <w:del w:id="235" w:author="Miranda, Brian R -FS" w:date="2016-08-12T11:14:00Z">
+      <w:del w:id="261" w:author="Miranda, Brian R -FS" w:date="2016-08-12T11:14:00Z">
         <w:r>
           <w:delText xml:space="preserve">both </w:delText>
         </w:r>
       </w:del>
-      <w:ins w:id="236" w:author="Miranda, Brian R -FS" w:date="2016-08-12T11:14:00Z">
+      <w:ins w:id="262" w:author="Miranda, Brian R -FS" w:date="2016-08-12T11:14:00Z">
         <w:r>
           <w:t xml:space="preserve">the start and end </w:t>
         </w:r>
@@ -12245,17 +12434,17 @@
       <w:r>
         <w:t xml:space="preserve">months (make sure the first number is lower than the second one), as well as a cumulative function (e.g. </w:t>
       </w:r>
-      <w:ins w:id="237" w:author="Miranda, Brian R -FS" w:date="2016-08-12T11:11:00Z">
+      <w:ins w:id="263" w:author="Miranda, Brian R -FS" w:date="2016-08-12T11:11:00Z">
         <w:r>
           <w:t>‘</w:t>
         </w:r>
       </w:ins>
-      <w:del w:id="238" w:author="Miranda, Brian R -FS" w:date="2016-08-12T11:11:00Z">
+      <w:del w:id="264" w:author="Miranda, Brian R -FS" w:date="2016-08-12T11:11:00Z">
         <w:r>
           <w:delText>s</w:delText>
         </w:r>
       </w:del>
-      <w:ins w:id="239" w:author="Miranda, Brian R -FS" w:date="2016-08-12T11:11:00Z">
+      <w:ins w:id="265" w:author="Miranda, Brian R -FS" w:date="2016-08-12T11:11:00Z">
         <w:r>
           <w:t>S</w:t>
         </w:r>
@@ -12263,7 +12452,7 @@
       <w:r>
         <w:t>um</w:t>
       </w:r>
-      <w:ins w:id="240" w:author="Miranda, Brian R -FS" w:date="2016-08-12T11:11:00Z">
+      <w:ins w:id="266" w:author="Miranda, Brian R -FS" w:date="2016-08-12T11:11:00Z">
         <w:r>
           <w:t>’</w:t>
         </w:r>
@@ -12271,17 +12460,17 @@
       <w:r>
         <w:t xml:space="preserve">, </w:t>
       </w:r>
-      <w:ins w:id="241" w:author="Miranda, Brian R -FS" w:date="2016-08-12T11:11:00Z">
+      <w:ins w:id="267" w:author="Miranda, Brian R -FS" w:date="2016-08-12T11:11:00Z">
         <w:r>
           <w:t>‘</w:t>
         </w:r>
       </w:ins>
-      <w:del w:id="242" w:author="Miranda, Brian R -FS" w:date="2016-08-12T11:11:00Z">
+      <w:del w:id="268" w:author="Miranda, Brian R -FS" w:date="2016-08-12T11:11:00Z">
         <w:r>
           <w:delText>m</w:delText>
         </w:r>
       </w:del>
-      <w:ins w:id="243" w:author="Miranda, Brian R -FS" w:date="2016-08-12T11:11:00Z">
+      <w:ins w:id="269" w:author="Miranda, Brian R -FS" w:date="2016-08-12T11:11:00Z">
         <w:r>
           <w:t>M</w:t>
         </w:r>
@@ -12289,7 +12478,7 @@
       <w:r>
         <w:t>ean</w:t>
       </w:r>
-      <w:ins w:id="244" w:author="Miranda, Brian R -FS" w:date="2016-08-12T11:11:00Z">
+      <w:ins w:id="270" w:author="Miranda, Brian R -FS" w:date="2016-08-12T11:11:00Z">
         <w:r>
           <w:t>’</w:t>
         </w:r>
@@ -12309,7 +12498,6 @@
         </w:rPr>
       </w:pPr>
       <w:r>
-        <w:lastRenderedPageBreak/>
         <w:t xml:space="preserve">Example: </w:t>
       </w:r>
     </w:p>
@@ -12402,21 +12590,22 @@
         </w:numPr>
         <w:ind w:left="864" w:hanging="864"/>
       </w:pPr>
-      <w:bookmarkStart w:id="245" w:name="_Toc479842720"/>
-      <w:r>
+      <w:bookmarkStart w:id="271" w:name="_Toc479842720"/>
+      <w:r>
+        <w:lastRenderedPageBreak/>
         <w:t xml:space="preserve">Transmission </w:t>
       </w:r>
       <w:r>
         <w:t>parameters</w:t>
       </w:r>
-      <w:bookmarkEnd w:id="245"/>
+      <w:bookmarkEnd w:id="271"/>
     </w:p>
     <w:p>
       <w:pPr>
         <w:pStyle w:val="textbody"/>
         <w:ind w:left="1170"/>
         <w:rPr>
-          <w:ins w:id="246" w:author="Miranda, Brian R -FS" w:date="2016-08-12T11:23:00Z"/>
+          <w:ins w:id="272" w:author="Miranda, Brian R -FS" w:date="2016-08-12T11:23:00Z"/>
         </w:rPr>
       </w:pPr>
       <w:r>
@@ -12430,11 +12619,11 @@
       <w:pPr>
         <w:pStyle w:val="textbody"/>
         <w:rPr>
-          <w:moveTo w:id="247" w:author="Miranda, Brian R -FS" w:date="2016-08-12T11:23:00Z"/>
-        </w:rPr>
-      </w:pPr>
-      <w:moveToRangeStart w:id="248" w:author="Miranda, Brian R -FS" w:date="2016-08-12T11:23:00Z" w:name="move458764325"/>
-      <w:moveTo w:id="249" w:author="Miranda, Brian R -FS" w:date="2016-08-12T11:23:00Z">
+          <w:moveTo w:id="273" w:author="Miranda, Brian R -FS" w:date="2016-08-12T11:23:00Z"/>
+        </w:rPr>
+      </w:pPr>
+      <w:moveToRangeStart w:id="274" w:author="Miranda, Brian R -FS" w:date="2016-08-12T11:23:00Z" w:name="move458764325"/>
+      <w:moveTo w:id="275" w:author="Miranda, Brian R -FS" w:date="2016-08-12T11:23:00Z">
         <w:r>
           <w:t>Examples:</w:t>
         </w:r>
@@ -12446,13 +12635,13 @@
         <w:spacing w:after="0"/>
         <w:ind w:left="1440"/>
         <w:rPr>
-          <w:moveTo w:id="250" w:author="Miranda, Brian R -FS" w:date="2016-08-12T11:23:00Z"/>
+          <w:moveTo w:id="276" w:author="Miranda, Brian R -FS" w:date="2016-08-12T11:23:00Z"/>
           <w:rFonts w:ascii="Courier New" w:hAnsi="Courier New" w:cs="Courier New"/>
           <w:sz w:val="20"/>
           <w:szCs w:val="20"/>
         </w:rPr>
       </w:pPr>
-      <w:moveTo w:id="251" w:author="Miranda, Brian R -FS" w:date="2016-08-12T11:23:00Z">
+      <w:moveTo w:id="277" w:author="Miranda, Brian R -FS" w:date="2016-08-12T11:23:00Z">
         <w:r>
           <w:rPr>
             <w:rFonts w:ascii="Courier New" w:hAnsi="Courier New" w:cs="Courier New"/>
@@ -12469,13 +12658,13 @@
         <w:spacing w:after="0"/>
         <w:ind w:left="1440"/>
         <w:rPr>
-          <w:moveTo w:id="252" w:author="Miranda, Brian R -FS" w:date="2016-08-12T11:23:00Z"/>
+          <w:moveTo w:id="278" w:author="Miranda, Brian R -FS" w:date="2016-08-12T11:23:00Z"/>
           <w:rFonts w:ascii="Courier New" w:hAnsi="Courier New" w:cs="Courier New"/>
           <w:sz w:val="20"/>
           <w:szCs w:val="20"/>
         </w:rPr>
       </w:pPr>
-      <w:moveTo w:id="253" w:author="Miranda, Brian R -FS" w:date="2016-08-12T11:23:00Z">
+      <w:moveTo w:id="279" w:author="Miranda, Brian R -FS" w:date="2016-08-12T11:23:00Z">
         <w:r>
           <w:rPr>
             <w:rFonts w:ascii="Courier New" w:hAnsi="Courier New" w:cs="Courier New"/>
@@ -12518,13 +12707,13 @@
         <w:spacing w:after="0"/>
         <w:ind w:left="1440"/>
         <w:rPr>
-          <w:moveTo w:id="254" w:author="Miranda, Brian R -FS" w:date="2016-08-12T11:23:00Z"/>
+          <w:moveTo w:id="280" w:author="Miranda, Brian R -FS" w:date="2016-08-12T11:23:00Z"/>
           <w:rFonts w:ascii="Courier New" w:hAnsi="Courier New" w:cs="Courier New"/>
           <w:sz w:val="20"/>
           <w:szCs w:val="20"/>
         </w:rPr>
       </w:pPr>
-      <w:moveTo w:id="255" w:author="Miranda, Brian R -FS" w:date="2016-08-12T11:23:00Z">
+      <w:moveTo w:id="281" w:author="Miranda, Brian R -FS" w:date="2016-08-12T11:23:00Z">
         <w:r>
           <w:rPr>
             <w:rFonts w:ascii="Courier New" w:hAnsi="Courier New" w:cs="Courier New"/>
@@ -12567,13 +12756,13 @@
         <w:spacing w:after="0"/>
         <w:ind w:left="1440"/>
         <w:rPr>
-          <w:moveTo w:id="256" w:author="Miranda, Brian R -FS" w:date="2016-08-12T11:23:00Z"/>
+          <w:moveTo w:id="282" w:author="Miranda, Brian R -FS" w:date="2016-08-12T11:23:00Z"/>
           <w:rFonts w:ascii="Courier New" w:hAnsi="Courier New" w:cs="Courier New"/>
           <w:sz w:val="20"/>
           <w:szCs w:val="20"/>
         </w:rPr>
       </w:pPr>
-      <w:moveTo w:id="257" w:author="Miranda, Brian R -FS" w:date="2016-08-12T11:23:00Z">
+      <w:moveTo w:id="283" w:author="Miranda, Brian R -FS" w:date="2016-08-12T11:23:00Z">
         <w:r>
           <w:rPr>
             <w:rFonts w:ascii="Courier New" w:hAnsi="Courier New" w:cs="Courier New"/>
@@ -12590,13 +12779,13 @@
         <w:spacing w:after="0"/>
         <w:ind w:left="1440"/>
         <w:rPr>
-          <w:moveTo w:id="258" w:author="Miranda, Brian R -FS" w:date="2016-08-12T11:23:00Z"/>
+          <w:moveTo w:id="284" w:author="Miranda, Brian R -FS" w:date="2016-08-12T11:23:00Z"/>
           <w:rFonts w:ascii="Courier New" w:hAnsi="Courier New" w:cs="Courier New"/>
           <w:sz w:val="20"/>
           <w:szCs w:val="20"/>
         </w:rPr>
       </w:pPr>
-      <w:moveTo w:id="259" w:author="Miranda, Brian R -FS" w:date="2016-08-12T11:23:00Z">
+      <w:moveTo w:id="285" w:author="Miranda, Brian R -FS" w:date="2016-08-12T11:23:00Z">
         <w:r>
           <w:rPr>
             <w:rFonts w:ascii="Courier New" w:hAnsi="Courier New" w:cs="Courier New"/>
@@ -12630,13 +12819,13 @@
         <w:spacing w:after="0"/>
         <w:ind w:left="1440"/>
         <w:rPr>
-          <w:moveTo w:id="260" w:author="Miranda, Brian R -FS" w:date="2016-08-12T11:23:00Z"/>
+          <w:moveTo w:id="286" w:author="Miranda, Brian R -FS" w:date="2016-08-12T11:23:00Z"/>
           <w:rFonts w:ascii="Courier New" w:hAnsi="Courier New" w:cs="Courier New"/>
           <w:sz w:val="20"/>
           <w:szCs w:val="20"/>
         </w:rPr>
       </w:pPr>
-      <w:moveTo w:id="261" w:author="Miranda, Brian R -FS" w:date="2016-08-12T11:23:00Z">
+      <w:moveTo w:id="287" w:author="Miranda, Brian R -FS" w:date="2016-08-12T11:23:00Z">
         <w:r>
           <w:rPr>
             <w:rFonts w:ascii="Courier New" w:hAnsi="Courier New" w:cs="Courier New"/>
@@ -12678,13 +12867,13 @@
         <w:spacing w:after="0"/>
         <w:ind w:left="1440"/>
         <w:rPr>
-          <w:moveTo w:id="262" w:author="Miranda, Brian R -FS" w:date="2016-08-12T11:23:00Z"/>
+          <w:moveTo w:id="288" w:author="Miranda, Brian R -FS" w:date="2016-08-12T11:23:00Z"/>
           <w:rFonts w:ascii="Courier New" w:hAnsi="Courier New" w:cs="Courier New"/>
           <w:sz w:val="20"/>
           <w:szCs w:val="20"/>
         </w:rPr>
       </w:pPr>
-      <w:moveTo w:id="263" w:author="Miranda, Brian R -FS" w:date="2016-08-12T11:23:00Z">
+      <w:moveTo w:id="289" w:author="Miranda, Brian R -FS" w:date="2016-08-12T11:23:00Z">
         <w:r>
           <w:rPr>
             <w:rFonts w:ascii="Courier New" w:hAnsi="Courier New" w:cs="Courier New"/>
@@ -12724,13 +12913,13 @@
         <w:pStyle w:val="textbody"/>
         <w:ind w:left="1440"/>
         <w:rPr>
-          <w:moveTo w:id="264" w:author="Miranda, Brian R -FS" w:date="2016-08-12T11:23:00Z"/>
+          <w:moveTo w:id="290" w:author="Miranda, Brian R -FS" w:date="2016-08-12T11:23:00Z"/>
           <w:rFonts w:ascii="Courier New" w:hAnsi="Courier New" w:cs="Courier New"/>
           <w:sz w:val="20"/>
           <w:szCs w:val="20"/>
         </w:rPr>
       </w:pPr>
-      <w:moveTo w:id="265" w:author="Miranda, Brian R -FS" w:date="2016-08-12T11:23:00Z">
+      <w:moveTo w:id="291" w:author="Miranda, Brian R -FS" w:date="2016-08-12T11:23:00Z">
         <w:r>
           <w:rPr>
             <w:rFonts w:ascii="Courier New" w:hAnsi="Courier New" w:cs="Courier New"/>
@@ -12773,7 +12962,7 @@
         </w:r>
       </w:moveTo>
     </w:p>
-    <w:moveToRangeEnd w:id="248"/>
+    <w:moveToRangeEnd w:id="274"/>
     <w:p>
       <w:pPr>
         <w:pStyle w:val="textbody"/>
@@ -12912,7 +13101,7 @@
         </w:rPr>
         <w:t>specifies the map name (must have file extension) of presence/absence (1/0) of the initial EDA outbreak.</w:t>
       </w:r>
-      <w:ins w:id="266" w:author="Miranda, Brian R -FS" w:date="2016-08-12T11:18:00Z">
+      <w:ins w:id="292" w:author="Miranda, Brian R -FS" w:date="2016-08-12T11:18:00Z">
         <w:r>
           <w:rPr>
             <w:iCs/>
@@ -12942,7 +13131,7 @@
         </w:rPr>
         <w:t xml:space="preserve"> </w:t>
       </w:r>
-      <w:del w:id="267" w:author="Miranda, Brian R -FS" w:date="2016-08-12T11:20:00Z">
+      <w:del w:id="293" w:author="Miranda, Brian R -FS" w:date="2016-08-12T11:20:00Z">
         <w:r>
           <w:rPr>
             <w:iCs/>
@@ -12950,7 +13139,7 @@
           <w:delText>can take one of two values</w:delText>
         </w:r>
       </w:del>
-      <w:ins w:id="268" w:author="Miranda, Brian R -FS" w:date="2016-08-12T11:20:00Z">
+      <w:ins w:id="294" w:author="Miranda, Brian R -FS" w:date="2016-08-12T11:20:00Z">
         <w:r>
           <w:rPr>
             <w:iCs/>
@@ -12964,7 +13153,7 @@
         </w:rPr>
         <w:t xml:space="preserve">: </w:t>
       </w:r>
-      <w:ins w:id="269" w:author="Miranda, Brian R -FS" w:date="2016-08-12T11:20:00Z">
+      <w:ins w:id="295" w:author="Miranda, Brian R -FS" w:date="2016-08-12T11:20:00Z">
         <w:r>
           <w:rPr>
             <w:iCs/>
@@ -12978,7 +13167,7 @@
         </w:rPr>
         <w:t>STATIC</w:t>
       </w:r>
-      <w:ins w:id="270" w:author="Miranda, Brian R -FS" w:date="2016-08-12T11:20:00Z">
+      <w:ins w:id="296" w:author="Miranda, Brian R -FS" w:date="2016-08-12T11:20:00Z">
         <w:r>
           <w:rPr>
             <w:iCs/>
@@ -12986,7 +13175,7 @@
           <w:t>’</w:t>
         </w:r>
       </w:ins>
-      <w:del w:id="271" w:author="Miranda, Brian R -FS" w:date="2016-08-12T11:20:00Z">
+      <w:del w:id="297" w:author="Miranda, Brian R -FS" w:date="2016-08-12T11:20:00Z">
         <w:r>
           <w:rPr>
             <w:iCs/>
@@ -13000,7 +13189,7 @@
         </w:rPr>
         <w:t>. STATIC implies that dispersal will be isotropic</w:t>
       </w:r>
-      <w:ins w:id="272" w:author="Miranda, Brian R -FS" w:date="2016-08-12T11:21:00Z">
+      <w:ins w:id="298" w:author="Miranda, Brian R -FS" w:date="2016-08-12T11:21:00Z">
         <w:r>
           <w:rPr>
             <w:iCs/>
@@ -13008,7 +13197,7 @@
           <w:t>.</w:t>
         </w:r>
       </w:ins>
-      <w:del w:id="273" w:author="Miranda, Brian R -FS" w:date="2016-08-12T11:21:00Z">
+      <w:del w:id="299" w:author="Miranda, Brian R -FS" w:date="2016-08-12T11:21:00Z">
         <w:r>
           <w:rPr>
             <w:iCs/>
@@ -13022,7 +13211,7 @@
         </w:rPr>
         <w:t xml:space="preserve"> </w:t>
       </w:r>
-      <w:del w:id="274" w:author="Miranda, Brian R -FS" w:date="2016-08-12T11:21:00Z">
+      <w:del w:id="300" w:author="Miranda, Brian R -FS" w:date="2016-08-12T11:21:00Z">
         <w:r>
           <w:rPr>
             <w:iCs/>
@@ -13030,7 +13219,7 @@
           <w:delText>while</w:delText>
         </w:r>
       </w:del>
-      <w:ins w:id="275" w:author="Miranda, Brian R -FS" w:date="2016-08-12T11:21:00Z">
+      <w:ins w:id="301" w:author="Miranda, Brian R -FS" w:date="2016-08-12T11:21:00Z">
         <w:r>
           <w:rPr>
             <w:iCs/>
@@ -13044,7 +13233,7 @@
         </w:rPr>
         <w:t xml:space="preserve"> DYNAMIC</w:t>
       </w:r>
-      <w:ins w:id="276" w:author="Miranda, Brian R -FS" w:date="2016-08-12T11:21:00Z">
+      <w:ins w:id="302" w:author="Miranda, Brian R -FS" w:date="2016-08-12T11:21:00Z">
         <w:r>
           <w:rPr>
             <w:iCs/>
@@ -13052,7 +13241,7 @@
           <w:t xml:space="preserve"> option</w:t>
         </w:r>
       </w:ins>
-      <w:del w:id="277" w:author="Miranda, Brian R -FS" w:date="2016-08-12T11:21:00Z">
+      <w:del w:id="303" w:author="Miranda, Brian R -FS" w:date="2016-08-12T11:21:00Z">
         <w:r>
           <w:rPr>
             <w:iCs/>
@@ -13060,7 +13249,7 @@
           <w:delText xml:space="preserve"> implies</w:delText>
         </w:r>
       </w:del>
-      <w:ins w:id="278" w:author="Miranda, Brian R -FS" w:date="2016-08-12T11:21:00Z">
+      <w:ins w:id="304" w:author="Miranda, Brian R -FS" w:date="2016-08-12T11:21:00Z">
         <w:r>
           <w:rPr>
             <w:iCs/>
@@ -13074,7 +13263,7 @@
         </w:rPr>
         <w:t xml:space="preserve"> directional wind-based dispersal</w:t>
       </w:r>
-      <w:ins w:id="279" w:author="Miranda, Brian R -FS" w:date="2016-08-12T11:22:00Z">
+      <w:ins w:id="305" w:author="Miranda, Brian R -FS" w:date="2016-08-12T11:22:00Z">
         <w:r>
           <w:rPr>
             <w:iCs/>
@@ -13082,7 +13271,7 @@
           <w:t xml:space="preserve"> </w:t>
         </w:r>
       </w:ins>
-      <w:ins w:id="280" w:author="Miranda, Brian R -FS" w:date="2016-08-12T11:21:00Z">
+      <w:ins w:id="306" w:author="Miranda, Brian R -FS" w:date="2016-08-12T11:21:00Z">
         <w:r>
           <w:rPr>
             <w:iCs/>
@@ -13144,7 +13333,7 @@
         </w:rPr>
         <w:t xml:space="preserve">represents the functional form for the dispersal kernel (see Section 2.4.1) and can be equal to </w:t>
       </w:r>
-      <w:ins w:id="281" w:author="Miranda, Brian R -FS" w:date="2016-08-12T11:22:00Z">
+      <w:ins w:id="307" w:author="Miranda, Brian R -FS" w:date="2016-08-12T11:22:00Z">
         <w:r>
           <w:rPr>
             <w:iCs/>
@@ -13158,7 +13347,7 @@
         </w:rPr>
         <w:t>PowerLaw</w:t>
       </w:r>
-      <w:ins w:id="282" w:author="Miranda, Brian R -FS" w:date="2016-08-12T11:22:00Z">
+      <w:ins w:id="308" w:author="Miranda, Brian R -FS" w:date="2016-08-12T11:22:00Z">
         <w:r>
           <w:rPr>
             <w:iCs/>
@@ -13172,7 +13361,7 @@
         </w:rPr>
         <w:t xml:space="preserve"> or </w:t>
       </w:r>
-      <w:ins w:id="283" w:author="Miranda, Brian R -FS" w:date="2016-08-12T11:22:00Z">
+      <w:ins w:id="309" w:author="Miranda, Brian R -FS" w:date="2016-08-12T11:22:00Z">
         <w:r>
           <w:rPr>
             <w:iCs/>
@@ -13186,7 +13375,7 @@
         </w:rPr>
         <w:t>NegExp</w:t>
       </w:r>
-      <w:ins w:id="284" w:author="Miranda, Brian R -FS" w:date="2016-08-12T11:22:00Z">
+      <w:ins w:id="310" w:author="Miranda, Brian R -FS" w:date="2016-08-12T11:22:00Z">
         <w:r>
           <w:rPr>
             <w:iCs/>
@@ -13226,11 +13415,7 @@
         <w:t xml:space="preserve">represents the </w:t>
       </w:r>
       <w:r>
-        <w:t xml:space="preserve">maximum radial distance used to define the size of a 2D spatial neighborhood dispersal window. Any site falling </w:t>
-      </w:r>
-      <w:r>
-        <w:lastRenderedPageBreak/>
-        <w:t>inside the neighborhood can be a potential source of infection for a given site.</w:t>
+        <w:t>maximum radial distance used to define the size of a 2D spatial neighborhood dispersal window. Any site falling inside the neighborhood can be a potential source of infection for a given site.</w:t>
       </w:r>
     </w:p>
     <w:p>
@@ -13277,14 +13462,15 @@
       <w:pPr>
         <w:pStyle w:val="textbody"/>
         <w:rPr>
-          <w:moveFrom w:id="285" w:author="Miranda, Brian R -FS" w:date="2016-08-12T11:23:00Z"/>
-        </w:rPr>
-      </w:pPr>
-      <w:bookmarkStart w:id="286" w:name="OLE_LINK1"/>
-      <w:bookmarkStart w:id="287" w:name="OLE_LINK2"/>
-      <w:moveFromRangeStart w:id="288" w:author="Miranda, Brian R -FS" w:date="2016-08-12T11:23:00Z" w:name="move458764325"/>
-      <w:moveFrom w:id="289" w:author="Miranda, Brian R -FS" w:date="2016-08-12T11:23:00Z">
-        <w:r>
+          <w:moveFrom w:id="311" w:author="Miranda, Brian R -FS" w:date="2016-08-12T11:23:00Z"/>
+        </w:rPr>
+      </w:pPr>
+      <w:bookmarkStart w:id="312" w:name="OLE_LINK1"/>
+      <w:bookmarkStart w:id="313" w:name="OLE_LINK2"/>
+      <w:moveFromRangeStart w:id="314" w:author="Miranda, Brian R -FS" w:date="2016-08-12T11:23:00Z" w:name="move458764325"/>
+      <w:moveFrom w:id="315" w:author="Miranda, Brian R -FS" w:date="2016-08-12T11:23:00Z">
+        <w:r>
+          <w:lastRenderedPageBreak/>
           <w:t>Example</w:t>
         </w:r>
         <w:r>
@@ -13301,13 +13487,13 @@
         <w:spacing w:after="0"/>
         <w:ind w:left="1440"/>
         <w:rPr>
-          <w:moveFrom w:id="290" w:author="Miranda, Brian R -FS" w:date="2016-08-12T11:23:00Z"/>
+          <w:moveFrom w:id="316" w:author="Miranda, Brian R -FS" w:date="2016-08-12T11:23:00Z"/>
           <w:rFonts w:ascii="Courier New" w:hAnsi="Courier New" w:cs="Courier New"/>
           <w:sz w:val="20"/>
           <w:szCs w:val="20"/>
         </w:rPr>
       </w:pPr>
-      <w:moveFrom w:id="291" w:author="Miranda, Brian R -FS" w:date="2016-08-12T11:23:00Z">
+      <w:moveFrom w:id="317" w:author="Miranda, Brian R -FS" w:date="2016-08-12T11:23:00Z">
         <w:r>
           <w:rPr>
             <w:rFonts w:ascii="Courier New" w:hAnsi="Courier New" w:cs="Courier New"/>
@@ -13324,13 +13510,13 @@
         <w:spacing w:after="0"/>
         <w:ind w:left="1440"/>
         <w:rPr>
-          <w:moveFrom w:id="292" w:author="Miranda, Brian R -FS" w:date="2016-08-12T11:23:00Z"/>
+          <w:moveFrom w:id="318" w:author="Miranda, Brian R -FS" w:date="2016-08-12T11:23:00Z"/>
           <w:rFonts w:ascii="Courier New" w:hAnsi="Courier New" w:cs="Courier New"/>
           <w:sz w:val="20"/>
           <w:szCs w:val="20"/>
         </w:rPr>
       </w:pPr>
-      <w:moveFrom w:id="293" w:author="Miranda, Brian R -FS" w:date="2016-08-12T11:23:00Z">
+      <w:moveFrom w:id="319" w:author="Miranda, Brian R -FS" w:date="2016-08-12T11:23:00Z">
         <w:r>
           <w:rPr>
             <w:rFonts w:ascii="Courier New" w:hAnsi="Courier New" w:cs="Courier New"/>
@@ -13373,13 +13559,13 @@
         <w:spacing w:after="0"/>
         <w:ind w:left="1440"/>
         <w:rPr>
-          <w:moveFrom w:id="294" w:author="Miranda, Brian R -FS" w:date="2016-08-12T11:23:00Z"/>
+          <w:moveFrom w:id="320" w:author="Miranda, Brian R -FS" w:date="2016-08-12T11:23:00Z"/>
           <w:rFonts w:ascii="Courier New" w:hAnsi="Courier New" w:cs="Courier New"/>
           <w:sz w:val="20"/>
           <w:szCs w:val="20"/>
         </w:rPr>
       </w:pPr>
-      <w:moveFrom w:id="295" w:author="Miranda, Brian R -FS" w:date="2016-08-12T11:23:00Z">
+      <w:moveFrom w:id="321" w:author="Miranda, Brian R -FS" w:date="2016-08-12T11:23:00Z">
         <w:r>
           <w:rPr>
             <w:rFonts w:ascii="Courier New" w:hAnsi="Courier New" w:cs="Courier New"/>
@@ -13422,13 +13608,13 @@
         <w:spacing w:after="0"/>
         <w:ind w:left="1440"/>
         <w:rPr>
-          <w:moveFrom w:id="296" w:author="Miranda, Brian R -FS" w:date="2016-08-12T11:23:00Z"/>
+          <w:moveFrom w:id="322" w:author="Miranda, Brian R -FS" w:date="2016-08-12T11:23:00Z"/>
           <w:rFonts w:ascii="Courier New" w:hAnsi="Courier New" w:cs="Courier New"/>
           <w:sz w:val="20"/>
           <w:szCs w:val="20"/>
         </w:rPr>
       </w:pPr>
-      <w:moveFrom w:id="297" w:author="Miranda, Brian R -FS" w:date="2016-08-12T11:23:00Z">
+      <w:moveFrom w:id="323" w:author="Miranda, Brian R -FS" w:date="2016-08-12T11:23:00Z">
         <w:r>
           <w:rPr>
             <w:rFonts w:ascii="Courier New" w:hAnsi="Courier New" w:cs="Courier New"/>
@@ -13445,13 +13631,13 @@
         <w:spacing w:after="0"/>
         <w:ind w:left="1440"/>
         <w:rPr>
-          <w:moveFrom w:id="298" w:author="Miranda, Brian R -FS" w:date="2016-08-12T11:23:00Z"/>
+          <w:moveFrom w:id="324" w:author="Miranda, Brian R -FS" w:date="2016-08-12T11:23:00Z"/>
           <w:rFonts w:ascii="Courier New" w:hAnsi="Courier New" w:cs="Courier New"/>
           <w:sz w:val="20"/>
           <w:szCs w:val="20"/>
         </w:rPr>
       </w:pPr>
-      <w:moveFrom w:id="299" w:author="Miranda, Brian R -FS" w:date="2016-08-12T11:23:00Z">
+      <w:moveFrom w:id="325" w:author="Miranda, Brian R -FS" w:date="2016-08-12T11:23:00Z">
         <w:r>
           <w:rPr>
             <w:rFonts w:ascii="Courier New" w:hAnsi="Courier New" w:cs="Courier New"/>
@@ -13485,13 +13671,13 @@
         <w:spacing w:after="0"/>
         <w:ind w:left="1440"/>
         <w:rPr>
-          <w:moveFrom w:id="300" w:author="Miranda, Brian R -FS" w:date="2016-08-12T11:23:00Z"/>
+          <w:moveFrom w:id="326" w:author="Miranda, Brian R -FS" w:date="2016-08-12T11:23:00Z"/>
           <w:rFonts w:ascii="Courier New" w:hAnsi="Courier New" w:cs="Courier New"/>
           <w:sz w:val="20"/>
           <w:szCs w:val="20"/>
         </w:rPr>
       </w:pPr>
-      <w:moveFrom w:id="301" w:author="Miranda, Brian R -FS" w:date="2016-08-12T11:23:00Z">
+      <w:moveFrom w:id="327" w:author="Miranda, Brian R -FS" w:date="2016-08-12T11:23:00Z">
         <w:r>
           <w:rPr>
             <w:rFonts w:ascii="Courier New" w:hAnsi="Courier New" w:cs="Courier New"/>
@@ -13533,13 +13719,13 @@
         <w:spacing w:after="0"/>
         <w:ind w:left="1440"/>
         <w:rPr>
-          <w:moveFrom w:id="302" w:author="Miranda, Brian R -FS" w:date="2016-08-12T11:23:00Z"/>
+          <w:moveFrom w:id="328" w:author="Miranda, Brian R -FS" w:date="2016-08-12T11:23:00Z"/>
           <w:rFonts w:ascii="Courier New" w:hAnsi="Courier New" w:cs="Courier New"/>
           <w:sz w:val="20"/>
           <w:szCs w:val="20"/>
         </w:rPr>
       </w:pPr>
-      <w:moveFrom w:id="303" w:author="Miranda, Brian R -FS" w:date="2016-08-12T11:23:00Z">
+      <w:moveFrom w:id="329" w:author="Miranda, Brian R -FS" w:date="2016-08-12T11:23:00Z">
         <w:r>
           <w:rPr>
             <w:rFonts w:ascii="Courier New" w:hAnsi="Courier New" w:cs="Courier New"/>
@@ -13579,13 +13765,13 @@
         <w:pStyle w:val="textbody"/>
         <w:ind w:left="1440"/>
         <w:rPr>
-          <w:moveFrom w:id="304" w:author="Miranda, Brian R -FS" w:date="2016-08-12T11:23:00Z"/>
+          <w:moveFrom w:id="330" w:author="Miranda, Brian R -FS" w:date="2016-08-12T11:23:00Z"/>
           <w:rFonts w:ascii="Courier New" w:hAnsi="Courier New" w:cs="Courier New"/>
           <w:sz w:val="20"/>
           <w:szCs w:val="20"/>
         </w:rPr>
       </w:pPr>
-      <w:moveFrom w:id="305" w:author="Miranda, Brian R -FS" w:date="2016-08-12T11:23:00Z">
+      <w:moveFrom w:id="331" w:author="Miranda, Brian R -FS" w:date="2016-08-12T11:23:00Z">
         <w:r>
           <w:rPr>
             <w:rFonts w:ascii="Courier New" w:hAnsi="Courier New" w:cs="Courier New"/>
@@ -13637,17 +13823,17 @@
         </w:numPr>
         <w:ind w:left="864" w:hanging="864"/>
       </w:pPr>
-      <w:bookmarkStart w:id="306" w:name="_Toc479842721"/>
-      <w:bookmarkEnd w:id="286"/>
-      <w:bookmarkEnd w:id="287"/>
-      <w:moveFromRangeEnd w:id="288"/>
+      <w:bookmarkStart w:id="332" w:name="_Toc479842721"/>
+      <w:bookmarkEnd w:id="312"/>
+      <w:bookmarkEnd w:id="313"/>
+      <w:moveFromRangeEnd w:id="314"/>
       <w:r>
         <w:t>Ecoregion Modifiers</w:t>
       </w:r>
       <w:r>
         <w:t xml:space="preserve"> (Optional)</w:t>
       </w:r>
-      <w:bookmarkEnd w:id="306"/>
+      <w:bookmarkEnd w:id="332"/>
     </w:p>
     <w:p>
       <w:pPr>
@@ -13656,7 +13842,7 @@
       <w:r>
         <w:t>Next, a</w:t>
       </w:r>
-      <w:ins w:id="307" w:author="Miranda, Brian R -FS" w:date="2016-08-12T11:23:00Z">
+      <w:ins w:id="333" w:author="Miranda, Brian R -FS" w:date="2016-08-12T11:23:00Z">
         <w:r>
           <w:t>n optional</w:t>
         </w:r>
@@ -13680,7 +13866,7 @@
         </w:rPr>
         <w:t>The default value is 0.0</w:t>
       </w:r>
-      <w:ins w:id="308" w:author="Miranda, Brian R -FS" w:date="2016-08-12T11:24:00Z">
+      <w:ins w:id="334" w:author="Miranda, Brian R -FS" w:date="2016-08-12T11:24:00Z">
         <w:r>
           <w:rPr>
             <w:b/>
@@ -13776,7 +13962,7 @@
       <w:pPr>
         <w:pStyle w:val="textinputfile"/>
         <w:rPr>
-          <w:ins w:id="309" w:author="Miranda, Brian R -FS" w:date="2016-08-12T11:24:00Z"/>
+          <w:ins w:id="335" w:author="Miranda, Brian R -FS" w:date="2016-08-12T11:24:00Z"/>
         </w:rPr>
       </w:pPr>
       <w:r>
@@ -13799,7 +13985,7 @@
       <w:pPr>
         <w:pStyle w:val="textinputfile"/>
         <w:rPr>
-          <w:ins w:id="310" w:author="Miranda, Brian R -FS" w:date="2016-08-12T11:24:00Z"/>
+          <w:ins w:id="336" w:author="Miranda, Brian R -FS" w:date="2016-08-12T11:24:00Z"/>
         </w:rPr>
       </w:pPr>
     </w:p>
@@ -13811,31 +13997,31 @@
           <w:rFonts w:ascii="Times New Roman" w:hAnsi="Times New Roman" w:cs="Times New Roman"/>
           <w:sz w:val="24"/>
           <w:szCs w:val="24"/>
-          <w:rPrChange w:id="311" w:author="Miranda, Brian R -FS" w:date="2016-08-12T11:25:00Z">
+          <w:rPrChange w:id="337" w:author="Miranda, Brian R -FS" w:date="2016-08-12T11:25:00Z">
             <w:rPr/>
           </w:rPrChange>
         </w:rPr>
       </w:pPr>
-      <w:ins w:id="312" w:author="Miranda, Brian R -FS" w:date="2016-08-12T11:24:00Z">
+      <w:ins w:id="338" w:author="Miranda, Brian R -FS" w:date="2016-08-12T11:24:00Z">
         <w:r>
           <w:rPr>
             <w:rFonts w:ascii="Times New Roman" w:hAnsi="Times New Roman" w:cs="Times New Roman"/>
             <w:sz w:val="24"/>
             <w:szCs w:val="24"/>
-            <w:rPrChange w:id="313" w:author="Miranda, Brian R -FS" w:date="2016-08-12T11:25:00Z">
+            <w:rPrChange w:id="339" w:author="Miranda, Brian R -FS" w:date="2016-08-12T11:25:00Z">
               <w:rPr/>
             </w:rPrChange>
           </w:rPr>
           <w:t xml:space="preserve">The ecoregion names must match those listed in the ecoregion text file </w:t>
         </w:r>
       </w:ins>
-      <w:ins w:id="314" w:author="Miranda, Brian R -FS" w:date="2016-08-12T11:25:00Z">
+      <w:ins w:id="340" w:author="Miranda, Brian R -FS" w:date="2016-08-12T11:25:00Z">
         <w:r>
           <w:rPr>
             <w:rFonts w:ascii="Times New Roman" w:hAnsi="Times New Roman" w:cs="Times New Roman"/>
             <w:sz w:val="24"/>
             <w:szCs w:val="24"/>
-            <w:rPrChange w:id="315" w:author="Miranda, Brian R -FS" w:date="2016-08-12T11:25:00Z">
+            <w:rPrChange w:id="341" w:author="Miranda, Brian R -FS" w:date="2016-08-12T11:25:00Z">
               <w:rPr/>
             </w:rPrChange>
           </w:rPr>
@@ -13852,14 +14038,14 @@
         </w:numPr>
         <w:ind w:left="864" w:hanging="864"/>
       </w:pPr>
-      <w:bookmarkStart w:id="316" w:name="_Toc479842722"/>
+      <w:bookmarkStart w:id="342" w:name="_Toc479842722"/>
       <w:r>
         <w:t>Disturbance Modifiers</w:t>
       </w:r>
       <w:r>
         <w:t xml:space="preserve"> (Optional)</w:t>
       </w:r>
-      <w:bookmarkEnd w:id="316"/>
+      <w:bookmarkEnd w:id="342"/>
     </w:p>
     <w:p>
       <w:pPr>
@@ -13868,7 +14054,7 @@
       <w:r>
         <w:t>Next, a</w:t>
       </w:r>
-      <w:ins w:id="317" w:author="Miranda, Brian R -FS" w:date="2016-08-12T15:10:00Z">
+      <w:ins w:id="343" w:author="Miranda, Brian R -FS" w:date="2016-08-12T15:10:00Z">
         <w:r>
           <w:t>n optional</w:t>
         </w:r>
@@ -13879,7 +14065,7 @@
       <w:r>
         <w:t>urbance Modifiers is provided</w:t>
       </w:r>
-      <w:ins w:id="318" w:author="Miranda, Brian R -FS" w:date="2016-08-12T15:11:00Z">
+      <w:ins w:id="344" w:author="Miranda, Brian R -FS" w:date="2016-08-12T15:11:00Z">
         <w:r>
           <w:t xml:space="preserve"> following the keyword ‘DisturbanceModifers’</w:t>
         </w:r>
@@ -13893,7 +14079,7 @@
       <w:r>
         <w:t>ed not be listed in any order. The default is NO EFFECT</w:t>
       </w:r>
-      <w:ins w:id="319" w:author="Miranda, Brian R -FS" w:date="2016-08-12T15:12:00Z">
+      <w:ins w:id="345" w:author="Miranda, Brian R -FS" w:date="2016-08-12T15:12:00Z">
         <w:r>
           <w:t xml:space="preserve"> (modifier = 0)</w:t>
         </w:r>
@@ -13992,102 +14178,99 @@
         <w:t>DA or Biomass Insects</w:t>
       </w:r>
       <w:r>
-        <w:t xml:space="preserve"> can </w:t>
-      </w:r>
+        <w:t xml:space="preserve"> can be </w:t>
+      </w:r>
+      <w:r>
+        <w:t xml:space="preserve">applied by using “Wind”, “Fire”, </w:t>
+      </w:r>
+      <w:r>
+        <w:t>“Harvest”</w:t>
+      </w:r>
+      <w:r>
+        <w:t>, “BDA”</w:t>
+      </w:r>
+      <w:r>
+        <w:t>, “EDA”</w:t>
+      </w:r>
+      <w:r>
+        <w:t xml:space="preserve"> or “BiomassInsects”</w:t>
+      </w:r>
+      <w:r>
+        <w:t xml:space="preserve"> for the Disturbance Type. </w:t>
+      </w:r>
+      <w:r>
+        <w:t>Modifiers that apply to specif</w:t>
+      </w:r>
+      <w:r>
+        <w:t xml:space="preserve">ic severity levels for wind, </w:t>
+      </w:r>
+      <w:r>
+        <w:t>fire</w:t>
+      </w:r>
+      <w:r>
+        <w:t>, and BDA</w:t>
+      </w:r>
+      <w:r>
+        <w:t xml:space="preserve"> can be applied by adding “Severity</w:t>
+      </w:r>
+      <w:r>
+        <w:t xml:space="preserve">” and the numeric value (1-5). </w:t>
+      </w:r>
+      <w:r>
+        <w:t xml:space="preserve">For example, WindSeverity4 would designate modifiers to apply to all sites disturbed </w:t>
+      </w:r>
+      <w:r>
+        <w:t xml:space="preserve">by wind with severity class 4. </w:t>
+      </w:r>
+      <w:r>
+        <w:t>Specific harvest prescriptions can be targeted for modifiers by specifying the name of the prescr</w:t>
+      </w:r>
+      <w:r>
+        <w:t xml:space="preserve">iption under Disturbance Type. </w:t>
+      </w:r>
+      <w:r>
+        <w:t>The prescription names must exactly match names used in the harvest input files.</w:t>
+      </w:r>
+      <w:r>
+        <w:t xml:space="preserve"> </w:t>
+      </w:r>
+      <w:r>
+        <w:t xml:space="preserve">Specific </w:t>
+      </w:r>
+      <w:r>
+        <w:t>BDA agents, as well as other E</w:t>
+      </w:r>
+      <w:r>
+        <w:t xml:space="preserve">DA agents can be targeted for modifiers by specifying the agent name under Disturbance </w:t>
+      </w:r>
+      <w:r>
+        <w:t xml:space="preserve">Type. </w:t>
+      </w:r>
+      <w:r>
+        <w:t>Modifiers that apply to specific defoliation levels for biomass insects can be applied by adding “Defol” and th</w:t>
+      </w:r>
+      <w:r>
+        <w:t xml:space="preserve">e minimum percent defoliation. </w:t>
+      </w:r>
+      <w:r>
+        <w:t>For example, BiomassInsectsDefol50 would designat</w:t>
+      </w:r>
+      <w:r>
+        <w:t>e</w:t>
+      </w:r>
+      <w:r>
+        <w:t xml:space="preserve"> modifiers to apply to all sites with defoliation at or above 50%.</w:t>
+      </w:r>
+      <w:r>
+        <w:t xml:space="preserve">  </w:t>
+      </w:r>
+    </w:p>
+    <w:p>
+      <w:pPr>
+        <w:pStyle w:val="textbody"/>
+      </w:pPr>
       <w:r>
         <w:lastRenderedPageBreak/>
-        <w:t xml:space="preserve">be </w:t>
-      </w:r>
-      <w:r>
-        <w:t xml:space="preserve">applied by using “Wind”, “Fire”, </w:t>
-      </w:r>
-      <w:r>
-        <w:t>“Harvest”</w:t>
-      </w:r>
-      <w:r>
-        <w:t>, “BDA”</w:t>
-      </w:r>
-      <w:r>
-        <w:t>, “EDA”</w:t>
-      </w:r>
-      <w:r>
-        <w:t xml:space="preserve"> or “BiomassInsects”</w:t>
-      </w:r>
-      <w:r>
-        <w:t xml:space="preserve"> for the Disturbance Type. </w:t>
-      </w:r>
-      <w:r>
-        <w:t>Modifiers that apply to specif</w:t>
-      </w:r>
-      <w:r>
-        <w:t xml:space="preserve">ic severity levels for wind, </w:t>
-      </w:r>
-      <w:r>
-        <w:t>fire</w:t>
-      </w:r>
-      <w:r>
-        <w:t>, and BDA</w:t>
-      </w:r>
-      <w:r>
-        <w:t xml:space="preserve"> can be applied by adding “Severity</w:t>
-      </w:r>
-      <w:r>
-        <w:t xml:space="preserve">” and the numeric value (1-5). </w:t>
-      </w:r>
-      <w:r>
-        <w:t xml:space="preserve">For example, WindSeverity4 would designate modifiers to apply to all sites disturbed </w:t>
-      </w:r>
-      <w:r>
-        <w:t xml:space="preserve">by wind with severity class 4. </w:t>
-      </w:r>
-      <w:r>
-        <w:t>Specific harvest prescriptions can be targeted for modifiers by specifying the name of the prescr</w:t>
-      </w:r>
-      <w:r>
-        <w:t xml:space="preserve">iption under Disturbance Type. </w:t>
-      </w:r>
-      <w:r>
-        <w:t>The prescription names must exactly match names used in the harvest input files.</w:t>
-      </w:r>
-      <w:r>
-        <w:t xml:space="preserve"> </w:t>
-      </w:r>
-      <w:r>
-        <w:t xml:space="preserve">Specific </w:t>
-      </w:r>
-      <w:r>
-        <w:t>BDA agents, as well as other E</w:t>
-      </w:r>
-      <w:r>
-        <w:t xml:space="preserve">DA agents can be targeted for modifiers by specifying the agent name under Disturbance </w:t>
-      </w:r>
-      <w:r>
-        <w:t xml:space="preserve">Type. </w:t>
-      </w:r>
-      <w:r>
-        <w:t>Modifiers that apply to specific defoliation levels for biomass insects can be applied by adding “Defol” and th</w:t>
-      </w:r>
-      <w:r>
-        <w:t xml:space="preserve">e minimum percent defoliation. </w:t>
-      </w:r>
-      <w:r>
-        <w:t>For example, BiomassInsectsDefol50 would designat</w:t>
-      </w:r>
-      <w:r>
-        <w:t>e</w:t>
-      </w:r>
-      <w:r>
-        <w:t xml:space="preserve"> modifiers to apply to all sites with defoliation at or above 50%.</w:t>
-      </w:r>
-      <w:r>
-        <w:t xml:space="preserve">  </w:t>
-      </w:r>
-    </w:p>
-    <w:p>
-      <w:pPr>
-        <w:pStyle w:val="textbody"/>
-      </w:pPr>
-      <w:r>
         <w:t>Example:</w:t>
       </w:r>
     </w:p>
@@ -14208,11 +14391,11 @@
         </w:numPr>
         <w:ind w:left="864" w:hanging="864"/>
       </w:pPr>
-      <w:bookmarkStart w:id="320" w:name="_Toc479842723"/>
+      <w:bookmarkStart w:id="346" w:name="_Toc479842723"/>
       <w:r>
         <w:t>Species parameters</w:t>
       </w:r>
-      <w:bookmarkEnd w:id="320"/>
+      <w:bookmarkEnd w:id="346"/>
     </w:p>
     <w:p>
       <w:pPr>
@@ -14221,12 +14404,12 @@
       <w:r>
         <w:t>Next,</w:t>
       </w:r>
-      <w:ins w:id="321" w:author="Miranda, Brian R -FS" w:date="2016-08-12T15:13:00Z">
+      <w:ins w:id="347" w:author="Miranda, Brian R -FS" w:date="2016-08-12T15:13:00Z">
         <w:r>
           <w:t xml:space="preserve"> following the keyword ‘EDASpeciesParameters</w:t>
         </w:r>
       </w:ins>
-      <w:ins w:id="322" w:author="Miranda, Brian R -FS" w:date="2016-08-12T15:14:00Z">
+      <w:ins w:id="348" w:author="Miranda, Brian R -FS" w:date="2016-08-12T15:14:00Z">
         <w:r>
           <w:t>’,</w:t>
         </w:r>
@@ -14258,7 +14441,7 @@
       <w:r>
         <w:t xml:space="preserve">f a species is listed, all </w:t>
       </w:r>
-      <w:del w:id="323" w:author="Miranda, Brian R -FS" w:date="2016-08-12T15:17:00Z">
+      <w:del w:id="349" w:author="Miranda, Brian R -FS" w:date="2016-08-12T15:17:00Z">
         <w:r>
           <w:delText>13</w:delText>
         </w:r>
@@ -14266,7 +14449,7 @@
           <w:delText xml:space="preserve"> </w:delText>
         </w:r>
       </w:del>
-      <w:ins w:id="324" w:author="Miranda, Brian R -FS" w:date="2016-08-12T15:17:00Z">
+      <w:ins w:id="350" w:author="Miranda, Brian R -FS" w:date="2016-08-12T15:17:00Z">
         <w:r>
           <w:t xml:space="preserve">15 </w:t>
         </w:r>
@@ -14274,7 +14457,7 @@
       <w:r>
         <w:t>parameters must be provided.</w:t>
       </w:r>
-      <w:ins w:id="325" w:author="Miranda, Brian R -FS" w:date="2016-08-12T15:15:00Z">
+      <w:ins w:id="351" w:author="Miranda, Brian R -FS" w:date="2016-08-12T15:15:00Z">
         <w:r>
           <w:t xml:space="preserve">  Species names in the first column must match names provided in the species input file referenced by the main scenario file.</w:t>
         </w:r>
@@ -14443,111 +14626,114 @@
         <w:t xml:space="preserve"> if a site is </w:t>
       </w:r>
       <w:r>
+        <w:t xml:space="preserve">diseased. </w:t>
+      </w:r>
+      <w:r>
+        <w:t>A value greater than the tree species longevity (e.g., 999) indicates that the species neve</w:t>
+      </w:r>
+      <w:r>
+        <w:t xml:space="preserve">r reaches the indicated class. </w:t>
+      </w:r>
+      <w:r>
+        <w:t>Cohorts younger than th</w:t>
+      </w:r>
+      <w:r>
+        <w:t>e minimum age for the Low vulnerability</w:t>
+      </w:r>
+      <w:r>
+        <w:t xml:space="preserve"> class are </w:t>
+      </w:r>
+      <w:r>
+        <w:t xml:space="preserve">immune to </w:t>
+      </w:r>
+      <w:r>
+        <w:t xml:space="preserve">mortality by disease. </w:t>
+      </w:r>
+      <w:r>
+        <w:t>This feature can be used to allow young cohorts representing advanced regeneration to survive the disturbance.</w:t>
+      </w:r>
+    </w:p>
+    <w:p>
+      <w:pPr>
+        <w:pStyle w:val="textbody"/>
+      </w:pPr>
+      <w:r>
+        <w:rPr>
+          <w:i/>
+        </w:rPr>
+        <w:t>Mort</w:t>
+      </w:r>
+      <w:r>
+        <w:rPr>
+          <w:i/>
+        </w:rPr>
+        <w:t>Prob</w:t>
+      </w:r>
+      <w:r>
+        <w:t xml:space="preserve"> values for each </w:t>
+      </w:r>
+      <w:r>
+        <w:t xml:space="preserve">Vulnerability </w:t>
+      </w:r>
+      <w:r>
+        <w:t>Class define the probability of mortality</w:t>
+      </w:r>
+      <w:r>
+        <w:t xml:space="preserve"> for cohorts in that class</w:t>
+      </w:r>
+      <w:r>
+        <w:t xml:space="preserve"> when disturbance occurs</w:t>
+      </w:r>
+      <w:r>
+        <w:t>.</w:t>
+      </w:r>
+      <w:r>
+        <w:t xml:space="preserve"> </w:t>
+      </w:r>
+      <w:r>
+        <w:t>This makes the killing of coh</w:t>
+      </w:r>
+      <w:r>
+        <w:t xml:space="preserve">orts probabilistic once a site becomes diseased based on the vulnerability </w:t>
+      </w:r>
+      <w:r>
+        <w:t>class of each cohort.</w:t>
+      </w:r>
+      <w:r>
+        <w:t xml:space="preserve"> </w:t>
+      </w:r>
+      <w:r>
+        <w:t>The Mort</w:t>
+      </w:r>
+      <w:r>
+        <w:t>Prob values must range between 0 and 1.</w:t>
+      </w:r>
+    </w:p>
+    <w:p>
+      <w:pPr>
+        <w:pStyle w:val="textbody"/>
+      </w:pPr>
+      <w:r>
+        <w:rPr>
+          <w:i/>
+        </w:rPr>
+        <w:t>CFS Conifer</w:t>
+      </w:r>
+      <w:r>
+        <w:t xml:space="preserve"> s</w:t>
+      </w:r>
+      <w:r>
+        <w:t xml:space="preserve">pecifies whether a species contributes to a specialty dead fuel class for use with fuel extensions that account </w:t>
+      </w:r>
+      <w:r>
+        <w:t xml:space="preserve">for disturbance-related fuels. </w:t>
+      </w:r>
+      <w:r>
+        <w:t xml:space="preserve">This feature is used to track the number of dead cohorts of these </w:t>
+      </w:r>
+      <w:r>
         <w:lastRenderedPageBreak/>
-        <w:t xml:space="preserve">diseased. </w:t>
-      </w:r>
-      <w:r>
-        <w:t>A value greater than the tree species longevity (e.g., 999) indicates that the species neve</w:t>
-      </w:r>
-      <w:r>
-        <w:t xml:space="preserve">r reaches the indicated class. </w:t>
-      </w:r>
-      <w:r>
-        <w:t>Cohorts younger than th</w:t>
-      </w:r>
-      <w:r>
-        <w:t>e minimum age for the Low vulnerability</w:t>
-      </w:r>
-      <w:r>
-        <w:t xml:space="preserve"> class are </w:t>
-      </w:r>
-      <w:r>
-        <w:t xml:space="preserve">immune to </w:t>
-      </w:r>
-      <w:r>
-        <w:t xml:space="preserve">mortality by disease. </w:t>
-      </w:r>
-      <w:r>
-        <w:t>This feature can be used to allow young cohorts representing advanced regeneration to survive the disturbance.</w:t>
-      </w:r>
-    </w:p>
-    <w:p>
-      <w:pPr>
-        <w:pStyle w:val="textbody"/>
-      </w:pPr>
-      <w:r>
-        <w:rPr>
-          <w:i/>
-        </w:rPr>
-        <w:t>Mort</w:t>
-      </w:r>
-      <w:r>
-        <w:rPr>
-          <w:i/>
-        </w:rPr>
-        <w:t>Prob</w:t>
-      </w:r>
-      <w:r>
-        <w:t xml:space="preserve"> values for each </w:t>
-      </w:r>
-      <w:r>
-        <w:t xml:space="preserve">Vulnerability </w:t>
-      </w:r>
-      <w:r>
-        <w:t>Class define the probability of mortality</w:t>
-      </w:r>
-      <w:r>
-        <w:t xml:space="preserve"> for cohorts in that class</w:t>
-      </w:r>
-      <w:r>
-        <w:t xml:space="preserve"> when disturbance occurs</w:t>
-      </w:r>
-      <w:r>
-        <w:t>.</w:t>
-      </w:r>
-      <w:r>
-        <w:t xml:space="preserve"> </w:t>
-      </w:r>
-      <w:r>
-        <w:t>This makes the killing of coh</w:t>
-      </w:r>
-      <w:r>
-        <w:t xml:space="preserve">orts probabilistic once a site becomes diseased based on the vulnerability </w:t>
-      </w:r>
-      <w:r>
-        <w:t>class of each cohort.</w:t>
-      </w:r>
-      <w:r>
-        <w:t xml:space="preserve"> </w:t>
-      </w:r>
-      <w:r>
-        <w:t>The Mort</w:t>
-      </w:r>
-      <w:r>
-        <w:t>Prob values must range between 0 and 1.</w:t>
-      </w:r>
-    </w:p>
-    <w:p>
-      <w:pPr>
-        <w:pStyle w:val="textbody"/>
-      </w:pPr>
-      <w:r>
-        <w:rPr>
-          <w:i/>
-        </w:rPr>
-        <w:t>CFS Conifer</w:t>
-      </w:r>
-      <w:r>
-        <w:t xml:space="preserve"> s</w:t>
-      </w:r>
-      <w:r>
-        <w:t xml:space="preserve">pecifies whether a species contributes to a specialty dead fuel class for use with fuel extensions that account </w:t>
-      </w:r>
-      <w:r>
-        <w:t xml:space="preserve">for disturbance-related fuels. </w:t>
-      </w:r>
-      <w:r>
-        <w:t>This feature is used to track the number of dead cohorts of these species for each site, which ca</w:t>
+        <w:t>species for each site, which ca</w:t>
       </w:r>
       <w:r>
         <w:t xml:space="preserve">n be used by other extensions. </w:t>
@@ -14558,7 +14744,7 @@
         </w:rPr>
         <w:t xml:space="preserve">For example, the Dynamic Fire and Fuel System (DFFS) extension uses the presence of dead conifers to specify certain </w:t>
       </w:r>
-      <w:del w:id="326" w:author="Miranda, Brian R -FS" w:date="2016-08-12T15:19:00Z">
+      <w:del w:id="352" w:author="Miranda, Brian R -FS" w:date="2016-08-12T15:19:00Z">
         <w:r>
           <w:rPr>
             <w:highlight w:val="yellow"/>
@@ -14578,7 +14764,7 @@
         </w:rPr>
         <w:t>fuel types</w:t>
       </w:r>
-      <w:ins w:id="327" w:author="Miranda, Brian R -FS" w:date="2016-08-12T15:19:00Z">
+      <w:ins w:id="353" w:author="Miranda, Brian R -FS" w:date="2016-08-12T15:19:00Z">
         <w:r>
           <w:t xml:space="preserve"> (note this particular fuel is designed for dead spruce and fir from spruce budworm, but may be applicable to certain EDA’s as well)</w:t>
         </w:r>
@@ -15231,11 +15417,11 @@
         </w:numPr>
         <w:ind w:left="864" w:hanging="864"/>
       </w:pPr>
-      <w:bookmarkStart w:id="328" w:name="_Toc479842724"/>
+      <w:bookmarkStart w:id="354" w:name="_Toc479842724"/>
       <w:r>
         <w:t>Ignored species (Optional)</w:t>
       </w:r>
-      <w:bookmarkEnd w:id="328"/>
+      <w:bookmarkEnd w:id="354"/>
     </w:p>
     <w:p>
       <w:pPr>
@@ -15329,7 +15515,6 @@
         <w:rPr>
           <w:i/>
         </w:rPr>
-        <w:lastRenderedPageBreak/>
         <w:t>IgnoredSpecies</w:t>
       </w:r>
       <w:r>
@@ -15463,12 +15648,12 @@
           <w:numId w:val="45"/>
         </w:numPr>
       </w:pPr>
-      <w:bookmarkStart w:id="329" w:name="_Toc479842725"/>
+      <w:bookmarkStart w:id="355" w:name="_Toc479842725"/>
       <w:r>
         <w:lastRenderedPageBreak/>
         <w:t>Output Files</w:t>
       </w:r>
-      <w:bookmarkEnd w:id="329"/>
+      <w:bookmarkEnd w:id="355"/>
     </w:p>
     <w:p>
       <w:pPr>
@@ -15478,7 +15663,7 @@
           <w:numId w:val="45"/>
         </w:numPr>
       </w:pPr>
-      <w:bookmarkStart w:id="330" w:name="_Toc479842726"/>
+      <w:bookmarkStart w:id="356" w:name="_Toc479842726"/>
       <w:r>
         <w:t>E</w:t>
       </w:r>
@@ -15491,7 +15676,7 @@
       <w:r>
         <w:t>Map</w:t>
       </w:r>
-      <w:bookmarkEnd w:id="330"/>
+      <w:bookmarkEnd w:id="356"/>
     </w:p>
     <w:p>
       <w:pPr>
@@ -15521,14 +15706,14 @@
           <w:numId w:val="45"/>
         </w:numPr>
       </w:pPr>
-      <w:bookmarkStart w:id="331" w:name="_Toc479842727"/>
+      <w:bookmarkStart w:id="357" w:name="_Toc479842727"/>
       <w:r>
         <w:t xml:space="preserve">EDA Mortality </w:t>
       </w:r>
       <w:r>
         <w:t>Map (Optional)</w:t>
       </w:r>
-      <w:bookmarkEnd w:id="331"/>
+      <w:bookmarkEnd w:id="357"/>
     </w:p>
     <w:p>
       <w:pPr>
@@ -15540,7 +15725,7 @@
       <w:r>
         <w:t xml:space="preserve"> cohort mortality caused by EDA is labeled with values ranging from 0 to the number of cohorts killed in each site. Only cohorts </w:t>
       </w:r>
-      <w:ins w:id="332" w:author="Miranda, Brian R -FS" w:date="2016-08-12T15:22:00Z">
+      <w:ins w:id="358" w:author="Miranda, Brian R -FS" w:date="2016-08-12T15:22:00Z">
         <w:r>
           <w:t xml:space="preserve">of species </w:t>
         </w:r>
@@ -15572,14 +15757,14 @@
           <w:numId w:val="45"/>
         </w:numPr>
       </w:pPr>
-      <w:bookmarkStart w:id="333" w:name="_Toc479842728"/>
+      <w:bookmarkStart w:id="359" w:name="_Toc479842728"/>
       <w:r>
         <w:t>E</w:t>
       </w:r>
       <w:r>
         <w:t>DA Log file</w:t>
       </w:r>
-      <w:bookmarkEnd w:id="333"/>
+      <w:bookmarkEnd w:id="359"/>
     </w:p>
     <w:p>
       <w:pPr>
@@ -15612,7 +15797,7 @@
 </file>
 
 <file path=word/endnotes.xml><?xml version="1.0" encoding="utf-8"?>
-<w:endnotes xmlns:wpc="http://schemas.microsoft.com/office/word/2010/wordprocessingCanvas" xmlns:mc="http://schemas.openxmlformats.org/markup-compatibility/2006" xmlns:o="urn:schemas-microsoft-com:office:office" xmlns:r="http://schemas.openxmlformats.org/officeDocument/2006/relationships" xmlns:m="http://schemas.openxmlformats.org/officeDocument/2006/math" xmlns:v="urn:schemas-microsoft-com:vml" xmlns:wp14="http://schemas.microsoft.com/office/word/2010/wordprocessingDrawing" xmlns:wp="http://schemas.openxmlformats.org/drawingml/2006/wordprocessingDrawing" xmlns:w10="urn:schemas-microsoft-com:office:word" xmlns:w="http://schemas.openxmlformats.org/wordprocessingml/2006/main" xmlns:w14="http://schemas.microsoft.com/office/word/2010/wordml" xmlns:w15="http://schemas.microsoft.com/office/word/2012/wordml" xmlns:wpg="http://schemas.microsoft.com/office/word/2010/wordprocessingGroup" xmlns:wpi="http://schemas.microsoft.com/office/word/2010/wordprocessingInk" xmlns:wne="http://schemas.microsoft.com/office/word/2006/wordml" xmlns:wps="http://schemas.microsoft.com/office/word/2010/wordprocessingShape" mc:Ignorable="w14 w15 wp14">
+<w:endnotes xmlns:wpc="http://schemas.microsoft.com/office/word/2010/wordprocessingCanvas" xmlns:cx="http://schemas.microsoft.com/office/drawing/2014/chartex" xmlns:cx1="http://schemas.microsoft.com/office/drawing/2015/9/8/chartex" xmlns:cx2="http://schemas.microsoft.com/office/drawing/2015/10/21/chartex" xmlns:cx3="http://schemas.microsoft.com/office/drawing/2016/5/9/chartex" xmlns:cx4="http://schemas.microsoft.com/office/drawing/2016/5/10/chartex" xmlns:cx5="http://schemas.microsoft.com/office/drawing/2016/5/11/chartex" xmlns:cx6="http://schemas.microsoft.com/office/drawing/2016/5/12/chartex" xmlns:cx7="http://schemas.microsoft.com/office/drawing/2016/5/13/chartex" xmlns:cx8="http://schemas.microsoft.com/office/drawing/2016/5/14/chartex" xmlns:mc="http://schemas.openxmlformats.org/markup-compatibility/2006" xmlns:o="urn:schemas-microsoft-com:office:office" xmlns:r="http://schemas.openxmlformats.org/officeDocument/2006/relationships" xmlns:m="http://schemas.openxmlformats.org/officeDocument/2006/math" xmlns:v="urn:schemas-microsoft-com:vml" xmlns:wp14="http://schemas.microsoft.com/office/word/2010/wordprocessingDrawing" xmlns:wp="http://schemas.openxmlformats.org/drawingml/2006/wordprocessingDrawing" xmlns:w10="urn:schemas-microsoft-com:office:word" xmlns:w="http://schemas.openxmlformats.org/wordprocessingml/2006/main" xmlns:w14="http://schemas.microsoft.com/office/word/2010/wordml" xmlns:w15="http://schemas.microsoft.com/office/word/2012/wordml" xmlns:w16se="http://schemas.microsoft.com/office/word/2015/wordml/symex" xmlns:wpg="http://schemas.microsoft.com/office/word/2010/wordprocessingGroup" xmlns:wpi="http://schemas.microsoft.com/office/word/2010/wordprocessingInk" xmlns:wne="http://schemas.microsoft.com/office/word/2006/wordml" xmlns:wps="http://schemas.microsoft.com/office/word/2010/wordprocessingShape" mc:Ignorable="w14 w15 w16se wp14">
   <w:endnote w:type="separator" w:id="-1">
     <w:p>
       <w:r>
@@ -15631,7 +15816,7 @@
 </file>
 
 <file path=word/footer1.xml><?xml version="1.0" encoding="utf-8"?>
-<w:ftr xmlns:wpc="http://schemas.microsoft.com/office/word/2010/wordprocessingCanvas" xmlns:mc="http://schemas.openxmlformats.org/markup-compatibility/2006" xmlns:o="urn:schemas-microsoft-com:office:office" xmlns:r="http://schemas.openxmlformats.org/officeDocument/2006/relationships" xmlns:m="http://schemas.openxmlformats.org/officeDocument/2006/math" xmlns:v="urn:schemas-microsoft-com:vml" xmlns:wp14="http://schemas.microsoft.com/office/word/2010/wordprocessingDrawing" xmlns:wp="http://schemas.openxmlformats.org/drawingml/2006/wordprocessingDrawing" xmlns:w10="urn:schemas-microsoft-com:office:word" xmlns:w="http://schemas.openxmlformats.org/wordprocessingml/2006/main" xmlns:w14="http://schemas.microsoft.com/office/word/2010/wordml" xmlns:w15="http://schemas.microsoft.com/office/word/2012/wordml" xmlns:wpg="http://schemas.microsoft.com/office/word/2010/wordprocessingGroup" xmlns:wpi="http://schemas.microsoft.com/office/word/2010/wordprocessingInk" xmlns:wne="http://schemas.microsoft.com/office/word/2006/wordml" xmlns:wps="http://schemas.microsoft.com/office/word/2010/wordprocessingShape" mc:Ignorable="w14 w15 wp14">
+<w:ftr xmlns:wpc="http://schemas.microsoft.com/office/word/2010/wordprocessingCanvas" xmlns:cx="http://schemas.microsoft.com/office/drawing/2014/chartex" xmlns:cx1="http://schemas.microsoft.com/office/drawing/2015/9/8/chartex" xmlns:cx2="http://schemas.microsoft.com/office/drawing/2015/10/21/chartex" xmlns:cx3="http://schemas.microsoft.com/office/drawing/2016/5/9/chartex" xmlns:cx4="http://schemas.microsoft.com/office/drawing/2016/5/10/chartex" xmlns:cx5="http://schemas.microsoft.com/office/drawing/2016/5/11/chartex" xmlns:cx6="http://schemas.microsoft.com/office/drawing/2016/5/12/chartex" xmlns:cx7="http://schemas.microsoft.com/office/drawing/2016/5/13/chartex" xmlns:cx8="http://schemas.microsoft.com/office/drawing/2016/5/14/chartex" xmlns:mc="http://schemas.openxmlformats.org/markup-compatibility/2006" xmlns:o="urn:schemas-microsoft-com:office:office" xmlns:r="http://schemas.openxmlformats.org/officeDocument/2006/relationships" xmlns:m="http://schemas.openxmlformats.org/officeDocument/2006/math" xmlns:v="urn:schemas-microsoft-com:vml" xmlns:wp14="http://schemas.microsoft.com/office/word/2010/wordprocessingDrawing" xmlns:wp="http://schemas.openxmlformats.org/drawingml/2006/wordprocessingDrawing" xmlns:w10="urn:schemas-microsoft-com:office:word" xmlns:w="http://schemas.openxmlformats.org/wordprocessingml/2006/main" xmlns:w14="http://schemas.microsoft.com/office/word/2010/wordml" xmlns:w15="http://schemas.microsoft.com/office/word/2012/wordml" xmlns:w16se="http://schemas.microsoft.com/office/word/2015/wordml/symex" xmlns:wpg="http://schemas.microsoft.com/office/word/2010/wordprocessingGroup" xmlns:wpi="http://schemas.microsoft.com/office/word/2010/wordprocessingInk" xmlns:wne="http://schemas.microsoft.com/office/word/2006/wordml" xmlns:wps="http://schemas.microsoft.com/office/word/2010/wordprocessingShape" mc:Ignorable="w14 w15 w16se wp14">
   <w:p>
     <w:pPr>
       <w:pStyle w:val="Footer"/>
@@ -15642,7 +15827,7 @@
 </file>
 
 <file path=word/footer2.xml><?xml version="1.0" encoding="utf-8"?>
-<w:ftr xmlns:wpc="http://schemas.microsoft.com/office/word/2010/wordprocessingCanvas" xmlns:mc="http://schemas.openxmlformats.org/markup-compatibility/2006" xmlns:o="urn:schemas-microsoft-com:office:office" xmlns:r="http://schemas.openxmlformats.org/officeDocument/2006/relationships" xmlns:m="http://schemas.openxmlformats.org/officeDocument/2006/math" xmlns:v="urn:schemas-microsoft-com:vml" xmlns:wp14="http://schemas.microsoft.com/office/word/2010/wordprocessingDrawing" xmlns:wp="http://schemas.openxmlformats.org/drawingml/2006/wordprocessingDrawing" xmlns:w10="urn:schemas-microsoft-com:office:word" xmlns:w="http://schemas.openxmlformats.org/wordprocessingml/2006/main" xmlns:w14="http://schemas.microsoft.com/office/word/2010/wordml" xmlns:w15="http://schemas.microsoft.com/office/word/2012/wordml" xmlns:wpg="http://schemas.microsoft.com/office/word/2010/wordprocessingGroup" xmlns:wpi="http://schemas.microsoft.com/office/word/2010/wordprocessingInk" xmlns:wne="http://schemas.microsoft.com/office/word/2006/wordml" xmlns:wps="http://schemas.microsoft.com/office/word/2010/wordprocessingShape" mc:Ignorable="w14 w15 wp14">
+<w:ftr xmlns:wpc="http://schemas.microsoft.com/office/word/2010/wordprocessingCanvas" xmlns:cx="http://schemas.microsoft.com/office/drawing/2014/chartex" xmlns:cx1="http://schemas.microsoft.com/office/drawing/2015/9/8/chartex" xmlns:cx2="http://schemas.microsoft.com/office/drawing/2015/10/21/chartex" xmlns:cx3="http://schemas.microsoft.com/office/drawing/2016/5/9/chartex" xmlns:cx4="http://schemas.microsoft.com/office/drawing/2016/5/10/chartex" xmlns:cx5="http://schemas.microsoft.com/office/drawing/2016/5/11/chartex" xmlns:cx6="http://schemas.microsoft.com/office/drawing/2016/5/12/chartex" xmlns:cx7="http://schemas.microsoft.com/office/drawing/2016/5/13/chartex" xmlns:cx8="http://schemas.microsoft.com/office/drawing/2016/5/14/chartex" xmlns:mc="http://schemas.openxmlformats.org/markup-compatibility/2006" xmlns:o="urn:schemas-microsoft-com:office:office" xmlns:r="http://schemas.openxmlformats.org/officeDocument/2006/relationships" xmlns:m="http://schemas.openxmlformats.org/officeDocument/2006/math" xmlns:v="urn:schemas-microsoft-com:vml" xmlns:wp14="http://schemas.microsoft.com/office/word/2010/wordprocessingDrawing" xmlns:wp="http://schemas.openxmlformats.org/drawingml/2006/wordprocessingDrawing" xmlns:w10="urn:schemas-microsoft-com:office:word" xmlns:w="http://schemas.openxmlformats.org/wordprocessingml/2006/main" xmlns:w14="http://schemas.microsoft.com/office/word/2010/wordml" xmlns:w15="http://schemas.microsoft.com/office/word/2012/wordml" xmlns:w16se="http://schemas.microsoft.com/office/word/2015/wordml/symex" xmlns:wpg="http://schemas.microsoft.com/office/word/2010/wordprocessingGroup" xmlns:wpi="http://schemas.microsoft.com/office/word/2010/wordprocessingInk" xmlns:wne="http://schemas.microsoft.com/office/word/2006/wordml" xmlns:wps="http://schemas.microsoft.com/office/word/2010/wordprocessingShape" mc:Ignorable="w14 w15 w16se wp14">
   <w:p>
     <w:pPr>
       <w:pStyle w:val="Footer"/>
@@ -15687,7 +15872,7 @@
         <w:rFonts w:ascii="Arial" w:hAnsi="Arial" w:cs="Arial"/>
         <w:noProof/>
       </w:rPr>
-      <w:t>2</w:t>
+      <w:t>1</w:t>
     </w:r>
     <w:r>
       <w:rPr>
@@ -15706,7 +15891,7 @@
 </file>
 
 <file path=word/footnotes.xml><?xml version="1.0" encoding="utf-8"?>
-<w:footnotes xmlns:wpc="http://schemas.microsoft.com/office/word/2010/wordprocessingCanvas" xmlns:mc="http://schemas.openxmlformats.org/markup-compatibility/2006" xmlns:o="urn:schemas-microsoft-com:office:office" xmlns:r="http://schemas.openxmlformats.org/officeDocument/2006/relationships" xmlns:m="http://schemas.openxmlformats.org/officeDocument/2006/math" xmlns:v="urn:schemas-microsoft-com:vml" xmlns:wp14="http://schemas.microsoft.com/office/word/2010/wordprocessingDrawing" xmlns:wp="http://schemas.openxmlformats.org/drawingml/2006/wordprocessingDrawing" xmlns:w10="urn:schemas-microsoft-com:office:word" xmlns:w="http://schemas.openxmlformats.org/wordprocessingml/2006/main" xmlns:w14="http://schemas.microsoft.com/office/word/2010/wordml" xmlns:w15="http://schemas.microsoft.com/office/word/2012/wordml" xmlns:wpg="http://schemas.microsoft.com/office/word/2010/wordprocessingGroup" xmlns:wpi="http://schemas.microsoft.com/office/word/2010/wordprocessingInk" xmlns:wne="http://schemas.microsoft.com/office/word/2006/wordml" xmlns:wps="http://schemas.microsoft.com/office/word/2010/wordprocessingShape" mc:Ignorable="w14 w15 wp14">
+<w:footnotes xmlns:wpc="http://schemas.microsoft.com/office/word/2010/wordprocessingCanvas" xmlns:cx="http://schemas.microsoft.com/office/drawing/2014/chartex" xmlns:cx1="http://schemas.microsoft.com/office/drawing/2015/9/8/chartex" xmlns:cx2="http://schemas.microsoft.com/office/drawing/2015/10/21/chartex" xmlns:cx3="http://schemas.microsoft.com/office/drawing/2016/5/9/chartex" xmlns:cx4="http://schemas.microsoft.com/office/drawing/2016/5/10/chartex" xmlns:cx5="http://schemas.microsoft.com/office/drawing/2016/5/11/chartex" xmlns:cx6="http://schemas.microsoft.com/office/drawing/2016/5/12/chartex" xmlns:cx7="http://schemas.microsoft.com/office/drawing/2016/5/13/chartex" xmlns:cx8="http://schemas.microsoft.com/office/drawing/2016/5/14/chartex" xmlns:mc="http://schemas.openxmlformats.org/markup-compatibility/2006" xmlns:o="urn:schemas-microsoft-com:office:office" xmlns:r="http://schemas.openxmlformats.org/officeDocument/2006/relationships" xmlns:m="http://schemas.openxmlformats.org/officeDocument/2006/math" xmlns:v="urn:schemas-microsoft-com:vml" xmlns:wp14="http://schemas.microsoft.com/office/word/2010/wordprocessingDrawing" xmlns:wp="http://schemas.openxmlformats.org/drawingml/2006/wordprocessingDrawing" xmlns:w10="urn:schemas-microsoft-com:office:word" xmlns:w="http://schemas.openxmlformats.org/wordprocessingml/2006/main" xmlns:w14="http://schemas.microsoft.com/office/word/2010/wordml" xmlns:w15="http://schemas.microsoft.com/office/word/2012/wordml" xmlns:w16se="http://schemas.microsoft.com/office/word/2015/wordml/symex" xmlns:wpg="http://schemas.microsoft.com/office/word/2010/wordprocessingGroup" xmlns:wpi="http://schemas.microsoft.com/office/word/2010/wordprocessingInk" xmlns:wne="http://schemas.microsoft.com/office/word/2006/wordml" xmlns:wps="http://schemas.microsoft.com/office/word/2010/wordprocessingShape" mc:Ignorable="w14 w15 w16se wp14">
   <w:footnote w:type="separator" w:id="-1">
     <w:p>
       <w:r>
@@ -15725,7 +15910,7 @@
 </file>
 
 <file path=word/header1.xml><?xml version="1.0" encoding="utf-8"?>
-<w:hdr xmlns:wpc="http://schemas.microsoft.com/office/word/2010/wordprocessingCanvas" xmlns:mc="http://schemas.openxmlformats.org/markup-compatibility/2006" xmlns:o="urn:schemas-microsoft-com:office:office" xmlns:r="http://schemas.openxmlformats.org/officeDocument/2006/relationships" xmlns:m="http://schemas.openxmlformats.org/officeDocument/2006/math" xmlns:v="urn:schemas-microsoft-com:vml" xmlns:wp14="http://schemas.microsoft.com/office/word/2010/wordprocessingDrawing" xmlns:wp="http://schemas.openxmlformats.org/drawingml/2006/wordprocessingDrawing" xmlns:w10="urn:schemas-microsoft-com:office:word" xmlns:w="http://schemas.openxmlformats.org/wordprocessingml/2006/main" xmlns:w14="http://schemas.microsoft.com/office/word/2010/wordml" xmlns:w15="http://schemas.microsoft.com/office/word/2012/wordml" xmlns:wpg="http://schemas.microsoft.com/office/word/2010/wordprocessingGroup" xmlns:wpi="http://schemas.microsoft.com/office/word/2010/wordprocessingInk" xmlns:wne="http://schemas.microsoft.com/office/word/2006/wordml" xmlns:wps="http://schemas.microsoft.com/office/word/2010/wordprocessingShape" mc:Ignorable="w14 w15 wp14">
+<w:hdr xmlns:wpc="http://schemas.microsoft.com/office/word/2010/wordprocessingCanvas" xmlns:cx="http://schemas.microsoft.com/office/drawing/2014/chartex" xmlns:cx1="http://schemas.microsoft.com/office/drawing/2015/9/8/chartex" xmlns:cx2="http://schemas.microsoft.com/office/drawing/2015/10/21/chartex" xmlns:cx3="http://schemas.microsoft.com/office/drawing/2016/5/9/chartex" xmlns:cx4="http://schemas.microsoft.com/office/drawing/2016/5/10/chartex" xmlns:cx5="http://schemas.microsoft.com/office/drawing/2016/5/11/chartex" xmlns:cx6="http://schemas.microsoft.com/office/drawing/2016/5/12/chartex" xmlns:cx7="http://schemas.microsoft.com/office/drawing/2016/5/13/chartex" xmlns:cx8="http://schemas.microsoft.com/office/drawing/2016/5/14/chartex" xmlns:mc="http://schemas.openxmlformats.org/markup-compatibility/2006" xmlns:o="urn:schemas-microsoft-com:office:office" xmlns:r="http://schemas.openxmlformats.org/officeDocument/2006/relationships" xmlns:m="http://schemas.openxmlformats.org/officeDocument/2006/math" xmlns:v="urn:schemas-microsoft-com:vml" xmlns:wp14="http://schemas.microsoft.com/office/word/2010/wordprocessingDrawing" xmlns:wp="http://schemas.openxmlformats.org/drawingml/2006/wordprocessingDrawing" xmlns:w10="urn:schemas-microsoft-com:office:word" xmlns:w="http://schemas.openxmlformats.org/wordprocessingml/2006/main" xmlns:w14="http://schemas.microsoft.com/office/word/2010/wordml" xmlns:w15="http://schemas.microsoft.com/office/word/2012/wordml" xmlns:w16se="http://schemas.microsoft.com/office/word/2015/wordml/symex" xmlns:wpg="http://schemas.microsoft.com/office/word/2010/wordprocessingGroup" xmlns:wpi="http://schemas.microsoft.com/office/word/2010/wordprocessingInk" xmlns:wne="http://schemas.microsoft.com/office/word/2006/wordml" xmlns:wps="http://schemas.microsoft.com/office/word/2010/wordprocessingShape" mc:Ignorable="w14 w15 w16se wp14">
   <w:p>
     <w:pPr>
       <w:pStyle w:val="Header"/>
@@ -15739,7 +15924,7 @@
 </file>
 
 <file path=word/header2.xml><?xml version="1.0" encoding="utf-8"?>
-<w:hdr xmlns:wpc="http://schemas.microsoft.com/office/word/2010/wordprocessingCanvas" xmlns:mc="http://schemas.openxmlformats.org/markup-compatibility/2006" xmlns:o="urn:schemas-microsoft-com:office:office" xmlns:r="http://schemas.openxmlformats.org/officeDocument/2006/relationships" xmlns:m="http://schemas.openxmlformats.org/officeDocument/2006/math" xmlns:v="urn:schemas-microsoft-com:vml" xmlns:wp14="http://schemas.microsoft.com/office/word/2010/wordprocessingDrawing" xmlns:wp="http://schemas.openxmlformats.org/drawingml/2006/wordprocessingDrawing" xmlns:w10="urn:schemas-microsoft-com:office:word" xmlns:w="http://schemas.openxmlformats.org/wordprocessingml/2006/main" xmlns:w14="http://schemas.microsoft.com/office/word/2010/wordml" xmlns:w15="http://schemas.microsoft.com/office/word/2012/wordml" xmlns:wpg="http://schemas.microsoft.com/office/word/2010/wordprocessingGroup" xmlns:wpi="http://schemas.microsoft.com/office/word/2010/wordprocessingInk" xmlns:wne="http://schemas.microsoft.com/office/word/2006/wordml" xmlns:wps="http://schemas.microsoft.com/office/word/2010/wordprocessingShape" mc:Ignorable="w14 w15 wp14">
+<w:hdr xmlns:wpc="http://schemas.microsoft.com/office/word/2010/wordprocessingCanvas" xmlns:cx="http://schemas.microsoft.com/office/drawing/2014/chartex" xmlns:cx1="http://schemas.microsoft.com/office/drawing/2015/9/8/chartex" xmlns:cx2="http://schemas.microsoft.com/office/drawing/2015/10/21/chartex" xmlns:cx3="http://schemas.microsoft.com/office/drawing/2016/5/9/chartex" xmlns:cx4="http://schemas.microsoft.com/office/drawing/2016/5/10/chartex" xmlns:cx5="http://schemas.microsoft.com/office/drawing/2016/5/11/chartex" xmlns:cx6="http://schemas.microsoft.com/office/drawing/2016/5/12/chartex" xmlns:cx7="http://schemas.microsoft.com/office/drawing/2016/5/13/chartex" xmlns:cx8="http://schemas.microsoft.com/office/drawing/2016/5/14/chartex" xmlns:mc="http://schemas.openxmlformats.org/markup-compatibility/2006" xmlns:o="urn:schemas-microsoft-com:office:office" xmlns:r="http://schemas.openxmlformats.org/officeDocument/2006/relationships" xmlns:m="http://schemas.openxmlformats.org/officeDocument/2006/math" xmlns:v="urn:schemas-microsoft-com:vml" xmlns:wp14="http://schemas.microsoft.com/office/word/2010/wordprocessingDrawing" xmlns:wp="http://schemas.openxmlformats.org/drawingml/2006/wordprocessingDrawing" xmlns:w10="urn:schemas-microsoft-com:office:word" xmlns:w="http://schemas.openxmlformats.org/wordprocessingml/2006/main" xmlns:w14="http://schemas.microsoft.com/office/word/2010/wordml" xmlns:w15="http://schemas.microsoft.com/office/word/2012/wordml" xmlns:w16se="http://schemas.microsoft.com/office/word/2015/wordml/symex" xmlns:wpg="http://schemas.microsoft.com/office/word/2010/wordprocessingGroup" xmlns:wpi="http://schemas.microsoft.com/office/word/2010/wordprocessingInk" xmlns:wne="http://schemas.microsoft.com/office/word/2006/wordml" xmlns:wps="http://schemas.microsoft.com/office/word/2010/wordprocessingShape" mc:Ignorable="w14 w15 w16se wp14">
   <w:p>
     <w:pPr>
       <w:pStyle w:val="Header"/>
@@ -15750,19 +15935,39 @@
         <w:tab w:val="right" w:pos="9350"/>
       </w:tabs>
     </w:pPr>
-    <w:fldSimple w:instr=" DOCPROPERTY  &quot;Extension Name&quot;  \* MERGEFORMAT ">
-      <w:r>
-        <w:t>Epidemiological Disturbance Agent</w:t>
-      </w:r>
-    </w:fldSimple>
+    <w:r>
+      <w:fldChar w:fldCharType="begin"/>
+    </w:r>
+    <w:r>
+      <w:instrText xml:space="preserve"> DOCPROPERTY  "Extension Name"  \* MERGEFORMAT </w:instrText>
+    </w:r>
+    <w:r>
+      <w:fldChar w:fldCharType="separate"/>
+    </w:r>
+    <w:r>
+      <w:t>Epidemiological Disturbance Agent</w:t>
+    </w:r>
+    <w:r>
+      <w:fldChar w:fldCharType="end"/>
+    </w:r>
     <w:r>
       <w:t xml:space="preserve"> v</w:t>
     </w:r>
-    <w:fldSimple w:instr=" DOCPROPERTY  &quot;Extension Version&quot;  \* MERGEFORMAT ">
-      <w:r>
-        <w:t>1.0</w:t>
-      </w:r>
-    </w:fldSimple>
+    <w:r>
+      <w:fldChar w:fldCharType="begin"/>
+    </w:r>
+    <w:r>
+      <w:instrText xml:space="preserve"> DOCPROPERTY  "Extension Version"  \* MERGEFORMAT </w:instrText>
+    </w:r>
+    <w:r>
+      <w:fldChar w:fldCharType="separate"/>
+    </w:r>
+    <w:r>
+      <w:t>1.0</w:t>
+    </w:r>
+    <w:r>
+      <w:fldChar w:fldCharType="end"/>
+    </w:r>
     <w:r>
       <w:tab/>
     </w:r>
@@ -15775,7 +15980,7 @@
 </file>
 
 <file path=word/numbering.xml><?xml version="1.0" encoding="utf-8"?>
-<w:numbering xmlns:wpc="http://schemas.microsoft.com/office/word/2010/wordprocessingCanvas" xmlns:mc="http://schemas.openxmlformats.org/markup-compatibility/2006" xmlns:o="urn:schemas-microsoft-com:office:office" xmlns:r="http://schemas.openxmlformats.org/officeDocument/2006/relationships" xmlns:m="http://schemas.openxmlformats.org/officeDocument/2006/math" xmlns:v="urn:schemas-microsoft-com:vml" xmlns:wp14="http://schemas.microsoft.com/office/word/2010/wordprocessingDrawing" xmlns:wp="http://schemas.openxmlformats.org/drawingml/2006/wordprocessingDrawing" xmlns:w10="urn:schemas-microsoft-com:office:word" xmlns:w="http://schemas.openxmlformats.org/wordprocessingml/2006/main" xmlns:w14="http://schemas.microsoft.com/office/word/2010/wordml" xmlns:w15="http://schemas.microsoft.com/office/word/2012/wordml" xmlns:wpg="http://schemas.microsoft.com/office/word/2010/wordprocessingGroup" xmlns:wpi="http://schemas.microsoft.com/office/word/2010/wordprocessingInk" xmlns:wne="http://schemas.microsoft.com/office/word/2006/wordml" xmlns:wps="http://schemas.microsoft.com/office/word/2010/wordprocessingShape" mc:Ignorable="w14 w15 wp14">
+<w:numbering xmlns:wpc="http://schemas.microsoft.com/office/word/2010/wordprocessingCanvas" xmlns:cx="http://schemas.microsoft.com/office/drawing/2014/chartex" xmlns:cx1="http://schemas.microsoft.com/office/drawing/2015/9/8/chartex" xmlns:cx2="http://schemas.microsoft.com/office/drawing/2015/10/21/chartex" xmlns:cx3="http://schemas.microsoft.com/office/drawing/2016/5/9/chartex" xmlns:cx4="http://schemas.microsoft.com/office/drawing/2016/5/10/chartex" xmlns:cx5="http://schemas.microsoft.com/office/drawing/2016/5/11/chartex" xmlns:cx6="http://schemas.microsoft.com/office/drawing/2016/5/12/chartex" xmlns:cx7="http://schemas.microsoft.com/office/drawing/2016/5/13/chartex" xmlns:cx8="http://schemas.microsoft.com/office/drawing/2016/5/14/chartex" xmlns:mc="http://schemas.openxmlformats.org/markup-compatibility/2006" xmlns:o="urn:schemas-microsoft-com:office:office" xmlns:r="http://schemas.openxmlformats.org/officeDocument/2006/relationships" xmlns:m="http://schemas.openxmlformats.org/officeDocument/2006/math" xmlns:v="urn:schemas-microsoft-com:vml" xmlns:wp14="http://schemas.microsoft.com/office/word/2010/wordprocessingDrawing" xmlns:wp="http://schemas.openxmlformats.org/drawingml/2006/wordprocessingDrawing" xmlns:w10="urn:schemas-microsoft-com:office:word" xmlns:w="http://schemas.openxmlformats.org/wordprocessingml/2006/main" xmlns:w14="http://schemas.microsoft.com/office/word/2010/wordml" xmlns:w15="http://schemas.microsoft.com/office/word/2012/wordml" xmlns:w16se="http://schemas.microsoft.com/office/word/2015/wordml/symex" xmlns:wpg="http://schemas.microsoft.com/office/word/2010/wordprocessingGroup" xmlns:wpi="http://schemas.microsoft.com/office/word/2010/wordprocessingInk" xmlns:wne="http://schemas.microsoft.com/office/word/2006/wordml" xmlns:wps="http://schemas.microsoft.com/office/word/2010/wordprocessingShape" mc:Ignorable="w14 w15 w16se wp14">
   <w:abstractNum w:abstractNumId="0" w15:restartNumberingAfterBreak="0">
     <w:nsid w:val="FFFFFF7C"/>
     <w:multiLevelType w:val="singleLevel"/>
@@ -17144,7 +17349,10 @@
 </file>
 
 <file path=word/people.xml><?xml version="1.0" encoding="utf-8"?>
-<w15:people xmlns:wpc="http://schemas.microsoft.com/office/word/2010/wordprocessingCanvas" xmlns:mc="http://schemas.openxmlformats.org/markup-compatibility/2006" xmlns:o="urn:schemas-microsoft-com:office:office" xmlns:r="http://schemas.openxmlformats.org/officeDocument/2006/relationships" xmlns:m="http://schemas.openxmlformats.org/officeDocument/2006/math" xmlns:v="urn:schemas-microsoft-com:vml" xmlns:wp14="http://schemas.microsoft.com/office/word/2010/wordprocessingDrawing" xmlns:wp="http://schemas.openxmlformats.org/drawingml/2006/wordprocessingDrawing" xmlns:w10="urn:schemas-microsoft-com:office:word" xmlns:w="http://schemas.openxmlformats.org/wordprocessingml/2006/main" xmlns:w14="http://schemas.microsoft.com/office/word/2010/wordml" xmlns:w15="http://schemas.microsoft.com/office/word/2012/wordml" xmlns:wpg="http://schemas.microsoft.com/office/word/2010/wordprocessingGroup" xmlns:wpi="http://schemas.microsoft.com/office/word/2010/wordprocessingInk" xmlns:wne="http://schemas.microsoft.com/office/word/2006/wordml" xmlns:wps="http://schemas.microsoft.com/office/word/2010/wordprocessingShape" mc:Ignorable="w14 w15 wp14">
+<w15:people xmlns:wpc="http://schemas.microsoft.com/office/word/2010/wordprocessingCanvas" xmlns:cx="http://schemas.microsoft.com/office/drawing/2014/chartex" xmlns:cx1="http://schemas.microsoft.com/office/drawing/2015/9/8/chartex" xmlns:cx2="http://schemas.microsoft.com/office/drawing/2015/10/21/chartex" xmlns:cx3="http://schemas.microsoft.com/office/drawing/2016/5/9/chartex" xmlns:cx4="http://schemas.microsoft.com/office/drawing/2016/5/10/chartex" xmlns:cx5="http://schemas.microsoft.com/office/drawing/2016/5/11/chartex" xmlns:cx6="http://schemas.microsoft.com/office/drawing/2016/5/12/chartex" xmlns:cx7="http://schemas.microsoft.com/office/drawing/2016/5/13/chartex" xmlns:cx8="http://schemas.microsoft.com/office/drawing/2016/5/14/chartex" xmlns:mc="http://schemas.openxmlformats.org/markup-compatibility/2006" xmlns:o="urn:schemas-microsoft-com:office:office" xmlns:r="http://schemas.openxmlformats.org/officeDocument/2006/relationships" xmlns:m="http://schemas.openxmlformats.org/officeDocument/2006/math" xmlns:v="urn:schemas-microsoft-com:vml" xmlns:wp14="http://schemas.microsoft.com/office/word/2010/wordprocessingDrawing" xmlns:wp="http://schemas.openxmlformats.org/drawingml/2006/wordprocessingDrawing" xmlns:w10="urn:schemas-microsoft-com:office:word" xmlns:w="http://schemas.openxmlformats.org/wordprocessingml/2006/main" xmlns:w14="http://schemas.microsoft.com/office/word/2010/wordml" xmlns:w15="http://schemas.microsoft.com/office/word/2012/wordml" xmlns:w16se="http://schemas.microsoft.com/office/word/2015/wordml/symex" xmlns:wpg="http://schemas.microsoft.com/office/word/2010/wordprocessingGroup" xmlns:wpi="http://schemas.microsoft.com/office/word/2010/wordprocessingInk" xmlns:wne="http://schemas.microsoft.com/office/word/2006/wordml" xmlns:wps="http://schemas.microsoft.com/office/word/2010/wordprocessingShape" mc:Ignorable="w14 w15 w16se wp14">
+  <w15:person w15:author="Chris Jones">
+    <w15:presenceInfo w15:providerId="Windows Live" w15:userId="f60bca44fe7b9b9c"/>
+  </w15:person>
   <w15:person w15:author="Miranda, Brian R -FS">
     <w15:presenceInfo w15:providerId="AD" w15:userId="S-1-5-21-2443529608-3098792306-3041422421-268451"/>
   </w15:person>
@@ -17152,7 +17360,7 @@
 </file>
 
 <file path=word/styles.xml><?xml version="1.0" encoding="utf-8"?>
-<w:styles xmlns:mc="http://schemas.openxmlformats.org/markup-compatibility/2006" xmlns:r="http://schemas.openxmlformats.org/officeDocument/2006/relationships" xmlns:w="http://schemas.openxmlformats.org/wordprocessingml/2006/main" xmlns:w14="http://schemas.microsoft.com/office/word/2010/wordml" xmlns:w15="http://schemas.microsoft.com/office/word/2012/wordml" mc:Ignorable="w14 w15">
+<w:styles xmlns:mc="http://schemas.openxmlformats.org/markup-compatibility/2006" xmlns:r="http://schemas.openxmlformats.org/officeDocument/2006/relationships" xmlns:w="http://schemas.openxmlformats.org/wordprocessingml/2006/main" xmlns:w14="http://schemas.microsoft.com/office/word/2010/wordml" xmlns:w15="http://schemas.microsoft.com/office/word/2012/wordml" xmlns:w16se="http://schemas.microsoft.com/office/word/2015/wordml/symex" mc:Ignorable="w14 w15 w16se">
   <w:docDefaults>
     <w:rPrDefault>
       <w:rPr>
@@ -17168,7 +17376,7 @@
       </w:pPr>
     </w:pPrDefault>
   </w:docDefaults>
-  <w:latentStyles w:defLockedState="0" w:defUIPriority="99" w:defSemiHidden="0" w:defUnhideWhenUsed="0" w:defQFormat="0" w:count="371">
+  <w:latentStyles w:defLockedState="0" w:defUIPriority="99" w:defSemiHidden="0" w:defUnhideWhenUsed="0" w:defQFormat="0" w:count="374">
     <w:lsdException w:name="Normal" w:uiPriority="0" w:qFormat="1"/>
     <w:lsdException w:name="heading 1" w:qFormat="1"/>
     <w:lsdException w:name="heading 2" w:qFormat="1"/>
@@ -17540,6 +17748,9 @@
     <w:lsdException w:name="List Table 5 Dark Accent 6" w:uiPriority="50"/>
     <w:lsdException w:name="List Table 6 Colorful Accent 6" w:uiPriority="51"/>
     <w:lsdException w:name="List Table 7 Colorful Accent 6" w:uiPriority="52"/>
+    <w:lsdException w:name="Mention" w:semiHidden="1" w:unhideWhenUsed="1"/>
+    <w:lsdException w:name="Smart Hyperlink" w:semiHidden="1" w:unhideWhenUsed="1"/>
+    <w:lsdException w:name="Hashtag" w:semiHidden="1" w:unhideWhenUsed="1"/>
   </w:latentStyles>
   <w:style w:type="paragraph" w:default="1" w:styleId="Normal">
     <w:name w:val="Normal"/>
@@ -20414,7 +20625,7 @@
 </file>
 
 <file path=customXml/itemProps1.xml><?xml version="1.0" encoding="utf-8"?>
-<ds:datastoreItem xmlns:ds="http://schemas.openxmlformats.org/officeDocument/2006/customXml" ds:itemID="{DDF40DC5-56AC-43DD-9F11-D3621F4EE9A4}">
+<ds:datastoreItem xmlns:ds="http://schemas.openxmlformats.org/officeDocument/2006/customXml" ds:itemID="{157FA192-1CF2-4A2C-9D80-D222F5EB73E3}">
   <ds:schemaRefs>
     <ds:schemaRef ds:uri="http://schemas.openxmlformats.org/officeDocument/2006/bibliography"/>
   </ds:schemaRefs>

</xml_diff>